<commit_message>
more updates - lit review
</commit_message>
<xml_diff>
--- a/Working Documents/Thesis - Relationship Sustainability Reporting and Financial Performance.docx
+++ b/Working Documents/Thesis - Relationship Sustainability Reporting and Financial Performance.docx
@@ -378,29 +378,13 @@
     <w:p/>
     <w:p>
       <w:r>
-        <w:t xml:space="preserve">Student of the Master of Science in Big Data and Business Analytics, certify that I have plagiarised nothing in the paper attached, which means that I am the sole author of each sentence contained in this text. Any other sentence by another author than myself has </w:t>
-      </w:r>
-      <w:proofErr w:type="gramStart"/>
-      <w:r>
-        <w:t>been enclosed</w:t>
-      </w:r>
-      <w:proofErr w:type="gramEnd"/>
-      <w:r>
-        <w:t xml:space="preserve"> in quotation marks, with explicit indication of its source. I am aware that by breaking this rule, I am violating the fundamental academic principles and subjecting myself to sanctions that will be determined by the disciplinary board.</w:t>
+        <w:t>Student of the Master of Science in Big Data and Business Analytics, certify that I have plagiarised nothing in the paper attached, which means that I am the sole author of each sentence contained in this text. Any other sentence by another author than myself has been enclosed in quotation marks, with explicit indication of its source. I am aware that by breaking this rule, I am violating the fundamental academic principles and subjecting myself to sanctions that will be determined by the disciplinary board.</w:t>
       </w:r>
     </w:p>
     <w:p/>
     <w:p>
       <w:r>
-        <w:t xml:space="preserve">I also certify that this paper has never </w:t>
-      </w:r>
-      <w:proofErr w:type="gramStart"/>
-      <w:r>
-        <w:t>been presented</w:t>
-      </w:r>
-      <w:proofErr w:type="gramEnd"/>
-      <w:r>
-        <w:t xml:space="preserve"> in previous studies at ESCP. If this research has been conducted as part of parallel studies, I </w:t>
+        <w:t xml:space="preserve">I also certify that this paper has never been presented in previous studies at ESCP. If this research has been conducted as part of parallel studies, I </w:t>
       </w:r>
       <w:proofErr w:type="gramStart"/>
       <w:r>
@@ -3999,23 +3983,7 @@
     <w:p/>
     <w:p>
       <w:r>
-        <w:t xml:space="preserve">Non-financial information is increasingly important to stakeholders in assessing a company’s performance. This morphs the classical view that the shareholders exclusively seek to maximise returns. For example, the triple-bottom-line – proposed in Elkington (1999) proposed that companies were to focus on people and the planet and profits. Tsang (1998) observed that </w:t>
-      </w:r>
-      <w:proofErr w:type="gramStart"/>
-      <w:r>
-        <w:t>several</w:t>
-      </w:r>
-      <w:proofErr w:type="gramEnd"/>
-      <w:r>
-        <w:t xml:space="preserve"> listed companies in Singapore’s banking, food and beverages, and hotel industries were making voluntary disclosures on their social corporate responsibility efforts. Such disclosures were often a section in the annual report. These </w:t>
-      </w:r>
-      <w:proofErr w:type="gramStart"/>
-      <w:r>
-        <w:t>are centred</w:t>
-      </w:r>
-      <w:proofErr w:type="gramEnd"/>
-      <w:r>
-        <w:t xml:space="preserve"> on human resources and community involvement efforts, at 5.3% of all sentences in the annual report. However, environment-related disclosures were scarce – they made up only 0.24% of total sentences. These results were representative of the broader social focus in Singapore in the 1990s on fostering social cohesion. Since that initial study, other similar studies have revealed statistically significant positive relationships between Corporate Social Responsibility (CSR) disclosures and financial performance (</w:t>
+        <w:t>Non-financial information is increasingly important to stakeholders in assessing a company’s performance. This morphs the classical view that the shareholders exclusively seek to maximise returns. For example, the triple-bottom-line – proposed in Elkington (1999) proposed that companies were to focus on people and the planet and profits. Tsang (1998) observed that several listed companies in Singapore’s banking, food and beverages, and hotel industries were making voluntary disclosures on their social corporate responsibility efforts. Such disclosures were often a section in the annual report. These are centred on human resources and community involvement efforts, at 5.3% of all sentences in the annual report. However, environment-related disclosures were scarce – they made up only 0.24% of total sentences. These results were representative of the broader social focus in Singapore in the 1990s on fostering social cohesion. Since that initial study, other similar studies have revealed statistically significant positive relationships between Corporate Social Responsibility (CSR) disclosures and financial performance (</w:t>
       </w:r>
       <w:proofErr w:type="spellStart"/>
       <w:r>
@@ -4029,15 +3997,7 @@
     <w:p/>
     <w:p>
       <w:r>
-        <w:t xml:space="preserve">Sustainability reports have become commonplace for companies to communicate their non-financial performance and initiatives to their stakeholders. These reports are now part of mandatory disclosures for listed companies (“issuers”) in Singapore. From financial periods ending on or after 31 December 2017, companies listed on the Singapore Exchange (SGX) </w:t>
-      </w:r>
-      <w:proofErr w:type="gramStart"/>
-      <w:r>
-        <w:t>were required</w:t>
-      </w:r>
-      <w:proofErr w:type="gramEnd"/>
-      <w:r>
-        <w:t xml:space="preserve"> to issue sustainability reports. Practice Note 7.6 stipulated that companies shall describe their sustainability practices on a “comply or explain” basis (Chia and Wee, 2021). The Exchange proposed that firms may use widely adopted frameworks, such as the Global Reporting Initiative (GRI) and the Sustainability Accounting Standards Board (SASB), as a basis for sustainability reporting (Loh et al., 2017). The use of standard frameworks allows for comparability. This also avoids the need for companies to use costly sustainability initiatives to reduce information asymmetry (Connelly, Ketchen &amp; Slater, 2011).</w:t>
+        <w:t>Sustainability reports have become commonplace for companies to communicate their non-financial performance and initiatives to their stakeholders. These reports are now part of mandatory disclosures for listed companies (“issuers”) in Singapore. From financial periods ending on or after 31 December 2017, companies listed on the Singapore Exchange (SGX) were required to issue sustainability reports. Practice Note 7.6 stipulated that companies shall describe their sustainability practices on a “comply or explain” basis (Chia and Wee, 2021). The Exchange proposed that firms may use widely adopted frameworks, such as the Global Reporting Initiative (GRI) and the Sustainability Accounting Standards Board (SASB), as a basis for sustainability reporting (Loh et al., 2017). The use of standard frameworks allows for comparability. This also avoids the need for companies to use costly sustainability initiatives to reduce information asymmetry (Connelly, Ketchen &amp; Slater, 2011).</w:t>
       </w:r>
     </w:p>
     <w:p/>
@@ -4055,15 +4015,7 @@
       </w:r>
       <w:proofErr w:type="gramEnd"/>
       <w:r>
-        <w:t xml:space="preserve"> and forest products industry, (c) energy industry, (d) materials and buildings industry, and (e) transportation industry. A “mandatory” requirement departs from the prior position of “comply or explain</w:t>
-      </w:r>
-      <w:proofErr w:type="gramStart"/>
-      <w:r>
-        <w:t>”.</w:t>
-      </w:r>
-      <w:proofErr w:type="gramEnd"/>
-      <w:r>
-        <w:t xml:space="preserve"> This shift in regulation signals the Exchange’s initiative to combat climate change and its value on non-financial information such as sustainability reports, allowing stakeholders to assess better the issuer’s financial prospects and quality of management (Singapore Exchange, 2022).</w:t>
+        <w:t xml:space="preserve"> and forest products industry, (c) energy industry, (d) materials and buildings industry, and (e) transportation industry. A “mandatory” requirement departs from the prior position of “comply or explain”. This shift in regulation signals the Exchange’s initiative to combat climate change and its value on non-financial information such as sustainability reports, allowing stakeholders to assess better the issuer’s financial prospects and quality of management (Singapore Exchange, 2022).</w:t>
       </w:r>
     </w:p>
     <w:p/>
@@ -4077,15 +4029,7 @@
       </w:r>
       <w:proofErr w:type="spellEnd"/>
       <w:r>
-        <w:t xml:space="preserve"> disclosure portal </w:t>
-      </w:r>
-      <w:proofErr w:type="gramStart"/>
-      <w:r>
-        <w:t>was launched</w:t>
-      </w:r>
-      <w:proofErr w:type="gramEnd"/>
-      <w:r>
-        <w:t xml:space="preserve"> by t</w:t>
+        <w:t xml:space="preserve"> disclosure portal was launched by t</w:t>
       </w:r>
       <w:r>
         <w:t>he Singapore Exchange Regulation</w:t>
@@ -4111,40 +4055,16 @@
         <w:t>make it easier for companies to make disclosures. The information required follows the</w:t>
       </w:r>
       <w:r>
-        <w:t xml:space="preserve"> TCFD’s recommendations and supplemented by the SGX’s prescribed </w:t>
-      </w:r>
-      <w:proofErr w:type="gramStart"/>
-      <w:r>
-        <w:t>27</w:t>
-      </w:r>
-      <w:proofErr w:type="gramEnd"/>
-      <w:r>
-        <w:t xml:space="preserve"> core metrics (Singapore Exchange, 2021). This initiative</w:t>
-      </w:r>
-      <w:r>
-        <w:t xml:space="preserve"> helps standardise information </w:t>
-      </w:r>
-      <w:proofErr w:type="gramStart"/>
-      <w:r>
-        <w:t>being reported</w:t>
-      </w:r>
-      <w:proofErr w:type="gramEnd"/>
-      <w:r>
-        <w:t xml:space="preserve"> and potentially improves comparability across reporting firms.</w:t>
+        <w:t xml:space="preserve"> TCFD’s recommendations and supplemented by the SGX’s prescribed 27 core metrics (Singapore Exchange, 2021). This initiative</w:t>
+      </w:r>
+      <w:r>
+        <w:t xml:space="preserve"> helps standardise information being reported and potentially improves comparability across reporting firms.</w:t>
       </w:r>
     </w:p>
     <w:p/>
     <w:p>
       <w:r>
-        <w:t xml:space="preserve">There has been a heightened emphasis on climate change and increasing prominence of social issues in recent years. Regulatory and social developments may result in varied impacts on sustainability disclosures on corporate financial performance (CFP) compared to findings in prior studies. For example, Loh et al., 2017 studied the relationship between CSR disclosures and CFP when SGX instituted a “comply or explain” regime. This was a change from its previous position – encouraged but voluntary disclosures. </w:t>
-      </w:r>
-      <w:proofErr w:type="gramStart"/>
-      <w:r>
-        <w:t>At this juncture</w:t>
-      </w:r>
-      <w:proofErr w:type="gramEnd"/>
-      <w:r>
-        <w:t xml:space="preserve"> where SGX is strengthening its requirements – making CSR disclosures mandatory for TCFD-identified industries, this study will examine if the relationship for Singapore-listed companies is materially different.</w:t>
+        <w:t>There has been a heightened emphasis on climate change and increasing prominence of social issues in recent years. Regulatory and social developments may result in varied impacts on sustainability disclosures on corporate financial performance (CFP) compared to findings in prior studies. For example, Loh et al., 2017 studied the relationship between CSR disclosures and CFP when SGX instituted a “comply or explain” regime. This was a change from its previous position – encouraged but voluntary disclosures. At this juncture where SGX is strengthening its requirements – making CSR disclosures mandatory for TCFD-identified industries, this study will examine if the relationship for Singapore-listed companies is materially different.</w:t>
       </w:r>
     </w:p>
     <w:p/>
@@ -4170,29 +4090,13 @@
       </w:r>
       <w:r>
         <w:lastRenderedPageBreak/>
-        <w:t xml:space="preserve">regressed financial metrics against sustainability indicators at a point in time. In determining inputs for sustainability indicators, these studies used simple, self-developed scoring methods to assess the quantity and quality of disclosures. These approaches will </w:t>
-      </w:r>
-      <w:proofErr w:type="gramStart"/>
-      <w:r>
-        <w:t>be discussed</w:t>
-      </w:r>
-      <w:proofErr w:type="gramEnd"/>
-      <w:r>
-        <w:t xml:space="preserve"> in the subsequent section.</w:t>
+        <w:t>regressed financial metrics against sustainability indicators at a point in time. In determining inputs for sustainability indicators, these studies used simple, self-developed scoring methods to assess the quantity and quality of disclosures. These approaches will be discussed in the subsequent section.</w:t>
       </w:r>
     </w:p>
     <w:p/>
     <w:p>
       <w:r>
-        <w:t xml:space="preserve">This will adapt prior approaches and proposed new methods in assessing the relationship between CSR disclosures and CFP. Two Natural Language Processing (NLP) techniques </w:t>
-      </w:r>
-      <w:proofErr w:type="gramStart"/>
-      <w:r>
-        <w:t>are adopted</w:t>
-      </w:r>
-      <w:proofErr w:type="gramEnd"/>
-      <w:r>
-        <w:t xml:space="preserve"> to analyse annual reports – topical modelling (</w:t>
+        <w:t>This will adapt prior approaches and proposed new methods in assessing the relationship between CSR disclosures and CFP. Two Natural Language Processing (NLP) techniques are adopted to analyse annual reports – topical modelling (</w:t>
       </w:r>
       <w:proofErr w:type="spellStart"/>
       <w:r>
@@ -4200,56 +4104,16 @@
       </w:r>
       <w:proofErr w:type="spellEnd"/>
       <w:r>
-        <w:t xml:space="preserve"> and Sojka, 2011) and sentiment analysis (Pang et al., 2002). These approaches provide a robust yet different dimension of text mining sustainability reports. Input variables from this analysis </w:t>
-      </w:r>
-      <w:proofErr w:type="gramStart"/>
-      <w:r>
-        <w:t>are regressed</w:t>
-      </w:r>
-      <w:proofErr w:type="gramEnd"/>
-      <w:r>
-        <w:t xml:space="preserve"> against indicators of CFP, such as Return on Equity (ROE) and Return on Assets (ROA), amongst others. The approach will </w:t>
-      </w:r>
-      <w:proofErr w:type="gramStart"/>
-      <w:r>
-        <w:t>be discussed</w:t>
-      </w:r>
-      <w:proofErr w:type="gramEnd"/>
-      <w:r>
-        <w:t xml:space="preserve"> further in the Methodology section.</w:t>
+        <w:t xml:space="preserve"> and Sojka, 2011) and sentiment analysis (Pang et al., 2002). These approaches provide a robust yet different dimension of text mining sustainability reports. Input variables from this analysis are regressed against indicators of CFP, such as Return on Equity (ROE) and Return on Assets (ROA), amongst others. The approach will be discussed further in the Methodology section.</w:t>
       </w:r>
     </w:p>
     <w:p/>
     <w:p>
       <w:r>
-        <w:t xml:space="preserve">This paper will </w:t>
-      </w:r>
-      <w:proofErr w:type="gramStart"/>
-      <w:r>
-        <w:t>be structured</w:t>
-      </w:r>
-      <w:proofErr w:type="gramEnd"/>
-      <w:r>
-        <w:t xml:space="preserve"> as follows: in the following section, a literature review of theoretical and conceptual frameworks relating to sustainability disclosures and financial performance will be discussed. In addition, prior methodologies used to assess this relationship will </w:t>
-      </w:r>
-      <w:proofErr w:type="gramStart"/>
-      <w:r>
-        <w:t>be featured</w:t>
-      </w:r>
-      <w:proofErr w:type="gramEnd"/>
-      <w:r>
-        <w:t xml:space="preserve">. The following section will describe the questions this study attempts to address, the approach adopted for this study, and the data used for the analysis. </w:t>
-      </w:r>
-      <w:r>
-        <w:t xml:space="preserve">The results will thereafter </w:t>
-      </w:r>
-      <w:proofErr w:type="gramStart"/>
-      <w:r>
-        <w:t>be compared</w:t>
-      </w:r>
-      <w:proofErr w:type="gramEnd"/>
-      <w:r>
-        <w:t xml:space="preserve"> to findings in prior studies. The concluding section summarises the paper and proposes suggestions for stakeholders and future directions for research.</w:t>
+        <w:t xml:space="preserve">This paper will be structured as follows: in the following section, a literature review of theoretical and conceptual frameworks relating to sustainability disclosures and financial performance will be discussed. In addition, prior methodologies used to assess this relationship will be featured. The following section will describe the questions this study attempts to address, the approach adopted for this study, and the data used for the analysis. </w:t>
+      </w:r>
+      <w:r>
+        <w:t>The results will thereafter be compared to findings in prior studies. The concluding section summarises the paper and proposes suggestions for stakeholders and future directions for research.</w:t>
       </w:r>
     </w:p>
     <w:p>
@@ -4279,6 +4143,44 @@
     </w:p>
     <w:p>
       <w:pPr>
+        <w:ind w:left="720"/>
+        <w:rPr>
+          <w:i/>
+          <w:iCs/>
+        </w:rPr>
+      </w:pPr>
+      <w:r>
+        <w:rPr>
+          <w:i/>
+          <w:iCs/>
+        </w:rPr>
+        <w:t>“Capitalism as we know it is dead. A new model of business is taking its place, driven by values, ethics, and taking care of employees”.</w:t>
+      </w:r>
+    </w:p>
+    <w:p>
+      <w:pPr>
+        <w:ind w:left="720"/>
+      </w:pPr>
+    </w:p>
+    <w:p>
+      <w:pPr>
+        <w:ind w:left="720"/>
+      </w:pPr>
+      <w:r>
+        <w:t>Marc Benioff, Salesforce Chief (</w:t>
+      </w:r>
+      <w:proofErr w:type="spellStart"/>
+      <w:r>
+        <w:t>Edgecliffe</w:t>
+      </w:r>
+      <w:proofErr w:type="spellEnd"/>
+      <w:r>
+        <w:t>-Johnson and Mooney, 2019)</w:t>
+      </w:r>
+    </w:p>
+    <w:p/>
+    <w:p>
+      <w:pPr>
         <w:pStyle w:val="Heading2"/>
       </w:pPr>
       <w:bookmarkStart w:id="5" w:name="_Toc113306201"/>
@@ -4290,174 +4192,202 @@
     <w:p/>
     <w:p>
       <w:r>
-        <w:t xml:space="preserve">Whilst CSR and ESG are two terms which </w:t>
+        <w:t>Whilst CSR and ESG are two terms which appear to be used interchangeably,</w:t>
+      </w:r>
+      <w:r>
+        <w:t xml:space="preserve"> there are differences in what these encompass. The difference is important to understand as the discussion on sustainability reports continues, as sustainability reports in recent years are presented in line with frameworks that prescribe, or guide, disclosure of the latter – ESG efforts. This subsection attempts to provide references to academic and professional definitions of the two terms.</w:t>
+      </w:r>
+    </w:p>
+    <w:p/>
+    <w:p>
+      <w:r>
+        <w:t xml:space="preserve">Several definitions of </w:t>
+      </w:r>
+      <w:r>
+        <w:t>Corporate Social Responsibility (CSR)</w:t>
+      </w:r>
+      <w:r>
+        <w:t xml:space="preserve"> include:</w:t>
+      </w:r>
+    </w:p>
+    <w:p/>
+    <w:p>
+      <w:pPr>
+        <w:pStyle w:val="ListParagraph"/>
+        <w:numPr>
+          <w:ilvl w:val="0"/>
+          <w:numId w:val="7"/>
+        </w:numPr>
+      </w:pPr>
+      <w:r>
+        <w:t>The voluntary action implemented by corporations in the pursuit of its mission, fulfilling its perceived obligations to stakeholders, including employees, communities, the environment, and society (Coombs and Holladay, 2012).</w:t>
+      </w:r>
+    </w:p>
+    <w:p/>
+    <w:p>
+      <w:r>
+        <w:t>Between these definitions, there are several commonalities to highlight:</w:t>
+      </w:r>
+    </w:p>
+    <w:p/>
+    <w:p>
+      <w:pPr>
+        <w:pStyle w:val="ListParagraph"/>
+        <w:numPr>
+          <w:ilvl w:val="0"/>
+          <w:numId w:val="7"/>
+        </w:numPr>
+      </w:pPr>
+      <w:r>
+        <w:rPr>
+          <w:u w:val="single"/>
+        </w:rPr>
+        <w:t>Fulfilment of ‘perceived obligations’</w:t>
+      </w:r>
+      <w:r>
+        <w:t>: Implies a need for continual evaluation of agendas against an evolving set of expectations, in consideration of societal structures and practices in the present (</w:t>
+      </w:r>
+      <w:proofErr w:type="spellStart"/>
+      <w:r>
+        <w:t>L’Etang</w:t>
+      </w:r>
+      <w:proofErr w:type="spellEnd"/>
+      <w:r>
+        <w:t xml:space="preserve"> et al., 2011)</w:t>
+      </w:r>
+    </w:p>
+    <w:p/>
+    <w:p>
+      <w:r>
+        <w:lastRenderedPageBreak/>
+        <w:t>Empirical evidence suggests companies with a focus on social, economic, and environmental issues will gain a competitive advantage and have a credible reputation and public opinion (</w:t>
+      </w:r>
+      <w:proofErr w:type="spellStart"/>
+      <w:r>
+        <w:t>Pechancová</w:t>
+      </w:r>
+      <w:proofErr w:type="spellEnd"/>
+      <w:r>
+        <w:t xml:space="preserve"> </w:t>
+      </w:r>
+      <w:r>
+        <w:t xml:space="preserve">et al. 2019; </w:t>
+      </w:r>
+      <w:proofErr w:type="spellStart"/>
+      <w:r>
+        <w:t>Fatoki</w:t>
+      </w:r>
+      <w:proofErr w:type="spellEnd"/>
+      <w:r>
+        <w:t>, 2019).</w:t>
+      </w:r>
+    </w:p>
+    <w:p/>
+    <w:p>
+      <w:pPr>
+        <w:pStyle w:val="Heading2"/>
+      </w:pPr>
+      <w:bookmarkStart w:id="6" w:name="_Toc113306202"/>
+      <w:r>
+        <w:t>History of Corporate Social Responsibility</w:t>
+      </w:r>
+      <w:bookmarkEnd w:id="6"/>
+    </w:p>
+    <w:p/>
+    <w:p>
+      <w:r>
+        <w:rPr>
+          <w:b/>
+          <w:bCs/>
+          <w:u w:val="single"/>
+        </w:rPr>
+        <w:t>2000s</w:t>
+      </w:r>
+      <w:r>
+        <w:t>: The 2008 Financial Crisis caused corporate policies to become the subject of immense public scrutiny</w:t>
+      </w:r>
+      <w:r>
+        <w:t xml:space="preserve"> (Kaplan, 2020)</w:t>
+      </w:r>
+      <w:r>
+        <w:t>, fast-tracking the process to institutionalise ESG practices. “Doing good” became a competitive advantage as potential investors began to view ESG initiatives as important factors (Vibert, 2019).</w:t>
+      </w:r>
+      <w:r>
+        <w:t xml:space="preserve"> </w:t>
+      </w:r>
+    </w:p>
+    <w:p/>
+    <w:p/>
+    <w:p>
+      <w:pPr>
+        <w:pStyle w:val="Heading2"/>
+      </w:pPr>
+      <w:bookmarkStart w:id="7" w:name="_Toc113306203"/>
+      <w:r>
+        <w:t>Sustainability and the Sustainable Development Goals</w:t>
+      </w:r>
+      <w:bookmarkEnd w:id="7"/>
+    </w:p>
+    <w:p/>
+    <w:p>
+      <w:r>
+        <w:t>The United Nations, in 2015, set up 17 Sustainable Development Goals (SDG) which are intended to be achieved by 2030</w:t>
+      </w:r>
+      <w:r>
+        <w:rPr>
+          <w:rStyle w:val="FootnoteReference"/>
+        </w:rPr>
+        <w:footnoteReference w:id="1"/>
+      </w:r>
+      <w:r>
+        <w:t>. This superseded the Millennium Development Goals which ended in 2015.</w:t>
+      </w:r>
+      <w:r>
+        <w:t xml:space="preserve"> </w:t>
+      </w:r>
+    </w:p>
+    <w:p/>
+    <w:p>
+      <w:r>
+        <w:t xml:space="preserve">There are several </w:t>
+      </w:r>
+      <w:r>
+        <w:t>attempts</w:t>
+      </w:r>
+      <w:r>
+        <w:t xml:space="preserve"> to help stakeholders relate to and understand the themes </w:t>
+      </w:r>
+      <w:r>
+        <w:t xml:space="preserve">within the SDGs. The uninitiated stakeholder with limited knowledge of SDGs typically </w:t>
       </w:r>
       <w:proofErr w:type="gramStart"/>
       <w:r>
-        <w:t>appear to be</w:t>
+        <w:t>encounter</w:t>
       </w:r>
       <w:proofErr w:type="gramEnd"/>
       <w:r>
-        <w:t xml:space="preserve"> used interchangeably,</w:t>
-      </w:r>
-      <w:r>
-        <w:t xml:space="preserve"> there are differences in what these encompass. The difference is important to understand as the discussion on sustainability reports continues, as sustainability reports in recent years </w:t>
+        <w:t xml:space="preserve"> difficulties mapping their local challenges and activities on to the broader SDG context. </w:t>
+      </w:r>
+      <w:r>
+        <w:t xml:space="preserve">The interlinkages among SDGs are very complex (Bowen et al., 2017). </w:t>
+      </w:r>
+      <w:r>
+        <w:t xml:space="preserve">The Open-Source SDG developed a holistic SDG ontology by coupling a conventional framework and </w:t>
       </w:r>
       <w:proofErr w:type="gramStart"/>
       <w:r>
-        <w:t>are presented</w:t>
+        <w:t>a</w:t>
       </w:r>
       <w:proofErr w:type="gramEnd"/>
       <w:r>
-        <w:t xml:space="preserve"> in line with frameworks that prescribe, or guide, disclosure of the latter – ESG efforts. This subsection attempts to provide references to academic and professional definitions of the two terms.</w:t>
-      </w:r>
-    </w:p>
-    <w:p/>
-    <w:p>
-      <w:r>
-        <w:t>Corporate Social Responsibility (CSR)</w:t>
-      </w:r>
-    </w:p>
-    <w:p/>
-    <w:p>
-      <w:r>
-        <w:t>Empirical evidence suggests companies with a focus on social, economic, and environmental issues will gain a competitive advantage and have a credible reputation and public opinion (</w:t>
+        <w:t xml:space="preserve"> SDG multi-label classification system by linking a regression model and topic model (</w:t>
       </w:r>
       <w:proofErr w:type="spellStart"/>
       <w:r>
-        <w:t>Pechancová</w:t>
+        <w:t>Pukelis</w:t>
       </w:r>
       <w:proofErr w:type="spellEnd"/>
       <w:r>
-        <w:t xml:space="preserve"> </w:t>
-      </w:r>
-      <w:r>
-        <w:t xml:space="preserve">et al. 2019; </w:t>
-      </w:r>
-      <w:proofErr w:type="spellStart"/>
-      <w:r>
-        <w:t>Fatoki</w:t>
-      </w:r>
-      <w:proofErr w:type="spellEnd"/>
-      <w:r>
-        <w:t>, 2019).</w:t>
-      </w:r>
-    </w:p>
-    <w:p/>
-    <w:p>
-      <w:pPr>
-        <w:pStyle w:val="Heading2"/>
-      </w:pPr>
-      <w:bookmarkStart w:id="6" w:name="_Toc113306202"/>
-      <w:r>
-        <w:t xml:space="preserve">History of Corporate Social </w:t>
-      </w:r>
-      <w:r>
-        <w:t>Responsibility</w:t>
-      </w:r>
-      <w:bookmarkEnd w:id="6"/>
-    </w:p>
-    <w:p/>
-    <w:p>
-      <w:pPr>
-        <w:pStyle w:val="Heading2"/>
-      </w:pPr>
-    </w:p>
-    <w:p>
-      <w:pPr>
-        <w:pStyle w:val="Heading2"/>
-      </w:pPr>
-      <w:bookmarkStart w:id="7" w:name="_Toc113306203"/>
-      <w:r>
-        <w:t>Sustainability and the Sustainable Development Goals</w:t>
-      </w:r>
-      <w:bookmarkEnd w:id="7"/>
-    </w:p>
-    <w:p/>
-    <w:p>
-      <w:r>
-        <w:t xml:space="preserve">The United Nations, in 2015, set up 17 Sustainable Development Goals (SDG) which </w:t>
-      </w:r>
-      <w:proofErr w:type="gramStart"/>
-      <w:r>
-        <w:t>are intended</w:t>
-      </w:r>
-      <w:proofErr w:type="gramEnd"/>
-      <w:r>
-        <w:t xml:space="preserve"> to be achieved by 2030</w:t>
-      </w:r>
-      <w:r>
-        <w:rPr>
-          <w:rStyle w:val="FootnoteReference"/>
-        </w:rPr>
-        <w:footnoteReference w:id="1"/>
-      </w:r>
-      <w:r>
-        <w:t>. This superseded the Millennium Development Goals which ended in 2015.</w:t>
-      </w:r>
-      <w:r>
-        <w:t xml:space="preserve"> </w:t>
-      </w:r>
-    </w:p>
-    <w:p/>
-    <w:p>
-      <w:r>
-        <w:lastRenderedPageBreak/>
-        <w:t xml:space="preserve">There are </w:t>
-      </w:r>
-      <w:proofErr w:type="gramStart"/>
-      <w:r>
-        <w:t>several</w:t>
-      </w:r>
-      <w:proofErr w:type="gramEnd"/>
-      <w:r>
-        <w:t xml:space="preserve"> </w:t>
-      </w:r>
-      <w:r>
-        <w:t>attempts</w:t>
-      </w:r>
-      <w:r>
-        <w:t xml:space="preserve"> to help stakeholders relate to and understand the themes </w:t>
-      </w:r>
-      <w:r>
-        <w:t xml:space="preserve">within the SDGs. The uninitiated stakeholder with limited knowledge of SDGs typically </w:t>
-      </w:r>
-      <w:proofErr w:type="gramStart"/>
-      <w:r>
-        <w:t>encounter</w:t>
-      </w:r>
-      <w:proofErr w:type="gramEnd"/>
-      <w:r>
-        <w:t xml:space="preserve"> difficulties mapping their local challenges and activities on to the broader SDG context. </w:t>
-      </w:r>
-      <w:r>
-        <w:t xml:space="preserve">The interlinkages among SDGs are </w:t>
-      </w:r>
-      <w:proofErr w:type="gramStart"/>
-      <w:r>
-        <w:t>very complex</w:t>
-      </w:r>
-      <w:proofErr w:type="gramEnd"/>
-      <w:r>
-        <w:t xml:space="preserve"> (Bowen et al., 2017). </w:t>
-      </w:r>
-      <w:r>
-        <w:t xml:space="preserve">The Open-Source SDG developed a holistic SDG ontology by coupling a conventional framework and </w:t>
-      </w:r>
-      <w:proofErr w:type="gramStart"/>
-      <w:r>
-        <w:t>a</w:t>
-      </w:r>
-      <w:proofErr w:type="gramEnd"/>
-      <w:r>
-        <w:t xml:space="preserve"> SDG multi-label classification system by linking a regression model and topic model (</w:t>
-      </w:r>
-      <w:proofErr w:type="spellStart"/>
-      <w:r>
-        <w:t>Pukelis</w:t>
-      </w:r>
-      <w:proofErr w:type="spellEnd"/>
-      <w:r>
         <w:t xml:space="preserve"> et al., 2020). </w:t>
       </w:r>
       <w:r>
@@ -4473,15 +4403,7 @@
         <w:t>d</w:t>
       </w:r>
       <w:r>
-        <w:t xml:space="preserve"> that the 17 SDGs can </w:t>
-      </w:r>
-      <w:proofErr w:type="gramStart"/>
-      <w:r>
-        <w:t>be condensed</w:t>
-      </w:r>
-      <w:proofErr w:type="gramEnd"/>
-      <w:r>
-        <w:t xml:space="preserve"> into six </w:t>
+        <w:t xml:space="preserve"> that the 17 SDGs can be condensed into six </w:t>
       </w:r>
       <w:r>
         <w:t xml:space="preserve">(6) </w:t>
@@ -4603,6 +4525,7 @@
               <w:jc w:val="center"/>
             </w:pPr>
             <w:r>
+              <w:lastRenderedPageBreak/>
               <w:t>Social</w:t>
             </w:r>
           </w:p>
@@ -5407,28 +5330,25 @@
     <w:p/>
     <w:p>
       <w:r>
-        <w:t>Matsui et al. (2022) has also proposed another way of understanding the connection between SDGs by using a visualization of SDGs nexus by analysing the co-</w:t>
-      </w:r>
-      <w:r>
+        <w:t>Matsui et al. (2022) has also proposed another way of understanding the connection between SDGs by using a visualization of SDGs nexus by analysing the co-occurrences of predicted SDGs multi-labels with the Inventory of Business Indicators from SDG compass. There are strong associations between SDG 1 and SDG 10</w:t>
+      </w:r>
+      <w:r>
+        <w:t xml:space="preserve"> </w:t>
+      </w:r>
+      <w:r>
+        <w:t xml:space="preserve">which are social goals, as well as associations between SDG </w:t>
+      </w:r>
+      <w:r>
+        <w:t>7, 11, 13, 14 and 15 – which are environmental goals pinned around sustainable cities.</w:t>
+      </w:r>
+    </w:p>
+    <w:p/>
+    <w:p>
+      <w:r>
+        <w:rPr>
+          <w:noProof/>
+        </w:rPr>
         <w:lastRenderedPageBreak/>
-        <w:t>occurrences of predicted SDGs multi-labels with the Inventory of Business Indicators from SDG compass. There are strong associations between SDG 1 and SDG 10</w:t>
-      </w:r>
-      <w:r>
-        <w:t xml:space="preserve"> </w:t>
-      </w:r>
-      <w:r>
-        <w:t xml:space="preserve">which are social goals, as well as associations between SDG </w:t>
-      </w:r>
-      <w:r>
-        <w:t>7, 11, 13, 14 and 15 – which are environmental goals pinned around sustainable cities.</w:t>
-      </w:r>
-    </w:p>
-    <w:p/>
-    <w:p>
-      <w:r>
-        <w:rPr>
-          <w:noProof/>
-        </w:rPr>
         <w:drawing>
           <wp:inline distT="0" distB="0" distL="0" distR="0" wp14:anchorId="122650F8" wp14:editId="44E57676">
             <wp:extent cx="5219700" cy="3069595"/>
@@ -5515,11 +5435,58 @@
     <w:p/>
     <w:p>
       <w:r>
-        <w:t>The number of organisations that publish information on their sustainability practices as grown steadily (Kolk, 2004).</w:t>
+        <w:t xml:space="preserve">There are several mediums for corporations to perform disclosures. Such communication is typically structured with an intent to persuade (Nwagbara and Belal, 2019). Therefore, a communication strategy could take the path of least resistance to reach the audience the message is meant for. The traditional format is through periodic publications – in the form of the annual report, and more recently the sustainability report for institutional investors. The other format is through social media, or </w:t>
+      </w:r>
+      <w:r>
+        <w:t>internet channels, which allow for higher frequencies and more formats (</w:t>
+      </w:r>
+      <w:proofErr w:type="spellStart"/>
+      <w:r>
+        <w:t>Parasharya</w:t>
+      </w:r>
+      <w:proofErr w:type="spellEnd"/>
+      <w:r>
+        <w:t>, 2022). This study focuses on the former – formal reporting channels through reports as this has more historical basis for comparison.</w:t>
+      </w:r>
+    </w:p>
+    <w:p/>
+    <w:p>
+      <w:r>
+        <w:t>At the start of the 21</w:t>
+      </w:r>
+      <w:r>
+        <w:rPr>
+          <w:vertAlign w:val="superscript"/>
+        </w:rPr>
+        <w:t>st</w:t>
+      </w:r>
+      <w:r>
+        <w:t xml:space="preserve"> century, companies presented their sustainability documents.</w:t>
       </w:r>
       <w:r>
         <w:t xml:space="preserve"> </w:t>
       </w:r>
+      <w:proofErr w:type="spellStart"/>
+      <w:r>
+        <w:t>Parasharya</w:t>
+      </w:r>
+      <w:proofErr w:type="spellEnd"/>
+      <w:r>
+        <w:t xml:space="preserve"> (2022) observed, in 2007, that conglomerates like ExxonMobil and PepsiCo </w:t>
+      </w:r>
+      <w:r>
+        <w:t xml:space="preserve">did not have distinct sections for sustainability reports – such information was nested within broader themes (e.g., “Purpose”). This is similar for Singapore-listed </w:t>
+      </w:r>
+      <w:r>
+        <w:lastRenderedPageBreak/>
+        <w:t>companies. One of the first adopters of a separate Sustainability Report is City Development Limited, which presented its first Sustainability Report in 2012. There were also companies which started to disclose sustainability initiatives as a section of their annual report. Other listed companies gradually began to start having separate reports as doing so became mandatory from 2017.</w:t>
+      </w:r>
+    </w:p>
+    <w:p/>
+    <w:p>
+      <w:r>
+        <w:t xml:space="preserve">The number of organisations that publish information on their sustainability practices as grown steadily (Kolk, 2004). </w:t>
+      </w:r>
       <w:r>
         <w:t>Some researchers have focused on the frequency of reporting and other high-</w:t>
       </w:r>
@@ -5538,22 +5505,109 @@
     <w:p/>
     <w:p>
       <w:r>
-        <w:t xml:space="preserve">Sustainability disclosures currently consist of a mix of mandatory and voluntary initiatives. This contrasts with financial reporting, which </w:t>
+        <w:t xml:space="preserve">The TCFD’s 2019 status report observed that only 29% of companies made relevant climate disclosures. There </w:t>
       </w:r>
       <w:proofErr w:type="gramStart"/>
       <w:r>
-        <w:t>is guided</w:t>
+        <w:t>were</w:t>
       </w:r>
       <w:proofErr w:type="gramEnd"/>
       <w:r>
-        <w:t xml:space="preserve"> by the International </w:t>
+        <w:t xml:space="preserve"> insufficient decision-useful climate-related financial information (FSB TCFD, 2019). This is despite prior efforts in releasing a set of recommendations to help structure and formalise companies’ sustainability and climate risk reporting (TCFD, 2017). In subsequent reviews, the TCFD was increasingly prescriptive on the expected disclosures. Their 2021 review had promoted SGX to strengthen its sustainability reporting requirements to require ‘climate reporting’.</w:t>
+      </w:r>
+    </w:p>
+    <w:p/>
+    <w:p>
+      <w:r>
+        <w:t xml:space="preserve">Several studies posit that the disclosure of social, economic, and environmental issues in the sustainability </w:t>
+      </w:r>
+      <w:r>
+        <w:t>report has several effects. Later explored in a discussion on signalling and stakeholder theory, it is a way to increase transparency (</w:t>
+      </w:r>
+      <w:r>
+        <w:t xml:space="preserve">Kaymak </w:t>
+      </w:r>
+      <w:r>
+        <w:t>and</w:t>
+      </w:r>
+      <w:r>
+        <w:t xml:space="preserve"> Bektas, 2017</w:t>
+      </w:r>
+      <w:r>
+        <w:t>). As explained by the legitimacy theory, disclosures increase accountability, reputation (Aguilera-</w:t>
+      </w:r>
+      <w:proofErr w:type="spellStart"/>
+      <w:r>
+        <w:t>Caracuel</w:t>
+      </w:r>
+      <w:proofErr w:type="spellEnd"/>
+      <w:r>
+        <w:t xml:space="preserve"> et al., 2018), and awareness about environmental and social practices (Chang et al. 2017).</w:t>
+      </w:r>
+    </w:p>
+    <w:p/>
+    <w:p>
+      <w:r>
+        <w:t>A challenge is to convince stakeholder groups that the narratives presented in such disclosures more than merely ‘greenwashing’ (Bartlett, 2011).</w:t>
+      </w:r>
+      <w:r>
+        <w:t xml:space="preserve"> The hidden motives of </w:t>
       </w:r>
       <w:r>
         <w:lastRenderedPageBreak/>
-        <w:t xml:space="preserve">Financial Reporting Standards (IFRS) with a principle-based approached and guidance on basis for recognition, measurement, and prescriptions for disclosures for comparability. </w:t>
-      </w:r>
-      <w:r>
-        <w:t xml:space="preserve">SGX, </w:t>
+        <w:t>self-interest can be attributed to ‘psychological egoism’, fuelled by an assumption that altruism solely for the benefit of others is extraordinary (</w:t>
+      </w:r>
+      <w:proofErr w:type="spellStart"/>
+      <w:r>
+        <w:t>Parasharya</w:t>
+      </w:r>
+      <w:proofErr w:type="spellEnd"/>
+      <w:r>
+        <w:t>, 2022).</w:t>
+      </w:r>
+    </w:p>
+    <w:p/>
+    <w:p>
+      <w:pPr>
+        <w:pStyle w:val="Heading2"/>
+      </w:pPr>
+      <w:r>
+        <w:t>Sustainability Reporting Standards</w:t>
+      </w:r>
+    </w:p>
+    <w:p>
+      <w:pPr>
+        <w:spacing w:after="160"/>
+      </w:pPr>
+    </w:p>
+    <w:p>
+      <w:r>
+        <w:t>Following financial shocks in the first two decades of the 21</w:t>
+      </w:r>
+      <w:r>
+        <w:rPr>
+          <w:vertAlign w:val="superscript"/>
+        </w:rPr>
+        <w:t>st</w:t>
+      </w:r>
+      <w:r>
+        <w:t xml:space="preserve"> century, companies have sought for ways to “redeem themselves” - ESG standards is a key development in this regard for improving rep</w:t>
+      </w:r>
+      <w:r>
+        <w:t>utation.</w:t>
+      </w:r>
+      <w:r>
+        <w:t xml:space="preserve"> </w:t>
+      </w:r>
+    </w:p>
+    <w:p>
+      <w:pPr>
+        <w:spacing w:after="160"/>
+      </w:pPr>
+    </w:p>
+    <w:p>
+      <w:r>
+        <w:t xml:space="preserve">Sustainability disclosures currently consist of a mix of mandatory and voluntary initiatives. This contrasts with financial reporting, which is guided by the International Financial Reporting Standards (IFRS) with a principle-based approached and guidance on basis for recognition, measurement, and prescriptions for disclosures for comparability. SGX, </w:t>
       </w:r>
       <w:proofErr w:type="gramStart"/>
       <w:r>
@@ -5573,91 +5627,12 @@
         <w:t xml:space="preserve"> and the Sustainability Accounting Standards Board (SASB), as a basis for sustainability reporting (Loh et al., 2017).</w:t>
       </w:r>
       <w:r>
-        <w:t xml:space="preserve"> Standardisation promotes an extent of comparability. However, there is variance due to the difference in standards that can </w:t>
-      </w:r>
-      <w:proofErr w:type="gramStart"/>
-      <w:r>
-        <w:t>be chosen</w:t>
-      </w:r>
-      <w:proofErr w:type="gramEnd"/>
-      <w:r>
-        <w:t>. The standards are based on the principle of materiality – which is subjective to the interpretation of the firm.</w:t>
-      </w:r>
-      <w:r>
         <w:t xml:space="preserve"> </w:t>
       </w:r>
-      <w:r>
-        <w:t>This results in disclosures</w:t>
-      </w:r>
-      <w:r>
-        <w:t xml:space="preserve"> that are often very heterogeneous and lacks structure to the subjects they cover (Luccioni et al., 2020).</w:t>
-      </w:r>
     </w:p>
     <w:p/>
     <w:p>
-      <w:r>
-        <w:t xml:space="preserve">The TCFD’s 2019 status report observed that only 29% of companies made relevant climate disclosures. There </w:t>
-      </w:r>
-      <w:proofErr w:type="gramStart"/>
-      <w:r>
-        <w:t>were</w:t>
-      </w:r>
-      <w:proofErr w:type="gramEnd"/>
-      <w:r>
-        <w:t xml:space="preserve"> insufficient decision-useful climate-related financial information (FSB TCFD, 2019). This is despite prior efforts in releasing a set of recommendations to help structure and formalise companies’ sustainability and climate risk reporting (TCFD, 2017). In subsequent reviews, the TCFD was increasingly prescriptive on the expected disclosures. Their 2021 review had promoted SGX to strengthen its sustainability reporting requirements to require ‘climate reporting’.</w:t>
-      </w:r>
-    </w:p>
-    <w:p/>
-    <w:p>
-      <w:proofErr w:type="gramStart"/>
-      <w:r>
-        <w:t>Several</w:t>
-      </w:r>
-      <w:proofErr w:type="gramEnd"/>
-      <w:r>
-        <w:t xml:space="preserve"> studies posit that the disclosure of social, economic, and environmental issues in the sustainability </w:t>
-      </w:r>
-      <w:r>
-        <w:t>report has several effects. Later explored in a discussion on signalling and stakeholder theory, it is a way to increase transparency (</w:t>
-      </w:r>
-      <w:r>
-        <w:t xml:space="preserve">Kaymak </w:t>
-      </w:r>
-      <w:r>
-        <w:t>and</w:t>
-      </w:r>
-      <w:r>
-        <w:t xml:space="preserve"> Bektas, 2017</w:t>
-      </w:r>
-      <w:r>
-        <w:t>). As explained by the legitimacy theory, disclosures increase accountability, reputation (Aguilera-</w:t>
-      </w:r>
-      <w:proofErr w:type="spellStart"/>
-      <w:r>
-        <w:t>Caracuel</w:t>
-      </w:r>
-      <w:proofErr w:type="spellEnd"/>
-      <w:r>
-        <w:t xml:space="preserve"> et al., 2018), and awareness about environmental and social practices (Chang et al. 2017).</w:t>
-      </w:r>
-    </w:p>
-    <w:p/>
-    <w:p>
-      <w:pPr>
-        <w:pStyle w:val="Heading2"/>
-      </w:pPr>
-      <w:r>
-        <w:t>Sustainability Reporting Standards</w:t>
-      </w:r>
-    </w:p>
-    <w:p>
-      <w:pPr>
-        <w:spacing w:after="160"/>
-      </w:pPr>
-    </w:p>
-    <w:p>
-      <w:pPr>
-        <w:spacing w:after="160"/>
+      <w:pPr>
         <w:rPr>
           <w:i/>
           <w:iCs/>
@@ -5666,22 +5641,7 @@
         </w:rPr>
       </w:pPr>
       <w:r>
-        <w:t>Following financial shocks in the first two decades of the 21</w:t>
-      </w:r>
-      <w:r>
-        <w:rPr>
-          <w:vertAlign w:val="superscript"/>
-        </w:rPr>
-        <w:t>st</w:t>
-      </w:r>
-      <w:r>
-        <w:t xml:space="preserve"> century, companies have sought for ways to “redeem themselves” - ESG standards is a key development in this regard for improving rep</w:t>
-      </w:r>
-      <w:r>
-        <w:t>utation.</w:t>
-      </w:r>
-      <w:r>
-        <w:t xml:space="preserve"> </w:t>
+        <w:t>Standardisation promotes an extent of comparability. However, there is variance due to the difference in standards that can be chosen. The standards are based on the principle of materiality – which is subjective to the interpretation of the firm. This results in disclosures that are often very heterogeneous and lacks structure to the subjects they cover (Luccioni et al., 2020).</w:t>
       </w:r>
       <w:r>
         <w:br w:type="page"/>
@@ -5736,131 +5696,83 @@
         <w:t>given</w:t>
       </w:r>
       <w:r>
-        <w:t xml:space="preserve"> the </w:t>
+        <w:t xml:space="preserve"> the important information that is contained</w:t>
+      </w:r>
+      <w:r>
+        <w:t>, but its readers do not read extensively</w:t>
+      </w:r>
+      <w:r>
+        <w:t>.</w:t>
+      </w:r>
+      <w:r>
+        <w:t xml:space="preserve"> This can be attributed to its difficult readability.</w:t>
+      </w:r>
+      <w:r>
+        <w:t xml:space="preserve"> The average reader reads three (3) reports, while the 95</w:t>
+      </w:r>
+      <w:r>
+        <w:rPr>
+          <w:vertAlign w:val="superscript"/>
+        </w:rPr>
+        <w:t>th</w:t>
+      </w:r>
+      <w:r>
+        <w:t xml:space="preserve"> percentile of readers read only between 10 and 20 reports per year  (</w:t>
+      </w:r>
+      <w:proofErr w:type="spellStart"/>
+      <w:r>
+        <w:t>Smeuninx</w:t>
+      </w:r>
+      <w:proofErr w:type="spellEnd"/>
+      <w:r>
+        <w:t xml:space="preserve"> et al., 2020). </w:t>
+      </w:r>
+    </w:p>
+    <w:p/>
+    <w:p>
+      <w:r>
+        <w:t>While sustainability reports have much in common with the notably difficult-to-read genre of corporate financial reporting</w:t>
+      </w:r>
+      <w:r>
+        <w:t>, financial information typically targets a specialised readership of investors and analysts who are likely better equipped to deal with its complexity</w:t>
+      </w:r>
+      <w:r>
+        <w:t xml:space="preserve"> (Courtis, 1995; Courtis, 1998; Stanton and Stanton, 2002; Li, 2008</w:t>
+      </w:r>
+      <w:r>
+        <w:t>a</w:t>
+      </w:r>
+      <w:r>
+        <w:t>).</w:t>
+      </w:r>
+      <w:r>
+        <w:t xml:space="preserve"> The average person will struggle to decode sustainability reports (Farewell et al., 2014).</w:t>
+      </w:r>
+      <w:r>
+        <w:t xml:space="preserve"> Sustainability reporting is a developing phenomenon, and its current consumers may not be as well equipped to read them. The readability of these reports is potentially </w:t>
       </w:r>
       <w:proofErr w:type="gramStart"/>
       <w:r>
-        <w:t>important information</w:t>
+        <w:t>a</w:t>
       </w:r>
       <w:proofErr w:type="gramEnd"/>
       <w:r>
-        <w:t xml:space="preserve"> that is contained</w:t>
-      </w:r>
-      <w:r>
-        <w:t>, but its readers do not read extensively</w:t>
+        <w:t xml:space="preserve"> accessibility barrier for the information in these reports to inform the stakeholders it seeks to reach.</w:t>
+      </w:r>
+      <w:r>
+        <w:t xml:space="preserve"> Companies should therefore, work harder to choose simple language</w:t>
+      </w:r>
+      <w:r>
+        <w:t xml:space="preserve"> (Farewell et al., 2014)</w:t>
       </w:r>
       <w:r>
         <w:t>.</w:t>
       </w:r>
-      <w:r>
-        <w:t xml:space="preserve"> This can </w:t>
-      </w:r>
-      <w:proofErr w:type="gramStart"/>
-      <w:r>
-        <w:t>be attributed</w:t>
-      </w:r>
-      <w:proofErr w:type="gramEnd"/>
-      <w:r>
-        <w:t xml:space="preserve"> to its difficult readability.</w:t>
-      </w:r>
-      <w:r>
-        <w:t xml:space="preserve"> The average reader reads three (3) reports, while the 95</w:t>
-      </w:r>
-      <w:r>
-        <w:rPr>
-          <w:vertAlign w:val="superscript"/>
-        </w:rPr>
-        <w:t>th</w:t>
-      </w:r>
-      <w:r>
-        <w:t xml:space="preserve"> percentile of readers read only between 10 and 20 reports per year  (</w:t>
-      </w:r>
-      <w:proofErr w:type="spellStart"/>
-      <w:r>
-        <w:t>Smeuninx</w:t>
-      </w:r>
-      <w:proofErr w:type="spellEnd"/>
-      <w:r>
-        <w:t xml:space="preserve"> et al., 2020). </w:t>
-      </w:r>
     </w:p>
     <w:p/>
     <w:p>
       <w:r>
-        <w:t>While sustainability reports have much in common with the notably difficult-to-read genre of corporate financial reporting</w:t>
-      </w:r>
-      <w:r>
-        <w:t xml:space="preserve">, financial information typically targets a specialised readership of investors and analysts who are </w:t>
-      </w:r>
-      <w:proofErr w:type="gramStart"/>
-      <w:r>
-        <w:t>likely better</w:t>
-      </w:r>
-      <w:proofErr w:type="gramEnd"/>
-      <w:r>
-        <w:t xml:space="preserve"> equipped to deal with its complexity</w:t>
-      </w:r>
-      <w:r>
-        <w:t xml:space="preserve"> (Courtis, 1995; Courtis, 1998; Stanton and Stanton, 2002; Li, 2008</w:t>
-      </w:r>
-      <w:r>
-        <w:t>a</w:t>
-      </w:r>
-      <w:r>
-        <w:t>).</w:t>
-      </w:r>
-      <w:r>
-        <w:t xml:space="preserve"> The average person will struggle to decode sustainability reports (Farewell et al., 2014).</w:t>
-      </w:r>
-      <w:r>
-        <w:t xml:space="preserve"> Sustainability reporting is a developing phenomenon, and its current consumers may not </w:t>
-      </w:r>
-      <w:proofErr w:type="gramStart"/>
-      <w:r>
-        <w:t>be as well equipped</w:t>
-      </w:r>
-      <w:proofErr w:type="gramEnd"/>
-      <w:r>
-        <w:t xml:space="preserve"> to read them. The readability of these reports is potentially </w:t>
-      </w:r>
-      <w:proofErr w:type="gramStart"/>
-      <w:r>
-        <w:t>a</w:t>
-      </w:r>
-      <w:proofErr w:type="gramEnd"/>
-      <w:r>
-        <w:t xml:space="preserve"> accessibility barrier for the information in these reports to inform the stakeholders it seeks to reach.</w:t>
-      </w:r>
-      <w:r>
-        <w:t xml:space="preserve"> Companies should therefore, work harder to choose simple language</w:t>
-      </w:r>
-      <w:r>
-        <w:t xml:space="preserve"> (Farewell et al., 2014)</w:t>
-      </w:r>
-      <w:r>
-        <w:t>.</w:t>
-      </w:r>
-    </w:p>
-    <w:p/>
-    <w:p>
-      <w:r>
-        <w:t xml:space="preserve">Interestingly, it </w:t>
-      </w:r>
-      <w:proofErr w:type="gramStart"/>
-      <w:r>
-        <w:t>was noted</w:t>
-      </w:r>
-      <w:proofErr w:type="gramEnd"/>
-      <w:r>
-        <w:t xml:space="preserve"> in Abu Bakar (2011) that for Malaysian firms, the communications’ readability deteriorates as the company performance does. </w:t>
-      </w:r>
-      <w:proofErr w:type="gramStart"/>
-      <w:r>
-        <w:t>This is supported by the obfuscation hypothesis of Courtis (1998) and Rutherford (2003)</w:t>
-      </w:r>
-      <w:proofErr w:type="gramEnd"/>
-      <w:r>
-        <w:t>.</w:t>
+        <w:t>Interestingly, it was noted in Abu Bakar (2011) that for Malaysian firms, the communications’ readability deteriorates as the company performance does. This is supported by the obfuscation hypothesis of Courtis (1998) and Rutherford (2003).</w:t>
       </w:r>
     </w:p>
     <w:p>
@@ -5892,304 +5804,252 @@
     <w:p/>
     <w:p>
       <w:r>
-        <w:t xml:space="preserve">Sustainability reporting is a complex phenomenon that a single theory cannot explain (Cormier et al., 2005; Tagesson et al., 2009). Therefore, unifying all empirical findings within one theoretical framework remains a challenge. Nevertheless, a combination of </w:t>
+        <w:t xml:space="preserve">Sustainability reporting is a complex phenomenon that a single theory cannot explain (Cormier et al., 2005; Tagesson et al., 2009). Therefore, unifying all empirical findings within one theoretical framework remains a challenge. Nevertheless, a combination of several theories – the legitimacy, </w:t>
+      </w:r>
+      <w:r>
+        <w:t xml:space="preserve">institutional, </w:t>
+      </w:r>
+      <w:r>
+        <w:t xml:space="preserve">stakeholder, </w:t>
+      </w:r>
+      <w:r>
+        <w:t>signalling, and agency theory – aids an understanding of the theoretical relationship between CSR disclosures and financial performance.</w:t>
+      </w:r>
+    </w:p>
+    <w:p/>
+    <w:p>
+      <w:pPr>
+        <w:pStyle w:val="Heading3"/>
+      </w:pPr>
+      <w:bookmarkStart w:id="14" w:name="_Toc113306207"/>
+      <w:r>
+        <w:t>Legitimacy Theory</w:t>
+      </w:r>
+      <w:bookmarkEnd w:id="14"/>
+    </w:p>
+    <w:p>
+      <w:r>
+        <w:t xml:space="preserve">The </w:t>
+      </w:r>
+      <w:r>
+        <w:t>legitimacy theory</w:t>
+      </w:r>
+      <w:r>
+        <w:t xml:space="preserve"> suggests that it is necessary to achieve society’s approval for the company to survive. Companies need to act in congruence with society to uphold their business activities. (O’Donovan, 2002). Companies are encouraged to seek legitimacy through disclosures (Cho and Patten, 2007)</w:t>
+      </w:r>
+      <w:r>
+        <w:t>, some even being pressured by their stakeholders to make significant corporate social responsibility efforts (</w:t>
+      </w:r>
+      <w:proofErr w:type="spellStart"/>
+      <w:r>
+        <w:t>Brammar</w:t>
+      </w:r>
+      <w:proofErr w:type="spellEnd"/>
+      <w:r>
+        <w:t xml:space="preserve"> et al., 2007).</w:t>
+      </w:r>
+      <w:r>
+        <w:t xml:space="preserve"> </w:t>
+      </w:r>
+    </w:p>
+    <w:p/>
+    <w:p>
+      <w:r>
+        <w:t>F</w:t>
+      </w:r>
+      <w:r>
+        <w:t>irms interested in being legitimised by society will take an interest to report environmental information</w:t>
+      </w:r>
+      <w:r>
+        <w:t>. CSR disclosures influence stakeholders’ and, eventually, society’s perceptions about the company, resulting in higher firm value and better financial performance (</w:t>
+      </w:r>
+      <w:proofErr w:type="spellStart"/>
+      <w:r>
+        <w:t>Hooghimstra</w:t>
+      </w:r>
+      <w:proofErr w:type="spellEnd"/>
+      <w:r>
+        <w:t xml:space="preserve">, 2002). </w:t>
+      </w:r>
+    </w:p>
+    <w:p/>
+    <w:p>
+      <w:r>
+        <w:t xml:space="preserve">Companies adopt several procedures and policies, such as voluntarily disclosing environmental information, in order to </w:t>
       </w:r>
       <w:proofErr w:type="gramStart"/>
       <w:r>
-        <w:t>several</w:t>
+        <w:t>enhanced</w:t>
       </w:r>
       <w:proofErr w:type="gramEnd"/>
       <w:r>
-        <w:t xml:space="preserve"> theories – the legitimacy, </w:t>
-      </w:r>
-      <w:r>
-        <w:t xml:space="preserve">institutional, </w:t>
-      </w:r>
-      <w:r>
-        <w:t xml:space="preserve">stakeholder, </w:t>
-      </w:r>
-      <w:r>
-        <w:t>signalling, and agency theory – aids an understanding of the theoretical relationship between CSR disclosures and financial performance.</w:t>
+        <w:t xml:space="preserve"> their perceived legitimacy (</w:t>
+      </w:r>
+      <w:r>
+        <w:t xml:space="preserve">DiMaggio and Powell, 1883; </w:t>
+      </w:r>
+      <w:r>
+        <w:t xml:space="preserve">Scott, 1995; Aguilera and Jackson, 2003; Delmas and Toffel, 2004). </w:t>
+      </w:r>
+      <w:r>
+        <w:t xml:space="preserve">These </w:t>
+      </w:r>
+      <w:r>
+        <w:t xml:space="preserve">motivations </w:t>
+      </w:r>
+      <w:r>
+        <w:t xml:space="preserve">are </w:t>
+      </w:r>
+      <w:r>
+        <w:t>exhibited</w:t>
+      </w:r>
+      <w:r>
+        <w:t xml:space="preserve"> through the topics companies choose to report</w:t>
+      </w:r>
+      <w:r>
+        <w:t xml:space="preserve"> and the extent to which they report</w:t>
+      </w:r>
+      <w:r>
+        <w:t>.</w:t>
       </w:r>
     </w:p>
     <w:p/>
     <w:p>
+      <w:r>
+        <w:t xml:space="preserve">Trust is a key element of building legitimacy. Capriotti (2011) and Hovering (2018) observed that communicative transparency and ongoing dialogue with stakeholders about the corporation’s ‘responsible’ behaviour is necessary. Integrated reporting, in the early stages of sustainability disclosures, was the ‘common language of </w:t>
+      </w:r>
+      <w:r>
+        <w:lastRenderedPageBreak/>
+        <w:t xml:space="preserve">transparency’ – CSR was viewed as having a role in ‘shaping the socio-political struggle over the meaning of sustainable development and the power-knowledge relationships that are taking place in its name’ (Livesey and </w:t>
+      </w:r>
+      <w:proofErr w:type="spellStart"/>
+      <w:r>
+        <w:t>Kearins</w:t>
+      </w:r>
+      <w:proofErr w:type="spellEnd"/>
+      <w:r>
+        <w:t>, 2002.</w:t>
+      </w:r>
+    </w:p>
+    <w:p/>
+    <w:p>
       <w:pPr>
         <w:pStyle w:val="Heading3"/>
       </w:pPr>
-      <w:bookmarkStart w:id="14" w:name="_Toc113306207"/>
-      <w:r>
-        <w:t>Legitimacy Theory</w:t>
-      </w:r>
-      <w:bookmarkEnd w:id="14"/>
-    </w:p>
-    <w:p>
-      <w:r>
-        <w:t xml:space="preserve">The </w:t>
-      </w:r>
-      <w:r>
-        <w:t>legitimacy theory</w:t>
-      </w:r>
-      <w:r>
-        <w:t xml:space="preserve"> suggests that it is necessary to achieve society’s approval for the company to survive. Companies need to act in congruence with society to uphold their business activities. (O’Donovan, 2002). Companies </w:t>
-      </w:r>
-      <w:proofErr w:type="gramStart"/>
-      <w:r>
-        <w:t>are encouraged</w:t>
-      </w:r>
-      <w:proofErr w:type="gramEnd"/>
-      <w:r>
-        <w:t xml:space="preserve"> to seek legitimacy through disclosures (Cho and Patten, 2007)</w:t>
-      </w:r>
-      <w:r>
-        <w:t>, some even being pressured by their stakeholders to make significant corporate social responsibility efforts (</w:t>
-      </w:r>
-      <w:proofErr w:type="spellStart"/>
-      <w:r>
-        <w:t>Brammar</w:t>
-      </w:r>
-      <w:proofErr w:type="spellEnd"/>
-      <w:r>
-        <w:t xml:space="preserve"> et al., 2007).</w:t>
+      <w:bookmarkStart w:id="15" w:name="_Toc113306208"/>
+      <w:r>
+        <w:t>Institutional Theory</w:t>
+      </w:r>
+      <w:bookmarkEnd w:id="15"/>
+    </w:p>
+    <w:p>
+      <w:r>
+        <w:t>The institutional theory posits that structures that include norms, routines are established as authoritative guidelines for social behaviour. These structures become socially acceptable and legitimate within the environment’s organisational field (, 1995).</w:t>
       </w:r>
       <w:r>
         <w:t xml:space="preserve"> </w:t>
       </w:r>
+      <w:r>
+        <w:t xml:space="preserve">Companies </w:t>
+      </w:r>
+      <w:r>
+        <w:t>within</w:t>
+      </w:r>
+      <w:r>
+        <w:t xml:space="preserve"> </w:t>
+      </w:r>
+      <w:r>
+        <w:t>similar</w:t>
+      </w:r>
+      <w:r>
+        <w:t xml:space="preserve"> institutional </w:t>
+      </w:r>
+      <w:r>
+        <w:t>operating environments</w:t>
+      </w:r>
+      <w:r>
+        <w:t xml:space="preserve"> are </w:t>
+      </w:r>
+      <w:r>
+        <w:t>coerced in</w:t>
+      </w:r>
+      <w:r>
+        <w:t>to behav</w:t>
+      </w:r>
+      <w:r>
+        <w:t>ing similarly</w:t>
+      </w:r>
+      <w:r>
+        <w:t>.</w:t>
+      </w:r>
+      <w:r>
+        <w:t xml:space="preserve"> For example, in Pucheta-Martinez et al. (2018), it was found that firms operating in Anglo-American corporate governance systems tend to report environmental information </w:t>
+      </w:r>
+      <w:r>
+        <w:t>voluntarily. Ownership structure and type affects intellectual capital disclosure (Li et al., 2008</w:t>
+      </w:r>
+      <w:r>
+        <w:t>b</w:t>
+      </w:r>
+      <w:r>
+        <w:t xml:space="preserve">), and this observation can be similarly extended to environmental </w:t>
+      </w:r>
+      <w:r>
+        <w:t>reporting policies.</w:t>
+      </w:r>
+      <w:r>
+        <w:t xml:space="preserve"> </w:t>
+      </w:r>
+      <w:r>
+        <w:t xml:space="preserve">Jensen </w:t>
+      </w:r>
+      <w:r>
+        <w:t>and</w:t>
+      </w:r>
+      <w:r>
+        <w:t xml:space="preserve"> Berg (2012) and Fasan et al. (2016) </w:t>
+      </w:r>
+      <w:r>
+        <w:t xml:space="preserve">have </w:t>
+      </w:r>
+      <w:r>
+        <w:t>demonstrat</w:t>
+      </w:r>
+      <w:r>
+        <w:t>ed</w:t>
+      </w:r>
+      <w:r>
+        <w:t xml:space="preserve"> that a country’s institutional features drive integrated reporting and its quality.</w:t>
+      </w:r>
     </w:p>
     <w:p/>
     <w:p>
       <w:r>
-        <w:t>F</w:t>
-      </w:r>
-      <w:r>
-        <w:t xml:space="preserve">irms interested in </w:t>
-      </w:r>
-      <w:proofErr w:type="gramStart"/>
-      <w:r>
-        <w:t>being legitimised</w:t>
-      </w:r>
-      <w:proofErr w:type="gramEnd"/>
-      <w:r>
-        <w:t xml:space="preserve"> by society will take an interest to report environmental information</w:t>
-      </w:r>
-      <w:r>
-        <w:t>. CSR disclosures influence stakeholders’ and, eventually, society’s perceptions about the company, resulting in higher firm value and better financial performance (</w:t>
-      </w:r>
-      <w:proofErr w:type="spellStart"/>
-      <w:r>
-        <w:t>Hooghimstra</w:t>
-      </w:r>
-      <w:proofErr w:type="spellEnd"/>
-      <w:r>
-        <w:t xml:space="preserve">, 2002). </w:t>
+        <w:t xml:space="preserve">This study focuses on firms listed on the Singapore Stock Exchange in the Straits Times Index. These primarily consists of firms domiciled in Singapore and Hong Kong. </w:t>
+      </w:r>
+      <w:r>
+        <w:t xml:space="preserve">These firms are likely to operate with an </w:t>
+      </w:r>
+      <w:r>
+        <w:t>Anglo-American corporate governance system</w:t>
+      </w:r>
+      <w:r>
+        <w:t xml:space="preserve"> – where there is high-ownership dispersion, a financial system oriented towards markets, strong investor protection from a common law legal system, shareholder orientation and the scarce presence of dominant owners in firms (</w:t>
+      </w:r>
+      <w:r>
+        <w:t>Pucheta-Martinez et al.</w:t>
+      </w:r>
+      <w:r>
+        <w:t>, 2018).</w:t>
+      </w:r>
+      <w:r>
+        <w:t xml:space="preserve"> The expectation is that these firms will report environmental information more voluntarily.</w:t>
       </w:r>
     </w:p>
     <w:p/>
     <w:p>
       <w:r>
-        <w:t xml:space="preserve">Companies adopt several procedures and policies, such as voluntarily disclosing environmental information, in order to </w:t>
-      </w:r>
-      <w:proofErr w:type="gramStart"/>
-      <w:r>
-        <w:t>enhanced</w:t>
-      </w:r>
-      <w:proofErr w:type="gramEnd"/>
-      <w:r>
-        <w:t xml:space="preserve"> their perceived legitimacy (</w:t>
-      </w:r>
-      <w:r>
-        <w:t xml:space="preserve">DiMaggio and Powell, 1883; </w:t>
-      </w:r>
-      <w:r>
-        <w:t xml:space="preserve">Scott, 1995; Aguilera and Jackson, 2003; Delmas and Toffel, 2004). </w:t>
-      </w:r>
-      <w:r>
-        <w:t xml:space="preserve">These </w:t>
-      </w:r>
-      <w:r>
-        <w:t xml:space="preserve">motivations </w:t>
-      </w:r>
-      <w:proofErr w:type="gramStart"/>
-      <w:r>
-        <w:t xml:space="preserve">are </w:t>
-      </w:r>
-      <w:r>
-        <w:t>exhibited</w:t>
-      </w:r>
-      <w:proofErr w:type="gramEnd"/>
-      <w:r>
-        <w:t xml:space="preserve"> through the topics companies choose to report</w:t>
-      </w:r>
-      <w:r>
-        <w:t xml:space="preserve"> and the extent to which they report</w:t>
-      </w:r>
-      <w:r>
-        <w:t>.</w:t>
-      </w:r>
-    </w:p>
-    <w:p/>
-    <w:p>
-      <w:pPr>
-        <w:pStyle w:val="Heading3"/>
-      </w:pPr>
-      <w:bookmarkStart w:id="15" w:name="_Toc113306208"/>
-      <w:r>
-        <w:t>Institutional Theory</w:t>
-      </w:r>
-      <w:bookmarkEnd w:id="15"/>
-    </w:p>
-    <w:p>
-      <w:r>
-        <w:t xml:space="preserve">The institutional theory posits that structures that include norms, routines </w:t>
-      </w:r>
-      <w:proofErr w:type="gramStart"/>
-      <w:r>
-        <w:t>are established</w:t>
-      </w:r>
-      <w:proofErr w:type="gramEnd"/>
-      <w:r>
-        <w:t xml:space="preserve"> as authoritative guidelines for social behaviour. These structures become </w:t>
-      </w:r>
-      <w:r>
-        <w:lastRenderedPageBreak/>
-        <w:t>socially acceptable and legitimate within the environment’s organisational field (, 1995).</w:t>
-      </w:r>
-      <w:r>
-        <w:t xml:space="preserve"> </w:t>
-      </w:r>
-      <w:r>
-        <w:t xml:space="preserve">Companies </w:t>
-      </w:r>
-      <w:r>
-        <w:t>within</w:t>
-      </w:r>
-      <w:r>
-        <w:t xml:space="preserve"> </w:t>
-      </w:r>
-      <w:r>
-        <w:t>similar</w:t>
-      </w:r>
-      <w:r>
-        <w:t xml:space="preserve"> institutional </w:t>
-      </w:r>
-      <w:r>
-        <w:t>operating environments</w:t>
-      </w:r>
-      <w:r>
-        <w:t xml:space="preserve"> </w:t>
-      </w:r>
-      <w:proofErr w:type="gramStart"/>
-      <w:r>
-        <w:t xml:space="preserve">are </w:t>
-      </w:r>
-      <w:r>
-        <w:t>coerced</w:t>
-      </w:r>
-      <w:proofErr w:type="gramEnd"/>
-      <w:r>
-        <w:t xml:space="preserve"> in</w:t>
-      </w:r>
-      <w:r>
-        <w:t>to behav</w:t>
-      </w:r>
-      <w:r>
-        <w:t>ing similarly</w:t>
-      </w:r>
-      <w:r>
-        <w:t>.</w:t>
-      </w:r>
-      <w:r>
-        <w:t xml:space="preserve"> For example, in Pucheta-Martinez et al. (2018), it </w:t>
-      </w:r>
-      <w:proofErr w:type="gramStart"/>
-      <w:r>
-        <w:t>was found</w:t>
-      </w:r>
-      <w:proofErr w:type="gramEnd"/>
-      <w:r>
-        <w:t xml:space="preserve"> that firms operating in Anglo-American corporate governance systems tend to report environmental information </w:t>
-      </w:r>
-      <w:r>
-        <w:t>voluntarily. Ownership structure and type affects intellectual capital disclosure (Li et al., 2008</w:t>
-      </w:r>
-      <w:r>
-        <w:t>b</w:t>
-      </w:r>
-      <w:r>
-        <w:t xml:space="preserve">), and this observation can </w:t>
-      </w:r>
-      <w:proofErr w:type="gramStart"/>
-      <w:r>
-        <w:t>be similarly extended</w:t>
-      </w:r>
-      <w:proofErr w:type="gramEnd"/>
-      <w:r>
-        <w:t xml:space="preserve"> to environmental </w:t>
-      </w:r>
-      <w:r>
-        <w:t>reporting policies.</w:t>
-      </w:r>
-      <w:r>
-        <w:t xml:space="preserve"> </w:t>
-      </w:r>
-      <w:r>
-        <w:t xml:space="preserve">Jensen </w:t>
-      </w:r>
-      <w:r>
-        <w:t>and</w:t>
-      </w:r>
-      <w:r>
-        <w:t xml:space="preserve"> Berg (2012) and Fasan et al. (2016) </w:t>
-      </w:r>
-      <w:r>
-        <w:t xml:space="preserve">have </w:t>
-      </w:r>
-      <w:r>
-        <w:t>demonstrat</w:t>
-      </w:r>
-      <w:r>
-        <w:t>ed</w:t>
-      </w:r>
-      <w:r>
-        <w:t xml:space="preserve"> that a country’s institutional features drive integrated reporting and its quality.</w:t>
-      </w:r>
-    </w:p>
-    <w:p/>
-    <w:p>
-      <w:r>
-        <w:t xml:space="preserve">This study focuses on firms listed on the Singapore Stock Exchange in the Straits Times Index. These primarily consists of firms domiciled in Singapore and Hong Kong. </w:t>
-      </w:r>
-      <w:r>
-        <w:t xml:space="preserve">These firms are likely to operate with an </w:t>
-      </w:r>
-      <w:r>
-        <w:t>Anglo-American corporate governance system</w:t>
-      </w:r>
-      <w:r>
-        <w:t xml:space="preserve"> – where there is high-ownership dispersion, a financial system oriented towards markets, strong investor protection from a common law legal system, shareholder orientation and the scarce presence of dominant owners in firms (</w:t>
-      </w:r>
-      <w:r>
-        <w:t>Pucheta-Martinez et al.</w:t>
-      </w:r>
-      <w:r>
-        <w:t>, 2018).</w:t>
-      </w:r>
-      <w:r>
-        <w:t xml:space="preserve"> The expectation is that these firms will report environmental information more voluntarily.</w:t>
-      </w:r>
-    </w:p>
-    <w:p/>
-    <w:p>
-      <w:r>
-        <w:t xml:space="preserve">Pucheta-Martinez et al. (2018) finds </w:t>
-      </w:r>
-      <w:proofErr w:type="gramStart"/>
-      <w:r>
-        <w:t>several</w:t>
-      </w:r>
-      <w:proofErr w:type="gramEnd"/>
-      <w:r>
-        <w:t xml:space="preserve"> factors are significant in affecting environmental reporting: (</w:t>
+        <w:t>Pucheta-Martinez et al. (2018) finds several factors are significant in affecting environmental reporting: (</w:t>
       </w:r>
       <w:proofErr w:type="spellStart"/>
       <w:r>
@@ -6220,7 +6080,11 @@
         <w:t>financing in the capital market</w:t>
       </w:r>
       <w:r>
-        <w:t xml:space="preserve"> encourages transparency through public disclosures, and (iii) the type of industry. However, they found that investor protection was not a statistically significant factor.</w:t>
+        <w:t xml:space="preserve"> encourages transparency through public disclosures, and (iii) the type of industry. However, they found that investor protection was not a </w:t>
+      </w:r>
+      <w:r>
+        <w:lastRenderedPageBreak/>
+        <w:t>statistically significant factor.</w:t>
       </w:r>
       <w:r>
         <w:t xml:space="preserve"> These observations are reflective of the observations in institutional theory and have similar elements in stakeholder and signalling theory.</w:t>
@@ -6248,109 +6112,90 @@
         <w:t xml:space="preserve"> – because of stakeholder’s expectations on a firm. They (firms) </w:t>
       </w:r>
       <w:r>
-        <w:t xml:space="preserve">will be influenced not only by agents with strong power and </w:t>
-      </w:r>
+        <w:t xml:space="preserve">will be influenced not only by agents with strong power and dependency (shareholders, employees, or investors, among others), considered internal stakeholders, but also by external stakeholders, such as social and environmental activities, professional critics, the </w:t>
+      </w:r>
+      <w:proofErr w:type="gramStart"/>
+      <w:r>
+        <w:t>media</w:t>
+      </w:r>
+      <w:proofErr w:type="gramEnd"/>
+      <w:r>
+        <w:t xml:space="preserve"> or the press</w:t>
+      </w:r>
+      <w:r>
+        <w:t xml:space="preserve"> </w:t>
+      </w:r>
+      <w:r>
+        <w:t>(Mitchell</w:t>
+      </w:r>
+      <w:r>
+        <w:t xml:space="preserve"> et al.</w:t>
+      </w:r>
+      <w:r>
+        <w:t>, 1997).</w:t>
+      </w:r>
+    </w:p>
+    <w:p/>
+    <w:p>
+      <w:r>
+        <w:t>In this regard, Pucheta-Martinez et al. (2018) posits that stakeholders expect firms to voluntarily disclose CSR matters such as environmental and social information, because it helps them mitigate information asymmetries and capital cost.</w:t>
+      </w:r>
+    </w:p>
+    <w:p/>
+    <w:p>
+      <w:pPr>
+        <w:pStyle w:val="Heading3"/>
+      </w:pPr>
+      <w:bookmarkStart w:id="17" w:name="_Toc113306210"/>
+      <w:r>
+        <w:t>Signalling Theory</w:t>
+      </w:r>
+      <w:bookmarkEnd w:id="17"/>
+    </w:p>
+    <w:p>
+      <w:r>
+        <w:t>Signalling theory</w:t>
+      </w:r>
+      <w:r>
+        <w:t xml:space="preserve"> underpins the notion that an agent (company executives) conveys information to the principal (stakeholders). In the context of sustainability, investors and consumers have difficulties in determining which firms are genuinely committed to sustainability (Connelly et al., 2011)</w:t>
+      </w:r>
+      <w:r>
+        <w:t>.</w:t>
+      </w:r>
+      <w:r>
+        <w:t xml:space="preserve"> Companies that disclose environmental issues signal that they are engaged in proactive environmental strategy.</w:t>
+      </w:r>
+      <w:r>
+        <w:t xml:space="preserve"> They seek to indicate underlying qualities and build corporate reputation</w:t>
+      </w:r>
+      <w:r>
+        <w:t xml:space="preserve"> through showcasing the execution of CSR processes (Varda, 2014).</w:t>
+      </w:r>
+      <w:r>
+        <w:t xml:space="preserve"> </w:t>
+      </w:r>
+    </w:p>
+    <w:p/>
+    <w:p>
+      <w:r>
+        <w:t>There is an incentive to inform principals by voluntarily disclosing more, as positive signals are more appealing (Clarkson et al., 2008).</w:t>
+      </w:r>
+      <w:r>
+        <w:t xml:space="preserve"> Varda (2014) posited that there are incentives for companies with better results to disseminate those results more efficiently, and potentially vice versa.</w:t>
+      </w:r>
+    </w:p>
+    <w:p/>
+    <w:p>
       <w:r>
         <w:lastRenderedPageBreak/>
-        <w:t xml:space="preserve">dependency (shareholders, employees, or investors, among others), considered internal stakeholders, but also by external stakeholders, such as social and environmental activities, professional critics, the </w:t>
-      </w:r>
-      <w:proofErr w:type="gramStart"/>
-      <w:r>
-        <w:t>media</w:t>
-      </w:r>
-      <w:proofErr w:type="gramEnd"/>
-      <w:r>
-        <w:t xml:space="preserve"> or the press</w:t>
-      </w:r>
-      <w:r>
-        <w:t xml:space="preserve"> </w:t>
-      </w:r>
-      <w:r>
-        <w:t>(Mitchell</w:t>
-      </w:r>
-      <w:r>
-        <w:t xml:space="preserve"> et al.</w:t>
-      </w:r>
-      <w:r>
-        <w:t>, 1997).</w:t>
+        <w:t>Sentiment analysis of sustainability reports may reveal insights into the relationship between the sentiments expressed in these reports and financial performance.</w:t>
       </w:r>
     </w:p>
     <w:p/>
     <w:p>
-      <w:r>
-        <w:t>In this regard, Pucheta-Martinez et al. (2018) posits that stakeholders expect firms to voluntarily disclose CSR matters such as environmental and social information, because it helps them mitigate information asymmetries and capital cost.</w:t>
-      </w:r>
-    </w:p>
-    <w:p/>
-    <w:p>
       <w:pPr>
         <w:pStyle w:val="Heading3"/>
       </w:pPr>
-      <w:bookmarkStart w:id="17" w:name="_Toc113306210"/>
-      <w:r>
-        <w:t>Signalling Theory</w:t>
-      </w:r>
-      <w:bookmarkEnd w:id="17"/>
-    </w:p>
-    <w:p>
-      <w:r>
-        <w:t>Signalling theory</w:t>
-      </w:r>
-      <w:r>
-        <w:t xml:space="preserve"> underpins the notion that an agent (company executives) conveys information to the principal (stakeholders). In the context of sustainability, investors and consumers have difficulties in determining which firms are genuinely committed to sustainability (Connelly et al., 2011)</w:t>
-      </w:r>
-      <w:r>
-        <w:t>.</w:t>
-      </w:r>
-      <w:r>
-        <w:t xml:space="preserve"> Companies that disclose environmental issues signal that they are engaged in </w:t>
-      </w:r>
-      <w:proofErr w:type="gramStart"/>
-      <w:r>
-        <w:t>proactive</w:t>
-      </w:r>
-      <w:proofErr w:type="gramEnd"/>
-      <w:r>
-        <w:t xml:space="preserve"> environmental strategy.</w:t>
-      </w:r>
-      <w:r>
-        <w:t xml:space="preserve"> They seek to indicate underlying qualities and build corporate reputation</w:t>
-      </w:r>
-      <w:r>
-        <w:t xml:space="preserve"> through </w:t>
-      </w:r>
-      <w:proofErr w:type="gramStart"/>
-      <w:r>
-        <w:t>showcasing</w:t>
-      </w:r>
-      <w:proofErr w:type="gramEnd"/>
-      <w:r>
-        <w:t xml:space="preserve"> the execution of CSR processes (Varda, 2014).</w:t>
-      </w:r>
-      <w:r>
-        <w:t xml:space="preserve"> </w:t>
-      </w:r>
-    </w:p>
-    <w:p/>
-    <w:p>
-      <w:r>
-        <w:t>There is an incentive to inform principals by voluntarily disclosing more, as positive signals are more appealing (Clarkson et al., 2008).</w:t>
-      </w:r>
-      <w:r>
-        <w:t xml:space="preserve"> Varda (2014) posited that there are incentives for companies with better results to disseminate those results more efficiently, and potentially vice versa.</w:t>
-      </w:r>
-    </w:p>
-    <w:p/>
-    <w:p>
-      <w:r>
-        <w:t>Sentiment analysis of sustainability reports may reveal insights into the relationship between the sentiments expressed in these reports and financial performance.</w:t>
-      </w:r>
-    </w:p>
-    <w:p/>
-    <w:p>
-      <w:pPr>
-        <w:pStyle w:val="Heading3"/>
-      </w:pPr>
       <w:bookmarkStart w:id="18" w:name="_Toc113306211"/>
       <w:r>
         <w:t>Agency Theory</w:t>
@@ -6365,19 +6210,7 @@
         <w:t>agency theory</w:t>
       </w:r>
       <w:r>
-        <w:t xml:space="preserve">, voluntary disclosure of firms, </w:t>
-      </w:r>
-      <w:proofErr w:type="gramStart"/>
-      <w:r>
-        <w:t>mainly on</w:t>
-      </w:r>
-      <w:proofErr w:type="gramEnd"/>
-      <w:r>
-        <w:t xml:space="preserve"> social and environmental aspects, is a means to reduce current or potential agency costs that may occur in the form of legislation and regulation (Galani et al., 2012). This would close the gap between the misalignment of objectives between principals and their agents. </w:t>
-      </w:r>
-      <w:r>
-        <w:lastRenderedPageBreak/>
-        <w:t>By way of reducing information asymmetry, sustainability reporting would have positive effects on a firm’s perception.</w:t>
+        <w:t>, voluntary disclosure of firms, mainly on social and environmental aspects, is a means to reduce current or potential agency costs that may occur in the form of legislation and regulation (Galani et al., 2012). This would close the gap between the misalignment of objectives between principals and their agents. By way of reducing information asymmetry, sustainability reporting would have positive effects on a firm’s perception.</w:t>
       </w:r>
     </w:p>
     <w:p>
@@ -6435,6 +6268,7 @@
           <w:sz w:val="20"/>
           <w:szCs w:val="20"/>
         </w:rPr>
+        <w:lastRenderedPageBreak/>
         <w:drawing>
           <wp:inline distT="0" distB="0" distL="0" distR="0" wp14:anchorId="7F7CEE00" wp14:editId="76C36471">
             <wp:extent cx="3600000" cy="2349034"/>
@@ -6519,7 +6353,6 @@
           <w:sz w:val="20"/>
           <w:szCs w:val="20"/>
         </w:rPr>
-        <w:lastRenderedPageBreak/>
         <w:drawing>
           <wp:inline distT="0" distB="0" distL="0" distR="0" wp14:anchorId="073974AB" wp14:editId="423D8229">
             <wp:extent cx="3600000" cy="4282828"/>
@@ -6590,6 +6423,7 @@
       </w:pPr>
       <w:bookmarkStart w:id="22" w:name="_Toc113306213"/>
       <w:r>
+        <w:lastRenderedPageBreak/>
         <w:t>Factors Considered in Prior Research</w:t>
       </w:r>
       <w:bookmarkEnd w:id="22"/>
@@ -6607,582 +6441,487 @@
     </w:p>
     <w:p>
       <w:r>
-        <w:t xml:space="preserve">The factors used to determine sustainability disclosures and performance were varied. Loh et al. (2017) used a measurement scheme developed by the ASEAN CSR Network, which proposes </w:t>
+        <w:t xml:space="preserve">The factors used to determine sustainability disclosures and performance were varied. Loh et al. (2017) used a measurement scheme developed by the ASEAN CSR Network, which proposes 23 criteria in the scheme over governance, economic, environmental, and social indicators. </w:t>
+      </w:r>
+      <w:proofErr w:type="spellStart"/>
+      <w:r>
+        <w:t>Wahyuningrum</w:t>
+      </w:r>
+      <w:proofErr w:type="spellEnd"/>
+      <w:r>
+        <w:t xml:space="preserve"> et al. (2021) used an abridged form of content analysis to assign scores based on the number of disclosures – the number of sentences number of pages. </w:t>
+      </w:r>
+      <w:proofErr w:type="spellStart"/>
+      <w:r>
+        <w:t>Kasbun</w:t>
+      </w:r>
+      <w:proofErr w:type="spellEnd"/>
+      <w:r>
+        <w:t xml:space="preserve"> et al. (2016) similarly used the number of sentences to indicate the quantity of activity reported. </w:t>
+      </w:r>
+      <w:proofErr w:type="spellStart"/>
+      <w:r>
+        <w:t>Aggrawal</w:t>
+      </w:r>
+      <w:proofErr w:type="spellEnd"/>
+      <w:r>
+        <w:t xml:space="preserve"> (2013-a) used scores extracted from private databases provided by Bloomberg and Thomson Reuters Eikon. </w:t>
+      </w:r>
+      <w:r>
+        <w:t xml:space="preserve">On the other hand, Meng et al. (2013) assigned values on a scale from 0 to 3 to specify the extent to which the information was present in the reports. Dangelico and </w:t>
+      </w:r>
+      <w:proofErr w:type="spellStart"/>
+      <w:r>
+        <w:t>Pontrandolfo</w:t>
+      </w:r>
+      <w:proofErr w:type="spellEnd"/>
+      <w:r>
+        <w:t xml:space="preserve"> </w:t>
+      </w:r>
+      <w:r>
+        <w:t>(2010) manually processed reports in the sample and used binary variables (1, 0) to indicate the presence or absence of environmental information in the sustainability reports.</w:t>
+      </w:r>
+      <w:r>
+        <w:t xml:space="preserve"> Henry (2006) went one step further by </w:t>
+      </w:r>
+      <w:r>
+        <w:t>employed keyword counts (accomplished with Diction 5.0 software) and thesaurus-based keyword analysis</w:t>
+      </w:r>
+      <w:r>
+        <w:t>.</w:t>
+      </w:r>
+      <w:r>
+        <w:t xml:space="preserve"> </w:t>
+      </w:r>
+      <w:proofErr w:type="spellStart"/>
+      <w:r>
+        <w:t>Cöster</w:t>
+      </w:r>
+      <w:proofErr w:type="spellEnd"/>
+      <w:r>
+        <w:t xml:space="preserve"> </w:t>
+      </w:r>
+      <w:r>
+        <w:t>et al. (2020) considered a sustainability reporting maturity grid to assess the quality of sustainability reports.</w:t>
+      </w:r>
+      <w:r>
+        <w:t xml:space="preserve"> </w:t>
       </w:r>
       <w:proofErr w:type="gramStart"/>
       <w:r>
-        <w:t>23</w:t>
+        <w:t>The majority of</w:t>
       </w:r>
       <w:proofErr w:type="gramEnd"/>
       <w:r>
-        <w:t xml:space="preserve"> criteria in the scheme over governance, economic, environmental, and social indicators. </w:t>
+        <w:t xml:space="preserve"> these metrics can often be superficial and do not </w:t>
+      </w:r>
+      <w:r>
+        <w:t>extensively</w:t>
+      </w:r>
+      <w:r>
+        <w:t xml:space="preserve"> examine the text of such CSR disclosures</w:t>
+      </w:r>
+      <w:r>
+        <w:t>.</w:t>
+      </w:r>
+    </w:p>
+    <w:p/>
+    <w:p>
+      <w:r>
+        <w:t xml:space="preserve">As new NLP techniques emerged, subsequent studies considered more extensive textual analyses. </w:t>
+      </w:r>
+      <w:r>
+        <w:t xml:space="preserve">In </w:t>
+      </w:r>
+      <w:r>
+        <w:rPr>
+          <w:rFonts w:hint="eastAsia"/>
+        </w:rPr>
+        <w:t>Pucheta</w:t>
+      </w:r>
+      <w:r>
+        <w:rPr>
+          <w:rFonts w:hint="eastAsia"/>
+        </w:rPr>
+        <w:t>‐</w:t>
+      </w:r>
+      <w:r>
+        <w:rPr>
+          <w:rFonts w:hint="eastAsia"/>
+        </w:rPr>
+        <w:t>Mart</w:t>
+      </w:r>
+      <w:r>
+        <w:rPr>
+          <w:rFonts w:hint="eastAsia"/>
+        </w:rPr>
+        <w:t>í</w:t>
       </w:r>
       <w:proofErr w:type="spellStart"/>
       <w:r>
-        <w:t>Wahyuningrum</w:t>
+        <w:rPr>
+          <w:rFonts w:hint="eastAsia"/>
+        </w:rPr>
+        <w:t>nez</w:t>
       </w:r>
       <w:proofErr w:type="spellEnd"/>
       <w:r>
-        <w:t xml:space="preserve"> et al. (2021) used an abridged form of content analysis to assign scores based on the number of disclosures – the number of sentences number of pages. </w:t>
+        <w:t xml:space="preserve"> et al. (2018), </w:t>
+      </w:r>
+      <w:r>
+        <w:t xml:space="preserve">categorical principal component analysis (CATPCA) and partial triadic analysis (PTA) </w:t>
+      </w:r>
+      <w:r>
+        <w:t xml:space="preserve">were used </w:t>
+      </w:r>
+      <w:r>
+        <w:t>to obtain a numerical value for each of the environmental issues of companies that were included in the research.</w:t>
+      </w:r>
+      <w:r>
+        <w:t xml:space="preserve"> This method </w:t>
+      </w:r>
+      <w:proofErr w:type="gramStart"/>
+      <w:r>
+        <w:t>makes an attempt</w:t>
+      </w:r>
+      <w:proofErr w:type="gramEnd"/>
+      <w:r>
+        <w:t xml:space="preserve"> at extensively examining the content of the sustainability reports, and similar methods shall be adopted for this study.</w:t>
+      </w:r>
+    </w:p>
+    <w:p/>
+    <w:p>
+      <w:r>
+        <w:t xml:space="preserve">Increasingly, studies have used use the entire report’s text (‘corpus’) as dependent variables. The mechanism of how this works is explained in the methodology section </w:t>
+      </w:r>
+      <w:r>
+        <w:lastRenderedPageBreak/>
+        <w:t>subsequently</w:t>
+      </w:r>
+      <w:r>
+        <w:t>.</w:t>
+      </w:r>
+      <w:r>
+        <w:t xml:space="preserve"> Brown and Tucker (2011) </w:t>
+      </w:r>
+      <w:r>
+        <w:t xml:space="preserve">and Qiu et al. (2014) </w:t>
+      </w:r>
+      <w:r>
+        <w:t xml:space="preserve">had also used </w:t>
       </w:r>
       <w:proofErr w:type="spellStart"/>
       <w:r>
+        <w:t>tf-idf</w:t>
+      </w:r>
+      <w:proofErr w:type="spellEnd"/>
+      <w:r>
+        <w:t xml:space="preserve"> term weighting in their analysis.</w:t>
+      </w:r>
+    </w:p>
+    <w:p/>
+    <w:p>
+      <w:r>
+        <w:t xml:space="preserve">Some studies </w:t>
+      </w:r>
+      <w:r>
+        <w:t>supplement their analysis by using outputs of</w:t>
+      </w:r>
+      <w:r>
+        <w:t xml:space="preserve"> NLP analysis of </w:t>
+      </w:r>
+      <w:r>
+        <w:t>the corpus</w:t>
+      </w:r>
+      <w:r>
+        <w:t xml:space="preserve"> as dependent variables.</w:t>
+      </w:r>
+      <w:r>
+        <w:t xml:space="preserve"> For example, this could include the readability score or sentiment scores.</w:t>
+      </w:r>
+      <w:r>
+        <w:t xml:space="preserve"> Balakrishnan et al. (2010) used </w:t>
+      </w:r>
+      <w:r>
+        <w:t>term frequency-inverse document frequency</w:t>
+      </w:r>
+      <w:r>
+        <w:t xml:space="preserve"> (</w:t>
+      </w:r>
+      <w:proofErr w:type="spellStart"/>
+      <w:r>
+        <w:t>tf-idf</w:t>
+      </w:r>
+      <w:proofErr w:type="spellEnd"/>
+      <w:r>
+        <w:t xml:space="preserve">) weight, the Gunning Fog index for readability, and sentiment as explanatory variables for firm performance. </w:t>
+      </w:r>
+      <w:r>
+        <w:t>Engelberg (2008) used typed-dependency parsing (using the Stanford parser), enhanced with tone analysis</w:t>
+      </w:r>
+      <w:r>
+        <w:t>.</w:t>
+      </w:r>
+    </w:p>
+    <w:p/>
+    <w:p>
+      <w:pPr>
+        <w:pStyle w:val="Heading3"/>
+      </w:pPr>
+      <w:bookmarkStart w:id="24" w:name="_Toc113306215"/>
+      <w:r>
+        <w:t>Independent Variables</w:t>
+      </w:r>
+      <w:bookmarkEnd w:id="24"/>
+    </w:p>
+    <w:p>
+      <w:r>
+        <w:t xml:space="preserve">Financial metrics used were based on </w:t>
+      </w:r>
+      <w:proofErr w:type="gramStart"/>
+      <w:r>
+        <w:t>generally-available</w:t>
+      </w:r>
+      <w:proofErr w:type="gramEnd"/>
+      <w:r>
+        <w:t xml:space="preserve"> information. For example, figures were retrieved from audited financial reports of the same year. Standard metrics used to assess performance were the Return on Assets (ROA), Return on Equity (ROE), Profit before Tax (PBT), employed in several studies (</w:t>
+      </w:r>
+      <w:proofErr w:type="spellStart"/>
+      <w:r>
+        <w:t>Aggrawal</w:t>
+      </w:r>
+      <w:proofErr w:type="spellEnd"/>
+      <w:r>
+        <w:t xml:space="preserve">, 2013-a; Ching et al., 2017; </w:t>
+      </w:r>
+      <w:proofErr w:type="spellStart"/>
+      <w:r>
         <w:t>Kasbun</w:t>
       </w:r>
       <w:proofErr w:type="spellEnd"/>
       <w:r>
-        <w:t xml:space="preserve"> et al. (2016) similarly used the number of sentences to indicate the quantity of activity reported. </w:t>
+        <w:t xml:space="preserve"> et al., 2016). Jones et al., 2007 sought to examine the effect on abnormal stock returns.</w:t>
+      </w:r>
+      <w:r>
+        <w:t xml:space="preserve"> Rodgers et al. (2017) used the Zmijewski score (Zmijewski, 1984) as a proxy for financial viability. The Zmijewski score is modelled using the Return on Assets, Financial Leverage, and Liquidity. The study found the coefficients had positive signs and the relationships were statistically significant.</w:t>
+      </w:r>
+    </w:p>
+    <w:p/>
+    <w:p>
+      <w:pPr>
+        <w:pStyle w:val="Heading2"/>
+      </w:pPr>
+      <w:bookmarkStart w:id="25" w:name="_Toc113306216"/>
+      <w:r>
+        <w:t>Natural Language Processing</w:t>
+      </w:r>
+      <w:r>
+        <w:t xml:space="preserve"> (NLP)</w:t>
+      </w:r>
+      <w:r>
+        <w:t xml:space="preserve"> in Accounting Research</w:t>
+      </w:r>
+      <w:bookmarkEnd w:id="25"/>
+    </w:p>
+    <w:p/>
+    <w:p>
+      <w:r>
+        <w:t xml:space="preserve">NLP can be defined as a </w:t>
+      </w:r>
+      <w:r>
+        <w:t>theoretically motivated range of computational techniques for analysing and representing naturally occurring texts at one or more levels of linguistic analysis for the purpose of achieving human-like language processing for a range of tasks or applications</w:t>
+      </w:r>
+      <w:r>
+        <w:t xml:space="preserve"> (Liddy, 2001)</w:t>
+      </w:r>
+      <w:r>
+        <w:t>.</w:t>
+      </w:r>
+      <w:r>
+        <w:t xml:space="preserve"> NLP-driven research emerged in the late-1990s (Fisher et al., 2016).</w:t>
+      </w:r>
+    </w:p>
+    <w:p/>
+    <w:p>
+      <w:r>
+        <w:t>The researchers’ original focus was on manual text analysis, but the computerised options allowed for more machine learning (ML)-centric applications (Fisher et. al., 2016).</w:t>
+      </w:r>
+      <w:r>
+        <w:t xml:space="preserve"> Back et al. (2001) implied previously that prospective research could provide </w:t>
+      </w:r>
+      <w:r>
+        <w:lastRenderedPageBreak/>
+        <w:t xml:space="preserve">clarity on how NLP-based tools could steer stakeholders to consider previously overlooked qualitative (i.e., textual) data in tandem with traditionally analysed quantitative (i.e., financial) data. </w:t>
+      </w:r>
+      <w:r>
+        <w:t xml:space="preserve"> </w:t>
+      </w:r>
+      <w:r>
+        <w:t xml:space="preserve">The use of </w:t>
+      </w:r>
+      <w:r>
+        <w:t>NLP techniques</w:t>
+      </w:r>
+      <w:r>
+        <w:t xml:space="preserve"> has allowed for a more efficient analysis of financial reports. Given the substantial volume of information emerging from companies’ disclosure, NLP techniques have allowed researchers and analysts to reduce the time and effort required to identify climate-relevant disclosures from such reports.</w:t>
+      </w:r>
+      <w:r>
+        <w:t xml:space="preserve"> </w:t>
+      </w:r>
+      <w:r>
+        <w:t>The trend toward analysing larger data sets has been enabled b</w:t>
+      </w:r>
+      <w:r>
+        <w:t>y the efficiency and enhanced processing capabilities associated with NLP applications combined with ML and</w:t>
+      </w:r>
+      <w:r>
+        <w:t xml:space="preserve"> artificial intelligence</w:t>
+      </w:r>
+      <w:r>
+        <w:t xml:space="preserve"> (O’ Leary, 2013)</w:t>
+      </w:r>
+      <w:r>
+        <w:t>.</w:t>
+      </w:r>
+    </w:p>
+    <w:p/>
+    <w:p>
+      <w:r>
+        <w:t>Earlier works</w:t>
+      </w:r>
+      <w:r>
+        <w:t xml:space="preserve"> </w:t>
+      </w:r>
+      <w:r>
+        <w:t>had only taken</w:t>
+      </w:r>
+      <w:r>
+        <w:t xml:space="preserve"> a limited number of reports into</w:t>
+      </w:r>
+      <w:r>
+        <w:t xml:space="preserve"> consideration because of the lack of processing power (</w:t>
+      </w:r>
+      <w:r>
+        <w:t>Székely</w:t>
+      </w:r>
+      <w:r>
+        <w:t xml:space="preserve"> and </w:t>
       </w:r>
       <w:proofErr w:type="spellStart"/>
       <w:r>
-        <w:t>Aggrawal</w:t>
+        <w:t>Vom</w:t>
       </w:r>
       <w:proofErr w:type="spellEnd"/>
       <w:r>
-        <w:t xml:space="preserve"> (2013-a) used scores extracted from private databases provided by Bloomberg and Thomson Reuters Eikon. </w:t>
-      </w:r>
-      <w:r>
-        <w:t xml:space="preserve">On the </w:t>
+        <w:t>, 2017). Some studies used qualitative content analysis techniques to provide an overview of various organisation’s reporting practices (</w:t>
+      </w:r>
+      <w:proofErr w:type="spellStart"/>
+      <w:r>
+        <w:t>Feundlieb</w:t>
+      </w:r>
+      <w:proofErr w:type="spellEnd"/>
+      <w:r>
+        <w:t xml:space="preserve"> et al., 2013).</w:t>
+      </w:r>
+      <w:r>
+        <w:t xml:space="preserve"> </w:t>
+      </w:r>
+      <w:r>
+        <w:t xml:space="preserve">Manual text analysis established that financial statement disclosures, including </w:t>
+      </w:r>
+      <w:r>
+        <w:t>management discussion and analysis</w:t>
+      </w:r>
+      <w:r>
+        <w:t>, c</w:t>
+      </w:r>
+      <w:r>
+        <w:t>ould</w:t>
+      </w:r>
+      <w:r>
+        <w:t xml:space="preserve"> be predictive of future firm performance (Singhvi, 1968; Ingram &amp; Frazier, 1980, Kothari et al., 2009, Lawrence, 2011).</w:t>
+      </w:r>
+    </w:p>
+    <w:p/>
+    <w:p>
+      <w:r>
+        <w:t xml:space="preserve">Whereas increasingly, there were </w:t>
+      </w:r>
+      <w:r>
+        <w:t>other studies that examined the content of sustainability reports in a more quantitative way through text-mining techniques, a subset of NLP, focusing on the frequency of keywords that are related to sustainability practices (</w:t>
+      </w:r>
+      <w:proofErr w:type="spellStart"/>
+      <w:r>
+        <w:t>Modapothala</w:t>
+      </w:r>
+      <w:proofErr w:type="spellEnd"/>
+      <w:r>
+        <w:t xml:space="preserve">, 2009; </w:t>
+      </w:r>
+      <w:proofErr w:type="spellStart"/>
+      <w:r>
+        <w:t>Modapothala</w:t>
+      </w:r>
+      <w:proofErr w:type="spellEnd"/>
+      <w:r>
+        <w:t>, 2010; Liew, 2014).</w:t>
+      </w:r>
+      <w:r>
+        <w:t xml:space="preserve"> </w:t>
+      </w:r>
+      <w:r>
+        <w:t>Text mining studies reaffirmed the association between disclosures and future firm performance (Merkley, 2011, 2014; Campbell et al., 2014)</w:t>
+      </w:r>
+      <w:r>
+        <w:t>.</w:t>
+      </w:r>
+    </w:p>
+    <w:p/>
+    <w:p>
+      <w:r>
+        <w:t>Despite the momentum, p</w:t>
+      </w:r>
+      <w:r>
+        <w:t>rogress in developing NLP techniques in finance have proven to be challenging because of specialised language used (Luccioni et al. 2020). For example, ‘short’ and ‘bear’ do not have the same meanings in finance as in general society</w:t>
+      </w:r>
+      <w:r>
+        <w:t xml:space="preserve">. Most NLP dictionaries are built for generic text. </w:t>
+      </w:r>
+      <w:r>
+        <w:t>For example, t</w:t>
+      </w:r>
+      <w:r>
+        <w:t xml:space="preserve">he Natural Language Toolkit designed by Bird et al., 2009 </w:t>
+      </w:r>
+      <w:r>
+        <w:t xml:space="preserve">features the </w:t>
+      </w:r>
+      <w:r>
+        <w:t xml:space="preserve">Valence Aware Dictionary and </w:t>
+      </w:r>
+      <w:proofErr w:type="spellStart"/>
+      <w:r>
+        <w:t>sEntiment</w:t>
+      </w:r>
+      <w:proofErr w:type="spellEnd"/>
+      <w:r>
+        <w:t xml:space="preserve"> Reasoner</w:t>
+      </w:r>
+      <w:r>
+        <w:t xml:space="preserve"> (VADER), which is a pre-trained dictionary for social media text (Hutto et al., 2014). Nonetheless, the developments thus far have allowed for a </w:t>
       </w:r>
       <w:r>
         <w:lastRenderedPageBreak/>
-        <w:t xml:space="preserve">other hand, Meng et al. (2013) assigned values on a scale from 0 to 3 to specify the extent to which the information was present in the reports. Dangelico and </w:t>
-      </w:r>
-      <w:proofErr w:type="spellStart"/>
-      <w:r>
-        <w:t>Pontrandolfo</w:t>
-      </w:r>
-      <w:proofErr w:type="spellEnd"/>
-      <w:r>
-        <w:t xml:space="preserve"> </w:t>
-      </w:r>
-      <w:r>
-        <w:t>(2010) manually processed reports in the sample and used binary variables (1, 0) to indicate the presence or absence of environmental information in the sustainability reports.</w:t>
-      </w:r>
-      <w:r>
-        <w:t xml:space="preserve"> Henry (2006) went one step further by </w:t>
-      </w:r>
-      <w:r>
-        <w:t>employed keyword counts (accomplished with Diction 5.0 software) and thesaurus-based keyword analysis</w:t>
-      </w:r>
-      <w:r>
-        <w:t>.</w:t>
-      </w:r>
-      <w:r>
-        <w:t xml:space="preserve"> </w:t>
-      </w:r>
-      <w:proofErr w:type="spellStart"/>
-      <w:r>
-        <w:t>Cöster</w:t>
-      </w:r>
-      <w:proofErr w:type="spellEnd"/>
-      <w:r>
-        <w:t xml:space="preserve"> </w:t>
-      </w:r>
-      <w:r>
-        <w:t>et al. (2020) considered a sustainability reporting maturity grid to assess the quality of sustainability reports.</w:t>
-      </w:r>
-      <w:r>
-        <w:t xml:space="preserve"> </w:t>
-      </w:r>
-      <w:proofErr w:type="gramStart"/>
-      <w:r>
-        <w:t>The majority of</w:t>
-      </w:r>
-      <w:proofErr w:type="gramEnd"/>
-      <w:r>
-        <w:t xml:space="preserve"> these metrics can often be superficial and do not </w:t>
-      </w:r>
-      <w:r>
-        <w:t>extensively</w:t>
-      </w:r>
-      <w:r>
-        <w:t xml:space="preserve"> examine the text of such CSR disclosures</w:t>
-      </w:r>
-      <w:r>
-        <w:t>.</w:t>
+        <w:t>more extensive and objective analysis of textual data, and this will be considered in this analysis.</w:t>
       </w:r>
     </w:p>
     <w:p/>
     <w:p>
       <w:r>
-        <w:t xml:space="preserve">As new NLP techniques emerged, subsequent studies considered more extensive textual analyses. </w:t>
-      </w:r>
-      <w:r>
-        <w:t xml:space="preserve">In </w:t>
-      </w:r>
-      <w:r>
-        <w:rPr>
-          <w:rFonts w:hint="eastAsia"/>
-        </w:rPr>
-        <w:t>Pucheta</w:t>
-      </w:r>
-      <w:r>
-        <w:rPr>
-          <w:rFonts w:hint="eastAsia"/>
-        </w:rPr>
-        <w:t>‐</w:t>
-      </w:r>
-      <w:r>
-        <w:rPr>
-          <w:rFonts w:hint="eastAsia"/>
-        </w:rPr>
-        <w:t>Mart</w:t>
-      </w:r>
-      <w:r>
-        <w:rPr>
-          <w:rFonts w:hint="eastAsia"/>
-        </w:rPr>
-        <w:t>í</w:t>
-      </w:r>
-      <w:proofErr w:type="spellStart"/>
-      <w:r>
-        <w:rPr>
-          <w:rFonts w:hint="eastAsia"/>
-        </w:rPr>
-        <w:t>nez</w:t>
-      </w:r>
-      <w:proofErr w:type="spellEnd"/>
-      <w:r>
-        <w:t xml:space="preserve"> et al. (2018), </w:t>
-      </w:r>
-      <w:r>
-        <w:t xml:space="preserve">categorical principal component analysis (CATPCA) and partial triadic analysis (PTA) </w:t>
-      </w:r>
-      <w:proofErr w:type="gramStart"/>
-      <w:r>
-        <w:t>were used</w:t>
-      </w:r>
-      <w:proofErr w:type="gramEnd"/>
-      <w:r>
-        <w:t xml:space="preserve"> </w:t>
-      </w:r>
-      <w:r>
-        <w:t>to obtain a numerical value for each of the environmental issues of companies that were included in the research.</w:t>
-      </w:r>
-      <w:r>
-        <w:t xml:space="preserve"> This method </w:t>
-      </w:r>
-      <w:proofErr w:type="gramStart"/>
-      <w:r>
-        <w:t>makes an attempt</w:t>
-      </w:r>
-      <w:proofErr w:type="gramEnd"/>
-      <w:r>
-        <w:t xml:space="preserve"> at extensively examining the content of the sustainability reports, and similar methods shall be adopted for this study.</w:t>
-      </w:r>
-    </w:p>
-    <w:p/>
-    <w:p>
-      <w:r>
-        <w:t xml:space="preserve">Increasingly, studies have used use the entire report’s text (‘corpus’) as dependent variables. The mechanism of how this works </w:t>
-      </w:r>
-      <w:proofErr w:type="gramStart"/>
-      <w:r>
-        <w:t>is explained</w:t>
-      </w:r>
-      <w:proofErr w:type="gramEnd"/>
-      <w:r>
-        <w:t xml:space="preserve"> in the methodology section subsequently</w:t>
-      </w:r>
-      <w:r>
-        <w:t>.</w:t>
-      </w:r>
-      <w:r>
-        <w:t xml:space="preserve"> Brown and Tucker (2011) </w:t>
-      </w:r>
-      <w:r>
-        <w:t xml:space="preserve">and Qiu et al. (2014) </w:t>
-      </w:r>
-      <w:r>
-        <w:t xml:space="preserve">had also used </w:t>
-      </w:r>
-      <w:proofErr w:type="spellStart"/>
-      <w:r>
-        <w:t>tf-idf</w:t>
-      </w:r>
-      <w:proofErr w:type="spellEnd"/>
-      <w:r>
-        <w:t xml:space="preserve"> term weighting in their analysis.</w:t>
-      </w:r>
-    </w:p>
-    <w:p/>
-    <w:p>
-      <w:proofErr w:type="gramStart"/>
-      <w:r>
-        <w:t>Some</w:t>
-      </w:r>
-      <w:proofErr w:type="gramEnd"/>
-      <w:r>
-        <w:t xml:space="preserve"> studies </w:t>
-      </w:r>
-      <w:r>
-        <w:t>supplement their analysis by using outputs of</w:t>
-      </w:r>
-      <w:r>
-        <w:t xml:space="preserve"> NLP analysis of </w:t>
-      </w:r>
-      <w:r>
-        <w:t>the corpus</w:t>
-      </w:r>
-      <w:r>
-        <w:t xml:space="preserve"> as dependent variables.</w:t>
-      </w:r>
-      <w:r>
-        <w:t xml:space="preserve"> For example, this could include the readability score or sentiment scores.</w:t>
-      </w:r>
-      <w:r>
-        <w:t xml:space="preserve"> Balakrishnan et al. (2010) used </w:t>
-      </w:r>
-      <w:r>
-        <w:t>term frequency-inverse document frequency</w:t>
-      </w:r>
-      <w:r>
-        <w:t xml:space="preserve"> (</w:t>
-      </w:r>
-      <w:proofErr w:type="spellStart"/>
-      <w:r>
-        <w:t>tf-idf</w:t>
-      </w:r>
-      <w:proofErr w:type="spellEnd"/>
-      <w:r>
-        <w:t xml:space="preserve">) weight, the Gunning Fog index for readability, and sentiment as explanatory variables for firm performance. </w:t>
-      </w:r>
-      <w:r>
-        <w:t>Engelberg (2008) used typed-dependency parsing (using the Stanford parser), enhanced with tone analysis</w:t>
-      </w:r>
-      <w:r>
-        <w:t>.</w:t>
-      </w:r>
-    </w:p>
-    <w:p/>
-    <w:p>
-      <w:pPr>
-        <w:pStyle w:val="Heading3"/>
-      </w:pPr>
-      <w:bookmarkStart w:id="24" w:name="_Toc113306215"/>
-      <w:r>
-        <w:t>Independent Variables</w:t>
-      </w:r>
-      <w:bookmarkEnd w:id="24"/>
-    </w:p>
-    <w:p>
-      <w:r>
-        <w:t xml:space="preserve">Financial metrics used were based on </w:t>
-      </w:r>
-      <w:proofErr w:type="gramStart"/>
-      <w:r>
-        <w:t>generally-available</w:t>
-      </w:r>
-      <w:proofErr w:type="gramEnd"/>
-      <w:r>
-        <w:t xml:space="preserve"> information. For example, figures </w:t>
-      </w:r>
-      <w:proofErr w:type="gramStart"/>
-      <w:r>
-        <w:t>were retrieved</w:t>
-      </w:r>
-      <w:proofErr w:type="gramEnd"/>
-      <w:r>
-        <w:t xml:space="preserve"> from audited financial reports of the same year. Standard </w:t>
-      </w:r>
-      <w:r>
-        <w:lastRenderedPageBreak/>
-        <w:t xml:space="preserve">metrics used to assess performance were the Return on Assets (ROA), Return on Equity (ROE), Profit before Tax (PBT), employed in </w:t>
-      </w:r>
-      <w:proofErr w:type="gramStart"/>
-      <w:r>
-        <w:t>several</w:t>
-      </w:r>
-      <w:proofErr w:type="gramEnd"/>
-      <w:r>
-        <w:t xml:space="preserve"> studies (</w:t>
-      </w:r>
-      <w:proofErr w:type="spellStart"/>
-      <w:r>
-        <w:t>Aggrawal</w:t>
-      </w:r>
-      <w:proofErr w:type="spellEnd"/>
-      <w:r>
-        <w:t xml:space="preserve">, 2013-a; Ching et al., 2017; </w:t>
-      </w:r>
-      <w:proofErr w:type="spellStart"/>
-      <w:r>
-        <w:t>Kasbun</w:t>
-      </w:r>
-      <w:proofErr w:type="spellEnd"/>
-      <w:r>
-        <w:t xml:space="preserve"> et al., 2016). Jones et al., 2007 sought to examine the effect on abnormal stock returns.</w:t>
-      </w:r>
-      <w:r>
-        <w:t xml:space="preserve"> Rodgers et al. (2017) used the Zmijewski score (Zmijewski, 1984) as a proxy for financial viability. The Zmijewski score </w:t>
-      </w:r>
-      <w:proofErr w:type="gramStart"/>
-      <w:r>
-        <w:t>is modelled</w:t>
-      </w:r>
-      <w:proofErr w:type="gramEnd"/>
-      <w:r>
-        <w:t xml:space="preserve"> using the Return on Assets, Financial Leverage, and Liquidity. The study found the coefficients had positive signs and the relationships were statistically significant.</w:t>
-      </w:r>
-    </w:p>
-    <w:p/>
-    <w:p>
-      <w:pPr>
-        <w:pStyle w:val="Heading2"/>
-      </w:pPr>
-      <w:bookmarkStart w:id="25" w:name="_Toc113306216"/>
-      <w:r>
-        <w:t>Natural Language Processing</w:t>
-      </w:r>
-      <w:r>
-        <w:t xml:space="preserve"> (NLP)</w:t>
-      </w:r>
-      <w:r>
-        <w:t xml:space="preserve"> in Accounting Research</w:t>
-      </w:r>
-      <w:bookmarkEnd w:id="25"/>
-    </w:p>
-    <w:p/>
-    <w:p>
-      <w:r>
-        <w:t xml:space="preserve">NLP can </w:t>
-      </w:r>
-      <w:proofErr w:type="gramStart"/>
-      <w:r>
-        <w:t>be defined</w:t>
-      </w:r>
-      <w:proofErr w:type="gramEnd"/>
-      <w:r>
-        <w:t xml:space="preserve"> as a </w:t>
-      </w:r>
-      <w:r>
-        <w:t>theoretically motivated range of computational techniques for analysing and representing naturally occurring texts at one or more levels of linguistic analysis for the purpose of achieving human-like language processing for a range of tasks or applications</w:t>
-      </w:r>
-      <w:r>
-        <w:t xml:space="preserve"> (Liddy, 2001)</w:t>
-      </w:r>
-      <w:r>
-        <w:t>.</w:t>
-      </w:r>
-      <w:r>
-        <w:t xml:space="preserve"> NLP-driven research emerged in the late-1990s (Fisher et al., 2016).</w:t>
-      </w:r>
-    </w:p>
-    <w:p/>
-    <w:p>
-      <w:r>
-        <w:t>The researchers’ original focus was on manual text analysis, but the computerised options allowed for more machine learning (ML)-centric applications (Fisher et. al., 2016).</w:t>
-      </w:r>
-      <w:r>
-        <w:t xml:space="preserve"> Back et al. (2001) implied previously that prospective research could provide clarity on how NLP-based tools could steer stakeholders to consider previously overlooked qualitative (i.e., textual) data in tandem with traditionally analysed quantitative (i.e., financial) data</w:t>
-      </w:r>
-      <w:proofErr w:type="gramStart"/>
-      <w:r>
-        <w:t xml:space="preserve">. </w:t>
-      </w:r>
-      <w:r>
-        <w:t xml:space="preserve"> </w:t>
-      </w:r>
-      <w:proofErr w:type="gramEnd"/>
-      <w:r>
-        <w:t xml:space="preserve">The use of </w:t>
-      </w:r>
-      <w:r>
-        <w:t>NLP techniques</w:t>
-      </w:r>
-      <w:r>
-        <w:t xml:space="preserve"> has allowed for a more efficient analysis of financial reports. Given the substantial volume of information emerging from companies’ disclosure, NLP techniques have allowed researchers and analysts to reduce the time and effort required to identify climate-relevant disclosures from such reports.</w:t>
-      </w:r>
-      <w:r>
-        <w:t xml:space="preserve"> </w:t>
-      </w:r>
-      <w:r>
-        <w:t>The trend toward analysing larger data sets has been enabled b</w:t>
-      </w:r>
-      <w:r>
-        <w:t>y the efficiency and enhanced processing capabilities associated with NLP applications combined with ML and</w:t>
-      </w:r>
-      <w:r>
-        <w:t xml:space="preserve"> artificial intelligence</w:t>
-      </w:r>
-      <w:r>
-        <w:t xml:space="preserve"> (O’ Leary, 2013)</w:t>
-      </w:r>
-      <w:r>
-        <w:t>.</w:t>
-      </w:r>
-    </w:p>
-    <w:p/>
-    <w:p>
-      <w:r>
-        <w:t>Earlier works</w:t>
-      </w:r>
-      <w:r>
-        <w:t xml:space="preserve"> </w:t>
-      </w:r>
-      <w:r>
-        <w:t>had only taken</w:t>
-      </w:r>
-      <w:r>
-        <w:t xml:space="preserve"> a limited number of reports into</w:t>
-      </w:r>
-      <w:r>
-        <w:t xml:space="preserve"> consideration because of the lack of processing power (</w:t>
-      </w:r>
-      <w:r>
-        <w:t>Székely</w:t>
-      </w:r>
-      <w:r>
-        <w:t xml:space="preserve"> and </w:t>
-      </w:r>
-      <w:proofErr w:type="spellStart"/>
-      <w:r>
-        <w:t>Vom</w:t>
-      </w:r>
-      <w:proofErr w:type="spellEnd"/>
-      <w:r>
-        <w:t xml:space="preserve">, 2017). </w:t>
-      </w:r>
-      <w:proofErr w:type="gramStart"/>
-      <w:r>
-        <w:t>Some</w:t>
-      </w:r>
-      <w:proofErr w:type="gramEnd"/>
-      <w:r>
-        <w:t xml:space="preserve"> studies used qualitative content analysis techniques to provide an overview of various </w:t>
-      </w:r>
-      <w:r>
-        <w:lastRenderedPageBreak/>
-        <w:t>organisation’s reporting practices (</w:t>
-      </w:r>
-      <w:proofErr w:type="spellStart"/>
-      <w:r>
-        <w:t>Feundlieb</w:t>
-      </w:r>
-      <w:proofErr w:type="spellEnd"/>
-      <w:r>
-        <w:t xml:space="preserve"> et al., 2013).</w:t>
-      </w:r>
-      <w:r>
-        <w:t xml:space="preserve"> </w:t>
-      </w:r>
-      <w:r>
-        <w:t xml:space="preserve">Manual text analysis established that financial statement disclosures, including </w:t>
-      </w:r>
-      <w:r>
-        <w:t>management discussion and analysis</w:t>
-      </w:r>
-      <w:r>
-        <w:t>, c</w:t>
-      </w:r>
-      <w:r>
-        <w:t>ould</w:t>
-      </w:r>
-      <w:r>
-        <w:t xml:space="preserve"> be predictive of future firm performance (Singhvi, 1968; Ingram &amp; Frazier, 1980, Kothari et al., 2009, Lawrence, 2011).</w:t>
-      </w:r>
-    </w:p>
-    <w:p/>
-    <w:p>
-      <w:r>
-        <w:t xml:space="preserve">Whereas increasingly, there were </w:t>
-      </w:r>
-      <w:r>
-        <w:t>other studies that examined the content of sustainability reports in a more quantitative way through text-mining techniques, a subset of NLP, focusing on the frequency of keywords that are related to sustainability practices (</w:t>
-      </w:r>
-      <w:proofErr w:type="spellStart"/>
-      <w:r>
-        <w:t>Modapothala</w:t>
-      </w:r>
-      <w:proofErr w:type="spellEnd"/>
-      <w:r>
-        <w:t xml:space="preserve">, 2009; </w:t>
-      </w:r>
-      <w:proofErr w:type="spellStart"/>
-      <w:r>
-        <w:t>Modapothala</w:t>
-      </w:r>
-      <w:proofErr w:type="spellEnd"/>
-      <w:r>
-        <w:t>, 2010; Liew, 2014).</w:t>
-      </w:r>
-      <w:r>
-        <w:t xml:space="preserve"> </w:t>
-      </w:r>
-      <w:r>
-        <w:t>Text mining studies reaffirmed the association between disclosures and future firm performance (Merkley, 2011, 2014; Campbell et al., 2014)</w:t>
-      </w:r>
-      <w:r>
-        <w:t>.</w:t>
-      </w:r>
-    </w:p>
-    <w:p/>
-    <w:p>
-      <w:r>
-        <w:t>Despite the momentum, p</w:t>
-      </w:r>
-      <w:r>
-        <w:t>rogress in developing NLP techniques in finance have proven to be challenging because of specialised language used (Luccioni et al. 2020). For example, ‘short’ and ‘bear’ do not have the same meanings in finance as in general society</w:t>
-      </w:r>
-      <w:r>
-        <w:t xml:space="preserve">. Most NLP dictionaries </w:t>
-      </w:r>
-      <w:proofErr w:type="gramStart"/>
-      <w:r>
-        <w:t>are built</w:t>
-      </w:r>
-      <w:proofErr w:type="gramEnd"/>
-      <w:r>
-        <w:t xml:space="preserve"> for generic text. </w:t>
-      </w:r>
-      <w:r>
-        <w:t>For example, t</w:t>
-      </w:r>
-      <w:r>
-        <w:t xml:space="preserve">he Natural Language Toolkit designed by Bird et al., 2009 </w:t>
-      </w:r>
-      <w:r>
-        <w:t xml:space="preserve">features the </w:t>
-      </w:r>
-      <w:r>
-        <w:t xml:space="preserve">Valence Aware Dictionary and </w:t>
-      </w:r>
-      <w:proofErr w:type="spellStart"/>
-      <w:r>
-        <w:t>sEntiment</w:t>
-      </w:r>
-      <w:proofErr w:type="spellEnd"/>
-      <w:r>
-        <w:t xml:space="preserve"> Reasoner</w:t>
-      </w:r>
-      <w:r>
-        <w:t xml:space="preserve"> (VADER), which is a pre-trained dictionary for social media text (Hutto et al., 2014). Nonetheless, the developments thus far have allowed for a more extensive and objective analysis of textual data, and this will </w:t>
-      </w:r>
-      <w:proofErr w:type="gramStart"/>
-      <w:r>
-        <w:t>be considered</w:t>
-      </w:r>
-      <w:proofErr w:type="gramEnd"/>
-      <w:r>
-        <w:t xml:space="preserve"> in this analysis.</w:t>
-      </w:r>
-    </w:p>
-    <w:p/>
-    <w:p>
-      <w:r>
         <w:t xml:space="preserve">In accounting research, there have been a plethora of methods </w:t>
       </w:r>
       <w:r>
-        <w:t xml:space="preserve">employed to aid with analysis of textual information. This include, but </w:t>
-      </w:r>
-      <w:proofErr w:type="gramStart"/>
-      <w:r>
-        <w:t>are not limited</w:t>
-      </w:r>
-      <w:proofErr w:type="gramEnd"/>
-      <w:r>
-        <w:t xml:space="preserve"> to, the following:</w:t>
+        <w:t>employed to aid with analysis of textual information. This include, but are not limited to, the following:</w:t>
       </w:r>
     </w:p>
     <w:p/>
@@ -7219,19 +6958,7 @@
         </w:numPr>
       </w:pPr>
       <w:r>
-        <w:t xml:space="preserve">Machine translation is used in Ott et al. (2018) to allow for the comparison of texts from companies domiciled in </w:t>
-      </w:r>
-      <w:proofErr w:type="gramStart"/>
-      <w:r>
-        <w:t>different locations</w:t>
-      </w:r>
-      <w:proofErr w:type="gramEnd"/>
-      <w:r>
-        <w:t xml:space="preserve">. The translation of texts </w:t>
-      </w:r>
-      <w:r>
-        <w:lastRenderedPageBreak/>
-        <w:t>to a single language (</w:t>
+        <w:t>Machine translation is used in Ott et al. (2018) to allow for the comparison of texts from companies domiciled in different locations. The translation of texts to a single language (</w:t>
       </w:r>
       <w:proofErr w:type="gramStart"/>
       <w:r>
@@ -7320,15 +7047,7 @@
         <w:t>Bidirectional Encoder Representations from Transformers</w:t>
       </w:r>
       <w:r>
-        <w:t xml:space="preserve"> (BERT) for domain-specific applications </w:t>
-      </w:r>
-      <w:proofErr w:type="gramStart"/>
-      <w:r>
-        <w:t>was used</w:t>
-      </w:r>
-      <w:proofErr w:type="gramEnd"/>
-      <w:r>
-        <w:t xml:space="preserve"> in Devlin et al. (2018) for language understanding.</w:t>
+        <w:t xml:space="preserve"> (BERT) for domain-specific applications was used in Devlin et al. (2018) for language understanding.</w:t>
       </w:r>
     </w:p>
     <w:p>
@@ -7345,26 +7064,49 @@
         </w:numPr>
       </w:pPr>
       <w:r>
-        <w:t xml:space="preserve">Sentiment Analysis </w:t>
+        <w:t xml:space="preserve">Sentiment Analysis was used in Mohammad (2016), and is a common technique for detecting affectual states, emotion, and valence from text. </w:t>
+      </w:r>
+      <w:r>
+        <w:t xml:space="preserve">This was also performed in an exploratory manner in Kang and Kim (2022). </w:t>
+      </w:r>
+    </w:p>
+    <w:p>
+      <w:pPr>
+        <w:pStyle w:val="ListParagraph"/>
+      </w:pPr>
+    </w:p>
+    <w:p>
+      <w:pPr>
+        <w:pStyle w:val="ListParagraph"/>
+      </w:pPr>
+      <w:r>
+        <w:t>It was found that the ratio of positive and negative comments did not differ significantly by company</w:t>
+      </w:r>
+      <w:r>
+        <w:t xml:space="preserve">. Companies are generally consistent in their deployment of positive and negative words over </w:t>
       </w:r>
       <w:proofErr w:type="gramStart"/>
       <w:r>
-        <w:t>was used</w:t>
+        <w:t>time;</w:t>
       </w:r>
       <w:proofErr w:type="gramEnd"/>
       <w:r>
-        <w:t xml:space="preserve"> in Mohammad (2016), and is a common technique for detecting affectual states, emotion, and valence from text. </w:t>
-      </w:r>
-      <w:r>
-        <w:t xml:space="preserve">This </w:t>
-      </w:r>
-      <w:proofErr w:type="gramStart"/>
-      <w:r>
-        <w:t>was also performed</w:t>
-      </w:r>
-      <w:proofErr w:type="gramEnd"/>
-      <w:r>
-        <w:t xml:space="preserve"> in an exploratory manner in Kang and Kim (2022). </w:t>
+        <w:t xml:space="preserve"> keeping their messaging consistent under signalling theory. </w:t>
+      </w:r>
+      <w:r>
+        <w:t xml:space="preserve">A recent study demonstrated that </w:t>
+      </w:r>
+      <w:r>
+        <w:lastRenderedPageBreak/>
+        <w:t>Indonesian companies appear to use a choice of words that contain more positive sentiments (75%) vis-à-vis negative sentiments (25%) (</w:t>
+      </w:r>
+      <w:proofErr w:type="spellStart"/>
+      <w:r>
+        <w:t>Harymawan</w:t>
+      </w:r>
+      <w:proofErr w:type="spellEnd"/>
+      <w:r>
+        <w:t xml:space="preserve"> et al., 2020).</w:t>
       </w:r>
     </w:p>
     <w:p>
@@ -7377,104 +7119,29 @@
         <w:pStyle w:val="ListParagraph"/>
       </w:pPr>
       <w:r>
-        <w:t xml:space="preserve">It </w:t>
-      </w:r>
-      <w:proofErr w:type="gramStart"/>
-      <w:r>
-        <w:t>was found</w:t>
-      </w:r>
-      <w:proofErr w:type="gramEnd"/>
-      <w:r>
-        <w:t xml:space="preserve"> that the ratio of positive and negative comments did not differ significantly by company</w:t>
-      </w:r>
-      <w:r>
-        <w:t xml:space="preserve">. Companies are generally consistent in their deployment of positive and negative words over </w:t>
-      </w:r>
-      <w:proofErr w:type="gramStart"/>
-      <w:r>
-        <w:t>time;</w:t>
-      </w:r>
-      <w:proofErr w:type="gramEnd"/>
-      <w:r>
-        <w:t xml:space="preserve"> keeping their messaging consistent under signalling theory. </w:t>
-      </w:r>
-      <w:r>
-        <w:t xml:space="preserve">A recent study demonstrated that Indonesian companies </w:t>
-      </w:r>
-      <w:proofErr w:type="gramStart"/>
-      <w:r>
-        <w:t>appear to use</w:t>
-      </w:r>
-      <w:proofErr w:type="gramEnd"/>
-      <w:r>
-        <w:t xml:space="preserve"> a choice of words that contain more positive sentiments (75%) vis-à-vis negative sentiments (25%) (</w:t>
+        <w:t>However, when there are specific events that occur, the positive-negative ratio rate increases.</w:t>
+      </w:r>
+      <w:r>
+        <w:t xml:space="preserve"> This is supported by the “obfuscation hypothesis”, which posits that companies will make unfavourable news more difficult to decode (Courtis, 1998; Rutherford, 2003). This may also result in more positive language being used, or the deployment of attractive imagery for window-dressing and green washing (</w:t>
       </w:r>
       <w:proofErr w:type="spellStart"/>
       <w:r>
-        <w:t>Harymawan</w:t>
+        <w:t>Hrasky</w:t>
       </w:r>
       <w:proofErr w:type="spellEnd"/>
       <w:r>
-        <w:t xml:space="preserve"> et al., 2020).</w:t>
-      </w:r>
-    </w:p>
-    <w:p>
-      <w:pPr>
-        <w:pStyle w:val="ListParagraph"/>
-      </w:pPr>
-    </w:p>
-    <w:p>
-      <w:pPr>
-        <w:pStyle w:val="ListParagraph"/>
-      </w:pPr>
-      <w:r>
-        <w:t>However, when there are specific events that occur, the positive-negative ratio rate increases.</w:t>
-      </w:r>
-      <w:r>
-        <w:t xml:space="preserve"> This is supported by the “obfuscation hypothesis</w:t>
-      </w:r>
-      <w:proofErr w:type="gramStart"/>
-      <w:r>
-        <w:t>”,</w:t>
-      </w:r>
-      <w:proofErr w:type="gramEnd"/>
-      <w:r>
-        <w:t xml:space="preserve"> which posits that companies will make unfavourable news more difficult to decode (Courtis, 1998; Rutherford, 2003). This may also result in more positive language </w:t>
-      </w:r>
-      <w:proofErr w:type="gramStart"/>
-      <w:r>
-        <w:t>being used</w:t>
-      </w:r>
-      <w:proofErr w:type="gramEnd"/>
-      <w:r>
-        <w:t>, or the deployment of attractive imagery for window-dressing and green washing (</w:t>
+        <w:t xml:space="preserve">, 2012; </w:t>
       </w:r>
       <w:proofErr w:type="spellStart"/>
       <w:r>
-        <w:t>Hrasky</w:t>
+        <w:t>Boiral</w:t>
       </w:r>
       <w:proofErr w:type="spellEnd"/>
       <w:r>
-        <w:t xml:space="preserve">, 2012; </w:t>
-      </w:r>
-      <w:proofErr w:type="spellStart"/>
-      <w:r>
-        <w:t>Boiral</w:t>
-      </w:r>
-      <w:proofErr w:type="spellEnd"/>
-      <w:r>
         <w:t>, 2013).</w:t>
       </w:r>
       <w:r>
-        <w:t xml:space="preserve"> This </w:t>
-      </w:r>
-      <w:proofErr w:type="gramStart"/>
-      <w:r>
-        <w:t>is exhibited</w:t>
-      </w:r>
-      <w:proofErr w:type="gramEnd"/>
-      <w:r>
-        <w:t xml:space="preserve"> in Figure </w:t>
+        <w:t xml:space="preserve"> This is exhibited in Figure </w:t>
       </w:r>
       <w:r>
         <w:rPr>
@@ -7500,7 +7167,6 @@
         <w:rPr>
           <w:noProof/>
         </w:rPr>
-        <w:lastRenderedPageBreak/>
         <w:drawing>
           <wp:inline distT="0" distB="0" distL="0" distR="0" wp14:anchorId="6F1CA2F3" wp14:editId="3DFF07F9">
             <wp:extent cx="3600000" cy="1741768"/>
@@ -7662,6 +7328,7 @@
         <w:ind w:left="720"/>
       </w:pPr>
       <w:r>
+        <w:lastRenderedPageBreak/>
         <w:t xml:space="preserve">An analysis of the thematic structure of sustainability reports in Kang and Kim (2022) showed that across time, the distribution of themes </w:t>
       </w:r>
       <w:r>
@@ -7671,15 +7338,7 @@
         <w:t xml:space="preserve"> similar. </w:t>
       </w:r>
       <w:r>
-        <w:t xml:space="preserve">However, across companies of different nature and industry, this varies. Following on by the six dimensions proposed and documented in Table (x) above, the findings </w:t>
-      </w:r>
-      <w:proofErr w:type="gramStart"/>
-      <w:r>
-        <w:t>are presented</w:t>
-      </w:r>
-      <w:proofErr w:type="gramEnd"/>
-      <w:r>
-        <w:t xml:space="preserve"> in Figure (x)</w:t>
+        <w:t>However, across companies of different nature and industry, this varies. Following on by the six dimensions proposed and documented in Table (x) above, the findings are presented in Figure (x)</w:t>
       </w:r>
       <w:r>
         <w:t xml:space="preserve">. </w:t>
@@ -7709,15 +7368,7 @@
         <w:t xml:space="preserve"> made observations through performing a thematic analysis and documented the mean probability of occurrence of environmental, social, and economic topics in topics released from 1999 through to 2014. </w:t>
       </w:r>
       <w:r>
-        <w:t xml:space="preserve">It </w:t>
-      </w:r>
-      <w:proofErr w:type="gramStart"/>
-      <w:r>
-        <w:t>is seen</w:t>
-      </w:r>
-      <w:proofErr w:type="gramEnd"/>
-      <w:r>
-        <w:t xml:space="preserve"> that economic sustainability topics are of increasing importance for organisations, especially after the economic shocks of 2008-2009</w:t>
+        <w:t>It is seen that economic sustainability topics are of increasing importance for organisations, especially after the economic shocks of 2008-2009</w:t>
       </w:r>
       <w:r>
         <w:t xml:space="preserve"> (</w:t>
@@ -7731,19 +7382,7 @@
         <w:t>, 2013)</w:t>
       </w:r>
       <w:r>
-        <w:t xml:space="preserve">. Also, from 2010 onwards, topics on environmental, social, and </w:t>
-      </w:r>
-      <w:r>
-        <w:lastRenderedPageBreak/>
-        <w:t xml:space="preserve">economic sustainability were more equally distributed. These trends </w:t>
-      </w:r>
-      <w:proofErr w:type="gramStart"/>
-      <w:r>
-        <w:t>are presented</w:t>
-      </w:r>
-      <w:proofErr w:type="gramEnd"/>
-      <w:r>
-        <w:t xml:space="preserve"> in Figure (x).</w:t>
+        <w:t>. Also, from 2010 onwards, topics on environmental, social, and economic sustainability were more equally distributed. These trends are presented in Figure (x).</w:t>
       </w:r>
     </w:p>
     <w:p>
@@ -7811,6 +7450,7 @@
         <w:rPr>
           <w:noProof/>
         </w:rPr>
+        <w:lastRenderedPageBreak/>
         <w:drawing>
           <wp:inline distT="0" distB="0" distL="0" distR="0" wp14:anchorId="6E2B858C" wp14:editId="232ED417">
             <wp:extent cx="4680000" cy="2574363"/>
@@ -7880,7 +7520,6 @@
         <w:rPr>
           <w:noProof/>
         </w:rPr>
-        <w:lastRenderedPageBreak/>
         <w:drawing>
           <wp:inline distT="0" distB="0" distL="0" distR="0" wp14:anchorId="2DEC4CD9" wp14:editId="3F4C1A43">
             <wp:extent cx="4680000" cy="2899800"/>
@@ -8089,11 +7728,114 @@
         <w:t xml:space="preserve"> prospective analysis could use readability analysis to identify ‘companies that produce more easily read annual reports’, which may indicate that it is a safer investment. </w:t>
       </w:r>
       <w:r>
-        <w:t xml:space="preserve">The readability of corporate reports and disclosures may be a </w:t>
+        <w:t xml:space="preserve">The readability of corporate reports and disclosures may be a product of management motivation to obfuscate poor firm performance (Butler &amp; </w:t>
+      </w:r>
+      <w:proofErr w:type="spellStart"/>
+      <w:r>
+        <w:t>Keselj</w:t>
+      </w:r>
+      <w:proofErr w:type="spellEnd"/>
+      <w:r>
+        <w:t>, 2009) and even fraud (Goel et al. 2010).</w:t>
+      </w:r>
+    </w:p>
+    <w:p>
+      <w:pPr>
+        <w:pStyle w:val="ListParagraph"/>
+      </w:pPr>
+    </w:p>
+    <w:p>
+      <w:pPr>
+        <w:pStyle w:val="ListParagraph"/>
+      </w:pPr>
+      <w:r>
+        <w:t>It was observed that in companies and reporting years with better economic performance, (</w:t>
+      </w:r>
+      <w:proofErr w:type="spellStart"/>
+      <w:r>
+        <w:t>i</w:t>
+      </w:r>
+      <w:proofErr w:type="spellEnd"/>
+      <w:r>
+        <w:t xml:space="preserve">) the linguistical parse trees were shallower, indicating less complexity in the test, and (ii) there was more active language used, which </w:t>
+      </w:r>
+      <w:r>
+        <w:t>signals more</w:t>
+      </w:r>
+      <w:r>
+        <w:t xml:space="preserve"> internal attribution</w:t>
+      </w:r>
+      <w:r>
+        <w:t xml:space="preserve"> (</w:t>
+      </w:r>
+      <w:proofErr w:type="spellStart"/>
+      <w:r>
+        <w:t>Smeuninx</w:t>
+      </w:r>
+      <w:proofErr w:type="spellEnd"/>
+      <w:r>
+        <w:t xml:space="preserve"> et al., 2020).</w:t>
+      </w:r>
+      <w:r>
+        <w:t xml:space="preserve"> Internal attribution of results (</w:t>
+      </w:r>
+      <w:proofErr w:type="gramStart"/>
+      <w:r>
+        <w:t>i.e.</w:t>
+      </w:r>
+      <w:proofErr w:type="gramEnd"/>
+      <w:r>
+        <w:t xml:space="preserve"> the internal locus of control) is invoked when there is a favourable financial performance, while external attribution of results is invited by a poor performance. On the contrary, passive structures allow for obfuscation in enabling report writings to conceal agency (Rutherford, 2003).</w:t>
+      </w:r>
+    </w:p>
+    <w:p>
+      <w:pPr>
+        <w:pStyle w:val="ListParagraph"/>
+      </w:pPr>
+    </w:p>
+    <w:p>
+      <w:pPr>
+        <w:pStyle w:val="ListParagraph"/>
+      </w:pPr>
+      <w:r>
+        <w:t xml:space="preserve">This is similarly confirmed in prior literature. </w:t>
+      </w:r>
+      <w:r>
+        <w:t xml:space="preserve">Manual text analysis established that annual report readability is a direct predictor of firm performance, with poor readability associated with poor performance and vice versa (Smith </w:t>
+      </w:r>
+      <w:r>
+        <w:t>and</w:t>
+      </w:r>
+      <w:r>
+        <w:t xml:space="preserve"> Taffler, 1992a, 1992b; Clatworthy </w:t>
+      </w:r>
+      <w:r>
+        <w:t>and</w:t>
+      </w:r>
+      <w:r>
+        <w:t xml:space="preserve"> Jones, 2001, 2003, 2006).</w:t>
+      </w:r>
+      <w:r>
+        <w:t xml:space="preserve"> </w:t>
+      </w:r>
+      <w:r>
+        <w:t>Studies employing basic text mining confirmed this phenomenon (Othman et al., 2012; De Franco et al., 2012; Loughran and McDonald, 2014)</w:t>
+      </w:r>
+      <w:r>
+        <w:t xml:space="preserve">. </w:t>
+      </w:r>
+      <w:r>
+        <w:t>NLP</w:t>
+      </w:r>
+      <w:r>
+        <w:t xml:space="preserve"> </w:t>
+      </w:r>
+      <w:r>
+        <w:t xml:space="preserve">combined with Flesch, Flesch-Kincaid, and Fog index scores to assess readability, enabled the </w:t>
       </w:r>
       <w:r>
         <w:lastRenderedPageBreak/>
-        <w:t xml:space="preserve">product of management motivation to obfuscate poor firm performance (Butler &amp; </w:t>
+        <w:t xml:space="preserve">team to forecast upcoming annual stock performance with over 60% accuracy (Butler and </w:t>
       </w:r>
       <w:proofErr w:type="spellStart"/>
       <w:r>
@@ -8101,351 +7843,149 @@
       </w:r>
       <w:proofErr w:type="spellEnd"/>
       <w:r>
-        <w:t>, 2009) and even fraud (Goel et al. 2010).</w:t>
-      </w:r>
-    </w:p>
-    <w:p>
-      <w:pPr>
-        <w:pStyle w:val="ListParagraph"/>
-      </w:pPr>
-    </w:p>
-    <w:p>
-      <w:pPr>
-        <w:pStyle w:val="ListParagraph"/>
-      </w:pPr>
-      <w:r>
-        <w:t xml:space="preserve">It </w:t>
+        <w:t>, 2009</w:t>
+      </w:r>
+      <w:r>
+        <w:t>).</w:t>
+      </w:r>
+    </w:p>
+    <w:p>
+      <w:pPr>
+        <w:ind w:left="360"/>
+      </w:pPr>
+    </w:p>
+    <w:p/>
+    <w:p>
+      <w:pPr>
+        <w:pStyle w:val="Heading2"/>
+      </w:pPr>
+      <w:bookmarkStart w:id="29" w:name="_Toc113306217"/>
+      <w:r>
+        <w:t>Prior Approaches</w:t>
+      </w:r>
+      <w:bookmarkEnd w:id="29"/>
+    </w:p>
+    <w:p/>
+    <w:p>
+      <w:r>
+        <w:t>Prior studies conducted on this topic used empirical evidence to test the statistical significance of the relationship between CSR disclosures and CFP. These have minute variances. Some studies chose to regress listed firms at a point in time to determine if more disclosures in the year had a positive relationship with financial performance (</w:t>
+      </w:r>
+      <w:proofErr w:type="spellStart"/>
+      <w:r>
+        <w:t>Kasbun</w:t>
+      </w:r>
+      <w:proofErr w:type="spellEnd"/>
+      <w:r>
+        <w:t xml:space="preserve"> et al., 2017; Aggarwal, 2013-a; Motwani and Pandya, 2016; Ching et al., 2017; Jones et al., 2007). Others conducted a longitudinal study comparing companies’ performance across years (Tsang, 1998; </w:t>
+      </w:r>
+      <w:proofErr w:type="spellStart"/>
+      <w:r>
+        <w:t>Wahyuningrum</w:t>
+      </w:r>
+      <w:proofErr w:type="spellEnd"/>
+      <w:r>
+        <w:t xml:space="preserve"> et al., 2021). In longitudinal studies, the authors sought to examine if an improvement in CSR disclosures resulted in a similar improvement in CFP.</w:t>
+      </w:r>
+    </w:p>
+    <w:p/>
+    <w:p>
+      <w:r>
+        <w:t xml:space="preserve">Studies examined used regression analysis in testing the statistical significance. </w:t>
+      </w:r>
+      <w:r>
+        <w:t>Regression, through the Partial Least Squares (PLS)</w:t>
+      </w:r>
+      <w:r>
+        <w:rPr>
+          <w:rStyle w:val="FootnoteReference"/>
+        </w:rPr>
+        <w:footnoteReference w:id="2"/>
+      </w:r>
+      <w:r>
+        <w:t xml:space="preserve"> method was preferred in Rodgers et al. (2007) for its utility in understanding structural models involving multiple latent constructs with multiple indicators. The PLS has less stringent assumptions with minimal restrictions on distributions and sample size (Chin et al. 2003) and can test complex constructs with both reflective and formative factors (Chin, 1998). </w:t>
+      </w:r>
+      <w:r>
+        <w:t>Loh et al. (2017) used the Ohlson model (Ohlson, 1995) as a baseline model and added proposed sustainability indices to determine the improved significance of the models to determine the explanatory effect of sustainability variables included. Several others opted to use each financial indicator as a dependent variable iteratively and sustainability factors as an independent variable. Firm size, a function of the total assets, was also considered in the model.</w:t>
+      </w:r>
+      <w:r>
+        <w:t xml:space="preserve"> </w:t>
+      </w:r>
+      <w:r>
+        <w:t xml:space="preserve">Engelberg (2008) used regression analysis to </w:t>
+      </w:r>
+      <w:r>
+        <w:lastRenderedPageBreak/>
+        <w:t>demonstrate that the tone of company’s announcements is positively correlated (p &lt; 0.01) with future firm performance (p &lt;0.01).</w:t>
+      </w:r>
+      <w:r>
+        <w:t xml:space="preserve"> </w:t>
+      </w:r>
+    </w:p>
+    <w:p/>
+    <w:p>
+      <w:r>
+        <w:t>The</w:t>
+      </w:r>
+      <w:r>
+        <w:t>r</w:t>
+      </w:r>
+      <w:r>
+        <w:t>e were also studies that took classification-based approaches, using a pre-trained model. Li (2010) used a pre-trained Navie-Bayesian machine learning classification algorithm to show that changes in the tone of management discussion and analysis were positively correlated with future firm performance (p &lt; 0.01). Balakrishnan et al. (2010)</w:t>
+      </w:r>
+      <w:r>
+        <w:t xml:space="preserve"> and Qiu et al. (2014)</w:t>
+      </w:r>
+      <w:r>
+        <w:t xml:space="preserve"> used an SVM classifier algorithm to investigate the correlation between corporate disclosures and </w:t>
+      </w:r>
+      <w:r>
+        <w:t xml:space="preserve">future </w:t>
+      </w:r>
+      <w:r>
+        <w:t>firm performance (p &lt; 0.05</w:t>
+      </w:r>
+      <w:r>
+        <w:t>, p&lt;0.001 respectively)</w:t>
+      </w:r>
+      <w:r>
+        <w:t xml:space="preserve">. </w:t>
+      </w:r>
+      <w:r>
+        <w:t>Brown and Tucker (2011) used a vector space model classifier to identify financial reactions to management discussion and analysis modifications (p &lt; 0.10).</w:t>
+      </w:r>
+    </w:p>
+    <w:p/>
+    <w:p>
+      <w:r>
+        <w:t xml:space="preserve">To take an exploratory angle, studies considered unsupervised methods. Bao and Datta (2014) employed an LDA unsupervised topic model to learn the topics in the corpus, before using a </w:t>
+      </w:r>
+      <w:proofErr w:type="spellStart"/>
+      <w:r>
+        <w:t>kNN</w:t>
+      </w:r>
+      <w:proofErr w:type="spellEnd"/>
+      <w:r>
+        <w:t xml:space="preserve"> classification algorithm to analyse textual disclosures.</w:t>
+      </w:r>
+    </w:p>
+    <w:p/>
+    <w:p>
+      <w:r>
+        <w:t xml:space="preserve">Some studies sought to distinguish results by industry and other characteristics. For example, Ching et al. (2017) looked only at companies that were determined to have the best level of disclosure – for example, companies classified as Application Level “A” under the GRI. Loh et al. (2017) differentiated the results by industry and the status. They considered whether being a Government-Linked Company or a family-owned business should have significant differences. Distinguishing companies with these characteristics </w:t>
       </w:r>
       <w:proofErr w:type="gramStart"/>
       <w:r>
-        <w:t>was observed</w:t>
+        <w:t>is</w:t>
       </w:r>
       <w:proofErr w:type="gramEnd"/>
       <w:r>
-        <w:t xml:space="preserve"> that in companies and reporting years with better economic performance, (</w:t>
-      </w:r>
-      <w:proofErr w:type="spellStart"/>
-      <w:r>
-        <w:t>i</w:t>
-      </w:r>
-      <w:proofErr w:type="spellEnd"/>
-      <w:r>
-        <w:t xml:space="preserve">) the linguistical parse trees were shallower, indicating less complexity in the test, and (ii) there was more active language used, which </w:t>
-      </w:r>
-      <w:r>
-        <w:t>signals more</w:t>
-      </w:r>
-      <w:r>
-        <w:t xml:space="preserve"> internal attribution</w:t>
-      </w:r>
-      <w:r>
-        <w:t xml:space="preserve"> (</w:t>
-      </w:r>
-      <w:proofErr w:type="spellStart"/>
-      <w:r>
-        <w:t>Smeuninx</w:t>
-      </w:r>
-      <w:proofErr w:type="spellEnd"/>
-      <w:r>
-        <w:t xml:space="preserve"> et al., 2020).</w:t>
-      </w:r>
-      <w:r>
-        <w:t xml:space="preserve"> Internal attribution of results (</w:t>
-      </w:r>
-      <w:proofErr w:type="gramStart"/>
-      <w:r>
-        <w:t>i.e.</w:t>
-      </w:r>
-      <w:proofErr w:type="gramEnd"/>
-      <w:r>
-        <w:t xml:space="preserve"> the internal locus of control) is invoked when there is a favourable financial performance, while external attribution of results is invited by a poor performance. On the contrary, passive structures allow for obfuscation in enabling report writings to conceal agency (Rutherford, 2003).</w:t>
-      </w:r>
-    </w:p>
-    <w:p>
-      <w:pPr>
-        <w:pStyle w:val="ListParagraph"/>
-      </w:pPr>
-    </w:p>
-    <w:p>
-      <w:pPr>
-        <w:pStyle w:val="ListParagraph"/>
-      </w:pPr>
-      <w:r>
-        <w:t xml:space="preserve">This </w:t>
-      </w:r>
-      <w:proofErr w:type="gramStart"/>
-      <w:r>
-        <w:t>is similarly confirmed</w:t>
-      </w:r>
-      <w:proofErr w:type="gramEnd"/>
-      <w:r>
-        <w:t xml:space="preserve"> in prior literature. </w:t>
-      </w:r>
-      <w:r>
-        <w:t xml:space="preserve">Manual text analysis established that annual report readability is a direct predictor of firm performance, with poor readability associated with </w:t>
-      </w:r>
-      <w:proofErr w:type="gramStart"/>
-      <w:r>
-        <w:t>poor performance</w:t>
-      </w:r>
-      <w:proofErr w:type="gramEnd"/>
-      <w:r>
-        <w:t xml:space="preserve"> and vice versa (Smith </w:t>
-      </w:r>
-      <w:r>
-        <w:t>and</w:t>
-      </w:r>
-      <w:r>
-        <w:t xml:space="preserve"> Taffler, 1992a, 1992b; Clatworthy </w:t>
-      </w:r>
-      <w:r>
-        <w:t>and</w:t>
-      </w:r>
-      <w:r>
-        <w:t xml:space="preserve"> Jones, 2001, 2003, 2006).</w:t>
-      </w:r>
-      <w:r>
-        <w:t xml:space="preserve"> </w:t>
-      </w:r>
-      <w:r>
-        <w:t>Studies employing basic text mining confirmed this phenomenon (Othman et al., 2012; De Franco et al., 2012; Loughran and McDonald, 2014)</w:t>
-      </w:r>
-      <w:r>
-        <w:t xml:space="preserve">. </w:t>
-      </w:r>
-      <w:r>
-        <w:t>NLP</w:t>
-      </w:r>
-      <w:r>
-        <w:t xml:space="preserve"> </w:t>
-      </w:r>
-      <w:r>
-        <w:t xml:space="preserve">combined with Flesch, Flesch-Kincaid, and Fog index scores to assess readability, enabled the team to forecast upcoming annual stock performance with over 60% accuracy (Butler and </w:t>
-      </w:r>
-      <w:proofErr w:type="spellStart"/>
-      <w:r>
-        <w:t>Keselj</w:t>
-      </w:r>
-      <w:proofErr w:type="spellEnd"/>
-      <w:r>
-        <w:t>, 2009</w:t>
-      </w:r>
-      <w:r>
-        <w:t>).</w:t>
-      </w:r>
-    </w:p>
-    <w:p>
-      <w:pPr>
-        <w:ind w:left="360"/>
-      </w:pPr>
+        <w:t xml:space="preserve"> another potential approach. Examining the distinction between different industries is worth considering, given that the TCFD’s recommendations have only singled out several industries for disclosures.</w:t>
+      </w:r>
     </w:p>
     <w:p/>
     <w:p>
-      <w:pPr>
-        <w:pStyle w:val="Heading2"/>
-      </w:pPr>
-      <w:bookmarkStart w:id="29" w:name="_Toc113306217"/>
-      <w:r>
-        <w:t>Prior Approaches</w:t>
-      </w:r>
-      <w:bookmarkEnd w:id="29"/>
-    </w:p>
-    <w:p/>
-    <w:p>
-      <w:r>
-        <w:t xml:space="preserve">Prior studies conducted on this topic used empirical evidence to </w:t>
-      </w:r>
-      <w:proofErr w:type="gramStart"/>
-      <w:r>
-        <w:t>test</w:t>
-      </w:r>
-      <w:proofErr w:type="gramEnd"/>
-      <w:r>
-        <w:t xml:space="preserve"> the statistical significance of the relationship between CSR disclosures and CFP. These have minute variances. </w:t>
-      </w:r>
-      <w:proofErr w:type="gramStart"/>
-      <w:r>
-        <w:t>Some</w:t>
-      </w:r>
-      <w:proofErr w:type="gramEnd"/>
-      <w:r>
-        <w:t xml:space="preserve"> studies chose to regress listed firms at a point in time to determine if more disclosures in the year had a positive relationship with financial performance (</w:t>
-      </w:r>
-      <w:proofErr w:type="spellStart"/>
-      <w:r>
-        <w:t>Kasbun</w:t>
-      </w:r>
-      <w:proofErr w:type="spellEnd"/>
-      <w:r>
-        <w:t xml:space="preserve"> et al., 2017; Aggarwal, 2013-a; Motwani and Pandya, 2016; Ching et al., 2017; Jones et al., 2007). Others conducted a longitudinal study comparing companies’ performance across years (Tsang, 1998; </w:t>
-      </w:r>
-      <w:proofErr w:type="spellStart"/>
-      <w:r>
-        <w:t>Wahyuningrum</w:t>
-      </w:r>
-      <w:proofErr w:type="spellEnd"/>
-      <w:r>
-        <w:t xml:space="preserve"> et al., 2021). In longitudinal </w:t>
-      </w:r>
-      <w:r>
-        <w:lastRenderedPageBreak/>
-        <w:t>studies, the authors sought to examine if an improvement in CSR disclosures resulted in a similar improvement in CFP.</w:t>
-      </w:r>
-    </w:p>
-    <w:p/>
-    <w:p>
-      <w:r>
-        <w:t xml:space="preserve">Studies examined used regression analysis in </w:t>
-      </w:r>
-      <w:proofErr w:type="gramStart"/>
-      <w:r>
-        <w:t>testing</w:t>
-      </w:r>
-      <w:proofErr w:type="gramEnd"/>
-      <w:r>
-        <w:t xml:space="preserve"> the statistical significance. </w:t>
-      </w:r>
-      <w:r>
-        <w:t>Regression, through the Partial Least Squares (PLS)</w:t>
-      </w:r>
-      <w:r>
-        <w:rPr>
-          <w:rStyle w:val="FootnoteReference"/>
-        </w:rPr>
-        <w:footnoteReference w:id="2"/>
-      </w:r>
-      <w:r>
-        <w:t xml:space="preserve"> method </w:t>
-      </w:r>
-      <w:proofErr w:type="gramStart"/>
-      <w:r>
-        <w:t>was preferred</w:t>
-      </w:r>
-      <w:proofErr w:type="gramEnd"/>
-      <w:r>
-        <w:t xml:space="preserve"> in Rodgers et al. (2007) for its utility in understanding structural models involving multiple latent constructs with multiple indicators. The PLS has less stringent assumptions with minimal restrictions on distributions and sample size (Chin et al. 2003) and can </w:t>
-      </w:r>
-      <w:proofErr w:type="gramStart"/>
-      <w:r>
-        <w:t>test</w:t>
-      </w:r>
-      <w:proofErr w:type="gramEnd"/>
-      <w:r>
-        <w:t xml:space="preserve"> complex constructs with both reflective and formative factors (Chin, 1998). </w:t>
-      </w:r>
-      <w:r>
-        <w:t xml:space="preserve">Loh et al. (2017) used the Ohlson model (Ohlson, 1995) as a baseline model and added proposed sustainability indices to determine the improved significance of the models to determine the explanatory effect of sustainability variables included. </w:t>
-      </w:r>
-      <w:proofErr w:type="gramStart"/>
-      <w:r>
-        <w:t>Several</w:t>
-      </w:r>
-      <w:proofErr w:type="gramEnd"/>
-      <w:r>
-        <w:t xml:space="preserve"> others opted to use each financial indicator as a dependent variable iteratively and sustainability factors as an independent variable. Firm size, a function of the total assets, </w:t>
-      </w:r>
-      <w:proofErr w:type="gramStart"/>
-      <w:r>
-        <w:t>was also considered</w:t>
-      </w:r>
-      <w:proofErr w:type="gramEnd"/>
-      <w:r>
-        <w:t xml:space="preserve"> in the model.</w:t>
-      </w:r>
-      <w:r>
-        <w:t xml:space="preserve"> </w:t>
-      </w:r>
-      <w:r>
-        <w:t>Engelberg (2008) used regression analysis to demonstrate that the tone of company’s announcements is positively correlated (p &lt; 0.01) with future firm performance (p &lt;0.01).</w:t>
-      </w:r>
-      <w:r>
-        <w:t xml:space="preserve"> </w:t>
-      </w:r>
-    </w:p>
-    <w:p/>
-    <w:p>
-      <w:r>
-        <w:t>The</w:t>
-      </w:r>
-      <w:r>
-        <w:t>r</w:t>
-      </w:r>
-      <w:r>
-        <w:t>e were also studies that took classification-based approaches, using a pre-trained model. Li (2010) used a pre-trained Navie-Bayesian machine learning classification algorithm to show that changes in the tone of management discussion and analysis were positively correlated with future firm performance (p &lt; 0.01). Balakrishnan et al. (2010)</w:t>
-      </w:r>
-      <w:r>
-        <w:t xml:space="preserve"> and Qiu et al. (2014)</w:t>
-      </w:r>
-      <w:r>
-        <w:t xml:space="preserve"> used an SVM classifier algorithm to investigate the correlation between corporate disclosures and </w:t>
-      </w:r>
-      <w:r>
-        <w:t xml:space="preserve">future </w:t>
-      </w:r>
-      <w:r>
-        <w:t>firm performance (p &lt; 0.05</w:t>
-      </w:r>
-      <w:r>
-        <w:t>, p&lt;0.001 respectively)</w:t>
-      </w:r>
-      <w:r>
-        <w:t xml:space="preserve">. </w:t>
-      </w:r>
-      <w:r>
-        <w:t>Brown and Tucker (2011) used a vector space model classifier to identify financial reactions to management discussion and analysis modifications (p &lt; 0.10).</w:t>
-      </w:r>
-    </w:p>
-    <w:p/>
-    <w:p>
-      <w:r>
-        <w:lastRenderedPageBreak/>
-        <w:t xml:space="preserve">To take an exploratory angle, studies considered unsupervised methods. Bao and Datta (2014) employed an LDA unsupervised topic model to learn the topics in the corpus, before using a </w:t>
-      </w:r>
-      <w:proofErr w:type="spellStart"/>
-      <w:r>
-        <w:t>kNN</w:t>
-      </w:r>
-      <w:proofErr w:type="spellEnd"/>
-      <w:r>
-        <w:t xml:space="preserve"> classification algorithm to analyse textual disclosures.</w:t>
-      </w:r>
-    </w:p>
-    <w:p/>
-    <w:p>
-      <w:proofErr w:type="gramStart"/>
-      <w:r>
-        <w:t>Some</w:t>
-      </w:r>
-      <w:proofErr w:type="gramEnd"/>
-      <w:r>
-        <w:t xml:space="preserve"> studies sought to distinguish results by industry and other characteristics. For example, Ching et al. (2017) looked only at companies that were determined to have the best level of disclosure – for example, companies classified as Application Level “A” under the GRI. Loh et al. (2017) differentiated the results by industry and the status. They considered whether being a Government-Linked Company or a family-owned business should have significant differences. Distinguishing companies with these characteristics </w:t>
-      </w:r>
-      <w:proofErr w:type="gramStart"/>
-      <w:r>
-        <w:t>is</w:t>
-      </w:r>
-      <w:proofErr w:type="gramEnd"/>
-      <w:r>
-        <w:t xml:space="preserve"> another potential approach. Examining the distinction between different industries is worth considering, given that the TCFD’s recommendations have only singled out </w:t>
-      </w:r>
-      <w:proofErr w:type="gramStart"/>
-      <w:r>
-        <w:t>several</w:t>
-      </w:r>
-      <w:proofErr w:type="gramEnd"/>
-      <w:r>
-        <w:t xml:space="preserve"> industries for disclosures.</w:t>
-      </w:r>
-    </w:p>
-    <w:p/>
-    <w:p>
-      <w:proofErr w:type="gramStart"/>
-      <w:r>
-        <w:t>Several</w:t>
-      </w:r>
-      <w:proofErr w:type="gramEnd"/>
-      <w:r>
-        <w:t xml:space="preserve"> elements used by prior studies in a Singapore context will be retained to provide a basis for comparison. The choice of financial metrics will be one of them. This study, however, will seek to propose a robust method of examining sustainability disclosures by examining the text of the sustainability reports.</w:t>
+      <w:r>
+        <w:t>Several elements used by prior studies in a Singapore context will be retained to provide a basis for comparison. The choice of financial metrics will be one of them. This study, however, will seek to propose a robust method of examining sustainability disclosures by examining the text of the sustainability reports.</w:t>
       </w:r>
     </w:p>
     <w:p>
@@ -8644,98 +8184,66 @@
         <w:t xml:space="preserve">The </w:t>
       </w:r>
       <w:r>
-        <w:t xml:space="preserve">TF-IDF term weighting </w:t>
+        <w:t>TF-IDF term weighting is also commonly used in the vector space model, which was used in several studies</w:t>
+      </w:r>
+      <w:r>
+        <w:t xml:space="preserve"> (Fisher et al., 2016)</w:t>
+      </w:r>
+      <w:r>
+        <w:t>.</w:t>
+      </w:r>
+    </w:p>
+    <w:p/>
+    <w:p>
+      <w:pPr>
+        <w:pStyle w:val="Heading2"/>
+      </w:pPr>
+      <w:bookmarkStart w:id="37" w:name="_Toc113306225"/>
+      <w:r>
+        <w:t>Latent Dirichlet Allocation</w:t>
+      </w:r>
+      <w:bookmarkEnd w:id="37"/>
+    </w:p>
+    <w:p/>
+    <w:p>
+      <w:r>
+        <w:t xml:space="preserve">LDA </w:t>
+      </w:r>
+    </w:p>
+    <w:p/>
+    <w:p>
+      <w:pPr>
+        <w:pStyle w:val="Heading2"/>
+      </w:pPr>
+      <w:bookmarkStart w:id="38" w:name="_Toc113306226"/>
+      <w:r>
+        <w:t>Text Readability</w:t>
+      </w:r>
+      <w:bookmarkEnd w:id="38"/>
+    </w:p>
+    <w:p/>
+    <w:p>
+      <w:r>
+        <w:t xml:space="preserve">The originally Flesch Reading Ease Score will be used for its simplicity. Other factors were not included in the mix </w:t>
       </w:r>
       <w:proofErr w:type="gramStart"/>
       <w:r>
-        <w:t>is also commonly used</w:t>
+        <w:t>so as to</w:t>
       </w:r>
       <w:proofErr w:type="gramEnd"/>
       <w:r>
-        <w:t xml:space="preserve"> in the vector space model, which was used in several studies</w:t>
-      </w:r>
-      <w:r>
-        <w:t xml:space="preserve"> (Fisher et al., 2016)</w:t>
-      </w:r>
-      <w:r>
-        <w:t>.</w:t>
-      </w:r>
-    </w:p>
-    <w:p/>
-    <w:p>
-      <w:pPr>
-        <w:pStyle w:val="Heading2"/>
-      </w:pPr>
-      <w:bookmarkStart w:id="37" w:name="_Toc113306225"/>
-      <w:r>
-        <w:t>Latent Dirichlet Allocation</w:t>
-      </w:r>
-      <w:bookmarkEnd w:id="37"/>
-    </w:p>
-    <w:p/>
-    <w:p>
-      <w:r>
-        <w:t xml:space="preserve">LDA </w:t>
-      </w:r>
-    </w:p>
-    <w:p/>
-    <w:p>
-      <w:pPr>
-        <w:pStyle w:val="Heading2"/>
-      </w:pPr>
-      <w:bookmarkStart w:id="38" w:name="_Toc113306226"/>
-      <w:r>
-        <w:t>Text Readability</w:t>
-      </w:r>
-      <w:bookmarkEnd w:id="38"/>
-    </w:p>
-    <w:p/>
-    <w:p>
-      <w:r>
-        <w:t xml:space="preserve">The originally Flesch Reading Ease Score will </w:t>
+        <w:t xml:space="preserve"> avoid autocorrelation in the regression analysis.</w:t>
+      </w:r>
+      <w:r>
+        <w:t xml:space="preserve"> As part of these metrics, lexical density is assessed. This represents the number of content words (</w:t>
       </w:r>
       <w:proofErr w:type="gramStart"/>
       <w:r>
-        <w:t>be used</w:t>
+        <w:t>e.g.</w:t>
       </w:r>
       <w:proofErr w:type="gramEnd"/>
       <w:r>
-        <w:t xml:space="preserve"> for its simplicity. Other factors were not included in the mix </w:t>
-      </w:r>
-      <w:proofErr w:type="gramStart"/>
-      <w:r>
-        <w:t>so as to</w:t>
-      </w:r>
-      <w:proofErr w:type="gramEnd"/>
-      <w:r>
-        <w:t xml:space="preserve"> avoid autocorrelation in the regression analysis.</w:t>
-      </w:r>
-      <w:r>
-        <w:t xml:space="preserve"> As part of these metrics, lexical density </w:t>
-      </w:r>
-      <w:proofErr w:type="gramStart"/>
-      <w:r>
-        <w:t>is assessed</w:t>
-      </w:r>
-      <w:proofErr w:type="gramEnd"/>
-      <w:r>
-        <w:t>. This represents the number of content words (</w:t>
-      </w:r>
-      <w:proofErr w:type="gramStart"/>
-      <w:r>
-        <w:t>e.g.</w:t>
-      </w:r>
-      <w:proofErr w:type="gramEnd"/>
-      <w:r>
-        <w:t xml:space="preserve"> ‘sustainability’ or ‘company’) vis-à-vis the number of grammatical words (e.g. ‘if’, ‘but’, or ‘will). A higher lexical density </w:t>
-      </w:r>
-      <w:proofErr w:type="gramStart"/>
-      <w:r>
-        <w:t>is interpreted</w:t>
-      </w:r>
-      <w:proofErr w:type="gramEnd"/>
-      <w:r>
-        <w:t xml:space="preserve"> as a higher textual complexity due to a higher conceptual load (Halliday, 1989; Harrison and Bakker, 1998).</w:t>
+        <w:t xml:space="preserve"> ‘sustainability’ or ‘company’) vis-à-vis the number of grammatical words (e.g. ‘if’, ‘but’, or ‘will). A higher lexical density is interpreted as a higher textual complexity due to a higher conceptual load (Halliday, 1989; Harrison and Bakker, 1998).</w:t>
       </w:r>
     </w:p>
     <w:p/>
@@ -9332,19 +8840,7 @@
       </w:r>
       <w:proofErr w:type="spellEnd"/>
       <w:r>
-        <w:t xml:space="preserve">, P. R. Newsted, 2003. A partial least squares latent variable </w:t>
-      </w:r>
-      <w:r>
-        <w:t xml:space="preserve">modelling </w:t>
-      </w:r>
-      <w:r>
-        <w:t>approach for measuring interaction effects: Results from a Monte Carlo simulation study and an</w:t>
-      </w:r>
-      <w:r>
-        <w:t xml:space="preserve"> </w:t>
-      </w:r>
-      <w:r>
-        <w:t>electronic mail emotion/adoption study. Inform. Syst. Res. 14: 189-217.</w:t>
+        <w:t>, P. R. Newsted, 2003. A partial least squares latent variable modelling approach for measuring interaction effects: Results from a Monte Carlo simulation study and an electronic mail emotion/adoption study. Inform. Syst. Res. 14: 189-217.</w:t>
       </w:r>
     </w:p>
     <w:p>
@@ -9441,15 +8937,7 @@
         <w:spacing w:line="312" w:lineRule="auto"/>
       </w:pPr>
       <w:r>
-        <w:t xml:space="preserve">Clatworthy, M., &amp; Jones, M. J. (2003). Financial reporting of good news and </w:t>
-      </w:r>
-      <w:proofErr w:type="gramStart"/>
-      <w:r>
-        <w:t>bad news</w:t>
-      </w:r>
-      <w:proofErr w:type="gramEnd"/>
-      <w:r>
-        <w:t>: evidence from accounting narratives. Accounting and business research, 33(3), 171-185.</w:t>
+        <w:t>Clatworthy, M., &amp; Jones, M. J. (2003). Financial reporting of good news and bad news: evidence from accounting narratives. Accounting and business research, 33(3), 171-185.</w:t>
       </w:r>
     </w:p>
     <w:p>
@@ -10100,15 +9588,7 @@
       </w:r>
       <w:proofErr w:type="spellEnd"/>
       <w:r>
-        <w:t>, R. (</w:t>
-      </w:r>
-      <w:proofErr w:type="gramStart"/>
-      <w:r>
-        <w:t>2000</w:t>
-      </w:r>
-      <w:proofErr w:type="gramEnd"/>
-      <w:r>
-        <w:t xml:space="preserve">). Corporate communication and impression management–new perspectives </w:t>
+        <w:t xml:space="preserve">, R. (2000). Corporate communication and impression management–new perspectives </w:t>
       </w:r>
       <w:proofErr w:type="gramStart"/>
       <w:r>
@@ -10822,15 +10302,7 @@
         <w:spacing w:line="312" w:lineRule="auto"/>
       </w:pPr>
       <w:r>
-        <w:t>O'Leary, D. E. (2013). BIG DATA</w:t>
-      </w:r>
-      <w:proofErr w:type="gramStart"/>
-      <w:r>
-        <w:t>’,</w:t>
-      </w:r>
-      <w:proofErr w:type="gramEnd"/>
-      <w:r>
-        <w:t xml:space="preserve"> THE ‘INTERNET OF THINGS’AND THE ‘INTERNET OF SIGNS. Intelligent Systems in Accounting, Finance and Management, 20(1), 53-65.</w:t>
+        <w:t>O'Leary, D. E. (2013). BIG DATA’, THE ‘INTERNET OF THINGS’AND THE ‘INTERNET OF SIGNS. Intelligent Systems in Accounting, Finance and Management, 20(1), 53-65.</w:t>
       </w:r>
     </w:p>
     <w:p>
@@ -11759,15 +11231,7 @@
         <w:footnoteRef/>
       </w:r>
       <w:r>
-        <w:t xml:space="preserve"> PLS is a latent structural equation modelling technique that allows the researcher to </w:t>
-      </w:r>
-      <w:proofErr w:type="gramStart"/>
-      <w:r>
-        <w:t>test</w:t>
-      </w:r>
-      <w:proofErr w:type="gramEnd"/>
-      <w:r>
-        <w:t xml:space="preserve"> the relationship within measures and the hypothesised relationship between measures simultaneously (</w:t>
+        <w:t xml:space="preserve"> PLS is a latent structural equation modelling technique that allows the researcher to test the relationship within measures and the hypothesised relationship between measures simultaneously (</w:t>
       </w:r>
       <w:proofErr w:type="spellStart"/>
       <w:r>
@@ -11874,11 +11338,10 @@
     </w:lvl>
   </w:abstractNum>
   <w:abstractNum w:abstractNumId="1" w15:restartNumberingAfterBreak="0">
-    <w:nsid w:val="358E3402"/>
+    <w:nsid w:val="0341762D"/>
     <w:multiLevelType w:val="hybridMultilevel"/>
-    <w:tmpl w:val="557C02DA"/>
-    <w:lvl w:ilvl="0" w:tplc="679E771E">
-      <w:start w:val="13"/>
+    <w:tmpl w:val="688C1BF2"/>
+    <w:lvl w:ilvl="0" w:tplc="52C816F8">
       <w:numFmt w:val="bullet"/>
       <w:lvlText w:val=""/>
       <w:lvlJc w:val="left"/>
@@ -11987,6 +11450,119 @@
     </w:lvl>
   </w:abstractNum>
   <w:abstractNum w:abstractNumId="2" w15:restartNumberingAfterBreak="0">
+    <w:nsid w:val="358E3402"/>
+    <w:multiLevelType w:val="hybridMultilevel"/>
+    <w:tmpl w:val="557C02DA"/>
+    <w:lvl w:ilvl="0" w:tplc="679E771E">
+      <w:start w:val="13"/>
+      <w:numFmt w:val="bullet"/>
+      <w:lvlText w:val=""/>
+      <w:lvlJc w:val="left"/>
+      <w:pPr>
+        <w:ind w:left="720" w:hanging="360"/>
+      </w:pPr>
+      <w:rPr>
+        <w:rFonts w:ascii="Symbol" w:eastAsiaTheme="minorEastAsia" w:hAnsi="Symbol" w:cs="Times New Roman" w:hint="default"/>
+      </w:rPr>
+    </w:lvl>
+    <w:lvl w:ilvl="1" w:tplc="48090003" w:tentative="1">
+      <w:start w:val="1"/>
+      <w:numFmt w:val="bullet"/>
+      <w:lvlText w:val="o"/>
+      <w:lvlJc w:val="left"/>
+      <w:pPr>
+        <w:ind w:left="1440" w:hanging="360"/>
+      </w:pPr>
+      <w:rPr>
+        <w:rFonts w:ascii="Courier New" w:hAnsi="Courier New" w:cs="Courier New" w:hint="default"/>
+      </w:rPr>
+    </w:lvl>
+    <w:lvl w:ilvl="2" w:tplc="48090005" w:tentative="1">
+      <w:start w:val="1"/>
+      <w:numFmt w:val="bullet"/>
+      <w:lvlText w:val=""/>
+      <w:lvlJc w:val="left"/>
+      <w:pPr>
+        <w:ind w:left="2160" w:hanging="360"/>
+      </w:pPr>
+      <w:rPr>
+        <w:rFonts w:ascii="Wingdings" w:hAnsi="Wingdings" w:hint="default"/>
+      </w:rPr>
+    </w:lvl>
+    <w:lvl w:ilvl="3" w:tplc="48090001" w:tentative="1">
+      <w:start w:val="1"/>
+      <w:numFmt w:val="bullet"/>
+      <w:lvlText w:val=""/>
+      <w:lvlJc w:val="left"/>
+      <w:pPr>
+        <w:ind w:left="2880" w:hanging="360"/>
+      </w:pPr>
+      <w:rPr>
+        <w:rFonts w:ascii="Symbol" w:hAnsi="Symbol" w:hint="default"/>
+      </w:rPr>
+    </w:lvl>
+    <w:lvl w:ilvl="4" w:tplc="48090003" w:tentative="1">
+      <w:start w:val="1"/>
+      <w:numFmt w:val="bullet"/>
+      <w:lvlText w:val="o"/>
+      <w:lvlJc w:val="left"/>
+      <w:pPr>
+        <w:ind w:left="3600" w:hanging="360"/>
+      </w:pPr>
+      <w:rPr>
+        <w:rFonts w:ascii="Courier New" w:hAnsi="Courier New" w:cs="Courier New" w:hint="default"/>
+      </w:rPr>
+    </w:lvl>
+    <w:lvl w:ilvl="5" w:tplc="48090005" w:tentative="1">
+      <w:start w:val="1"/>
+      <w:numFmt w:val="bullet"/>
+      <w:lvlText w:val=""/>
+      <w:lvlJc w:val="left"/>
+      <w:pPr>
+        <w:ind w:left="4320" w:hanging="360"/>
+      </w:pPr>
+      <w:rPr>
+        <w:rFonts w:ascii="Wingdings" w:hAnsi="Wingdings" w:hint="default"/>
+      </w:rPr>
+    </w:lvl>
+    <w:lvl w:ilvl="6" w:tplc="48090001" w:tentative="1">
+      <w:start w:val="1"/>
+      <w:numFmt w:val="bullet"/>
+      <w:lvlText w:val=""/>
+      <w:lvlJc w:val="left"/>
+      <w:pPr>
+        <w:ind w:left="5040" w:hanging="360"/>
+      </w:pPr>
+      <w:rPr>
+        <w:rFonts w:ascii="Symbol" w:hAnsi="Symbol" w:hint="default"/>
+      </w:rPr>
+    </w:lvl>
+    <w:lvl w:ilvl="7" w:tplc="48090003" w:tentative="1">
+      <w:start w:val="1"/>
+      <w:numFmt w:val="bullet"/>
+      <w:lvlText w:val="o"/>
+      <w:lvlJc w:val="left"/>
+      <w:pPr>
+        <w:ind w:left="5760" w:hanging="360"/>
+      </w:pPr>
+      <w:rPr>
+        <w:rFonts w:ascii="Courier New" w:hAnsi="Courier New" w:cs="Courier New" w:hint="default"/>
+      </w:rPr>
+    </w:lvl>
+    <w:lvl w:ilvl="8" w:tplc="48090005" w:tentative="1">
+      <w:start w:val="1"/>
+      <w:numFmt w:val="bullet"/>
+      <w:lvlText w:val=""/>
+      <w:lvlJc w:val="left"/>
+      <w:pPr>
+        <w:ind w:left="6480" w:hanging="360"/>
+      </w:pPr>
+      <w:rPr>
+        <w:rFonts w:ascii="Wingdings" w:hAnsi="Wingdings" w:hint="default"/>
+      </w:rPr>
+    </w:lvl>
+  </w:abstractNum>
+  <w:abstractNum w:abstractNumId="3" w15:restartNumberingAfterBreak="0">
     <w:nsid w:val="3F8A5EC1"/>
     <w:multiLevelType w:val="hybridMultilevel"/>
     <w:tmpl w:val="CA584366"/>
@@ -12072,7 +11648,119 @@
       </w:pPr>
     </w:lvl>
   </w:abstractNum>
-  <w:abstractNum w:abstractNumId="3" w15:restartNumberingAfterBreak="0">
+  <w:abstractNum w:abstractNumId="4" w15:restartNumberingAfterBreak="0">
+    <w:nsid w:val="492E33DF"/>
+    <w:multiLevelType w:val="hybridMultilevel"/>
+    <w:tmpl w:val="3C54C6D6"/>
+    <w:lvl w:ilvl="0" w:tplc="59683FC0">
+      <w:numFmt w:val="bullet"/>
+      <w:lvlText w:val=""/>
+      <w:lvlJc w:val="left"/>
+      <w:pPr>
+        <w:ind w:left="720" w:hanging="360"/>
+      </w:pPr>
+      <w:rPr>
+        <w:rFonts w:ascii="Symbol" w:eastAsiaTheme="minorEastAsia" w:hAnsi="Symbol" w:cs="Times New Roman" w:hint="default"/>
+      </w:rPr>
+    </w:lvl>
+    <w:lvl w:ilvl="1" w:tplc="48090003" w:tentative="1">
+      <w:start w:val="1"/>
+      <w:numFmt w:val="bullet"/>
+      <w:lvlText w:val="o"/>
+      <w:lvlJc w:val="left"/>
+      <w:pPr>
+        <w:ind w:left="1440" w:hanging="360"/>
+      </w:pPr>
+      <w:rPr>
+        <w:rFonts w:ascii="Courier New" w:hAnsi="Courier New" w:cs="Courier New" w:hint="default"/>
+      </w:rPr>
+    </w:lvl>
+    <w:lvl w:ilvl="2" w:tplc="48090005" w:tentative="1">
+      <w:start w:val="1"/>
+      <w:numFmt w:val="bullet"/>
+      <w:lvlText w:val=""/>
+      <w:lvlJc w:val="left"/>
+      <w:pPr>
+        <w:ind w:left="2160" w:hanging="360"/>
+      </w:pPr>
+      <w:rPr>
+        <w:rFonts w:ascii="Wingdings" w:hAnsi="Wingdings" w:hint="default"/>
+      </w:rPr>
+    </w:lvl>
+    <w:lvl w:ilvl="3" w:tplc="48090001" w:tentative="1">
+      <w:start w:val="1"/>
+      <w:numFmt w:val="bullet"/>
+      <w:lvlText w:val=""/>
+      <w:lvlJc w:val="left"/>
+      <w:pPr>
+        <w:ind w:left="2880" w:hanging="360"/>
+      </w:pPr>
+      <w:rPr>
+        <w:rFonts w:ascii="Symbol" w:hAnsi="Symbol" w:hint="default"/>
+      </w:rPr>
+    </w:lvl>
+    <w:lvl w:ilvl="4" w:tplc="48090003" w:tentative="1">
+      <w:start w:val="1"/>
+      <w:numFmt w:val="bullet"/>
+      <w:lvlText w:val="o"/>
+      <w:lvlJc w:val="left"/>
+      <w:pPr>
+        <w:ind w:left="3600" w:hanging="360"/>
+      </w:pPr>
+      <w:rPr>
+        <w:rFonts w:ascii="Courier New" w:hAnsi="Courier New" w:cs="Courier New" w:hint="default"/>
+      </w:rPr>
+    </w:lvl>
+    <w:lvl w:ilvl="5" w:tplc="48090005" w:tentative="1">
+      <w:start w:val="1"/>
+      <w:numFmt w:val="bullet"/>
+      <w:lvlText w:val=""/>
+      <w:lvlJc w:val="left"/>
+      <w:pPr>
+        <w:ind w:left="4320" w:hanging="360"/>
+      </w:pPr>
+      <w:rPr>
+        <w:rFonts w:ascii="Wingdings" w:hAnsi="Wingdings" w:hint="default"/>
+      </w:rPr>
+    </w:lvl>
+    <w:lvl w:ilvl="6" w:tplc="48090001" w:tentative="1">
+      <w:start w:val="1"/>
+      <w:numFmt w:val="bullet"/>
+      <w:lvlText w:val=""/>
+      <w:lvlJc w:val="left"/>
+      <w:pPr>
+        <w:ind w:left="5040" w:hanging="360"/>
+      </w:pPr>
+      <w:rPr>
+        <w:rFonts w:ascii="Symbol" w:hAnsi="Symbol" w:hint="default"/>
+      </w:rPr>
+    </w:lvl>
+    <w:lvl w:ilvl="7" w:tplc="48090003" w:tentative="1">
+      <w:start w:val="1"/>
+      <w:numFmt w:val="bullet"/>
+      <w:lvlText w:val="o"/>
+      <w:lvlJc w:val="left"/>
+      <w:pPr>
+        <w:ind w:left="5760" w:hanging="360"/>
+      </w:pPr>
+      <w:rPr>
+        <w:rFonts w:ascii="Courier New" w:hAnsi="Courier New" w:cs="Courier New" w:hint="default"/>
+      </w:rPr>
+    </w:lvl>
+    <w:lvl w:ilvl="8" w:tplc="48090005" w:tentative="1">
+      <w:start w:val="1"/>
+      <w:numFmt w:val="bullet"/>
+      <w:lvlText w:val=""/>
+      <w:lvlJc w:val="left"/>
+      <w:pPr>
+        <w:ind w:left="6480" w:hanging="360"/>
+      </w:pPr>
+      <w:rPr>
+        <w:rFonts w:ascii="Wingdings" w:hAnsi="Wingdings" w:hint="default"/>
+      </w:rPr>
+    </w:lvl>
+  </w:abstractNum>
+  <w:abstractNum w:abstractNumId="5" w15:restartNumberingAfterBreak="0">
     <w:nsid w:val="6C390F81"/>
     <w:multiLevelType w:val="hybridMultilevel"/>
     <w:tmpl w:val="C1EC03D2"/>
@@ -12161,7 +11849,7 @@
       </w:pPr>
     </w:lvl>
   </w:abstractNum>
-  <w:abstractNum w:abstractNumId="4" w15:restartNumberingAfterBreak="0">
+  <w:abstractNum w:abstractNumId="6" w15:restartNumberingAfterBreak="0">
     <w:nsid w:val="729D465D"/>
     <w:multiLevelType w:val="hybridMultilevel"/>
     <w:tmpl w:val="8818979C"/>
@@ -12251,19 +11939,25 @@
     </w:lvl>
   </w:abstractNum>
   <w:num w:numId="1" w16cid:durableId="595745972">
-    <w:abstractNumId w:val="2"/>
+    <w:abstractNumId w:val="3"/>
   </w:num>
   <w:num w:numId="2" w16cid:durableId="1076435277">
     <w:abstractNumId w:val="0"/>
   </w:num>
   <w:num w:numId="3" w16cid:durableId="1560169351">
-    <w:abstractNumId w:val="1"/>
+    <w:abstractNumId w:val="2"/>
   </w:num>
   <w:num w:numId="4" w16cid:durableId="335813576">
-    <w:abstractNumId w:val="3"/>
+    <w:abstractNumId w:val="5"/>
   </w:num>
   <w:num w:numId="5" w16cid:durableId="463235279">
+    <w:abstractNumId w:val="6"/>
+  </w:num>
+  <w:num w:numId="6" w16cid:durableId="1173255827">
     <w:abstractNumId w:val="4"/>
+  </w:num>
+  <w:num w:numId="7" w16cid:durableId="537663880">
+    <w:abstractNumId w:val="1"/>
   </w:num>
 </w:numbering>
 </file>

</xml_diff>

<commit_message>
reparse through grammarly (v2)
</commit_message>
<xml_diff>
--- a/Working Documents/Thesis - Relationship Sustainability Reporting and Financial Performance.docx
+++ b/Working Documents/Thesis - Relationship Sustainability Reporting and Financial Performance.docx
@@ -5404,10 +5404,7 @@
     <w:p/>
     <w:p>
       <w:r>
-        <w:t>The emergence of these two terms hints at the difference between CSR and ESG in business strategy. CSR stemmed from a market failure in the 19th and 20th centuries, whereas ESG is an integration of various fragments of initiatives from 2005. CSR is driven by a reactionary force, whereas ESG is a proactive force driven by a desire to do better. Later, the United Nations (UN) agreed on the Sustainable Development Goals (SDG), discussed in a later section. Ewenpx3orguk (n.d.) proposes a Venn diagram</w:t>
-      </w:r>
-      <w:r>
-        <w:t xml:space="preserve"> </w:t>
+        <w:t xml:space="preserve">The emergence of these two terms hints at the difference between CSR and ESG in business strategy. CSR stemmed from a market failure in the 19th and 20th centuries, whereas ESG is an integration of various fragments of initiatives from 2005. CSR is driven by a reactionary force, whereas ESG is a proactive force driven by a desire to do better. Later, the United Nations (UN) agreed on the Sustainable Development Goals (SDG), discussed in a later section. Ewenpx3orguk (n.d.) proposes a Venn diagram </w:t>
       </w:r>
       <w:r>
         <w:t xml:space="preserve">– </w:t>
@@ -5484,27 +5481,14 @@
       <w:r>
         <w:t xml:space="preserve">Figure </w:t>
       </w:r>
-      <w:r>
-        <w:fldChar w:fldCharType="begin"/>
-      </w:r>
-      <w:r>
-        <w:instrText xml:space="preserve"> SEQ Figure \* ARABIC </w:instrText>
-      </w:r>
-      <w:r>
-        <w:fldChar w:fldCharType="separate"/>
-      </w:r>
-      <w:r>
-        <w:rPr>
-          <w:noProof/>
-        </w:rPr>
-        <w:t>1</w:t>
-      </w:r>
-      <w:r>
-        <w:rPr>
-          <w:noProof/>
-        </w:rPr>
-        <w:fldChar w:fldCharType="end"/>
-      </w:r>
+      <w:fldSimple w:instr=" SEQ Figure \* ARABIC ">
+        <w:r>
+          <w:rPr>
+            <w:noProof/>
+          </w:rPr>
+          <w:t>1</w:t>
+        </w:r>
+      </w:fldSimple>
       <w:r>
         <w:t>: Interaction between CSR, ESG, and SDGs (ewenpx3orguk, n.d.)</w:t>
       </w:r>
@@ -6014,27 +5998,14 @@
       <w:r>
         <w:t xml:space="preserve">Figure </w:t>
       </w:r>
-      <w:r>
-        <w:fldChar w:fldCharType="begin"/>
-      </w:r>
-      <w:r>
-        <w:instrText xml:space="preserve"> SEQ Figure \* ARABIC </w:instrText>
-      </w:r>
-      <w:r>
-        <w:fldChar w:fldCharType="separate"/>
-      </w:r>
-      <w:r>
-        <w:rPr>
-          <w:noProof/>
-        </w:rPr>
-        <w:t>2</w:t>
-      </w:r>
-      <w:r>
-        <w:rPr>
-          <w:noProof/>
-        </w:rPr>
-        <w:fldChar w:fldCharType="end"/>
-      </w:r>
+      <w:fldSimple w:instr=" SEQ Figure \* ARABIC ">
+        <w:r>
+          <w:rPr>
+            <w:noProof/>
+          </w:rPr>
+          <w:t>2</w:t>
+        </w:r>
+      </w:fldSimple>
       <w:r>
         <w:t xml:space="preserve">: An ESG Journey of a Company </w:t>
       </w:r>
@@ -6097,27 +6068,14 @@
       <w:r>
         <w:t xml:space="preserve">Figure </w:t>
       </w:r>
-      <w:r>
-        <w:fldChar w:fldCharType="begin"/>
-      </w:r>
-      <w:r>
-        <w:instrText xml:space="preserve"> SEQ Figure \* ARABIC </w:instrText>
-      </w:r>
-      <w:r>
-        <w:fldChar w:fldCharType="separate"/>
-      </w:r>
-      <w:r>
-        <w:rPr>
-          <w:noProof/>
-        </w:rPr>
-        <w:t>3</w:t>
-      </w:r>
-      <w:r>
-        <w:rPr>
-          <w:noProof/>
-        </w:rPr>
-        <w:fldChar w:fldCharType="end"/>
-      </w:r>
+      <w:fldSimple w:instr=" SEQ Figure \* ARABIC ">
+        <w:r>
+          <w:rPr>
+            <w:noProof/>
+          </w:rPr>
+          <w:t>3</w:t>
+        </w:r>
+      </w:fldSimple>
       <w:r>
         <w:t>: Three levels of ambition in ESG for companies</w:t>
       </w:r>
@@ -6257,7 +6215,13 @@
     </w:p>
     <w:p>
       <w:r>
-        <w:t>Chandler (2016) held that firms should focus on what they can do best to optimise and create value rather than maximising profits. This starts with incorporating the CSR perspective into a company’s strategic planning process and corporate culture. A difference in the premise is that the company’s actions are directly related to its core operations and that companies need to be responsive to their stakeholders’ needs. The firm should aim to optimise the value created rather than profits. The company, therefore, will pass from a short-term perspective to mid- and long-term planning (Chandler and Werther, 2013).</w:t>
+        <w:t>Chandler (2016) held that firms should focus on what they can do best to optimise and create value rather than maximis</w:t>
+      </w:r>
+      <w:r>
+        <w:t>e</w:t>
+      </w:r>
+      <w:r>
+        <w:t xml:space="preserve"> profits. This starts with incorporating the CSR perspective into a company’s strategic planning process and corporate culture. A difference in the premise is that the company’s actions are directly related to its core operations and that companies need to be responsive to their stakeholders’ needs. The firm should aim to optimise the value created rather than profits. The company, therefore, will pass from a short-term perspective to mid- and long-term planning (Chandler and Werther, 2013).</w:t>
       </w:r>
     </w:p>
     <w:p/>
@@ -6541,7 +6505,13 @@
         <w:ind w:left="720"/>
       </w:pPr>
       <w:r>
-        <w:t>The emerging view was that corporate ethical behaviour will increase corporate competitiveness by establishing sustainable and productive relationships with stakeholders (Jones, 1995). However, there was a consensus that a company that performs well with eco-friendly policies is a resource in creating a competitive advantage (Russo and Fouts, 1997).</w:t>
+        <w:t xml:space="preserve">The emerging view was that corporate ethical behaviour </w:t>
+      </w:r>
+      <w:r>
+        <w:t>would</w:t>
+      </w:r>
+      <w:r>
+        <w:t xml:space="preserve"> increase corporate competitiveness by establishing sustainable and productive relationships with stakeholders (Jones, 1995). However, there was a consensus that a company that performs well with eco-friendly policies is a resource in creating a competitive advantage (Russo and Fouts, 1997).</w:t>
       </w:r>
     </w:p>
     <w:p/>
@@ -6603,7 +6573,7 @@
         <w:ind w:left="720"/>
       </w:pPr>
       <w:r>
-        <w:t>External shocks such as the COVID-19 pandemic and the war in Ukraine have shown that companies find it hard to move unless they have an ESG framework derived from and deliberately advances their strategy.</w:t>
+        <w:t>External shocks such as the COVID-19 pandemic and the war in Ukraine have shown that companies find it hard to move unless they have an ESG framework derived from and deliberately advance their strategy.</w:t>
       </w:r>
     </w:p>
     <w:p/>
@@ -7579,29 +7549,22 @@
       <w:r>
         <w:t xml:space="preserve">Table </w:t>
       </w:r>
-      <w:r>
-        <w:fldChar w:fldCharType="begin"/>
-      </w:r>
-      <w:r>
-        <w:instrText xml:space="preserve"> SEQ Table \* ARABIC </w:instrText>
-      </w:r>
-      <w:r>
-        <w:fldChar w:fldCharType="separate"/>
-      </w:r>
-      <w:r>
-        <w:rPr>
-          <w:noProof/>
-        </w:rPr>
-        <w:t>1</w:t>
-      </w:r>
-      <w:r>
-        <w:rPr>
-          <w:noProof/>
-        </w:rPr>
-        <w:fldChar w:fldCharType="end"/>
-      </w:r>
-      <w:r>
-        <w:t>: Dimensions of the SDGs proposed in Kang and Kim (2022)</w:t>
+      <w:fldSimple w:instr=" SEQ Table \* ARABIC ">
+        <w:r>
+          <w:rPr>
+            <w:noProof/>
+          </w:rPr>
+          <w:t>1</w:t>
+        </w:r>
+      </w:fldSimple>
+      <w:r>
+        <w:t xml:space="preserve">: Dimensions of the SDGs proposed </w:t>
+      </w:r>
+      <w:r>
+        <w:t>by</w:t>
+      </w:r>
+      <w:r>
+        <w:t xml:space="preserve"> Kang and Kim (2022)</w:t>
       </w:r>
       <w:bookmarkEnd w:id="14"/>
       <w:bookmarkEnd w:id="15"/>
@@ -7677,27 +7640,14 @@
       <w:r>
         <w:t xml:space="preserve">Figure </w:t>
       </w:r>
-      <w:r>
-        <w:fldChar w:fldCharType="begin"/>
-      </w:r>
-      <w:r>
-        <w:instrText xml:space="preserve"> SEQ Figure \* ARABIC </w:instrText>
-      </w:r>
-      <w:r>
-        <w:fldChar w:fldCharType="separate"/>
-      </w:r>
-      <w:r>
-        <w:rPr>
-          <w:noProof/>
-        </w:rPr>
-        <w:t>4</w:t>
-      </w:r>
-      <w:r>
-        <w:rPr>
-          <w:noProof/>
-        </w:rPr>
-        <w:fldChar w:fldCharType="end"/>
-      </w:r>
+      <w:fldSimple w:instr=" SEQ Figure \* ARABIC ">
+        <w:r>
+          <w:rPr>
+            <w:noProof/>
+          </w:rPr>
+          <w:t>4</w:t>
+        </w:r>
+      </w:fldSimple>
       <w:r>
         <w:t xml:space="preserve">: </w:t>
       </w:r>
@@ -7902,27 +7852,14 @@
       <w:r>
         <w:t xml:space="preserve">Figure </w:t>
       </w:r>
-      <w:r>
-        <w:fldChar w:fldCharType="begin"/>
-      </w:r>
-      <w:r>
-        <w:instrText xml:space="preserve"> SEQ Figure \* ARABIC </w:instrText>
-      </w:r>
-      <w:r>
-        <w:fldChar w:fldCharType="separate"/>
-      </w:r>
-      <w:r>
-        <w:rPr>
-          <w:noProof/>
-        </w:rPr>
-        <w:t>5</w:t>
-      </w:r>
-      <w:r>
-        <w:rPr>
-          <w:noProof/>
-        </w:rPr>
-        <w:fldChar w:fldCharType="end"/>
-      </w:r>
+      <w:fldSimple w:instr=" SEQ Figure \* ARABIC ">
+        <w:r>
+          <w:rPr>
+            <w:noProof/>
+          </w:rPr>
+          <w:t>5</w:t>
+        </w:r>
+      </w:fldSimple>
       <w:r>
         <w:t>: Climate-related Reporting Assessment Framework (GRI and NUS, 2022)</w:t>
       </w:r>
@@ -8649,27 +8586,14 @@
       <w:r>
         <w:t xml:space="preserve">Table </w:t>
       </w:r>
-      <w:r>
-        <w:fldChar w:fldCharType="begin"/>
-      </w:r>
-      <w:r>
-        <w:instrText xml:space="preserve"> SEQ Table \* ARABIC </w:instrText>
-      </w:r>
-      <w:r>
-        <w:fldChar w:fldCharType="separate"/>
-      </w:r>
-      <w:r>
-        <w:rPr>
-          <w:noProof/>
-        </w:rPr>
-        <w:t>2</w:t>
-      </w:r>
-      <w:r>
-        <w:rPr>
-          <w:noProof/>
-        </w:rPr>
-        <w:fldChar w:fldCharType="end"/>
-      </w:r>
+      <w:fldSimple w:instr=" SEQ Table \* ARABIC ">
+        <w:r>
+          <w:rPr>
+            <w:noProof/>
+          </w:rPr>
+          <w:t>2</w:t>
+        </w:r>
+      </w:fldSimple>
       <w:r>
         <w:t>: Sustainability Disclosure Score for Singapore-listed Companies</w:t>
       </w:r>
@@ -8869,27 +8793,17 @@
         <w:lastRenderedPageBreak/>
         <w:t xml:space="preserve">Standardisation promotes an extent of comparability. However, there is variance due to the difference in standards that can be chosen. The standards are based on the principle of materiality – which is subjective to the </w:t>
       </w:r>
-      <w:proofErr w:type="spellStart"/>
-      <w:r>
-        <w:t>firm'sfirm's</w:t>
-      </w:r>
-      <w:proofErr w:type="spellEnd"/>
-      <w:r>
-        <w:t xml:space="preserve"> interpretation. This results in disclosures that are often very heterogeneous and lacks a structure in the subjects they cover (Luccioni et al., 2020).</w:t>
+      <w:r>
+        <w:t xml:space="preserve">firm’s </w:t>
+      </w:r>
+      <w:r>
+        <w:t>interpretation. This results in disclosures that are often very heterogeneous and lacks a structure in the subjects they cover (Luccioni et al., 2020).</w:t>
       </w:r>
     </w:p>
     <w:p/>
     <w:p>
       <w:r>
-        <w:t xml:space="preserve">GRI and NUS (2022) proposed a climate-reporting framework with seven main disclosure areas in response to climate-disclosure mandates. This framework purports to cover key disclosure areas required for stakeholders to understand the reports in a structured manner. There are significant overlaps between this proposal and the requirements prescribed in the IFRS </w:t>
-      </w:r>
-      <w:proofErr w:type="spellStart"/>
-      <w:r>
-        <w:t>Foundation'sFoundation's</w:t>
-      </w:r>
-      <w:proofErr w:type="spellEnd"/>
-      <w:r>
-        <w:t xml:space="preserve"> exposure draft for Sustainability standards (IFRS S1, IFRS S2). The areas identified by GRI and NUS (2022) for disclosure are:</w:t>
+        <w:t>GRI and NUS (2022) proposed a climate-reporting framework with seven main disclosure areas in response to climate-disclosure mandates. This framework purports to cover key disclosure areas required for stakeholders to understand the reports in a structured manner. There are significant overlaps between this proposal and the requirements prescribed in the IFRS Foundation's exposure draft for Sustainability standards (IFRS S1, IFRS S2). The areas identified by GRI and NUS (2022) for disclosure are:</w:t>
       </w:r>
     </w:p>
     <w:p/>
@@ -8949,7 +8863,7 @@
         </w:numPr>
       </w:pPr>
       <w:r>
-        <w:t>Governance (particularly, how the board committee is involved),</w:t>
+        <w:t>Governance (particularly how the board committee is involved),</w:t>
       </w:r>
     </w:p>
     <w:p>
@@ -8985,7 +8899,13 @@
         </w:numPr>
       </w:pPr>
       <w:r>
-        <w:t>Performance (particularly, in terms of Scope 1, 2, and 3 emissions)</w:t>
+        <w:t>Performance (particularly</w:t>
+      </w:r>
+      <w:r>
+        <w:t xml:space="preserve"> </w:t>
+      </w:r>
+      <w:r>
+        <w:t>in terms of Scope 1, 2, and 3 emissions)</w:t>
       </w:r>
     </w:p>
     <w:p/>
@@ -9226,7 +9146,13 @@
       </w:pPr>
       <w:bookmarkStart w:id="22" w:name="_Toc113806109"/>
       <w:r>
-        <w:t>Critique on ISSB’s Exposure Drafts</w:t>
+        <w:t>Critique o</w:t>
+      </w:r>
+      <w:r>
+        <w:t>f</w:t>
+      </w:r>
+      <w:r>
+        <w:t xml:space="preserve"> ISSB’s Exposure Drafts</w:t>
       </w:r>
       <w:bookmarkEnd w:id="22"/>
     </w:p>
@@ -10007,29 +9933,16 @@
       <w:r>
         <w:t xml:space="preserve">Figure </w:t>
       </w:r>
-      <w:r>
-        <w:fldChar w:fldCharType="begin"/>
-      </w:r>
-      <w:r>
-        <w:instrText xml:space="preserve"> SEQ Figure \* ARABIC </w:instrText>
-      </w:r>
-      <w:r>
-        <w:fldChar w:fldCharType="separate"/>
-      </w:r>
-      <w:r>
-        <w:rPr>
-          <w:noProof/>
-        </w:rPr>
-        <w:t>6</w:t>
-      </w:r>
-      <w:r>
-        <w:rPr>
-          <w:noProof/>
-        </w:rPr>
-        <w:fldChar w:fldCharType="end"/>
-      </w:r>
-      <w:r>
-        <w:t>: Adoption of Various Sustainability Reporting Frameworks for Listed Companies, in Reports issued for Financial Periods ending in 2021 (GRI and NUS, 2022)</w:t>
+      <w:fldSimple w:instr=" SEQ Figure \* ARABIC ">
+        <w:r>
+          <w:rPr>
+            <w:noProof/>
+          </w:rPr>
+          <w:t>6</w:t>
+        </w:r>
+      </w:fldSimple>
+      <w:r>
+        <w:t>: Adoption of Various Sustainability Reporting Frameworks for Listed Companies in Reports issued for Financial Periods ending in 2021 (GRI and NUS, 2022)</w:t>
       </w:r>
       <w:bookmarkEnd w:id="24"/>
     </w:p>
@@ -10446,7 +10359,49 @@
                 <w:sz w:val="20"/>
                 <w:szCs w:val="20"/>
               </w:rPr>
-              <w:t>In 2021, collaboration with GRI – provides reporting frameworks or the country’s UN SDG commitments.</w:t>
+              <w:t xml:space="preserve">In 2021, collaboration with GRI – </w:t>
+            </w:r>
+            <w:r>
+              <w:rPr>
+                <w:sz w:val="20"/>
+                <w:szCs w:val="20"/>
+              </w:rPr>
+              <w:t xml:space="preserve">will </w:t>
+            </w:r>
+            <w:r>
+              <w:rPr>
+                <w:sz w:val="20"/>
+                <w:szCs w:val="20"/>
+              </w:rPr>
+              <w:t>provide</w:t>
+            </w:r>
+            <w:r>
+              <w:rPr>
+                <w:sz w:val="20"/>
+                <w:szCs w:val="20"/>
+              </w:rPr>
+              <w:t xml:space="preserve"> </w:t>
+            </w:r>
+            <w:r>
+              <w:rPr>
+                <w:sz w:val="20"/>
+                <w:szCs w:val="20"/>
+              </w:rPr>
+              <w:t xml:space="preserve">reporting frameworks </w:t>
+            </w:r>
+            <w:r>
+              <w:rPr>
+                <w:sz w:val="20"/>
+                <w:szCs w:val="20"/>
+              </w:rPr>
+              <w:t>f</w:t>
+            </w:r>
+            <w:r>
+              <w:rPr>
+                <w:sz w:val="20"/>
+                <w:szCs w:val="20"/>
+              </w:rPr>
+              <w:t>or the country’s UN SDG commitments.</w:t>
             </w:r>
           </w:p>
         </w:tc>
@@ -10492,7 +10447,21 @@
                 <w:sz w:val="20"/>
                 <w:szCs w:val="20"/>
               </w:rPr>
-              <w:t>Required as listing rule.</w:t>
+              <w:t xml:space="preserve">Required as </w:t>
+            </w:r>
+            <w:r>
+              <w:rPr>
+                <w:sz w:val="20"/>
+                <w:szCs w:val="20"/>
+              </w:rPr>
+              <w:t xml:space="preserve">a </w:t>
+            </w:r>
+            <w:r>
+              <w:rPr>
+                <w:sz w:val="20"/>
+                <w:szCs w:val="20"/>
+              </w:rPr>
+              <w:t>listing rule.</w:t>
             </w:r>
           </w:p>
           <w:p>
@@ -10519,7 +10488,21 @@
                 <w:sz w:val="20"/>
                 <w:szCs w:val="20"/>
               </w:rPr>
-              <w:t>Advisory guidance through a Sustainability Reporting Guide in 2015, 2018.</w:t>
+              <w:t>Advisory guidance through a Sustainability Reporting Guide in 2015</w:t>
+            </w:r>
+            <w:r>
+              <w:rPr>
+                <w:sz w:val="20"/>
+                <w:szCs w:val="20"/>
+              </w:rPr>
+              <w:t xml:space="preserve"> and</w:t>
+            </w:r>
+            <w:r>
+              <w:rPr>
+                <w:sz w:val="20"/>
+                <w:szCs w:val="20"/>
+              </w:rPr>
+              <w:t xml:space="preserve"> 2018.</w:t>
             </w:r>
           </w:p>
         </w:tc>
@@ -10568,7 +10551,21 @@
                 <w:sz w:val="20"/>
                 <w:szCs w:val="20"/>
               </w:rPr>
-              <w:t>No mandate on choice of sustainability framework.</w:t>
+              <w:t xml:space="preserve">No mandate on </w:t>
+            </w:r>
+            <w:r>
+              <w:rPr>
+                <w:sz w:val="20"/>
+                <w:szCs w:val="20"/>
+              </w:rPr>
+              <w:t xml:space="preserve">the </w:t>
+            </w:r>
+            <w:r>
+              <w:rPr>
+                <w:sz w:val="20"/>
+                <w:szCs w:val="20"/>
+              </w:rPr>
+              <w:t>choice of sustainability framework.</w:t>
             </w:r>
           </w:p>
           <w:p>
@@ -10677,7 +10674,21 @@
                 <w:sz w:val="20"/>
                 <w:szCs w:val="20"/>
               </w:rPr>
-              <w:t>From 2019, “comply or explain” approach.</w:t>
+              <w:t xml:space="preserve">From 2019, </w:t>
+            </w:r>
+            <w:r>
+              <w:rPr>
+                <w:sz w:val="20"/>
+                <w:szCs w:val="20"/>
+              </w:rPr>
+              <w:t xml:space="preserve">the </w:t>
+            </w:r>
+            <w:r>
+              <w:rPr>
+                <w:sz w:val="20"/>
+                <w:szCs w:val="20"/>
+              </w:rPr>
+              <w:t>“comply or explain” approach.</w:t>
             </w:r>
           </w:p>
           <w:p>
@@ -10866,7 +10877,28 @@
                 <w:sz w:val="20"/>
                 <w:szCs w:val="20"/>
               </w:rPr>
-              <w:t>From 2017, required to disclosure 5 primary components. (Walker, 2021)</w:t>
+              <w:t>From</w:t>
+            </w:r>
+            <w:r>
+              <w:rPr>
+                <w:sz w:val="20"/>
+                <w:szCs w:val="20"/>
+              </w:rPr>
+              <w:t xml:space="preserve"> 2017, required to disclosure </w:t>
+            </w:r>
+            <w:r>
+              <w:rPr>
+                <w:sz w:val="20"/>
+                <w:szCs w:val="20"/>
+              </w:rPr>
+              <w:t>five</w:t>
+            </w:r>
+            <w:r>
+              <w:rPr>
+                <w:sz w:val="20"/>
+                <w:szCs w:val="20"/>
+              </w:rPr>
+              <w:t xml:space="preserve"> primary components. (Walker, 2021)</w:t>
             </w:r>
           </w:p>
           <w:p>
@@ -10920,8 +10952,7 @@
                 <w:sz w:val="20"/>
                 <w:szCs w:val="20"/>
               </w:rPr>
-              <w:lastRenderedPageBreak/>
-              <w:t>From 2022, to subject the sustainability reporting process to internal or external review.</w:t>
+              <w:t>From 2022, subject the sustainability reporting process to internal or external review.</w:t>
             </w:r>
           </w:p>
           <w:p>
@@ -10981,7 +11012,21 @@
                 <w:szCs w:val="20"/>
               </w:rPr>
               <w:lastRenderedPageBreak/>
-              <w:t>From 2017, requires 5 primary components of:</w:t>
+              <w:t xml:space="preserve">From 2017, requires </w:t>
+            </w:r>
+            <w:r>
+              <w:rPr>
+                <w:sz w:val="20"/>
+                <w:szCs w:val="20"/>
+              </w:rPr>
+              <w:t>five</w:t>
+            </w:r>
+            <w:r>
+              <w:rPr>
+                <w:sz w:val="20"/>
+                <w:szCs w:val="20"/>
+              </w:rPr>
+              <w:t xml:space="preserve"> primary components of:</w:t>
             </w:r>
           </w:p>
           <w:p>
@@ -11083,6 +11128,7 @@
                 <w:sz w:val="20"/>
                 <w:szCs w:val="20"/>
               </w:rPr>
+              <w:lastRenderedPageBreak/>
               <w:t>Target setting,</w:t>
             </w:r>
           </w:p>
@@ -11239,7 +11285,6 @@
                 <w:sz w:val="20"/>
                 <w:szCs w:val="20"/>
               </w:rPr>
-              <w:lastRenderedPageBreak/>
               <w:t>To require mandatory climate reporting based on TCFD recommend-dations.</w:t>
             </w:r>
           </w:p>
@@ -11301,7 +11346,21 @@
                 <w:sz w:val="20"/>
                 <w:szCs w:val="20"/>
               </w:rPr>
-              <w:t>From 2021, mandatory to report via Form 56-1 One Report within 3 months from the publication of the financial report.</w:t>
+              <w:t xml:space="preserve">From 2021, mandatory to report via Form 56-1 One Report within </w:t>
+            </w:r>
+            <w:r>
+              <w:rPr>
+                <w:sz w:val="20"/>
+                <w:szCs w:val="20"/>
+              </w:rPr>
+              <w:t>three</w:t>
+            </w:r>
+            <w:r>
+              <w:rPr>
+                <w:sz w:val="20"/>
+                <w:szCs w:val="20"/>
+              </w:rPr>
+              <w:t xml:space="preserve"> months from the publication of the financial report.</w:t>
             </w:r>
           </w:p>
         </w:tc>
@@ -11428,7 +11487,21 @@
                 <w:sz w:val="20"/>
                 <w:szCs w:val="20"/>
               </w:rPr>
-              <w:t>No prescription on frameworks required.</w:t>
+              <w:t>No prescription on frameworks</w:t>
+            </w:r>
+            <w:r>
+              <w:rPr>
+                <w:sz w:val="20"/>
+                <w:szCs w:val="20"/>
+              </w:rPr>
+              <w:t xml:space="preserve"> is</w:t>
+            </w:r>
+            <w:r>
+              <w:rPr>
+                <w:sz w:val="20"/>
+                <w:szCs w:val="20"/>
+              </w:rPr>
+              <w:t xml:space="preserve"> required.</w:t>
             </w:r>
           </w:p>
           <w:p>
@@ -11460,7 +11533,21 @@
                 <w:sz w:val="20"/>
                 <w:szCs w:val="20"/>
               </w:rPr>
-              <w:t>In Nov 2021, announced support for TCFD.</w:t>
+              <w:t xml:space="preserve">In Nov 2021, </w:t>
+            </w:r>
+            <w:r>
+              <w:rPr>
+                <w:sz w:val="20"/>
+                <w:szCs w:val="20"/>
+              </w:rPr>
+              <w:t xml:space="preserve">it </w:t>
+            </w:r>
+            <w:r>
+              <w:rPr>
+                <w:sz w:val="20"/>
+                <w:szCs w:val="20"/>
+              </w:rPr>
+              <w:t>announced support for TCFD.</w:t>
             </w:r>
           </w:p>
         </w:tc>
@@ -11680,7 +11767,21 @@
                 <w:sz w:val="20"/>
                 <w:szCs w:val="20"/>
               </w:rPr>
-              <w:t>Report on responsibility for local community</w:t>
+              <w:t>Report on responsibility for</w:t>
+            </w:r>
+            <w:r>
+              <w:rPr>
+                <w:sz w:val="20"/>
+                <w:szCs w:val="20"/>
+              </w:rPr>
+              <w:t xml:space="preserve"> the</w:t>
+            </w:r>
+            <w:r>
+              <w:rPr>
+                <w:sz w:val="20"/>
+                <w:szCs w:val="20"/>
+              </w:rPr>
+              <w:t xml:space="preserve"> local community</w:t>
             </w:r>
           </w:p>
           <w:p>
@@ -11788,27 +11889,14 @@
       <w:r>
         <w:t xml:space="preserve">Table </w:t>
       </w:r>
-      <w:r>
-        <w:fldChar w:fldCharType="begin"/>
-      </w:r>
-      <w:r>
-        <w:instrText xml:space="preserve"> SEQ Table \* ARABIC </w:instrText>
-      </w:r>
-      <w:r>
-        <w:fldChar w:fldCharType="separate"/>
-      </w:r>
-      <w:r>
-        <w:rPr>
-          <w:noProof/>
-        </w:rPr>
-        <w:t>3</w:t>
-      </w:r>
-      <w:r>
-        <w:rPr>
-          <w:noProof/>
-        </w:rPr>
-        <w:fldChar w:fldCharType="end"/>
-      </w:r>
+      <w:fldSimple w:instr=" SEQ Table \* ARABIC ">
+        <w:r>
+          <w:rPr>
+            <w:noProof/>
+          </w:rPr>
+          <w:t>3</w:t>
+        </w:r>
+      </w:fldSimple>
       <w:r>
         <w:t>: Sustainability Disclosure Requirements by Country</w:t>
       </w:r>
@@ -11946,7 +12034,13 @@
     <w:p/>
     <w:p>
       <w:r>
-        <w:t>In the context of reporting standards, the' ability for assurance' means whether they are designed in the manner that results in sustainability information on which an assurance engagement can be performed (Brewer, 2022). However, the challenge remains that in IFRS S1 and IFRS S2, multiple criterion levels may be used in the recognition, measurement, presentation, and disclosure of sustainability information. This makes providing reasonable assurance with a significant challenge.</w:t>
+        <w:t>In the context of reporting standards, the</w:t>
+      </w:r>
+      <w:r>
+        <w:t xml:space="preserve"> ‘</w:t>
+      </w:r>
+      <w:r>
+        <w:t>ability for assurance' means whether they are designed in the manner that results in sustainability information on which an assurance engagement can be performed (Brewer, 2022). However, the challenge remains that in IFRS S1 and IFRS S2, multiple criterion levels may be used in the recognition, measurement, presentation, and disclosure of sustainability information. This makes providing reasonable assurance a significant challenge.</w:t>
       </w:r>
     </w:p>
     <w:p/>
@@ -11992,7 +12086,7 @@
     <w:p/>
     <w:p>
       <w:r>
-        <w:t>Sustainability reporting is a complex phenomenon that a single theory cannot explain (Cormier et al., 2005; Tagesson et al., 2009). Therefore, unifying all empirical findings within one theoretical framework remains a challenge. Barnett (2007) remarked that we now “understand the effects of isolated pieces of the overall puzzle, ceteris paribus, but the dots remain unconnected through any theoretical framework”. Therefore, it is necessary to maintain an openness that there may be a mediator or moderator variables (</w:t>
+        <w:t>Sustainability reporting is a complex phenomenon that a single theory cannot explain (Cormier et al., 2005; Tagesson et al., 2009). Therefore, unifying all empirical findings within one theoretical framework remains a challenge. Barnett (2007) remarked that we now “understand the effects of isolated pieces of the overall puzzle, ceteris paribus, but the dots remain unconnected through any theoretical framework”. Therefore, it is necessary to maintain an openness that there may be mediator or moderator variables (</w:t>
       </w:r>
       <w:proofErr w:type="gramStart"/>
       <w:r>
@@ -12332,13 +12426,7 @@
     <w:p/>
     <w:p>
       <w:r>
-        <w:t xml:space="preserve">Conceptual frameworks expanded on the classical theoretical foundations in providing a contextual understanding of this phenomenon. For example, Richardson et al. (1999) propose a model to explain the capital market impacts of CSR, as shown in Figure </w:t>
-      </w:r>
-      <w:r>
-        <w:t>(x)</w:t>
-      </w:r>
-      <w:r>
-        <w:t xml:space="preserve">. In addition, </w:t>
+        <w:t xml:space="preserve">Conceptual frameworks expanded on the classical theoretical foundations in providing a contextual understanding of this phenomenon. For example, Richardson et al. (1999) propose a model to explain the capital market impacts of CSR, as shown in Figure (x). In addition, </w:t>
       </w:r>
       <w:proofErr w:type="gramStart"/>
       <w:r>
@@ -12346,13 +12434,7 @@
       </w:r>
       <w:proofErr w:type="gramEnd"/>
       <w:r>
-        <w:t xml:space="preserve"> and Gordon (2010) present a conceptual framework to explain the causality of corporate environmental efforts with firm value, as shown in Figure </w:t>
-      </w:r>
-      <w:r>
-        <w:t>(x)</w:t>
-      </w:r>
-      <w:r>
-        <w:t>.</w:t>
+        <w:t xml:space="preserve"> and Gordon (2010) present a conceptual framework to explain the causality of corporate environmental efforts with firm value, as shown in Figure (x).</w:t>
       </w:r>
     </w:p>
     <w:p/>
@@ -12426,27 +12508,14 @@
       <w:r>
         <w:t xml:space="preserve">Figure </w:t>
       </w:r>
-      <w:r>
-        <w:fldChar w:fldCharType="begin"/>
-      </w:r>
-      <w:r>
-        <w:instrText xml:space="preserve"> SEQ Figure \* ARABIC </w:instrText>
-      </w:r>
-      <w:r>
-        <w:fldChar w:fldCharType="separate"/>
-      </w:r>
-      <w:r>
-        <w:rPr>
-          <w:noProof/>
-        </w:rPr>
-        <w:t>7</w:t>
-      </w:r>
-      <w:r>
-        <w:rPr>
-          <w:noProof/>
-        </w:rPr>
-        <w:fldChar w:fldCharType="end"/>
-      </w:r>
+      <w:fldSimple w:instr=" SEQ Figure \* ARABIC ">
+        <w:r>
+          <w:rPr>
+            <w:noProof/>
+          </w:rPr>
+          <w:t>7</w:t>
+        </w:r>
+      </w:fldSimple>
       <w:r>
         <w:t>: Conceptual Model Linking Corporate Environmental Management and Performance with Firm Value (Reddy and Gordon,</w:t>
       </w:r>
@@ -12523,29 +12592,22 @@
       <w:r>
         <w:t xml:space="preserve">Figure </w:t>
       </w:r>
-      <w:r>
-        <w:fldChar w:fldCharType="begin"/>
-      </w:r>
-      <w:r>
-        <w:instrText xml:space="preserve"> SEQ Figure \* ARABIC </w:instrText>
-      </w:r>
-      <w:r>
-        <w:fldChar w:fldCharType="separate"/>
-      </w:r>
-      <w:r>
-        <w:rPr>
-          <w:noProof/>
-        </w:rPr>
-        <w:t>8</w:t>
-      </w:r>
-      <w:r>
-        <w:rPr>
-          <w:noProof/>
-        </w:rPr>
-        <w:fldChar w:fldCharType="end"/>
-      </w:r>
-      <w:r>
-        <w:t>: A model of the capital market impacts of corporate social responsibility (Richardson et al., 1999)</w:t>
+      <w:fldSimple w:instr=" SEQ Figure \* ARABIC ">
+        <w:r>
+          <w:rPr>
+            <w:noProof/>
+          </w:rPr>
+          <w:t>8</w:t>
+        </w:r>
+      </w:fldSimple>
+      <w:r>
+        <w:t>: A model of the capital market impacts o</w:t>
+      </w:r>
+      <w:r>
+        <w:t>f</w:t>
+      </w:r>
+      <w:r>
+        <w:t xml:space="preserve"> corporate social responsibility (Richardson et al., 1999)</w:t>
       </w:r>
       <w:bookmarkEnd w:id="37"/>
     </w:p>
@@ -12752,7 +12814,13 @@
       </w:r>
       <w:proofErr w:type="spellEnd"/>
       <w:r>
-        <w:t xml:space="preserve"> et al., 2016). Jones et al., 2007 examined the effect on abnormal stock returns, Rodgers et al. (2013) and Rodgers et al. (2017) used the Zmijewski score (Zmijewski, 1984) as a proxy for financial viability. The Zmijewski score is modelled using the Return on Assets, Financial Leverage, and Liquidity, and the coefficients had positive signs and the relationships were statistically significant.</w:t>
+        <w:t xml:space="preserve"> et al., 2016). Jones et al., 2007 examined the effect on abnormal stock returns, Rodgers et al. (2013) and Rodgers et al. (2017) used the Zmijewski score (Zmijewski, 1984) as a proxy for financial viability. The Zmijewski score is modelled using the Return on Assets, Financial Leverage, and Liquidity, and the coefficients had positive signs</w:t>
+      </w:r>
+      <w:r>
+        <w:t>,</w:t>
+      </w:r>
+      <w:r>
+        <w:t xml:space="preserve"> and the relationships were statistically significant.</w:t>
       </w:r>
     </w:p>
     <w:p/>
@@ -12819,7 +12887,13 @@
     <w:p/>
     <w:p>
       <w:r>
-        <w:t>Whereas increasingly, other studies examined the content of sustainability reports more quantitatively through text-mining techniques, a subset of NLP, focusing on the frequency of keywords related to sustainability practices (</w:t>
+        <w:t>Whereas</w:t>
+      </w:r>
+      <w:r>
+        <w:t>,</w:t>
+      </w:r>
+      <w:r>
+        <w:t xml:space="preserve"> increasingly, other studies examined the content of sustainability reports more quantitatively through text-mining techniques, a subset of NLP, focusing on the frequency of keywords related to sustainability practices (</w:t>
       </w:r>
       <w:proofErr w:type="spellStart"/>
       <w:r>
@@ -13224,27 +13298,14 @@
       <w:r>
         <w:t xml:space="preserve">Figure </w:t>
       </w:r>
-      <w:r>
-        <w:fldChar w:fldCharType="begin"/>
-      </w:r>
-      <w:r>
-        <w:instrText xml:space="preserve"> SEQ Figure \* ARABIC </w:instrText>
-      </w:r>
-      <w:r>
-        <w:fldChar w:fldCharType="separate"/>
-      </w:r>
-      <w:r>
-        <w:rPr>
-          <w:noProof/>
-        </w:rPr>
-        <w:t>9</w:t>
-      </w:r>
-      <w:r>
-        <w:rPr>
-          <w:noProof/>
-        </w:rPr>
-        <w:fldChar w:fldCharType="end"/>
-      </w:r>
+      <w:fldSimple w:instr=" SEQ Figure \* ARABIC ">
+        <w:r>
+          <w:rPr>
+            <w:noProof/>
+          </w:rPr>
+          <w:t>9</w:t>
+        </w:r>
+      </w:fldSimple>
       <w:r>
         <w:t>: Rates of positive-negative comments (Kang and Kim, 2022)</w:t>
       </w:r>
@@ -13357,27 +13418,14 @@
       <w:r>
         <w:t xml:space="preserve">Figure </w:t>
       </w:r>
-      <w:r>
-        <w:fldChar w:fldCharType="begin"/>
-      </w:r>
-      <w:r>
-        <w:instrText xml:space="preserve"> SEQ Figure \* ARABIC </w:instrText>
-      </w:r>
-      <w:r>
-        <w:fldChar w:fldCharType="separate"/>
-      </w:r>
-      <w:r>
-        <w:rPr>
-          <w:noProof/>
-        </w:rPr>
-        <w:t>10</w:t>
-      </w:r>
-      <w:r>
-        <w:rPr>
-          <w:noProof/>
-        </w:rPr>
-        <w:fldChar w:fldCharType="end"/>
-      </w:r>
+      <w:fldSimple w:instr=" SEQ Figure \* ARABIC ">
+        <w:r>
+          <w:rPr>
+            <w:noProof/>
+          </w:rPr>
+          <w:t>10</w:t>
+        </w:r>
+      </w:fldSimple>
       <w:r>
         <w:t>: Thematic distribution of topics within sustainability reports - comparison of six firms from 2011 to 2020 (Kang and Kim, 2022).</w:t>
       </w:r>
@@ -13447,39 +13495,22 @@
       <w:r>
         <w:t xml:space="preserve">Figure </w:t>
       </w:r>
-      <w:r>
-        <w:fldChar w:fldCharType="begin"/>
-      </w:r>
-      <w:r>
-        <w:instrText xml:space="preserve"> SEQ Figure \* ARABIC </w:instrText>
-      </w:r>
-      <w:r>
-        <w:fldChar w:fldCharType="separate"/>
-      </w:r>
-      <w:r>
-        <w:rPr>
-          <w:noProof/>
-        </w:rPr>
-        <w:t>11</w:t>
-      </w:r>
-      <w:r>
-        <w:rPr>
-          <w:noProof/>
-        </w:rPr>
-        <w:fldChar w:fldCharType="end"/>
-      </w:r>
+      <w:fldSimple w:instr=" SEQ Figure \* ARABIC ">
+        <w:r>
+          <w:rPr>
+            <w:noProof/>
+          </w:rPr>
+          <w:t>11</w:t>
+        </w:r>
+      </w:fldSimple>
       <w:r>
         <w:t xml:space="preserve">: Mean probability of occurrence of environmental, social, and economic topics in </w:t>
       </w:r>
-      <w:proofErr w:type="spellStart"/>
-      <w:proofErr w:type="gramStart"/>
-      <w:r>
-        <w:t>he</w:t>
-      </w:r>
-      <w:proofErr w:type="spellEnd"/>
-      <w:proofErr w:type="gramEnd"/>
-      <w:r>
-        <w:t xml:space="preserve"> years 1999 until 2014 (</w:t>
+      <w:r>
+        <w:t>t</w:t>
+      </w:r>
+      <w:r>
+        <w:t>he years 1999 until 2014 (</w:t>
       </w:r>
       <w:r>
         <w:t xml:space="preserve">Székely and </w:t>
@@ -13818,7 +13849,6 @@
         </w:rPr>
         <w:t xml:space="preserve">Some studies sought to distinguish </w:t>
       </w:r>
-      <w:proofErr w:type="spellStart"/>
       <w:r>
         <w:rPr>
           <w:b w:val="0"/>
@@ -13826,9 +13856,8 @@
           <w:sz w:val="24"/>
           <w:szCs w:val="24"/>
         </w:rPr>
-        <w:t>resualts</w:t>
-      </w:r>
-      <w:proofErr w:type="spellEnd"/>
+        <w:t>results</w:t>
+      </w:r>
       <w:r>
         <w:rPr>
           <w:b w:val="0"/>
@@ -22829,23 +22858,7 @@
   </w:num>
   <w:num w:numId="31" w16cid:durableId="1091582940">
     <w:abstractNumId w:val="3"/>
-    <w:lvlOverride w:ilvl="1">
-      <w:lvl w:ilvl="1">
-        <w:numFmt w:val="bullet"/>
-        <w:lvlText w:val=""/>
-        <w:lvlJc w:val="left"/>
-        <w:pPr>
-          <w:tabs>
-            <w:tab w:val="num" w:pos="1440"/>
-          </w:tabs>
-          <w:ind w:left="1440" w:hanging="360"/>
-        </w:pPr>
-        <w:rPr>
-          <w:rFonts w:ascii="Symbol" w:hAnsi="Symbol" w:hint="default"/>
-          <w:sz w:val="20"/>
-        </w:rPr>
-      </w:lvl>
-    </w:lvlOverride>
+    <w:lvlOverride w:ilvl="0"/>
   </w:num>
   <w:num w:numId="32" w16cid:durableId="1910723080">
     <w:abstractNumId w:val="5"/>
@@ -23462,6 +23475,7 @@
   <w:style w:type="character" w:default="1" w:styleId="DefaultParagraphFont">
     <w:name w:val="Default Paragraph Font"/>
     <w:uiPriority w:val="1"/>
+    <w:semiHidden/>
     <w:unhideWhenUsed/>
   </w:style>
   <w:style w:type="table" w:default="1" w:styleId="TableNormal">

</xml_diff>

<commit_message>
incorporating feedback round 1
</commit_message>
<xml_diff>
--- a/Working Documents/Thesis - Relationship Sustainability Reporting and Financial Performance.docx
+++ b/Working Documents/Thesis - Relationship Sustainability Reporting and Financial Performance.docx
@@ -384,15 +384,7 @@
     <w:p/>
     <w:p>
       <w:r>
-        <w:t xml:space="preserve">I also certify that this paper has never been presented in previous studies at ESCP. If this research has been conducted as part of parallel studies, I </w:t>
-      </w:r>
-      <w:proofErr w:type="gramStart"/>
-      <w:r>
-        <w:t>have to</w:t>
-      </w:r>
-      <w:proofErr w:type="gramEnd"/>
-      <w:r>
-        <w:t xml:space="preserve"> specify it.</w:t>
+        <w:t>I also certify that this paper has never been presented in previous studies at ESCP. If this research has been conducted as part of parallel studies, I have to specify it.</w:t>
       </w:r>
     </w:p>
     <w:p/>
@@ -5219,15 +5211,19 @@
     <w:p/>
     <w:p>
       <w:r>
-        <w:t>Non-financial information is increasingly important to stakeholders in assessing a company’s performance. This morphs the classical view that shareholders exclusively seek to maximise returns. For example, the triple-bottom-line – proposed in Elkington (1999) proposed that companies were to focus on people and the planet and profits. Tsang (1998) observed that several listed companies in Singapore’s banking, food and beverages, and hotel industries were making voluntary disclosures on their social corporate responsibility efforts. Such disclosures were often a section in the annual report. These are centred on human resources and community involvement efforts, at 5.3% of all sentences in the annual report. However, environment-related disclosures were scarce – they made up only 0.24% of total sentences. These results represented the broader social focus in Singapore in the 1990s on fostering social cohesion. Since that initial study, other similar studies have revealed statistically significant positive relationships between Corporate Social Responsibility (CSR) disclosures and financial performance (</w:t>
-      </w:r>
-      <w:proofErr w:type="spellStart"/>
-      <w:r>
-        <w:t>Khaveh</w:t>
-      </w:r>
-      <w:proofErr w:type="spellEnd"/>
-      <w:r>
-        <w:t xml:space="preserve"> et al., 2012).</w:t>
+        <w:t>Non-financial information is increasingly important to stakeholders in assessing a company’s performance. This morphs the classical view that shareholders exclusively seek to maximise returns. For example, the triple-bottom-line – proposed in Elkington (1999) proposed that companies were to focus on people</w:t>
+      </w:r>
+      <w:r>
+        <w:t xml:space="preserve">, </w:t>
+      </w:r>
+      <w:r>
+        <w:t>the planet</w:t>
+      </w:r>
+      <w:r>
+        <w:t>,</w:t>
+      </w:r>
+      <w:r>
+        <w:t xml:space="preserve"> and profits. Tsang (1998) observed that several listed companies in Singapore’s banking, food and beverages, and hotel industries were making voluntary disclosures on their social corporate responsibility efforts. Such disclosures were often a section in the annual report. These are centred on human resources and community involvement efforts, at 5.3% of all sentences in the annual report. However, environment-related disclosures were scarce – they made up only 0.24% of total sentences. These results represented the broader social focus in Singapore in the 1990s on fostering social cohesion. Since that initial study, other similar studies have revealed statistically significant positive relationships between Corporate Social Responsibility (CSR) disclosures and financial performance (Khaveh et al., 2012).</w:t>
       </w:r>
     </w:p>
     <w:p/>
@@ -5243,37 +5239,13 @@
       </w:r>
       <w:r>
         <w:lastRenderedPageBreak/>
-        <w:t xml:space="preserve">reporting requirements. From 1 January 2022, issuers must perform ‘climate reporting’. This will become mandatory for issuers in the (a) financial industry, (b) agriculture, </w:t>
-      </w:r>
-      <w:proofErr w:type="gramStart"/>
-      <w:r>
-        <w:t>food</w:t>
-      </w:r>
-      <w:proofErr w:type="gramEnd"/>
-      <w:r>
-        <w:t xml:space="preserve"> and forest products industry, (c) energy industry, (d) materials and buildings industry, and (e) transportation industry. A “mandatory” requirement departs from the prior position of “comply or explain”. This shift in regulation signals the Exchange’s initiative to combat climate change and its value on non-financial information such as sustainability reports, allowing stakeholders to assess better the issuer’s financial prospects and quality of management (Singapore Exchange, 2022).</w:t>
+        <w:t>reporting requirements. From 1 January 2022, issuers must perform ‘climate reporting’. This will become mandatory for issuers in the (a) financial industry, (b) agriculture, food and forest products industry, (c) energy industry, (d) materials and buildings industry, and (e) transportation industry. A “mandatory” requirement departs from the prior position of “comply or explain”. This shift in regulation signals the Exchange’s initiative to combat climate change and its value on non-financial information such as sustainability reports, allowing stakeholders to assess better the issuer’s financial prospects and quality of management (Singapore Exchange, 2022).</w:t>
       </w:r>
     </w:p>
     <w:p/>
     <w:p>
       <w:r>
-        <w:t xml:space="preserve">The Singapore Exchange Regulation launched the </w:t>
-      </w:r>
-      <w:proofErr w:type="spellStart"/>
-      <w:r>
-        <w:t>ESGenome</w:t>
-      </w:r>
-      <w:proofErr w:type="spellEnd"/>
-      <w:r>
-        <w:t xml:space="preserve"> disclosure portal in 2022 (Huang, 2022) as a platform for companies to upload their climate disclosures and for stakeholders to view such information. The SGX </w:t>
-      </w:r>
-      <w:proofErr w:type="spellStart"/>
-      <w:r>
-        <w:t>RegCo</w:t>
-      </w:r>
-      <w:proofErr w:type="spellEnd"/>
-      <w:r>
-        <w:t xml:space="preserve"> aims to address gaps in sustainability reporting and make it easier for companies to make disclosures. The information required follows the TCFD’s recommendations, and SGX has prescribed 27 additional core metrics (Singapore Exchange, 2021). This initiative helps standardise reported information and potentially improves comparability across reporting firms.</w:t>
+        <w:t>The Singapore Exchange Regulation launched the ESGenome disclosure portal in 2022 (Huang, 2022) as a platform for companies to upload their climate disclosures and for stakeholders to view such information. The SGX RegCo aims to address gaps in sustainability reporting and make it easier for companies to make disclosures. The information required follows the TCFD’s recommendations, and SGX has prescribed 27 additional core metrics (Singapore Exchange, 2021). This initiative helps standardise reported information and potentially improves comparability across reporting firms.</w:t>
       </w:r>
     </w:p>
     <w:p/>
@@ -5285,23 +5257,7 @@
     <w:p/>
     <w:p>
       <w:r>
-        <w:t xml:space="preserve">There were studies conducted using empirical evidence from listed companies in Singapore (Tsang, 1998; Loh et al., 2017; </w:t>
-      </w:r>
-      <w:proofErr w:type="spellStart"/>
-      <w:r>
-        <w:t>Wahyuningrum</w:t>
-      </w:r>
-      <w:proofErr w:type="spellEnd"/>
-      <w:r>
-        <w:t xml:space="preserve"> et al., 2021), as well as other jurisdictions – Malaysia (</w:t>
-      </w:r>
-      <w:proofErr w:type="spellStart"/>
-      <w:r>
-        <w:t>Kasbun</w:t>
-      </w:r>
-      <w:proofErr w:type="spellEnd"/>
-      <w:r>
-        <w:t xml:space="preserve"> et al., 2017), India (Aggarwal, 2013-a; Motwani and Pandya, 2016), Brazil (Ching et al., 2017), Australia (Jones et al., 2007). These studies </w:t>
+        <w:t xml:space="preserve">There were studies conducted using empirical evidence from listed companies in Singapore (Tsang, 1998; Loh et al., 2017; Wahyuningrum et al., 2021), as well as other jurisdictions – Malaysia (Kasbun et al., 2017), India (Aggarwal, 2013-a; Motwani and Pandya, 2016), Brazil (Ching et al., 2017), Australia (Jones et al., 2007). These studies </w:t>
       </w:r>
       <w:r>
         <w:lastRenderedPageBreak/>
@@ -5311,15 +5267,7 @@
     <w:p/>
     <w:p>
       <w:r>
-        <w:t>This will adapt prior approaches and propose new methods for assessing the relationship between CSR disclosures and CFP. Two Natural Language Processing (NLP) techniques are adopted to analyse annual reports – topical modelling (</w:t>
-      </w:r>
-      <w:proofErr w:type="spellStart"/>
-      <w:r>
-        <w:t>Rehurek</w:t>
-      </w:r>
-      <w:proofErr w:type="spellEnd"/>
-      <w:r>
-        <w:t xml:space="preserve"> and Sojka, 2011) and sentiment analysis (Pang et al., 2002). These approaches provide a robust yet different dimension of text mining sustainability reports. Input variables from this analysis are regressed against indicators of CFP, such as Return on Equity (ROE) and Return on Assets (ROA), amongst others. The approach will be discussed further in the Methodology section.</w:t>
+        <w:t>This will adapt prior approaches and propose new methods for assessing the relationship between CSR disclosures and CFP. Two Natural Language Processing (NLP) techniques are adopted to analyse annual reports – topical modelling (Rehurek and Sojka, 2011) and sentiment analysis (Pang et al., 2002). These approaches provide a robust yet different dimension of text mining sustainability reports. Input variables from this analysis are regressed against indicators of CFP, such as Return on Equity (ROE) and Return on Assets (ROA), amongst others. The approach will be discussed further in the Methodology section.</w:t>
       </w:r>
     </w:p>
     <w:p/>
@@ -5373,15 +5321,7 @@
         <w:ind w:left="720"/>
       </w:pPr>
       <w:r>
-        <w:t>Marc Benioff, Salesforce Chief (</w:t>
-      </w:r>
-      <w:proofErr w:type="spellStart"/>
-      <w:r>
-        <w:t>Edgecliffe</w:t>
-      </w:r>
-      <w:proofErr w:type="spellEnd"/>
-      <w:r>
-        <w:t>-Johnson and Mooney, 2019)</w:t>
+        <w:t>Marc Benioff, Salesforce Chief (Edgecliffe-Johnson and Mooney, 2019)</w:t>
       </w:r>
     </w:p>
     <w:p/>
@@ -5530,15 +5470,7 @@
         <w:t>about</w:t>
       </w:r>
       <w:r>
-        <w:t xml:space="preserve"> how it should be defined (</w:t>
-      </w:r>
-      <w:proofErr w:type="spellStart"/>
-      <w:r>
-        <w:t>Dahlsrud</w:t>
-      </w:r>
-      <w:proofErr w:type="spellEnd"/>
-      <w:r>
-        <w:t>, 2008). Several definitions of Corporate Social Responsibility (CSR) include:</w:t>
+        <w:t xml:space="preserve"> how it should be defined (Dahlsrud, 2008). Several definitions of Corporate Social Responsibility (CSR) include:</w:t>
       </w:r>
     </w:p>
     <w:p/>
@@ -5573,23 +5505,7 @@
         <w:t>obligations</w:t>
       </w:r>
       <w:r>
-        <w:t xml:space="preserve"> of businessmen to pursue those policies, to make those decisions, or to follow those lines of action which are desirable in terms of the objectives and values of our society" (Bowen 1953; </w:t>
-      </w:r>
-      <w:proofErr w:type="spellStart"/>
-      <w:r>
-        <w:t>Ealls</w:t>
-      </w:r>
-      <w:proofErr w:type="spellEnd"/>
-      <w:r>
-        <w:t xml:space="preserve">, 1956; </w:t>
-      </w:r>
-      <w:proofErr w:type="spellStart"/>
-      <w:r>
-        <w:t>Selekman</w:t>
-      </w:r>
-      <w:proofErr w:type="spellEnd"/>
-      <w:r>
-        <w:t>, 1959).</w:t>
+        <w:t> of businessmen to pursue those policies, to make those decisions, or to follow those lines of action which are desirable in terms of the objectives and values of our society" (Bowen 1953; Ealls, 1956; Selekman, 1959).</w:t>
       </w:r>
     </w:p>
     <w:p>
@@ -5614,15 +5530,7 @@
         </w:numPr>
       </w:pPr>
       <w:r>
-        <w:t xml:space="preserve">The social responsibility of business encompasses the economic, legal, </w:t>
-      </w:r>
-      <w:proofErr w:type="gramStart"/>
-      <w:r>
-        <w:t>ethical</w:t>
-      </w:r>
-      <w:proofErr w:type="gramEnd"/>
-      <w:r>
-        <w:t xml:space="preserve"> and discretionary expectations that society has of organisations at a given point in time (Carroll, 1979).</w:t>
+        <w:t>The social responsibility of business encompasses the economic, legal, ethical and discretionary expectations that society has of organisations at a given point in time (Carroll, 1979).</w:t>
       </w:r>
     </w:p>
     <w:p>
@@ -5686,60 +5594,20 @@
     <w:p/>
     <w:p>
       <w:r>
-        <w:t>Between these definitions, one commonality to highlight was the fulfilment of perceived obligations. The assumption is that CSR adversely affects corporate performance regardless of behavioural motivations. This implies a need for continual evaluation of agendas against an evolving set of expectations considering societal structures and practices in the present (</w:t>
-      </w:r>
-      <w:proofErr w:type="spellStart"/>
-      <w:r>
-        <w:t>L'Etang</w:t>
-      </w:r>
-      <w:proofErr w:type="spellEnd"/>
-      <w:r>
-        <w:t xml:space="preserve"> et al., 2011). CSR is a critical decision of corporates that involves stakeholders and sustainability (</w:t>
-      </w:r>
-      <w:proofErr w:type="spellStart"/>
-      <w:r>
-        <w:t>Dahlsrud</w:t>
-      </w:r>
-      <w:proofErr w:type="spellEnd"/>
-      <w:r>
-        <w:t>, 2008). The emphasis is on the premise that there are activities that meet social expectations while consuming certain costs.</w:t>
+        <w:t>Between these definitions, one commonality to highlight was the fulfilment of perceived obligations. The assumption is that CSR adversely affects corporate performance regardless of behavioural motivations. This implies a need for continual evaluation of agendas against an evolving set of expectations considering societal structures and practices in the present (L'Etang et al., 2011). CSR is a critical decision of corporates that involves stakeholders and sustainability (Dahlsrud, 2008). The emphasis is on the premise that there are activities that meet social expectations while consuming certain costs.</w:t>
       </w:r>
     </w:p>
     <w:p/>
     <w:p>
       <w:r>
-        <w:t>Some studies have argued that reasons for companies to take on more social responsibility are motivated by a desire to have more profitability than competitors with less social responsibility (</w:t>
-      </w:r>
-      <w:proofErr w:type="spellStart"/>
-      <w:r>
-        <w:t>Orlitzky</w:t>
-      </w:r>
-      <w:proofErr w:type="spellEnd"/>
-      <w:r>
-        <w:t xml:space="preserve"> et al., 2003; Vogel, 2005).</w:t>
+        <w:t>Some studies have argued that reasons for companies to take on more social responsibility are motivated by a desire to have more profitability than competitors with less social responsibility (Orlitzky et al., 2003; Vogel, 2005).</w:t>
       </w:r>
     </w:p>
     <w:p/>
     <w:p>
       <w:r>
         <w:lastRenderedPageBreak/>
-        <w:t>The conflicting view on CSR harbours three themes: (</w:t>
-      </w:r>
-      <w:proofErr w:type="spellStart"/>
-      <w:r>
-        <w:t>i</w:t>
-      </w:r>
-      <w:proofErr w:type="spellEnd"/>
-      <w:r>
-        <w:t xml:space="preserve">) violating the obligation to shareholders - which, explained later through the Friedman Doctrine, is to maximise profits, (ii) covering wrongdoing, and (iii) creating false dichotomies (Freeman &amp; </w:t>
-      </w:r>
-      <w:proofErr w:type="spellStart"/>
-      <w:r>
-        <w:t>Dmytriyev</w:t>
-      </w:r>
-      <w:proofErr w:type="spellEnd"/>
-      <w:r>
-        <w:t>, 2017). CSR has also been critiqued for its 'voluntary transparency regime' – which can be counterintuitive. This is because it may be a decoy, a legitimising function, as corporations can easily claim to be transparent, thus 'inoculating the public against negative accounts of corporate behaviour' (Nadesan, 2011).</w:t>
+        <w:t>The conflicting view on CSR harbours three themes: (i) violating the obligation to shareholders - which, explained later through the Friedman Doctrine, is to maximise profits, (ii) covering wrongdoing, and (iii) creating false dichotomies (Freeman &amp; Dmytriyev, 2017). CSR has also been critiqued for its 'voluntary transparency regime' – which can be counterintuitive. This is because it may be a decoy, a legitimising function, as corporations can easily claim to be transparent, thus 'inoculating the public against negative accounts of corporate behaviour' (Nadesan, 2011).</w:t>
       </w:r>
     </w:p>
     <w:p/>
@@ -5761,18 +5629,19 @@
     <w:p/>
     <w:p>
       <w:r>
-        <w:t>In 2005, the term ESG first appeared at the "Who Cares Win" meeting involving investors, analysts, and government agencies (Kim and Park, 2021). It was a paradigm shift. Albeit, even before that, there were similar concepts that pointed toward the same thing - demands for ESG management are gradually interesting as the scope of stakeholders surrounding companies is more comprehensive than in the past (Berman et al., 1999). The 2005 meeting had the effect of formalising these initiatives and this premise into a term.</w:t>
+        <w:t xml:space="preserve">In 2005, the term ESG first appeared at the "Who Cares Win" meeting involving investors, analysts, and government agencies (Kim and Park, 2021). It was a paradigm shift. Albeit, even before that, there were similar concepts that pointed toward the same thing - demands for ESG management are gradually </w:t>
+      </w:r>
+      <w:r>
+        <w:t>increasing</w:t>
+      </w:r>
+      <w:r>
+        <w:t xml:space="preserve"> as the scope of stakeholders surrounding companies is more comprehensive than in the past (Berman et al., 1999). The 2005 meeting had the effect of formalising these initiatives and this premise into a term.</w:t>
       </w:r>
     </w:p>
     <w:p/>
     <w:p>
-      <w:proofErr w:type="spellStart"/>
-      <w:r>
-        <w:t>Jin</w:t>
-      </w:r>
-      <w:proofErr w:type="spellEnd"/>
-      <w:r>
-        <w:t xml:space="preserve"> (2022) observed that ESG encourages investors and companies for long-term interest and returns. It is driven by external factors – rather than market failure; it is investors' interest and concerns about whether a company is sustainable. For example, ESG disclosures exhibit how the company responds to risks that may undermine its long-term viability.</w:t>
+      <w:r>
+        <w:t>Jin (2022) observed that ESG encourages investors and companies for long-term interest and returns. It is driven by external factors – rather than market failure; it is investors' interest and concerns about whether a company is sustainable. For example, ESG disclosures exhibit how the company responds to risks that may undermine its long-term viability.</w:t>
       </w:r>
     </w:p>
     <w:p/>
@@ -5822,15 +5691,7 @@
         </w:numPr>
       </w:pPr>
       <w:r>
-        <w:t xml:space="preserve">Different sectors have different priorities, and ESG lacks any single definition of what should be </w:t>
-      </w:r>
-      <w:proofErr w:type="gramStart"/>
-      <w:r>
-        <w:t>included, but</w:t>
-      </w:r>
-      <w:proofErr w:type="gramEnd"/>
-      <w:r>
-        <w:t xml:space="preserve"> linking ESG to compliance reporting provides some opportunity for science-based metrics</w:t>
+        <w:t>Different sectors have different priorities, and ESG lacks any single definition of what should be included, but linking ESG to compliance reporting provides some opportunity for science-based metrics</w:t>
       </w:r>
       <w:r>
         <w:t xml:space="preserve"> (Rodgers et al., 2013).</w:t>
@@ -6090,73 +5951,17 @@
     <w:p/>
     <w:p>
       <w:r>
-        <w:t>Research into CSR has demonstrated the relationship between corporate environmental, social, and economic performance (</w:t>
-      </w:r>
-      <w:proofErr w:type="spellStart"/>
-      <w:r>
-        <w:t>Brogi</w:t>
-      </w:r>
-      <w:proofErr w:type="spellEnd"/>
-      <w:r>
-        <w:t xml:space="preserve"> and </w:t>
-      </w:r>
-      <w:proofErr w:type="spellStart"/>
-      <w:r>
-        <w:t>Lagasio</w:t>
-      </w:r>
-      <w:proofErr w:type="spellEnd"/>
-      <w:r>
-        <w:t xml:space="preserve">, 2019; Chowdhury et al., 2019; Taliento et al., 2019). Empirical evidence suggests that </w:t>
+        <w:t xml:space="preserve">Research into CSR has demonstrated the relationship between corporate environmental, social, and economic performance (Brogi and Lagasio, 2019; Chowdhury et al., 2019; Taliento et al., 2019). Empirical evidence suggests that </w:t>
       </w:r>
       <w:r>
         <w:lastRenderedPageBreak/>
-        <w:t>companies focusing on social, economic, and environmental issues will gain a competitive advantage and have a credible reputation and public opinion (</w:t>
-      </w:r>
-      <w:proofErr w:type="spellStart"/>
-      <w:r>
-        <w:t>Pechancová</w:t>
-      </w:r>
-      <w:proofErr w:type="spellEnd"/>
-      <w:r>
-        <w:t xml:space="preserve"> et al., 2019; </w:t>
-      </w:r>
-      <w:proofErr w:type="spellStart"/>
-      <w:r>
-        <w:t>Fatoki</w:t>
-      </w:r>
-      <w:proofErr w:type="spellEnd"/>
-      <w:r>
-        <w:t xml:space="preserve">, 2019). These three factors are </w:t>
-      </w:r>
-      <w:proofErr w:type="gramStart"/>
-      <w:r>
-        <w:t>interconnected, and</w:t>
-      </w:r>
-      <w:proofErr w:type="gramEnd"/>
-      <w:r>
-        <w:t xml:space="preserve"> tackling these factors in tandem assures long-term sustainability (</w:t>
-      </w:r>
-      <w:proofErr w:type="spellStart"/>
-      <w:r>
-        <w:t>Pirnea</w:t>
-      </w:r>
-      <w:proofErr w:type="spellEnd"/>
-      <w:r>
-        <w:t xml:space="preserve"> et al., 2011).</w:t>
+        <w:t>companies focusing on social, economic, and environmental issues will gain a competitive advantage and have a credible reputation and public opinion (Pechancová et al., 2019; Fatoki, 2019). These three factors are interconnected, and tackling these factors in tandem assures long-term sustainability (Pirnea et al., 2011).</w:t>
       </w:r>
     </w:p>
     <w:p/>
     <w:p>
       <w:r>
-        <w:t xml:space="preserve">Pérez et al. (2022) suggest that a company's decision-making and shift towards sustainability can be approached with either 'high jumps' or 'long jumps. The former refers to </w:t>
-      </w:r>
-      <w:proofErr w:type="gramStart"/>
-      <w:r>
-        <w:t>levels</w:t>
-      </w:r>
-      <w:proofErr w:type="gramEnd"/>
-      <w:r>
-        <w:t xml:space="preserve"> companies must reach to meet its arbitrary ESG bar – the gap between where it is and where society expects it to be. The latter refers to one or two ESG areas where the company can take a leadership role and affect other players in its ecosystem and beyond. Pérez et al. (2022) posit that these two elements are necessary for companies looking to build a competitive advantage.</w:t>
+        <w:t>Pérez et al. (2022) suggest that a company's decision-making and shift towards sustainability can be approached with either 'high jumps' or 'long jumps. The former refers to levels companies must reach to meet its arbitrary ESG bar – the gap between where it is and where society expects it to be. The latter refers to one or two ESG areas where the company can take a leadership role and affect other players in its ecosystem and beyond. Pérez et al. (2022) posit that these two elements are necessary for companies looking to build a competitive advantage.</w:t>
       </w:r>
     </w:p>
     <w:p/>
@@ -6180,15 +5985,7 @@
     <w:p/>
     <w:p>
       <w:r>
-        <w:t xml:space="preserve">He believed that CSG and ESG activities should be minimised as much as possible. Weidenbaum and Vogt (1987) outlined that a company’s decision-making for the environment, </w:t>
-      </w:r>
-      <w:proofErr w:type="gramStart"/>
-      <w:r>
-        <w:t>society</w:t>
-      </w:r>
-      <w:proofErr w:type="gramEnd"/>
-      <w:r>
-        <w:t xml:space="preserve"> and governance, not for shareholders’ interests, is a factor that hinders corporate performance by incurring opportunity costs. From the viewpoint of shareholder capitalism – if a manager, who is an agent of shareholders, consumes corporate resources for CSR instead of shareholders’ profit, it undermines shareholder interests (Friedman, 1970). He believed that managers take advantage of corporate social responsibility as an agenda for their social and political careers. This is a stark contrast to the current view outlined in the next section that discusses the developments in societies and companies’ perspectives of CSR.</w:t>
+        <w:t>He believed that CSG and ESG activities should be minimised as much as possible. Weidenbaum and Vogt (1987) outlined that a company’s decision-making for the environment, society and governance, not for shareholders’ interests, is a factor that hinders corporate performance by incurring opportunity costs. From the viewpoint of shareholder capitalism – if a manager, who is an agent of shareholders, consumes corporate resources for CSR instead of shareholders’ profit, it undermines shareholder interests (Friedman, 1970). He believed that managers take advantage of corporate social responsibility as an agenda for their social and political careers. This is a stark contrast to the current view outlined in the next section that discusses the developments in societies and companies’ perspectives of CSR.</w:t>
       </w:r>
     </w:p>
     <w:p/>
@@ -6288,19 +6085,11 @@
         </w:rPr>
         <w:t>á</w:t>
       </w:r>
-      <w:proofErr w:type="spellStart"/>
       <w:r>
         <w:rPr>
           <w:rFonts w:hint="eastAsia"/>
         </w:rPr>
-        <w:t>nchez</w:t>
-      </w:r>
-      <w:proofErr w:type="spellEnd"/>
-      <w:r>
-        <w:rPr>
-          <w:rFonts w:hint="eastAsia"/>
-        </w:rPr>
-        <w:t xml:space="preserve"> et al., 2018). Empirical evidence suggests that various characteristics </w:t>
+        <w:t xml:space="preserve">nchez et al., 2018). Empirical evidence suggests that various characteristics </w:t>
       </w:r>
       <w:r>
         <w:rPr>
@@ -6386,15 +6175,7 @@
         <w:t>The 1960s</w:t>
       </w:r>
       <w:r>
-        <w:t xml:space="preserve">: Particularly in the United States, this decade marked years of protests, sit-ins, and walk-outs by students and rallies – most notably, the anti-apartheid and civil rights movements, which demonstrated how people's power could dramatically affect businesses. Big companies played a role </w:t>
-      </w:r>
-      <w:proofErr w:type="gramStart"/>
-      <w:r>
-        <w:t>similar to</w:t>
-      </w:r>
-      <w:proofErr w:type="gramEnd"/>
-      <w:r>
-        <w:t xml:space="preserve"> decision-making organisations as their actions began to influence the society they operate within.</w:t>
+        <w:t>: Particularly in the United States, this decade marked years of protests, sit-ins, and walk-outs by students and rallies – most notably, the anti-apartheid and civil rights movements, which demonstrated how people's power could dramatically affect businesses. Big companies played a role similar to decision-making organisations as their actions began to influence the society they operate within.</w:t>
       </w:r>
     </w:p>
     <w:p/>
@@ -6430,10 +6211,7 @@
     <w:p/>
     <w:p>
       <w:pPr>
-        <w:numPr>
-          <w:ilvl w:val="0"/>
-          <w:numId w:val="25"/>
-        </w:numPr>
+        <w:ind w:left="720"/>
       </w:pPr>
       <w:r>
         <w:t>In academia, a framework was also proposed to rate firms as 'outstanding', 'honourable mention', or 'worst' by exploring the relationship between CSR and financial performance (Moskowitz, 1972; Moskowitz, 1975).</w:t>
@@ -6456,15 +6234,7 @@
         <w:t>The 1980s</w:t>
       </w:r>
       <w:r>
-        <w:t>: Concerns about environmental influence from human behaviour began to emerge (</w:t>
-      </w:r>
-      <w:proofErr w:type="spellStart"/>
-      <w:r>
-        <w:t>Salvioli</w:t>
-      </w:r>
-      <w:proofErr w:type="spellEnd"/>
-      <w:r>
-        <w:t>, 2000). The goal of CSR policy morphed to focus on improving companies' image and reputation and securing social justification to practice (Carrol, 2008).</w:t>
+        <w:t>: Concerns about environmental influence from human behaviour began to emerge (Salvioli, 2000). The goal of CSR policy morphed to focus on improving companies' image and reputation and securing social justification to practice (Carrol, 2008).</w:t>
       </w:r>
     </w:p>
     <w:p/>
@@ -6484,15 +6254,7 @@
         <w:t>The 1990s</w:t>
       </w:r>
       <w:r>
-        <w:t xml:space="preserve">: The last decade of the 20th century marked the beginning of the institutionalisation of CSR. This trend was sustained by globalisation and the increased prominence of multinational firms. An awareness of supply chains and international labour practices became the focus, and CSR focused on a combination of profit, social good, and anti-slavery commitments. </w:t>
-      </w:r>
-      <w:proofErr w:type="gramStart"/>
-      <w:r>
-        <w:t>Albeit,</w:t>
-      </w:r>
-      <w:proofErr w:type="gramEnd"/>
-      <w:r>
-        <w:t xml:space="preserve"> there was much resistance as these trends began to take flight.</w:t>
+        <w:t>: The last decade of the 20th century marked the beginning of the institutionalisation of CSR. This trend was sustained by globalisation and the increased prominence of multinational firms. An awareness of supply chains and international labour practices became the focus, and CSR focused on a combination of profit, social good, and anti-slavery commitments. Albeit, there was much resistance as these trends began to take flight.</w:t>
       </w:r>
     </w:p>
     <w:p>
@@ -6626,23 +6388,7 @@
     <w:p/>
     <w:p>
       <w:r>
-        <w:t xml:space="preserve">There are several attempts to help stakeholders relate to and understand the themes within the SDGs. The uninitiated stakeholder with limited knowledge of SDGs typically </w:t>
-      </w:r>
-      <w:proofErr w:type="gramStart"/>
-      <w:r>
-        <w:t>encounter</w:t>
-      </w:r>
-      <w:proofErr w:type="gramEnd"/>
-      <w:r>
-        <w:t xml:space="preserve"> difficulties mapping their local challenges and activities onto the broader SDG context. SDGs' interlinkages are complex (Bowen et al., 2017). The Open-Source SDG developed a holistic SDG ontology by coupling a conventional framework and an SDG multi-label classification system by linking regression and topic models (</w:t>
-      </w:r>
-      <w:proofErr w:type="spellStart"/>
-      <w:r>
-        <w:t>Pukelis</w:t>
-      </w:r>
-      <w:proofErr w:type="spellEnd"/>
-      <w:r>
-        <w:t xml:space="preserve"> et al., 2020). Kang and Kim (2022) also proposed that the 17 SDGs can be condensed into six (6) categories representing different human needs dimensions. These are summarised in</w:t>
+        <w:t>There are several attempts to help stakeholders relate to and understand the themes within the SDGs. The uninitiated stakeholder with limited knowledge of SDGs typically encounter difficulties mapping their local challenges and activities onto the broader SDG context. SDGs' interlinkages are complex (Bowen et al., 2017). The Open-Source SDG developed a holistic SDG ontology by coupling a conventional framework and an SDG multi-label classification system by linking regression and topic models (Pukelis et al., 2020). Kang and Kim (2022) also proposed that the 17 SDGs can be condensed into six (6) categories representing different human needs dimensions. These are summarised in</w:t>
       </w:r>
       <w:r>
         <w:t xml:space="preserve"> Table </w:t>
@@ -6972,15 +6718,7 @@
               <w:t>SDG 16:</w:t>
             </w:r>
             <w:r>
-              <w:t xml:space="preserve"> Peace, </w:t>
-            </w:r>
-            <w:proofErr w:type="gramStart"/>
-            <w:r>
-              <w:t>Justice</w:t>
-            </w:r>
-            <w:proofErr w:type="gramEnd"/>
-            <w:r>
-              <w:t xml:space="preserve"> and Strong Institutions</w:t>
+              <w:t xml:space="preserve"> Peace, Justice and Strong Institutions</w:t>
             </w:r>
           </w:p>
         </w:tc>
@@ -7253,15 +6991,7 @@
               <w:t>SDG 9:</w:t>
             </w:r>
             <w:r>
-              <w:t xml:space="preserve"> Industry, </w:t>
-            </w:r>
-            <w:proofErr w:type="gramStart"/>
-            <w:r>
-              <w:t>Innovation</w:t>
-            </w:r>
-            <w:proofErr w:type="gramEnd"/>
-            <w:r>
-              <w:t xml:space="preserve"> and Infrastructure</w:t>
+              <w:t xml:space="preserve"> Industry, Innovation and Infrastructure</w:t>
             </w:r>
           </w:p>
         </w:tc>
@@ -7575,17 +7305,23 @@
       <w:r>
         <w:t>Matsui et al. (2022) have also proposed another way of understanding the connection between SDGs by visualising the SDGs nexus by analysing the co-occurrences of predicted SDGs multi-labels with the Inventory of Business Indicators from the SDG compass. There are strong associations between SDG 1 and SDG 10, which are social goals, and between SDG 7, 11, 13, 14 and 15 – which are environmental goals pinned around sustainable cities.</w:t>
       </w:r>
+      <w:r>
+        <w:t xml:space="preserve"> This demonstrates that regardless of which areas of the SDGs companies focus on, the goals are not isolated and have interconnected effects on other impact areas.</w:t>
+      </w:r>
     </w:p>
     <w:p/>
     <w:p>
+      <w:pPr>
+        <w:jc w:val="center"/>
+      </w:pPr>
       <w:r>
         <w:rPr>
           <w:noProof/>
         </w:rPr>
         <w:drawing>
-          <wp:inline distT="0" distB="0" distL="0" distR="0" wp14:anchorId="122650F8" wp14:editId="44E57676">
-            <wp:extent cx="5219700" cy="3069595"/>
-            <wp:effectExtent l="0" t="0" r="0" b="0"/>
+          <wp:inline distT="0" distB="0" distL="0" distR="0" wp14:anchorId="122650F8" wp14:editId="7DE7354F">
+            <wp:extent cx="4320000" cy="2540500"/>
+            <wp:effectExtent l="0" t="0" r="4445" b="0"/>
             <wp:docPr id="15" name="Picture 15"/>
             <wp:cNvGraphicFramePr>
               <a:graphicFrameLocks xmlns:a="http://schemas.openxmlformats.org/drawingml/2006/main" noChangeAspect="1"/>
@@ -7615,7 +7351,7 @@
                   <pic:spPr bwMode="auto">
                     <a:xfrm>
                       <a:off x="0" y="0"/>
-                      <a:ext cx="5219700" cy="3069595"/>
+                      <a:ext cx="4320000" cy="2540500"/>
                     </a:xfrm>
                     <a:prstGeom prst="rect">
                       <a:avLst/>
@@ -7685,43 +7421,28 @@
     <w:p/>
     <w:p>
       <w:r>
-        <w:t>There are several mediums for corporations to perform disclosures. Such communication is typically structured with an intent to persuade (Nwagbara and Belal, 2019). Therefore, a communication strategy could take the path of least resistance to reach the audience the message is meant for. The traditional format is through periodic publications – in the form of the annual report and, more recently, the sustainability report for institutional investors. The other format is through social media or internet channels, which allow for higher frequencies and more formats (</w:t>
-      </w:r>
-      <w:proofErr w:type="spellStart"/>
-      <w:r>
-        <w:t>Parasharya</w:t>
-      </w:r>
-      <w:proofErr w:type="spellEnd"/>
-      <w:r>
-        <w:t>, 2022). This study focuses on the former – formal reporting channels through reports as this has a more historical basis for comparison.</w:t>
+        <w:t>There are several mediums for corporations to perform disclosures. Such communication is typically structured with an intent to persuade (Nwagbara and Belal, 2019). Therefore, a communication strategy could take the path of least resistance to reach the audience the message is meant for. The traditional format is through periodic publications – in the form of the annual report and, more recently, the sustainability report for institutional investors. The other format is through social media or internet channels, which allow for higher frequencies and more formats (Parasharya, 2022). This study focuses on the former – formal reporting channels through reports as this has a more historical basis for comparison.</w:t>
       </w:r>
     </w:p>
     <w:p/>
     <w:p>
       <w:r>
-        <w:t>Initial disclosures were more unstructured compared to the current form. As a rebuke to the Friedman Doctrine, Danone led a change by adopting an internal accounting policy that reflected carbon emission costs to Earnings per Share (EPS) to create awareness about the greenhouse gases emitted from food manufacturing. This was one-way sustainability disclosures took shape – with companies disclosing topics that might have been easier or advantageous for them to disclose, rather than an entire comprehensive suite of disclosures as we now see today.</w:t>
+        <w:t>Initial disclosures were more unstructured compared to the current form. As a rebuke to the Friedman Doctrine, Danone led a change by adopting an internal accounting policy that reflected carbon emission costs to Earnings per Share (EPS) to create awareness about the greenhouse gases emitted from food manufacturing. This was one</w:t>
+      </w:r>
+      <w:r>
+        <w:t xml:space="preserve"> </w:t>
+      </w:r>
+      <w:r>
+        <w:t>way sustainability disclosures took shape – with companies disclosing topics that might have been easier or advantageous for them to disclose, rather than an entire comprehensive suite of disclosures as we now see today.</w:t>
+      </w:r>
+      <w:r>
+        <w:t xml:space="preserve"> Consistency was essential to realising comparability.</w:t>
       </w:r>
     </w:p>
     <w:p/>
     <w:p>
       <w:r>
-        <w:t xml:space="preserve">At the start of the 21st century, companies presented their sustainability documents. </w:t>
-      </w:r>
-      <w:proofErr w:type="spellStart"/>
-      <w:r>
-        <w:t>Parasharya</w:t>
-      </w:r>
-      <w:proofErr w:type="spellEnd"/>
-      <w:r>
-        <w:t xml:space="preserve"> (2022) observed, in 2007, that conglomerates like ExxonMobil and PepsiCo did not have distinct sections for sustainability reports – such information was nested within broader themes (e.g., “Purpose”). This is </w:t>
-      </w:r>
-      <w:proofErr w:type="gramStart"/>
-      <w:r>
-        <w:t>similar to</w:t>
-      </w:r>
-      <w:proofErr w:type="gramEnd"/>
-      <w:r>
-        <w:t xml:space="preserve"> Singapore-listed companies. One of the first adopters of a separate Sustainability Report is City Development Limited, which presented its first Sustainability Report in 2012. Companies also started to disclose sustainability initiatives as a section of their annual report. Other listed companies gradually started having separate reports, which became mandatory in 2017.</w:t>
+        <w:t>Parasharya (2022) observed, in 2007, that conglomerates like ExxonMobil and PepsiCo did not have distinct sections for sustainability reports – such information was nested within broader themes (e.g., “Purpose”). This is similar to Singapore-listed companies. One of the first adopters of a separate Sustainability Report is City Development Limited, which presented its first Sustainability Report in 2012. Companies also started to disclose sustainability initiatives as a section of their annual report. Other listed companies gradually started having separate reports, which became mandatory in 2017.</w:t>
       </w:r>
     </w:p>
     <w:p/>
@@ -7753,7 +7474,13 @@
     <w:p/>
     <w:p>
       <w:r>
-        <w:t>The TCFD’s 2019 status report observed that only 29% of companies made relevant climate disclosures. However, there was insufficient decision-useful climate-related financial information (FSB TCFD, 2019). This is despite prior efforts to release a set of recommendations to help structure and formalise companies’ sustainability and climate risk reporting (TCFD, 2017). In subsequent reviews, the TCFD was increasingly prescriptive on the expected disclosures. Their 2021 review had promoted SGX strengthening its sustainability reporting requirements to require ‘climate reporting’.</w:t>
+        <w:t>The TCFD’s 2019 status report observed that only 29% of companies made relevant climate disclosures. However, there was insufficient decision-useful climate-related financial information (FSB TCFD, 2019). This is despite prior efforts to release a set of recommendations to help structure and formalise companies’ sustainability and climate risk reporting (TCFD, 2017). In subsequent reviews, the TCFD was increasingly prescriptive on the expected disclosures. Their 2021 review had prom</w:t>
+      </w:r>
+      <w:r>
+        <w:t>p</w:t>
+      </w:r>
+      <w:r>
+        <w:t>ted SGX strengthening its sustainability reporting requirements to require ‘climate reporting’.</w:t>
       </w:r>
     </w:p>
     <w:p/>
@@ -7765,15 +7492,7 @@
     <w:p/>
     <w:p>
       <w:r>
-        <w:t>GRI and NUS (2022) made attempts to analyse how companies made disclosures based on seven key areas: (</w:t>
-      </w:r>
-      <w:proofErr w:type="spellStart"/>
-      <w:r>
-        <w:t>i</w:t>
-      </w:r>
-      <w:proofErr w:type="spellEnd"/>
-      <w:r>
-        <w:t>) reporting framework, (ii) materiality, (iii) risks and opportunities, (iv) governance, (v) strategy, (vi) targets, and (vii) performance. </w:t>
+        <w:t>GRI and NUS (2022) made attempts to analyse how companies made disclosures based on seven key areas: (i) reporting framework, (ii) materiality, (iii) risks and opportunities, (iv) governance, (v) strategy, (vi) targets, and (vii) performance. </w:t>
       </w:r>
       <w:r>
         <w:rPr>
@@ -8601,41 +8320,17 @@
     <w:p/>
     <w:p>
       <w:r>
-        <w:t xml:space="preserve">Several studies posit that the disclosure of social, economic, and environmental issues in the sustainability report has several effects. First explored in a discussion on signalling and stakeholder theory, disclosures were acknowledged </w:t>
-      </w:r>
-      <w:proofErr w:type="gramStart"/>
-      <w:r>
-        <w:t>as a way to</w:t>
-      </w:r>
-      <w:proofErr w:type="gramEnd"/>
-      <w:r>
-        <w:t xml:space="preserve"> increase </w:t>
+        <w:t xml:space="preserve">Several studies posit that the disclosure of social, economic, and environmental issues in the sustainability report has several effects. First explored in a discussion on signalling and stakeholder theory, disclosures were acknowledged as a way to increase </w:t>
       </w:r>
       <w:r>
         <w:lastRenderedPageBreak/>
-        <w:t>transparency (Kaymak and Bektas, 2017). As the legitimacy theory explains, disclosures increase accountability, reputation (Aguilera-</w:t>
-      </w:r>
-      <w:proofErr w:type="spellStart"/>
-      <w:r>
-        <w:t>Caracuel</w:t>
-      </w:r>
-      <w:proofErr w:type="spellEnd"/>
-      <w:r>
-        <w:t xml:space="preserve"> et al., 2018), and awareness of environmental and social practices (Chang et al., 2017).</w:t>
+        <w:t>transparency (Kaymak and Bektas, 2017). As the legitimacy theory explains, disclosures increase accountability, reputation (Aguilera-Caracuel et al., 2018), and awareness of environmental and social practices (Chang et al., 2017).</w:t>
       </w:r>
     </w:p>
     <w:p/>
     <w:p>
       <w:r>
-        <w:t>A challenge is to convince stakeholder groups that the narratives presented in such disclosures are more than merely ‘greenwashing’ (Bartlett, 2011). The hidden motives of self-interest can be attributed to ‘psychological egoism’, fuelled by an assumption that altruism solely for the benefit of others is extraordinary (</w:t>
-      </w:r>
-      <w:proofErr w:type="spellStart"/>
-      <w:r>
-        <w:t>Parasharya</w:t>
-      </w:r>
-      <w:proofErr w:type="spellEnd"/>
-      <w:r>
-        <w:t>, 2022).</w:t>
+        <w:t>A challenge is to convince stakeholder groups that the narratives presented in such disclosures are more than merely ‘greenwashing’ (Bartlett, 2011). The hidden motives of self-interest can be attributed to ‘psychological egoism’, fuelled by an assumption that altruism solely for the benefit of others is extraordinary (Parasharya, 2022).</w:t>
       </w:r>
     </w:p>
     <w:p/>
@@ -8662,15 +8357,7 @@
     <w:p/>
     <w:p>
       <w:r>
-        <w:t xml:space="preserve">Sustainability disclosures currently consist of a mix of mandatory and voluntary initiatives. This contrasts with financial reporting, which is guided by the International Financial Reporting Standards (IFRS) with a principle-based approach and guidance on the basis for recognition, measurement, and prescriptions for disclosures for comparability. SGX, </w:t>
-      </w:r>
-      <w:proofErr w:type="gramStart"/>
-      <w:r>
-        <w:t>similar to</w:t>
-      </w:r>
-      <w:proofErr w:type="gramEnd"/>
-      <w:r>
-        <w:t xml:space="preserve"> other stock exchanges, has proposed that firms may use widely adopted frameworks, such as the GRI and the Sustainability Accounting Standards Board (SASB), as a basis for sustainability reporting (Loh et al., 2017).</w:t>
+        <w:t>Sustainability disclosures currently consist of a mix of mandatory and voluntary initiatives. This contrasts with financial reporting, which is guided by the International Financial Reporting Standards (IFRS) with a principle-based approach and guidance on the basis for recognition, measurement, and prescriptions for disclosures for comparability. SGX, similar to other stock exchanges, has proposed that firms may use widely adopted frameworks, such as the GRI and the Sustainability Accounting Standards Board (SASB), as a basis for sustainability reporting (Loh et al., 2017).</w:t>
       </w:r>
     </w:p>
     <w:p/>
@@ -8767,15 +8454,7 @@
         <w:ind w:left="720"/>
       </w:pPr>
       <w:r>
-        <w:t xml:space="preserve">Enterprise value reflects expectations of the amount, </w:t>
-      </w:r>
-      <w:proofErr w:type="gramStart"/>
-      <w:r>
-        <w:t>timing</w:t>
-      </w:r>
-      <w:proofErr w:type="gramEnd"/>
-      <w:r>
-        <w:t xml:space="preserve"> and certainty of future cash flow over the short, medium and long term and the value of those cash flow in the light of the entity’s risk profile and its access to finance and cost of capital. Information that is essential for assessing an entity's enterprise value includes information provided by the entity in its financial statements and sustainability-related financial information.</w:t>
+        <w:t>Enterprise value reflects expectations of the amount, timing and certainty of future cash flow over the short, medium and long term and the value of those cash flow in the light of the entity’s risk profile and its access to finance and cost of capital. Information that is essential for assessing an entity's enterprise value includes information provided by the entity in its financial statements and sustainability-related financial information.</w:t>
       </w:r>
     </w:p>
     <w:p/>
@@ -8798,6 +8477,27 @@
       </w:r>
       <w:r>
         <w:t>interpretation. This results in disclosures that are often very heterogeneous and lacks a structure in the subjects they cover (Luccioni et al., 2020).</w:t>
+      </w:r>
+    </w:p>
+    <w:p/>
+    <w:p>
+      <w:pPr>
+        <w:rPr>
+          <w:b/>
+          <w:bCs/>
+          <w:i/>
+          <w:iCs/>
+        </w:rPr>
+      </w:pPr>
+      <w:r>
+        <w:rPr>
+          <w:b/>
+          <w:bCs/>
+          <w:i/>
+          <w:iCs/>
+          <w:highlight w:val="yellow"/>
+        </w:rPr>
+        <w:t>&lt;&lt; Insert discussion on GRI as a standard here &gt;&gt;</w:t>
       </w:r>
     </w:p>
     <w:p/>
@@ -8816,15 +8516,7 @@
         </w:numPr>
       </w:pPr>
       <w:r>
-        <w:t>Reporting framework (</w:t>
-      </w:r>
-      <w:proofErr w:type="gramStart"/>
-      <w:r>
-        <w:t>e.g.</w:t>
-      </w:r>
-      <w:proofErr w:type="gramEnd"/>
-      <w:r>
-        <w:t xml:space="preserve"> GRI, SASB, SDG, TCFD),</w:t>
+        <w:t>Reporting framework (e.g. GRI, SASB, SDG, TCFD),</w:t>
       </w:r>
     </w:p>
     <w:p>
@@ -8961,7 +8653,11 @@
         <w:t xml:space="preserve"> </w:t>
       </w:r>
       <w:r>
-        <w:t>and the effects of significant sustainability-related risks and opportunities on</w:t>
+        <w:t xml:space="preserve">and the effects of </w:t>
+      </w:r>
+      <w:r>
+        <w:lastRenderedPageBreak/>
+        <w:t>significant sustainability-related risks and opportunities on</w:t>
       </w:r>
       <w:r>
         <w:t xml:space="preserve"> the</w:t>
@@ -8984,7 +8680,6 @@
           <w:bCs/>
           <w:u w:val="single"/>
         </w:rPr>
-        <w:lastRenderedPageBreak/>
         <w:t>Risk management (IFRS S1:11c, 25-26)</w:t>
       </w:r>
       <w:r>
@@ -9045,15 +8740,7 @@
         </w:numPr>
       </w:pPr>
       <w:r>
-        <w:t xml:space="preserve">IFRS S1:44 explains the combined effects of sustainability-related risks and opportunities and the entity’s strategy and related metrics and targets on its financial position, financial performance, and cash flows over the short, </w:t>
-      </w:r>
-      <w:proofErr w:type="gramStart"/>
-      <w:r>
-        <w:t>medium</w:t>
-      </w:r>
-      <w:proofErr w:type="gramEnd"/>
-      <w:r>
-        <w:t xml:space="preserve"> and long term. For example, an entity may face decreasing product demand because of consumer preferences for low-carbon alternatives. It may need to explain how its strategic response, such as closing a major factory, affects its workforce and communities, as well as the effect of the closure on the useful lives of assets and impairment assessments.</w:t>
+        <w:t>IFRS S1:44 explains the combined effects of sustainability-related risks and opportunities and the entity’s strategy and related metrics and targets on its financial position, financial performance, and cash flows over the short, medium and long term. For example, an entity may face decreasing product demand because of consumer preferences for low-carbon alternatives. It may need to explain how its strategic response, such as closing a major factory, affects its workforce and communities, as well as the effect of the closure on the useful lives of assets and impairment assessments.</w:t>
       </w:r>
     </w:p>
     <w:p>
@@ -9116,27 +8803,8 @@
     <w:p/>
     <w:p>
       <w:r>
-        <w:t xml:space="preserve">The text in IFRS S2 is mainly </w:t>
-      </w:r>
-      <w:proofErr w:type="gramStart"/>
-      <w:r>
-        <w:t>similar to</w:t>
-      </w:r>
-      <w:proofErr w:type="gramEnd"/>
-      <w:r>
-        <w:t xml:space="preserve"> IFRS S1, except that it is worded for climate change. There is a greater specification on the details – for example, IFRS S2:21(a) under metrics </w:t>
-      </w:r>
-      <w:proofErr w:type="gramStart"/>
-      <w:r>
-        <w:t>make</w:t>
-      </w:r>
-      <w:proofErr w:type="gramEnd"/>
-      <w:r>
-        <w:t xml:space="preserve"> specific mention of Greenhouse Gases (GHG) Scope 1, 2, 3 </w:t>
-      </w:r>
-      <w:r>
         <w:lastRenderedPageBreak/>
-        <w:t>emissions. IFRS S2 also stipulates that information should be disclosed separately for groups – in terms of making a distinction between subsidiaries and reporting on the activities of its associates and joint ventures. This puts an added interest in the parent owners to take an interest in its holdings where it has significant influence – creating more avenues of influence to steer corporate strategy towards ESG.</w:t>
+        <w:t>The text in IFRS S2 is mainly similar to IFRS S1, except that it is worded for climate change. There is a greater specification on the details – for example, IFRS S2:21(a) under metrics make specific mention of Greenhouse Gases (GHG) Scope 1, 2, 3 emissions. IFRS S2 also stipulates that information should be disclosed separately for groups – in terms of making a distinction between subsidiaries and reporting on the activities of its associates and joint ventures. This puts an added interest in the parent owners to take an interest in its holdings where it has significant influence – creating more avenues of influence to steer corporate strategy towards ESG.</w:t>
       </w:r>
     </w:p>
     <w:p/>
@@ -9164,35 +8832,19 @@
     <w:p/>
     <w:p>
       <w:r>
-        <w:t xml:space="preserve">Strickland (2022) highlighted that creating a consistent global sustainability taxonomy across jurisdictions is essential. The AICPA expressed concern that the ISSB and European Financial Reporting Advisory Group (EFRAG) might create competing standards. The EFRAG’s standards were observed to be more prescriptive than principle-based – </w:t>
-      </w:r>
-      <w:proofErr w:type="gramStart"/>
-      <w:r>
-        <w:t>similar to</w:t>
-      </w:r>
-      <w:proofErr w:type="gramEnd"/>
-      <w:r>
-        <w:t xml:space="preserve"> the divergence between the General Accepted Accounting Principles in the United States (perspective) and the International Financial Reporting Standards (principle-based). The TCFD structure was adopted in ISSB’s standards but not in the EFRAG’s proposals. Harding (2022) noted that where differences in key definitions – (</w:t>
-      </w:r>
-      <w:proofErr w:type="spellStart"/>
-      <w:r>
-        <w:t>i</w:t>
-      </w:r>
-      <w:proofErr w:type="spellEnd"/>
-      <w:r>
-        <w:t>) verifiability and understandability, (ii) materiality, and (iii) accounting for enterprise value creation. CIMA observed that while the EU’s objective was to “build on what exists and seek as much alignment as possible” was virtuous (Harding, 2022), there is some way to put this into practice.</w:t>
+        <w:t>Strickland (2022) highlighted that creating a consistent global sustainability taxonomy across jurisdictions is essential. The AICPA expressed concern that the ISSB and European Financial Reporting Advisory Group (EFRAG) might create competing standards. The EFRAG’s standards were observed to be more prescriptive than principle-based – similar to the divergence between the General Accepted Accounting Principles in the United States (perspective) and the International Financial Reporting Standards (principle-based). The TCFD structure was adopted in ISSB’s standards but not in the EFRAG’s proposals. Harding (2022) noted that where differences in key definitions – (i) verifiability and understandability, (ii) materiality, and (iii) accounting for enterprise value creation. CIMA observed that while the EU’s objective was to “build on what exists and seek as much alignment as possible” was virtuous (Harding, 2022), there is some way to put this into practice.</w:t>
       </w:r>
     </w:p>
     <w:p/>
     <w:p>
       <w:r>
+        <w:lastRenderedPageBreak/>
         <w:t>On materiality, CIMA’s critique was that there were differences in the definition of materiality in the ISSB’s exposure draft vis-à-vis EFRAG’s guidance, which was an unnecessary variation (Harding, 2022).</w:t>
       </w:r>
     </w:p>
     <w:p/>
     <w:p>
       <w:r>
-        <w:lastRenderedPageBreak/>
         <w:t>A separate critique said that more specific information on the materiality of sustainability information is needed to guard against obscuring the disclosures’ usefulness (Strickland, 2022). However, the critiques found it necessary to have more guidance on ‘significant’ should be interpreted to inform better what should be reported. For example, Strickland (2022) pointed to the Committee of Sponsoring Organisations of the Treadway Commission (COSO) framework to report risk.</w:t>
       </w:r>
     </w:p>
@@ -9949,22 +9601,32 @@
     <w:p/>
     <w:p>
       <w:r>
-        <w:t xml:space="preserve">Compared to other ASEAN countries, Singapore excelled in tracking and disclosing metrics across historical periods. This aids trend analysis and makes Singapore-listed companies a </w:t>
-      </w:r>
-      <w:proofErr w:type="gramStart"/>
-      <w:r>
-        <w:t>suitable candidates</w:t>
-      </w:r>
-      <w:proofErr w:type="gramEnd"/>
-      <w:r>
-        <w:t xml:space="preserve"> for the analysis. In reports issued for financial periods ending in 2021, 99% of Singapore-listed companies reported with the GRI. This highlights the effectiveness of regulatory power in influencing disclosures. Singapore has also substantially improved climate-related reporting from 2019 to 2021 (Loh and Tang, 2021).</w:t>
+        <w:t>Compared to other ASEAN countries, Singapore excelled in tracking and disclosing metrics across historical periods. This aids trend analysis and makes Singapore-listed companies a suitable candidates for the analysis. In reports issued for financial periods ending in 2021, 99% of Singapore-listed companies reported with the GRI. This highlights the effectiveness of regulatory power in influencing disclosures. Singapore has also substantially improved climate-related reporting from 2019 to 2021 (Loh and Tang, 2021).</w:t>
       </w:r>
     </w:p>
     <w:p/>
     <w:p>
       <w:r>
         <w:lastRenderedPageBreak/>
-        <w:t xml:space="preserve">Regulators had also sought to portray themselves as a supporter of the TCFD recommendations. An expectation is that with a regulatory push and a more robust mandate, more companies would incorporate disclosures recommended by TCFD. For example, Fang et al. (2022) compared regulatory efforts across six ASEAN member states – Indonesia, Malaysia, the Philippines, Singapore, Thailand, and Vietnam. </w:t>
+        <w:t>Regulators had also sought to portray themselves as a supporter of the TCFD</w:t>
+      </w:r>
+      <w:r>
+        <w:rPr>
+          <w:rStyle w:val="FootnoteReference"/>
+        </w:rPr>
+        <w:footnoteReference w:id="2"/>
+      </w:r>
+      <w:r>
+        <w:t xml:space="preserve"> recommendations</w:t>
+      </w:r>
+      <w:r>
+        <w:t xml:space="preserve"> – given its prominence as a grouping established by the G20 </w:t>
+      </w:r>
+      <w:r>
+        <w:t>Financial Stability Board</w:t>
+      </w:r>
+      <w:r>
+        <w:t xml:space="preserve">. An expectation is that with a regulatory push and a more robust mandate, more companies would incorporate disclosures recommended by TCFD. For example, Fang et al. (2022) compared regulatory efforts across six ASEAN member states – Indonesia, Malaysia, the Philippines, Singapore, Thailand, and Vietnam. </w:t>
       </w:r>
       <w:r>
         <w:t>This is summarised in Table (x):</w:t>
@@ -10041,27 +9703,7 @@
                 <w:sz w:val="20"/>
                 <w:szCs w:val="20"/>
               </w:rPr>
-              <w:t xml:space="preserve">Disclosure requirements for </w:t>
-            </w:r>
-            <w:proofErr w:type="gramStart"/>
-            <w:r>
-              <w:rPr>
-                <w:b/>
-                <w:bCs/>
-                <w:sz w:val="20"/>
-                <w:szCs w:val="20"/>
-              </w:rPr>
-              <w:t>publicly-listed</w:t>
-            </w:r>
-            <w:proofErr w:type="gramEnd"/>
-            <w:r>
-              <w:rPr>
-                <w:b/>
-                <w:bCs/>
-                <w:sz w:val="20"/>
-                <w:szCs w:val="20"/>
-              </w:rPr>
-              <w:t xml:space="preserve"> companies</w:t>
+              <w:t>Disclosure requirements for publicly-listed companies</w:t>
             </w:r>
           </w:p>
         </w:tc>
@@ -10597,23 +10239,7 @@
                 <w:sz w:val="20"/>
                 <w:szCs w:val="20"/>
               </w:rPr>
-              <w:t>Encourage disclosure using TCFD recommend-</w:t>
-            </w:r>
-            <w:proofErr w:type="spellStart"/>
-            <w:r>
-              <w:rPr>
-                <w:sz w:val="20"/>
-                <w:szCs w:val="20"/>
-              </w:rPr>
-              <w:t>ations</w:t>
-            </w:r>
-            <w:proofErr w:type="spellEnd"/>
-            <w:r>
-              <w:rPr>
-                <w:sz w:val="20"/>
-                <w:szCs w:val="20"/>
-              </w:rPr>
-              <w:t>.</w:t>
+              <w:t>Encourage disclosure using TCFD recommend-ations.</w:t>
             </w:r>
           </w:p>
         </w:tc>
@@ -10855,6 +10481,7 @@
                 <w:sz w:val="20"/>
                 <w:szCs w:val="20"/>
               </w:rPr>
+              <w:lastRenderedPageBreak/>
               <w:t>Singapore</w:t>
             </w:r>
           </w:p>
@@ -11011,7 +10638,6 @@
                 <w:sz w:val="20"/>
                 <w:szCs w:val="20"/>
               </w:rPr>
-              <w:lastRenderedPageBreak/>
               <w:t xml:space="preserve">From 2017, requires </w:t>
             </w:r>
             <w:r>
@@ -11128,7 +10754,6 @@
                 <w:sz w:val="20"/>
                 <w:szCs w:val="20"/>
               </w:rPr>
-              <w:lastRenderedPageBreak/>
               <w:t>Target setting,</w:t>
             </w:r>
           </w:p>
@@ -11257,7 +10882,6 @@
                 <w:sz w:val="20"/>
                 <w:szCs w:val="20"/>
               </w:rPr>
-              <w:lastRenderedPageBreak/>
               <w:t>Mandatory and ‘comply or explain’ disclosures based on TCFD recommend-dations.</w:t>
             </w:r>
           </w:p>
@@ -11636,23 +11260,7 @@
                 <w:sz w:val="20"/>
                 <w:szCs w:val="20"/>
               </w:rPr>
-              <w:t>Environmental impact (</w:t>
-            </w:r>
-            <w:proofErr w:type="gramStart"/>
-            <w:r>
-              <w:rPr>
-                <w:sz w:val="20"/>
-                <w:szCs w:val="20"/>
-              </w:rPr>
-              <w:t>e.g.</w:t>
-            </w:r>
-            <w:proofErr w:type="gramEnd"/>
-            <w:r>
-              <w:rPr>
-                <w:sz w:val="20"/>
-                <w:szCs w:val="20"/>
-              </w:rPr>
-              <w:t xml:space="preserve"> GHG emissions)</w:t>
+              <w:t>Environmental impact (e.g. GHG emissions)</w:t>
             </w:r>
           </w:p>
           <w:p>
@@ -11920,15 +11528,13 @@
     <w:p/>
     <w:p>
       <w:r>
-        <w:t>These sustainability disclosures have culminated in sustainability reports. Especially for listed companies, Communication strategies are aimed at engaging with the constant public scrutiny per the basic standards of ESG reporting (</w:t>
-      </w:r>
-      <w:proofErr w:type="spellStart"/>
-      <w:r>
-        <w:t>Parasharya</w:t>
-      </w:r>
-      <w:proofErr w:type="spellEnd"/>
-      <w:r>
-        <w:t>, 2022).</w:t>
+        <w:t xml:space="preserve">These sustainability disclosures have culminated in sustainability reports. Especially for listed companies, </w:t>
+      </w:r>
+      <w:r>
+        <w:t>c</w:t>
+      </w:r>
+      <w:r>
+        <w:t>ommunication strategies are aimed at engaging with the constant public scrutiny per the basic standards of ESG reporting (Parasharya, 2022).</w:t>
       </w:r>
     </w:p>
     <w:p/>
@@ -11944,35 +11550,22 @@
     </w:p>
     <w:p>
       <w:r>
-        <w:t>Townsend et al. (2010) observed that the primary motivation behind readers’ use of sustainability reports is to inform (</w:t>
-      </w:r>
-      <w:proofErr w:type="spellStart"/>
-      <w:r>
-        <w:t>i</w:t>
-      </w:r>
-      <w:proofErr w:type="spellEnd"/>
-      <w:r>
-        <w:t>) decisions on the use of an organisation’s products or services and (ii) investment or divestment decisions. Instead, the GRI proposes a tenant of ‘balance’ – that reports should ideally be composed of a balance between positive and negative news (GRI, 2013).</w:t>
+        <w:t>Townsend et al. (2010) observed that the primary motivation behind readers’ use of sustainability reports is to inform (i) decisions on the use of an organisation’s products or services and (ii) investment or divestment decisions. Instead, the GRI proposes a tenant of ‘balance’ – that reports should ideally be composed of a balance between positive and negative news (GRI, 2013).</w:t>
       </w:r>
     </w:p>
     <w:p/>
     <w:p>
       <w:r>
-        <w:t>The sustainability report is a specialised document that is widely read, given the critical information, but its readers do not read it extensively. This can be attributed to its difficult readability. For example, the average reader reads three (3) reports, while the 95th percentile of readers read only between 10 and 20 reports per year  (</w:t>
-      </w:r>
-      <w:proofErr w:type="spellStart"/>
-      <w:r>
-        <w:t>Smeuninx</w:t>
-      </w:r>
-      <w:proofErr w:type="spellEnd"/>
-      <w:r>
-        <w:t xml:space="preserve"> et al., 2020).</w:t>
+        <w:t>The sustainability report is a specialised document that is widely read, given the critical information, but its readers do not read it extensively. This can be attributed to its difficult readability. For example, the average reader reads three (3) reports, while the 95th percentile of readers read only between 10 and 20 reports per year  (Smeuninx et al., 2020).</w:t>
       </w:r>
     </w:p>
     <w:p/>
     <w:p>
       <w:r>
         <w:t>While sustainability reports have much in common with the notably difficult-to-read genre of corporate financial reporting, financial information typically targets a specialised readership of investors and analysts who are likely better equipped to deal with its complexity (Courtis, 1995; Courtis, 1998; Stanton and Stanton, 2002; Li, 2008a). The average person will struggle to decode sustainability reports (Farewell et al., 2014). Sustainability reporting is a developing phenomenon, and its current consumers may not be as well equipped to read them. The readability of these reports is potentially an accessibility barrier for the information in these reports to inform the stakeholders it seeks to reach. Companies should, therefore, work harder to choose simple language (Farewell et al., 2014).</w:t>
+      </w:r>
+      <w:r>
+        <w:t xml:space="preserve"> Similarly, regulatory bodies should work towards the same.</w:t>
       </w:r>
     </w:p>
     <w:p/>
@@ -11984,21 +11577,8 @@
     </w:p>
     <w:p/>
     <w:p>
-      <w:proofErr w:type="spellStart"/>
-      <w:r>
-        <w:t>Parasharya</w:t>
-      </w:r>
-      <w:proofErr w:type="spellEnd"/>
-      <w:r>
-        <w:t xml:space="preserve"> (2022) observed that one of the key and recurring insights is the immensity of the nominalisations, generalisations, and abstractions, which can be observed in NIKE, PepsiCo, and ExxonMobil’s websites. The frequent use of ‘we’, ‘our’, ‘commitment’ and other market-oriented buzzwords on innovation and transformation makes for a genericised reading that leaves a lot unsaid, an assessment </w:t>
-      </w:r>
-      <w:proofErr w:type="gramStart"/>
-      <w:r>
-        <w:t>similar to</w:t>
-      </w:r>
-      <w:proofErr w:type="gramEnd"/>
-      <w:r>
-        <w:t xml:space="preserve"> the one made by Ledin and Machin (2018).</w:t>
+      <w:r>
+        <w:t>Parasharya (2022) observed that one of the key and recurring insights is the immensity of the nominalisations, generalisations, and abstractions, which can be observed in NIKE, PepsiCo, and ExxonMobil’s websites. The frequent use of ‘we’, ‘our’, ‘commitment’ and other market-oriented buzzwords on innovation and transformation makes for a genericised reading that leaves a lot unsaid, an assessment similar to the one made by Ledin and Machin (2018).</w:t>
       </w:r>
     </w:p>
     <w:p/>
@@ -12014,15 +11594,7 @@
     </w:p>
     <w:p>
       <w:r>
-        <w:t xml:space="preserve">Assurance is an essential component in building trust. However, more attention must be paid to auditing in the spirit of attaining comparable and reliable sustainability information free from material misstatements, </w:t>
-      </w:r>
-      <w:proofErr w:type="gramStart"/>
-      <w:r>
-        <w:t>similar to</w:t>
-      </w:r>
-      <w:proofErr w:type="gramEnd"/>
-      <w:r>
-        <w:t xml:space="preserve"> financial information.</w:t>
+        <w:t>Assurance is an essential component in building trust. However, more attention must be paid to auditing in the spirit of attaining comparable and reliable sustainability information free from material misstatements, similar to financial information.</w:t>
       </w:r>
     </w:p>
     <w:p/>
@@ -12058,15 +11630,7 @@
       </w:r>
       <w:r>
         <w:lastRenderedPageBreak/>
-        <w:t xml:space="preserve">Elements, Accounts or Items of </w:t>
-      </w:r>
-      <w:proofErr w:type="gramStart"/>
-      <w:r>
-        <w:t>A</w:t>
-      </w:r>
-      <w:proofErr w:type="gramEnd"/>
-      <w:r>
-        <w:t xml:space="preserve"> Financial Statement”. A new standard is needed to address sustainability-related information as the current ISAs relate to audits of financial information predominately, with little guidance on non-financial information, which sustainability- and climate-related information falls under.</w:t>
+        <w:t>Elements, Accounts or Items of A Financial Statement”. A new standard is needed to address sustainability-related information as the current ISAs relate to audits of financial information predominately, with little guidance on non-financial information, which sustainability- and climate-related information falls under.</w:t>
       </w:r>
       <w:r>
         <w:br w:type="page"/>
@@ -12086,23 +11650,7 @@
     <w:p/>
     <w:p>
       <w:r>
-        <w:t>Sustainability reporting is a complex phenomenon that a single theory cannot explain (Cormier et al., 2005; Tagesson et al., 2009). Therefore, unifying all empirical findings within one theoretical framework remains a challenge. Barnett (2007) remarked that we now “understand the effects of isolated pieces of the overall puzzle, ceteris paribus, but the dots remain unconnected through any theoretical framework”. Therefore, it is necessary to maintain an openness that there may be mediator or moderator variables (</w:t>
-      </w:r>
-      <w:proofErr w:type="gramStart"/>
-      <w:r>
-        <w:t>e.g.</w:t>
-      </w:r>
-      <w:proofErr w:type="gramEnd"/>
-      <w:r>
-        <w:t xml:space="preserve"> a firm’s investment in intangible assets) which define the relationships between sustainability disclosure and financial performance (Blanco et al., 2012) – because there are inevitably still discrepancies among studies (</w:t>
-      </w:r>
-      <w:proofErr w:type="spellStart"/>
-      <w:r>
-        <w:t>Litzky</w:t>
-      </w:r>
-      <w:proofErr w:type="spellEnd"/>
-      <w:r>
-        <w:t xml:space="preserve"> et al., 2003).</w:t>
+        <w:t>Sustainability reporting is a complex phenomenon that a single theory cannot explain (Cormier et al., 2005; Tagesson et al., 2009). Therefore, unifying all empirical findings within one theoretical framework remains a challenge. Barnett (2007) remarked that we now “understand the effects of isolated pieces of the overall puzzle, ceteris paribus, but the dots remain unconnected through any theoretical framework”. Therefore, it is necessary to maintain an openness that there may be mediator or moderator variables (e.g. a firm’s investment in intangible assets) which define the relationships between sustainability disclosure and financial performance (Blanco et al., 2012) – because there are inevitably still discrepancies among studies (Litzky et al., 2003).</w:t>
       </w:r>
     </w:p>
     <w:p/>
@@ -12124,43 +11672,19 @@
     </w:p>
     <w:p>
       <w:r>
-        <w:t>The legitimacy theory suggests that it is necessary to achieve society’s approval for the company to survive. Companies need to act in congruence with society to uphold their business activities. (O’Donovan, 2002). Companies are encouraged to seek legitimacy through disclosures (Cho and Patten, 2007), some even being pressured by their stakeholders to make significant corporate social responsibility efforts (</w:t>
-      </w:r>
-      <w:proofErr w:type="spellStart"/>
-      <w:r>
-        <w:t>Brammar</w:t>
-      </w:r>
-      <w:proofErr w:type="spellEnd"/>
-      <w:r>
-        <w:t xml:space="preserve"> et al., 2007).</w:t>
+        <w:t>The legitimacy theory suggests that it is necessary to achieve society’s approval for the company to survive. Companies need to act in congruence with society to uphold their business activities. (O’Donovan, 2002). Companies are encouraged to seek legitimacy through disclosures (Cho and Patten, 2007), some even being pressured by their stakeholders to make significant corporate social responsibility efforts (Brammar et al., 2007).</w:t>
       </w:r>
     </w:p>
     <w:p/>
     <w:p>
       <w:r>
-        <w:t>Firms interested in being legitimised by society will take an interest in reporting environmental information. CSR disclosures influence stakeholders’ and, eventually, society’s perceptions about the company, resulting in higher firm value and better financial performance (</w:t>
-      </w:r>
-      <w:proofErr w:type="spellStart"/>
-      <w:r>
-        <w:t>Hooghimstra</w:t>
-      </w:r>
-      <w:proofErr w:type="spellEnd"/>
-      <w:r>
-        <w:t>, 2002).</w:t>
+        <w:t>Firms interested in being legitimised by society will take an interest in reporting environmental information. CSR disclosures influence stakeholders’ and, eventually, society’s perceptions about the company, resulting in higher firm value and better financial performance (Hooghimstra, 2002).</w:t>
       </w:r>
     </w:p>
     <w:p/>
     <w:p>
       <w:r>
-        <w:t xml:space="preserve">Companies adopt several procedures and policies, such as voluntarily disclosing environmental information, </w:t>
-      </w:r>
-      <w:proofErr w:type="gramStart"/>
-      <w:r>
-        <w:t>in order to</w:t>
-      </w:r>
-      <w:proofErr w:type="gramEnd"/>
-      <w:r>
-        <w:t xml:space="preserve"> enhance their perceived legitimacy (DiMaggio and Powell, 1883; Scott, 1995; Aguilera and Jackson, 2003; Delmas and Toffel, 2004). </w:t>
+        <w:t xml:space="preserve">Companies adopt several procedures and policies, such as voluntarily disclosing environmental information, in order to enhance their perceived legitimacy (DiMaggio and Powell, 1883; Scott, 1995; Aguilera and Jackson, 2003; Delmas and Toffel, 2004). </w:t>
       </w:r>
       <w:r>
         <w:lastRenderedPageBreak/>
@@ -12170,15 +11694,7 @@
     <w:p/>
     <w:p>
       <w:r>
-        <w:t xml:space="preserve">Trust is a key element of building legitimacy. Capriotti (2011) and Hovering (2018) observed that communicative transparency and ongoing dialogue with stakeholders about the corporation’s ‘responsible’ behaviour is necessary. Integrated reporting, in the early stages of sustainability disclosures, was the ‘common language of transparency’ – CSR was viewed as having a role in ‘shaping the socio-political struggle over the meaning of sustainable development and the power-knowledge relationships that are taking place in its name (Livesey and </w:t>
-      </w:r>
-      <w:proofErr w:type="spellStart"/>
-      <w:r>
-        <w:t>Kearins</w:t>
-      </w:r>
-      <w:proofErr w:type="spellEnd"/>
-      <w:r>
-        <w:t>, 2002).</w:t>
+        <w:t>Trust is a key element of building legitimacy. Capriotti (2011) and Hovering (2018) observed that communicative transparency and ongoing dialogue with stakeholders about the corporation’s ‘responsible’ behaviour is necessary. Integrated reporting, in the early stages of sustainability disclosures, was the ‘common language of transparency’ – CSR was viewed as having a role in ‘shaping the socio-political struggle over the meaning of sustainable development and the power-knowledge relationships that are taking place in its name (Livesey and Kearins, 2002).</w:t>
       </w:r>
     </w:p>
     <w:p/>
@@ -12206,15 +11722,7 @@
     <w:p/>
     <w:p>
       <w:r>
-        <w:t>Pucheta-Martinez et al. (2018) find several factors are significant in affecting environmental reporting: (</w:t>
-      </w:r>
-      <w:proofErr w:type="spellStart"/>
-      <w:r>
-        <w:t>i</w:t>
-      </w:r>
-      <w:proofErr w:type="spellEnd"/>
-      <w:r>
-        <w:t>) </w:t>
+        <w:t>Pucheta-Martinez et al. (2018) find several factors are significant in affecting environmental reporting: (i) </w:t>
       </w:r>
       <w:r>
         <w:rPr>
@@ -12250,23 +11758,7 @@
     </w:p>
     <w:p>
       <w:r>
-        <w:t>A common approach to analysing firms’ corporate disclosure is the Stakeholder theory. (Huang and Kung, 2010). This suggests that firms accede to the needs of stakeholders – more than merely the needs of shareholders (</w:t>
-      </w:r>
-      <w:proofErr w:type="spellStart"/>
-      <w:r>
-        <w:t>Ruf</w:t>
-      </w:r>
-      <w:proofErr w:type="spellEnd"/>
-      <w:r>
-        <w:t xml:space="preserve"> et al., 2001) – because of stakeholders’ expectations of a firm. For example, it is insufficient for managers to focus exclusively on the perceived needs of shareholders (McWilliams et al., 2006). They (firms) will be influenced not only by agents with strong power and dependency (shareholders, employees, or investors, among others), considered internal stakeholders, but also by external stakeholders, such as social and environmental activities, professional critics, the </w:t>
-      </w:r>
-      <w:proofErr w:type="gramStart"/>
-      <w:r>
-        <w:t>media</w:t>
-      </w:r>
-      <w:proofErr w:type="gramEnd"/>
-      <w:r>
-        <w:t xml:space="preserve"> or the press (Mitchell et al., 1997). When applied to a firm’s commitment to social activities, stakeholder theory supports a firm’s investment in CSR to enhance its relationship with its customers, employees, and shareholders (Rodgers et al., 2013).</w:t>
+        <w:t>A common approach to analysing firms’ corporate disclosure is the Stakeholder theory. (Huang and Kung, 2010). This suggests that firms accede to the needs of stakeholders – more than merely the needs of shareholders (Ruf et al., 2001) – because of stakeholders’ expectations of a firm. For example, it is insufficient for managers to focus exclusively on the perceived needs of shareholders (McWilliams et al., 2006). They (firms) will be influenced not only by agents with strong power and dependency (shareholders, employees, or investors, among others), considered internal stakeholders, but also by external stakeholders, such as social and environmental activities, professional critics, the media or the press (Mitchell et al., 1997). When applied to a firm’s commitment to social activities, stakeholder theory supports a firm’s investment in CSR to enhance its relationship with its customers, employees, and shareholders (Rodgers et al., 2013).</w:t>
       </w:r>
     </w:p>
     <w:p/>
@@ -12344,51 +11836,19 @@
     <w:p/>
     <w:p>
       <w:r>
-        <w:t>The slack resource theory posited that corporates possessing more surplus could actively pursue CSR activities and ESG management than companies that do not (</w:t>
-      </w:r>
-      <w:proofErr w:type="spellStart"/>
-      <w:r>
-        <w:t>Waddaock</w:t>
-      </w:r>
-      <w:proofErr w:type="spellEnd"/>
-      <w:r>
-        <w:t xml:space="preserve"> and Graves, 1997). However, extra resources generated by a company’s performance are a decisive factor in influencing the company to pursue CSR activities and ESG management more actively (</w:t>
-      </w:r>
-      <w:proofErr w:type="spellStart"/>
-      <w:r>
-        <w:t>Artiach</w:t>
-      </w:r>
-      <w:proofErr w:type="spellEnd"/>
-      <w:r>
-        <w:t xml:space="preserve"> et al. 2010).</w:t>
+        <w:t>The slack resource theory posited that corporates possessing more surplus could actively pursue CSR activities and ESG management than companies that do not (Waddaock and Graves, 1997). However, extra resources generated by a company’s performance are a decisive factor in influencing the company to pursue CSR activities and ESG management more actively (Artiach et al. 2010).</w:t>
       </w:r>
     </w:p>
     <w:p/>
     <w:p>
       <w:r>
-        <w:t>The resource-based theory supports the slack resource theory by furthering that a company’s internal resources decide the source of corporate competitive advantage (McWilliams and Siegel, 2011). CSR activities help managers develop better skills, and firms develop intangible assets (</w:t>
-      </w:r>
-      <w:proofErr w:type="gramStart"/>
-      <w:r>
-        <w:t>e.g.</w:t>
-      </w:r>
-      <w:proofErr w:type="gramEnd"/>
-      <w:r>
-        <w:t xml:space="preserve"> brand name), which contribute to better financial performance (Russo and Fouts, 1997).</w:t>
+        <w:t>The resource-based theory supports the slack resource theory by furthering that a company’s internal resources decide the source of corporate competitive advantage (McWilliams and Siegel, 2011). CSR activities help managers develop better skills, and firms develop intangible assets (e.g. brand name), which contribute to better financial performance (Russo and Fouts, 1997).</w:t>
       </w:r>
     </w:p>
     <w:p/>
     <w:p>
       <w:r>
-        <w:t>On the other hand, meeting stakeholders’ demands can be seen as a strategic investment – a resource (</w:t>
-      </w:r>
-      <w:proofErr w:type="spellStart"/>
-      <w:r>
-        <w:t>Ruf</w:t>
-      </w:r>
-      <w:proofErr w:type="spellEnd"/>
-      <w:r>
-        <w:t xml:space="preserve"> et al., 2001). By investing in such a strategy, organisations develop assets that are valuable, rare, and non-substitutable, such as leadership and a positive social reputation – leading to competitive advantage and potentially higher return (Luo and Bhattacharya, 2006).</w:t>
+        <w:t>On the other hand, meeting stakeholders’ demands can be seen as a strategic investment – a resource (Ruf et al., 2001). By investing in such a strategy, organisations develop assets that are valuable, rare, and non-substitutable, such as leadership and a positive social reputation – leading to competitive advantage and potentially higher return (Luo and Bhattacharya, 2006).</w:t>
       </w:r>
     </w:p>
     <w:p/>
@@ -12426,15 +11886,7 @@
     <w:p/>
     <w:p>
       <w:r>
-        <w:t xml:space="preserve">Conceptual frameworks expanded on the classical theoretical foundations in providing a contextual understanding of this phenomenon. For example, Richardson et al. (1999) propose a model to explain the capital market impacts of CSR, as shown in Figure (x). In addition, </w:t>
-      </w:r>
-      <w:proofErr w:type="gramStart"/>
-      <w:r>
-        <w:t>Reddy</w:t>
-      </w:r>
-      <w:proofErr w:type="gramEnd"/>
-      <w:r>
-        <w:t xml:space="preserve"> and Gordon (2010) present a conceptual framework to explain the causality of corporate environmental efforts with firm value, as shown in Figure (x).</w:t>
+        <w:t>Conceptual frameworks expanded on the classical theoretical foundations in providing a contextual understanding of this phenomenon. For example, Richardson et al. (1999) propose a model to explain the capital market impacts of CSR, as shown in Figure (x). In addition, Reddy and Gordon (2010) present a conceptual framework to explain the causality of corporate environmental efforts with firm value, as shown in Figure (x).</w:t>
       </w:r>
     </w:p>
     <w:p/>
@@ -12641,67 +12093,19 @@
     </w:p>
     <w:p>
       <w:r>
-        <w:t xml:space="preserve">The factors used to determine sustainability disclosures and performance were varied. For example, Loh et al. (2017) used a measurement scheme developed by the ASEAN CSR Network, which proposes 23 criteria in the scheme over governance, economic, environmental, and social indicators. </w:t>
-      </w:r>
-      <w:proofErr w:type="spellStart"/>
-      <w:r>
-        <w:t>Wahyuningrum</w:t>
-      </w:r>
-      <w:proofErr w:type="spellEnd"/>
-      <w:r>
-        <w:t xml:space="preserve"> et al. (2021) used an abridged form of content analysis to assign scores based on the number of disclosures – the number of sentences and the number of pages. </w:t>
-      </w:r>
-      <w:proofErr w:type="spellStart"/>
-      <w:r>
-        <w:t>Kasbun</w:t>
-      </w:r>
-      <w:proofErr w:type="spellEnd"/>
-      <w:r>
-        <w:t xml:space="preserve"> et al. (2016) similarly used the number of sentences to indicate the quantity of activity reported. </w:t>
-      </w:r>
-      <w:proofErr w:type="spellStart"/>
-      <w:r>
-        <w:t>Aggrawal</w:t>
-      </w:r>
-      <w:proofErr w:type="spellEnd"/>
-      <w:r>
-        <w:t xml:space="preserve"> (2013-a) used scores extracted from private databases provided by Bloomberg and Thomson Reuters Eikon.</w:t>
+        <w:t>The factors used to determine sustainability disclosures and performance were varied. For example, Loh et al. (2017) used a measurement scheme developed by the ASEAN CSR Network, which proposes 23 criteria in the scheme over governance, economic, environmental, and social indicators. Wahyuningrum et al. (2021) used an abridged form of content analysis to assign scores based on the number of disclosures – the number of sentences and the number of pages. Kasbun et al. (2016) similarly used the number of sentences to indicate the quantity of activity reported. Aggrawal (2013-a) used scores extracted from private databases provided by Bloomberg and Thomson Reuters Eikon.</w:t>
       </w:r>
     </w:p>
     <w:p/>
     <w:p>
       <w:r>
-        <w:t xml:space="preserve">On the other hand, Meng et al. (2013) assigned values on a scale from 0 to 3 to specify the extent to which the information was present in the reports. For example, Dangelico and </w:t>
-      </w:r>
-      <w:proofErr w:type="spellStart"/>
-      <w:r>
-        <w:t>Pontrandolfo</w:t>
-      </w:r>
-      <w:proofErr w:type="spellEnd"/>
-      <w:r>
-        <w:t xml:space="preserve"> (2010) manually processed reports in the sample and used binary variables (1, 0) to indicate the presence or absence of environmental information in the sustainability reports. Henry (2006) went one step further by employing keyword counts (accomplished with Diction 5.0 software) and thesaurus-based keyword analysis. </w:t>
-      </w:r>
-      <w:proofErr w:type="spellStart"/>
-      <w:r>
-        <w:t>Cöster</w:t>
-      </w:r>
-      <w:proofErr w:type="spellEnd"/>
-      <w:r>
-        <w:t xml:space="preserve"> et al. (2020) considered a sustainability reporting maturity grid to assess the quality of sustainability reports. Most of these metrics can often be superficial and do not extensively examine the text of such CSR disclosures.</w:t>
+        <w:t>On the other hand, Meng et al. (2013) assigned values on a scale from 0 to 3 to specify the extent to which the information was present in the reports. For example, Dangelico and Pontrandolfo (2010) manually processed reports in the sample and used binary variables (1, 0) to indicate the presence or absence of environmental information in the sustainability reports. Henry (2006) went one step further by employing keyword counts (accomplished with Diction 5.0 software) and thesaurus-based keyword analysis. Cöster et al. (2020) considered a sustainability reporting maturity grid to assess the quality of sustainability reports. Most of these metrics can often be superficial and do not extensively examine the text of such CSR disclosures.</w:t>
       </w:r>
     </w:p>
     <w:p/>
     <w:p>
       <w:r>
-        <w:t>ESG ratings were also one of the options considered. In that, ratings were downloaded from providers such as Bloomberg or Thomson Reuters and used as dependent variables. Agencies actively differentiate themselves by focusing on specific dimensions of the ESG paradigm to establish their own identity in the market. (</w:t>
-      </w:r>
-      <w:proofErr w:type="spellStart"/>
-      <w:r>
-        <w:t>Boulash</w:t>
-      </w:r>
-      <w:proofErr w:type="spellEnd"/>
-      <w:r>
-        <w:t xml:space="preserve"> et al., 2013). Companies have also responded to these assessments differently, depending on the diversity of their external and internal environments (Delmas and Toffel, 2008; Philippe and Durand, 2011). An issue with these is in comparability and objectivity  – since different agencies use different methodologies.</w:t>
+        <w:t>ESG ratings were also one of the options considered. In that, ratings were downloaded from providers such as Bloomberg or Thomson Reuters and used as dependent variables. Agencies actively differentiate themselves by focusing on specific dimensions of the ESG paradigm to establish their own identity in the market. (Boulash et al., 2013). Companies have also responded to these assessments differently, depending on the diversity of their external and internal environments (Delmas and Toffel, 2008; Philippe and Durand, 2011). An issue with these is in comparability and objectivity  – since different agencies use different methodologies.</w:t>
       </w:r>
     </w:p>
     <w:p/>
@@ -12731,19 +12135,11 @@
         </w:rPr>
         <w:t>í</w:t>
       </w:r>
-      <w:proofErr w:type="spellStart"/>
       <w:r>
         <w:rPr>
           <w:rFonts w:hint="eastAsia"/>
         </w:rPr>
-        <w:t>nez</w:t>
-      </w:r>
-      <w:proofErr w:type="spellEnd"/>
-      <w:r>
-        <w:rPr>
-          <w:rFonts w:hint="eastAsia"/>
-        </w:rPr>
-        <w:t xml:space="preserve"> et al. (2018), categorical principal component analysis (CATPCA) and partial triadic analysis (PTA) were used to obtain a numeric</w:t>
+        <w:t>nez et al. (2018), categorical principal component analysis (CATPCA) and partial triadic analysis (PTA) were used to obtain a numeric</w:t>
       </w:r>
       <w:r>
         <w:t>al value for each of the environmental issues of companies that were included in the research. This method attempts to extensively examine the content of the sustainability reports, and similar methods shall be adopted for this study.</w:t>
@@ -12752,29 +12148,13 @@
     <w:p/>
     <w:p>
       <w:r>
-        <w:t xml:space="preserve">Increasingly, studies have used the entire report’s text (‘corpus’) as dependent variables. The mechanism of how this works is explained in the methodology section subsequently. For example, Brown and Tucker (2011) and Qiu et al. (2014) used </w:t>
-      </w:r>
-      <w:proofErr w:type="spellStart"/>
-      <w:r>
-        <w:t>tf-idf</w:t>
-      </w:r>
-      <w:proofErr w:type="spellEnd"/>
-      <w:r>
-        <w:t xml:space="preserve"> term weighting in their analysis.</w:t>
+        <w:t>Increasingly, studies have used the entire report’s text (‘corpus’) as dependent variables. The mechanism of how this works is explained in the methodology section subsequently. For example, Brown and Tucker (2011) and Qiu et al. (2014) used tf-idf term weighting in their analysis.</w:t>
       </w:r>
     </w:p>
     <w:p/>
     <w:p>
       <w:r>
-        <w:t>Some studies supplement their analysis by using outputs of NLP analysis of the corpus as dependent variables. For example, this could include the readability score or sentiment score. Balakrishnan et al. (2010) used the term frequency-inverse document frequency (</w:t>
-      </w:r>
-      <w:proofErr w:type="spellStart"/>
-      <w:r>
-        <w:t>tf-idf</w:t>
-      </w:r>
-      <w:proofErr w:type="spellEnd"/>
-      <w:r>
-        <w:t>) weight, the Gunning Fog index for readability and sentiment as explanatory variables for firm performance. Engelberg (2008) used typed-dependency parsing (using the Stanford parser), enhanced with tone analysis.</w:t>
+        <w:t>Some studies supplement their analysis by using outputs of NLP analysis of the corpus as dependent variables. For example, this could include the readability score or sentiment score. Balakrishnan et al. (2010) used the term frequency-inverse document frequency (tf-idf) weight, the Gunning Fog index for readability and sentiment as explanatory variables for firm performance. Engelberg (2008) used typed-dependency parsing (using the Stanford parser), enhanced with tone analysis.</w:t>
       </w:r>
     </w:p>
     <w:p/>
@@ -12790,31 +12170,7 @@
     </w:p>
     <w:p>
       <w:r>
-        <w:t xml:space="preserve">Financial metrics used were based on </w:t>
-      </w:r>
-      <w:proofErr w:type="gramStart"/>
-      <w:r>
-        <w:t>generally-available</w:t>
-      </w:r>
-      <w:proofErr w:type="gramEnd"/>
-      <w:r>
-        <w:t xml:space="preserve"> information. For example, figures were retrieved from audited financial reports of the same year. Standard metrics used to assess performance were the Return on Assets (ROA), Return on Equity (ROE), and Profit before Tax (PBT), employed in several studies (</w:t>
-      </w:r>
-      <w:proofErr w:type="spellStart"/>
-      <w:r>
-        <w:t>Aggrawal</w:t>
-      </w:r>
-      <w:proofErr w:type="spellEnd"/>
-      <w:r>
-        <w:t xml:space="preserve">, 2013-a; Ching et al., 2017; </w:t>
-      </w:r>
-      <w:proofErr w:type="spellStart"/>
-      <w:r>
-        <w:t>Kasbun</w:t>
-      </w:r>
-      <w:proofErr w:type="spellEnd"/>
-      <w:r>
-        <w:t xml:space="preserve"> et al., 2016). Jones et al., 2007 examined the effect on abnormal stock returns, Rodgers et al. (2013) and Rodgers et al. (2017) used the Zmijewski score (Zmijewski, 1984) as a proxy for financial viability. The Zmijewski score is modelled using the Return on Assets, Financial Leverage, and Liquidity, and the coefficients had positive signs</w:t>
+        <w:t>Financial metrics used were based on generally-available information. For example, figures were retrieved from audited financial reports of the same year. Standard metrics used to assess performance were the Return on Assets (ROA), Return on Equity (ROE), and Profit before Tax (PBT), employed in several studies (Aggrawal, 2013-a; Ching et al., 2017; Kasbun et al., 2016). Jones et al., 2007 examined the effect on abnormal stock returns, Rodgers et al. (2013) and Rodgers et al. (2017) used the Zmijewski score (Zmijewski, 1984) as a proxy for financial viability. The Zmijewski score is modelled using the Return on Assets, Financial Leverage, and Liquidity, and the coefficients had positive signs</w:t>
       </w:r>
       <w:r>
         <w:t>,</w:t>
@@ -12865,23 +12221,7 @@
     <w:p/>
     <w:p>
       <w:r>
-        <w:t xml:space="preserve">Earlier works had only considered a limited number of reports because of the lack of processing power (Székely and </w:t>
-      </w:r>
-      <w:proofErr w:type="spellStart"/>
-      <w:r>
-        <w:t>Vom</w:t>
-      </w:r>
-      <w:proofErr w:type="spellEnd"/>
-      <w:r>
-        <w:t>, 2017). Some studies used qualitative content analysis techniques to provide an overview of various organisations’ reporting practices (</w:t>
-      </w:r>
-      <w:proofErr w:type="spellStart"/>
-      <w:r>
-        <w:t>Feundlieb</w:t>
-      </w:r>
-      <w:proofErr w:type="spellEnd"/>
-      <w:r>
-        <w:t xml:space="preserve"> et al., 2013). Manual text analysis established that financial statement disclosures, including management discussion and analysis, could predict future firm performance (Singhvi, 1968; Ingram &amp; Frazier, 1980, Kothari et al., 2009, Lawrence, 2011).</w:t>
+        <w:t>Earlier works had only considered a limited number of reports because of the lack of processing power (Székely and Vom, 2017). Some studies used qualitative content analysis techniques to provide an overview of various organisations’ reporting practices (Feundlieb et al., 2013). Manual text analysis established that financial statement disclosures, including management discussion and analysis, could predict future firm performance (Singhvi, 1968; Ingram &amp; Frazier, 1980, Kothari et al., 2009, Lawrence, 2011).</w:t>
       </w:r>
     </w:p>
     <w:p/>
@@ -12893,37 +12233,13 @@
         <w:t>,</w:t>
       </w:r>
       <w:r>
-        <w:t xml:space="preserve"> increasingly, other studies examined the content of sustainability reports more quantitatively through text-mining techniques, a subset of NLP, focusing on the frequency of keywords related to sustainability practices (</w:t>
-      </w:r>
-      <w:proofErr w:type="spellStart"/>
-      <w:r>
-        <w:t>Modapothala</w:t>
-      </w:r>
-      <w:proofErr w:type="spellEnd"/>
-      <w:r>
-        <w:t xml:space="preserve">, 2009; </w:t>
-      </w:r>
-      <w:proofErr w:type="spellStart"/>
-      <w:r>
-        <w:t>Modapothala</w:t>
-      </w:r>
-      <w:proofErr w:type="spellEnd"/>
-      <w:r>
-        <w:t>, 2010; Liew, 2014). Text mining studies reaffirmed the association between disclosures and future firm performance (Merkley, 2011, 2014; Campbell et al., 2014).</w:t>
+        <w:t xml:space="preserve"> increasingly, other studies examined the content of sustainability reports more quantitatively through text-mining techniques, a subset of NLP, focusing on the frequency of keywords related to sustainability practices (Modapothala, 2009; Modapothala, 2010; Liew, 2014). Text mining studies reaffirmed the association between disclosures and future firm performance (Merkley, 2011, 2014; Campbell et al., 2014).</w:t>
       </w:r>
     </w:p>
     <w:p/>
     <w:p>
       <w:r>
-        <w:t xml:space="preserve">Despite the momentum, developing NLP techniques in finance has proven challenging because of the specialised language used (Luccioni et al., 2020). For example, ‘short’ and ‘bear’ do not have the same meanings in finance as in general society. Most NLP dictionaries are built for generic text. For example, the Natural Language Toolkit designed by Bird et al., 2009 features the Valence Aware Dictionary and </w:t>
-      </w:r>
-      <w:proofErr w:type="spellStart"/>
-      <w:r>
-        <w:t>sEntiment</w:t>
-      </w:r>
-      <w:proofErr w:type="spellEnd"/>
-      <w:r>
-        <w:t xml:space="preserve"> Reasoner (VADER), a pre-trained dictionary for social media text (Hutto et al., 2014). Nonetheless, the developments thus far have allowed for a more extensive and objective analysis of textual data, which will be considered in this analysis.</w:t>
+        <w:t>Despite the momentum, developing NLP techniques in finance has proven challenging because of the specialised language used (Luccioni et al., 2020). For example, ‘short’ and ‘bear’ do not have the same meanings in finance as in general society. Most NLP dictionaries are built for generic text. For example, the Natural Language Toolkit designed by Bird et al., 2009 features the Valence Aware Dictionary and sEntiment Reasoner (VADER), a pre-trained dictionary for social media text (Hutto et al., 2014). Nonetheless, the developments thus far have allowed for a more extensive and objective analysis of textual data, which will be considered in this analysis.</w:t>
       </w:r>
     </w:p>
     <w:p/>
@@ -12942,23 +12258,7 @@
         </w:numPr>
       </w:pPr>
       <w:r>
-        <w:t xml:space="preserve">The question-answering technique in Lan et al. (2019) identifies the presence of specific information, </w:t>
-      </w:r>
-      <w:proofErr w:type="gramStart"/>
-      <w:r>
-        <w:t>i.e.</w:t>
-      </w:r>
-      <w:proofErr w:type="gramEnd"/>
-      <w:r>
-        <w:t xml:space="preserve"> the answers, based on a set of prescribed questions. Luccioni et al. (2020) </w:t>
-      </w:r>
-      <w:proofErr w:type="gramStart"/>
-      <w:r>
-        <w:t>employ</w:t>
-      </w:r>
-      <w:proofErr w:type="gramEnd"/>
-      <w:r>
-        <w:t xml:space="preserve"> this technique to analyse financial reports and identify climate-relevant sections.</w:t>
+        <w:t>The question-answering technique in Lan et al. (2019) identifies the presence of specific information, i.e. the answers, based on a set of prescribed questions. Luccioni et al. (2020) employ this technique to analyse financial reports and identify climate-relevant sections.</w:t>
       </w:r>
     </w:p>
     <w:p>
@@ -12975,15 +12275,7 @@
         </w:numPr>
       </w:pPr>
       <w:r>
-        <w:t>Machine translation is used in Ott et al. (2018) to compare texts from companies domiciled in different locations. Translating texts to a single language (</w:t>
-      </w:r>
-      <w:proofErr w:type="gramStart"/>
-      <w:r>
-        <w:t>e.g.</w:t>
-      </w:r>
-      <w:proofErr w:type="gramEnd"/>
-      <w:r>
-        <w:t xml:space="preserve"> French to English, German to English) allows for comparing texts across more jurisdictions.</w:t>
+        <w:t>Machine translation is used in Ott et al. (2018) to compare texts from companies domiciled in different locations. Translating texts to a single language (e.g. French to English, German to English) allows for comparing texts across more jurisdictions.</w:t>
       </w:r>
     </w:p>
     <w:p>
@@ -13004,15 +12296,7 @@
       </w:pPr>
       <w:r>
         <w:lastRenderedPageBreak/>
-        <w:t xml:space="preserve">Natural language inference is used in </w:t>
-      </w:r>
-      <w:proofErr w:type="spellStart"/>
-      <w:r>
-        <w:t>Conneau</w:t>
-      </w:r>
-      <w:proofErr w:type="spellEnd"/>
-      <w:r>
-        <w:t xml:space="preserve"> et al. (2017) to determine whether a “hypothesis” is an entailment, a contradiction, or if it is undetermined given a “premise”. This can aid the association.</w:t>
+        <w:t>Natural language inference is used in Conneau et al. (2017) to determine whether a “hypothesis” is an entailment, a contradiction, or if it is undetermined given a “premise”. This can aid the association.</w:t>
       </w:r>
     </w:p>
     <w:p>
@@ -13068,15 +12352,7 @@
         <w:pStyle w:val="ListParagraph"/>
       </w:pPr>
       <w:r>
-        <w:t>It was found that the ratio of positive and negative comments did not differ significantly by company. Companies are generally consistent in their deployment of positive and negative words over time, keeping their messaging consistent under the signalling theory. For example, a recent study demonstrated that Indonesian companies appear to use a choice of words that contain more positive sentiments (75%) vis-à-vis negative sentiments (25%) (</w:t>
-      </w:r>
-      <w:proofErr w:type="spellStart"/>
-      <w:r>
-        <w:t>Harymawan</w:t>
-      </w:r>
-      <w:proofErr w:type="spellEnd"/>
-      <w:r>
-        <w:t xml:space="preserve"> et al., 2020).</w:t>
+        <w:t>It was found that the ratio of positive and negative comments did not differ significantly by company. Companies are generally consistent in their deployment of positive and negative words over time, keeping their messaging consistent under the signalling theory. For example, a recent study demonstrated that Indonesian companies appear to use a choice of words that contain more positive sentiments (75%) vis-à-vis negative sentiments (25%) (Harymawan et al., 2020).</w:t>
       </w:r>
     </w:p>
     <w:p>
@@ -13092,23 +12368,7 @@
         <w:pStyle w:val="ListParagraph"/>
       </w:pPr>
       <w:r>
-        <w:t>However, when specific events occur, the positive-negative ratio rate increases. This is supported by the “obfuscation hypothesis”, which posits that companies will make unfavourable news more difficult to decode (Courtis, 1998; Rutherford, 2003). This may also result in more positive language or the deployment of attractive imagery for window-dressing and greenwashing (</w:t>
-      </w:r>
-      <w:proofErr w:type="spellStart"/>
-      <w:r>
-        <w:t>Hrasky</w:t>
-      </w:r>
-      <w:proofErr w:type="spellEnd"/>
-      <w:r>
-        <w:t xml:space="preserve">, 2012; </w:t>
-      </w:r>
-      <w:proofErr w:type="spellStart"/>
-      <w:r>
-        <w:t>Boiral</w:t>
-      </w:r>
-      <w:proofErr w:type="spellEnd"/>
-      <w:r>
-        <w:t>, 2013). This is exhibited in Figure (x) below.</w:t>
+        <w:t>However, when specific events occur, the positive-negative ratio rate increases. This is supported by the “obfuscation hypothesis”, which posits that companies will make unfavourable news more difficult to decode (Courtis, 1998; Rutherford, 2003). This may also result in more positive language or the deployment of attractive imagery for window-dressing and greenwashing (Hrasky, 2012; Boiral, 2013). This is exhibited in Figure (x) below.</w:t>
       </w:r>
     </w:p>
     <w:p>
@@ -13134,31 +12394,7 @@
       </w:pPr>
       <w:r>
         <w:lastRenderedPageBreak/>
-        <w:t xml:space="preserve">A Thematic Analysis, as adopted in Székely and </w:t>
-      </w:r>
-      <w:proofErr w:type="spellStart"/>
-      <w:r>
-        <w:t>Vom</w:t>
-      </w:r>
-      <w:proofErr w:type="spellEnd"/>
-      <w:r>
-        <w:t xml:space="preserve"> (2017) and Kang and Kim (2022), aims to summarise and identify the themes in the text based on Latent Dirichlet Allocation (LDA), a form of dimensionality reduction, to identify themes and the distribution in the corpus (Blei, 2012). For example, Székely and </w:t>
-      </w:r>
-      <w:proofErr w:type="spellStart"/>
-      <w:r>
-        <w:t>Vom</w:t>
-      </w:r>
-      <w:proofErr w:type="spellEnd"/>
-      <w:r>
-        <w:t xml:space="preserve"> (2017) used LDA to identify (</w:t>
-      </w:r>
-      <w:proofErr w:type="spellStart"/>
-      <w:r>
-        <w:t>i</w:t>
-      </w:r>
-      <w:proofErr w:type="spellEnd"/>
-      <w:r>
-        <w:t>) companies’ sustainability practices and their development over time, (ii) the coverage of economic, environmental, and social aspects in sustainability reports, and (iii) the differences in sustainability reporting and practices among specific sectors.</w:t>
+        <w:t>A Thematic Analysis, as adopted in Székely and Vom (2017) and Kang and Kim (2022), aims to summarise and identify the themes in the text based on Latent Dirichlet Allocation (LDA), a form of dimensionality reduction, to identify themes and the distribution in the corpus (Blei, 2012). For example, Székely and Vom (2017) used LDA to identify (i) companies’ sustainability practices and their development over time, (ii) the coverage of economic, environmental, and social aspects in sustainability reports, and (iii) the differences in sustainability reporting and practices among specific sectors.</w:t>
       </w:r>
     </w:p>
     <w:p>
@@ -13203,23 +12439,7 @@
         <w:ind w:left="720"/>
       </w:pPr>
       <w:r>
-        <w:t xml:space="preserve">Székely and </w:t>
-      </w:r>
-      <w:proofErr w:type="spellStart"/>
-      <w:r>
-        <w:t>Vom</w:t>
-      </w:r>
-      <w:proofErr w:type="spellEnd"/>
-      <w:r>
-        <w:t xml:space="preserve"> (2017) made observations through thematic analysis and documented the mean probability of occurrence of environmental, social, and economic topics in topics released from 1999 to 2014. It is seen that economic sustainability topics are of increasing importance for organisations, especially after the economic shocks of 2008-2009 (</w:t>
-      </w:r>
-      <w:proofErr w:type="spellStart"/>
-      <w:r>
-        <w:t>Freundlieb</w:t>
-      </w:r>
-      <w:proofErr w:type="spellEnd"/>
-      <w:r>
-        <w:t>, 2013). Also, from 2010 onwards, environmental, social, and economic sustainability topics were more equally distributed. These trends are presented in Figure (x).</w:t>
+        <w:t>Székely and Vom (2017) made observations through thematic analysis and documented the mean probability of occurrence of environmental, social, and economic topics in topics released from 1999 to 2014. It is seen that economic sustainability topics are of increasing importance for organisations, especially after the economic shocks of 2008-2009 (Freundlieb, 2013). Also, from 2010 onwards, environmental, social, and economic sustainability topics were more equally distributed. These trends are presented in Figure (x).</w:t>
       </w:r>
     </w:p>
     <w:p>
@@ -13513,13 +12733,8 @@
         <w:t>he years 1999 until 2014 (</w:t>
       </w:r>
       <w:r>
-        <w:t xml:space="preserve">Székely and </w:t>
-      </w:r>
-      <w:proofErr w:type="spellStart"/>
-      <w:r>
-        <w:t>Vom</w:t>
-      </w:r>
-      <w:proofErr w:type="spellEnd"/>
+        <w:t>Székely and Vom</w:t>
+      </w:r>
       <w:r>
         <w:t>, 2017).</w:t>
       </w:r>
@@ -13535,15 +12750,7 @@
         </w:numPr>
       </w:pPr>
       <w:r>
-        <w:t xml:space="preserve">A readability assessment was employed in </w:t>
-      </w:r>
-      <w:proofErr w:type="spellStart"/>
-      <w:r>
-        <w:t>Smeuninx</w:t>
-      </w:r>
-      <w:proofErr w:type="spellEnd"/>
-      <w:r>
-        <w:t xml:space="preserve"> et al. (2020). </w:t>
+        <w:t xml:space="preserve">A readability assessment was employed in Smeuninx et al. (2020). </w:t>
       </w:r>
       <w:r>
         <w:t xml:space="preserve">There </w:t>
@@ -13566,15 +12773,7 @@
         </w:numPr>
       </w:pPr>
       <w:r>
-        <w:t xml:space="preserve">The Flesch Reading Ease Score (Flesh, 1948) – comparing the corpus readability with that of other genres – </w:t>
-      </w:r>
-      <w:proofErr w:type="gramStart"/>
-      <w:r>
-        <w:t>most commonly used</w:t>
-      </w:r>
-      <w:proofErr w:type="gramEnd"/>
-      <w:r>
-        <w:t xml:space="preserve">, </w:t>
+        <w:t xml:space="preserve">The Flesch Reading Ease Score (Flesh, 1948) – comparing the corpus readability with that of other genres – most commonly used, </w:t>
       </w:r>
     </w:p>
     <w:p>
@@ -13608,15 +12807,7 @@
         </w:numPr>
       </w:pPr>
       <w:r>
-        <w:t xml:space="preserve">The Gunning Fox Index (Gunning, 1952; revised in Bogert, 1985) – distil a grade-level measure </w:t>
-      </w:r>
-      <w:proofErr w:type="gramStart"/>
-      <w:r>
-        <w:t>similar to</w:t>
-      </w:r>
-      <w:proofErr w:type="gramEnd"/>
-      <w:r>
-        <w:t xml:space="preserve"> the Flesh-Kincaid but places a stronger emphasis on the ratio of polysyllabic (“complex”) to mono- or disyllabic words present in the text.</w:t>
+        <w:t>The Gunning Fox Index (Gunning, 1952; revised in Bogert, 1985) – distil a grade-level measure similar to the Flesh-Kincaid but places a stronger emphasis on the ratio of polysyllabic (“complex”) to mono- or disyllabic words present in the text.</w:t>
       </w:r>
     </w:p>
     <w:p>
@@ -13629,27 +12820,11 @@
         <w:ind w:left="720"/>
       </w:pPr>
       <w:r>
-        <w:t xml:space="preserve">Regarding the metrics above, Butler and </w:t>
-      </w:r>
-      <w:proofErr w:type="spellStart"/>
-      <w:r>
-        <w:t>Keselj</w:t>
-      </w:r>
-      <w:proofErr w:type="spellEnd"/>
-      <w:r>
-        <w:t xml:space="preserve"> (2009) suggested that prospective analysis could use readability analysis to identify ‘companies that produce more easily read annual reports, indicating that it is a safer investment. In addition, the readability of corporate reports and disclosures may be a </w:t>
+        <w:t xml:space="preserve">Regarding the metrics above, Butler and Keselj (2009) suggested that prospective analysis could use readability analysis to identify ‘companies that produce more easily read annual reports, indicating that it is a safer investment. In addition, the readability of corporate reports and disclosures may be a </w:t>
       </w:r>
       <w:r>
         <w:lastRenderedPageBreak/>
-        <w:t xml:space="preserve">product of management motivation to obfuscate poor firm performance (Butler &amp; </w:t>
-      </w:r>
-      <w:proofErr w:type="spellStart"/>
-      <w:r>
-        <w:t>Keselj</w:t>
-      </w:r>
-      <w:proofErr w:type="spellEnd"/>
-      <w:r>
-        <w:t>, 2009) and even fraud (Goel et al., 2010).</w:t>
+        <w:t>product of management motivation to obfuscate poor firm performance (Butler &amp; Keselj, 2009) and even fraud (Goel et al., 2010).</w:t>
       </w:r>
     </w:p>
     <w:p>
@@ -13665,31 +12840,7 @@
         <w:ind w:left="720"/>
       </w:pPr>
       <w:r>
-        <w:t>It was observed that in companies and reporting years with better economic performance, (</w:t>
-      </w:r>
-      <w:proofErr w:type="spellStart"/>
-      <w:r>
-        <w:t>i</w:t>
-      </w:r>
-      <w:proofErr w:type="spellEnd"/>
-      <w:r>
-        <w:t>) the linguistical parse trees were shallower, indicating less complexity in the test, and (ii) there was the more active language used, which signals more internal attribution (</w:t>
-      </w:r>
-      <w:proofErr w:type="spellStart"/>
-      <w:r>
-        <w:t>Smeuninx</w:t>
-      </w:r>
-      <w:proofErr w:type="spellEnd"/>
-      <w:r>
-        <w:t xml:space="preserve"> et al., 2020). Internal attribution of results (</w:t>
-      </w:r>
-      <w:proofErr w:type="gramStart"/>
-      <w:r>
-        <w:t>i.e.</w:t>
-      </w:r>
-      <w:proofErr w:type="gramEnd"/>
-      <w:r>
-        <w:t xml:space="preserve"> the internal locus of control) is invoked when there is a favourable financial performance, while a poor performance invites external attribution of results. On the contrary, passive structures allow for obfuscation, enabling report writings to conceal agency (Rutherford, 2003).</w:t>
+        <w:t>It was observed that in companies and reporting years with better economic performance, (i) the linguistical parse trees were shallower, indicating less complexity in the test, and (ii) there was the more active language used, which signals more internal attribution (Smeuninx et al., 2020). Internal attribution of results (i.e. the internal locus of control) is invoked when there is a favourable financial performance, while a poor performance invites external attribution of results. On the contrary, passive structures allow for obfuscation, enabling report writings to conceal agency (Rutherford, 2003).</w:t>
       </w:r>
     </w:p>
     <w:p>
@@ -13705,15 +12856,7 @@
         <w:ind w:left="720"/>
       </w:pPr>
       <w:r>
-        <w:t xml:space="preserve">This is similarly confirmed in prior literature. Manual text analysis established that annual report readability is a direct predictor of firm performance, with poor readability associated with poor performance and vice versa (Smith and Taffler, 1992a, 1992b; Clatworthy and Jones, 2001, 2003, 2006). Studies employing basic text mining confirmed this phenomenon (Othman et al., 2012; De Franco et al., 2012; Loughran and McDonald, 2014). NLP, combined with Flesch, Flesch-Kincaid, and Fog index scores to assess readability, enabled the team to forecast upcoming annual stock performance with over 60% accuracy (Butler and </w:t>
-      </w:r>
-      <w:proofErr w:type="spellStart"/>
-      <w:r>
-        <w:t>Keselj</w:t>
-      </w:r>
-      <w:proofErr w:type="spellEnd"/>
-      <w:r>
-        <w:t>, 2009).</w:t>
+        <w:t>This is similarly confirmed in prior literature. Manual text analysis established that annual report readability is a direct predictor of firm performance, with poor readability associated with poor performance and vice versa (Smith and Taffler, 1992a, 1992b; Clatworthy and Jones, 2001, 2003, 2006). Studies employing basic text mining confirmed this phenomenon (Othman et al., 2012; De Franco et al., 2012; Loughran and McDonald, 2014). NLP, combined with Flesch, Flesch-Kincaid, and Fog index scores to assess readability, enabled the team to forecast upcoming annual stock performance with over 60% accuracy (Butler and Keselj, 2009).</w:t>
       </w:r>
     </w:p>
     <w:p/>
@@ -13730,23 +12873,7 @@
     <w:p/>
     <w:p>
       <w:r>
-        <w:t>Prior studies on this topic used empirical evidence to test the statistical significance of the relationship between CSR disclosures and CFP. These have minute variances. Some studies chose to regress listed firms at a point in time to determine if more disclosures in the year had a positive relationship with financial performance (</w:t>
-      </w:r>
-      <w:proofErr w:type="spellStart"/>
-      <w:r>
-        <w:t>Kasbun</w:t>
-      </w:r>
-      <w:proofErr w:type="spellEnd"/>
-      <w:r>
-        <w:t xml:space="preserve"> et al., 2017; Aggarwal, 2013-a; Motwani and Pandya, 2016; Ching et al., 2017; Jones et al., 2007). Others conducted a longitudinal study comparing companies’ performance across years (Tsang, 1998; </w:t>
-      </w:r>
-      <w:proofErr w:type="spellStart"/>
-      <w:r>
-        <w:t>Wahyuningrum</w:t>
-      </w:r>
-      <w:proofErr w:type="spellEnd"/>
-      <w:r>
-        <w:t xml:space="preserve"> et al., 2021). In longitudinal </w:t>
+        <w:t xml:space="preserve">Prior studies on this topic used empirical evidence to test the statistical significance of the relationship between CSR disclosures and CFP. These have minute variances. Some studies chose to regress listed firms at a point in time to determine if more disclosures in the year had a positive relationship with financial performance (Kasbun et al., 2017; Aggarwal, 2013-a; Motwani and Pandya, 2016; Ching et al., 2017; Jones et al., 2007). Others conducted a longitudinal study comparing companies’ performance across years (Tsang, 1998; Wahyuningrum et al., 2021). In longitudinal </w:t>
       </w:r>
       <w:r>
         <w:lastRenderedPageBreak/>
@@ -13762,7 +12889,7 @@
         <w:rPr>
           <w:rStyle w:val="FootnoteReference"/>
         </w:rPr>
-        <w:footnoteReference w:id="2"/>
+        <w:footnoteReference w:id="3"/>
       </w:r>
       <w:r>
         <w:t xml:space="preserve"> </w:t>
@@ -13796,50 +12923,48 @@
           <w:szCs w:val="24"/>
         </w:rPr>
         <w:lastRenderedPageBreak/>
-        <w:t xml:space="preserve">To take an exploratory angle, studies considered unsupervised methods. For example, Bao and Datta (2014) employed an unsupervised LDA topic model to learn the topics in the corpus before using a </w:t>
-      </w:r>
-      <w:proofErr w:type="spellStart"/>
-      <w:r>
+        <w:t>To take an exploratory angle, studies considered unsupervised methods. For example, Bao and Datta (2014) employed an unsupervised LDA topic model to learn the topics in the corpus before using a kNN classification algorithm to analyse textual disclosures.</w:t>
+      </w:r>
+    </w:p>
+    <w:p>
+      <w:pPr>
+        <w:pStyle w:val="Heading1"/>
         <w:rPr>
           <w:b w:val="0"/>
           <w:bCs w:val="0"/>
           <w:sz w:val="24"/>
           <w:szCs w:val="24"/>
         </w:rPr>
-        <w:t>kNN</w:t>
-      </w:r>
-      <w:proofErr w:type="spellEnd"/>
-      <w:r>
+      </w:pPr>
+    </w:p>
+    <w:p>
+      <w:pPr>
+        <w:pStyle w:val="Heading1"/>
         <w:rPr>
           <w:b w:val="0"/>
           <w:bCs w:val="0"/>
           <w:sz w:val="24"/>
           <w:szCs w:val="24"/>
         </w:rPr>
-        <w:t xml:space="preserve"> classification algorithm to analyse textual disclosures.</w:t>
-      </w:r>
-    </w:p>
-    <w:p>
-      <w:pPr>
-        <w:pStyle w:val="Heading1"/>
+      </w:pPr>
+      <w:r>
         <w:rPr>
           <w:b w:val="0"/>
           <w:bCs w:val="0"/>
           <w:sz w:val="24"/>
           <w:szCs w:val="24"/>
         </w:rPr>
-      </w:pPr>
-    </w:p>
-    <w:p>
-      <w:pPr>
-        <w:pStyle w:val="Heading1"/>
+        <w:t xml:space="preserve">Some studies sought to distinguish </w:t>
+      </w:r>
+      <w:r>
         <w:rPr>
           <w:b w:val="0"/>
           <w:bCs w:val="0"/>
           <w:sz w:val="24"/>
           <w:szCs w:val="24"/>
         </w:rPr>
-      </w:pPr>
+        <w:t>results</w:t>
+      </w:r>
       <w:r>
         <w:rPr>
           <w:b w:val="0"/>
@@ -13847,45 +12972,7 @@
           <w:sz w:val="24"/>
           <w:szCs w:val="24"/>
         </w:rPr>
-        <w:t xml:space="preserve">Some studies sought to distinguish </w:t>
-      </w:r>
-      <w:r>
-        <w:rPr>
-          <w:b w:val="0"/>
-          <w:bCs w:val="0"/>
-          <w:sz w:val="24"/>
-          <w:szCs w:val="24"/>
-        </w:rPr>
-        <w:t>results</w:t>
-      </w:r>
-      <w:r>
-        <w:rPr>
-          <w:b w:val="0"/>
-          <w:bCs w:val="0"/>
-          <w:sz w:val="24"/>
-          <w:szCs w:val="24"/>
-        </w:rPr>
-        <w:t xml:space="preserve"> by industry and other characteristics. For example, Ching et al. (2017) looked only at companies that were determined to have the best level of disclosure – for example, companies classified as Application Level “A” under the GRI. Loh et al. (2017) differentiated the results by industry and status. They considered whether being a Government-Linked Company or a family-owned business should have significant differences. Distinguishing companies with these characteristics </w:t>
-      </w:r>
-      <w:proofErr w:type="gramStart"/>
-      <w:r>
-        <w:rPr>
-          <w:b w:val="0"/>
-          <w:bCs w:val="0"/>
-          <w:sz w:val="24"/>
-          <w:szCs w:val="24"/>
-        </w:rPr>
-        <w:t>is</w:t>
-      </w:r>
-      <w:proofErr w:type="gramEnd"/>
-      <w:r>
-        <w:rPr>
-          <w:b w:val="0"/>
-          <w:bCs w:val="0"/>
-          <w:sz w:val="24"/>
-          <w:szCs w:val="24"/>
-        </w:rPr>
-        <w:t xml:space="preserve"> another potential approach. Examining the distinction between different industries is worth considering, given that the TCFD’s recommendations have only singled out several industries for disclosures.</w:t>
+        <w:t xml:space="preserve"> by industry and other characteristics. For example, Ching et al. (2017) looked only at companies that were determined to have the best level of disclosure – for example, companies classified as Application Level “A” under the GRI. Loh et al. (2017) differentiated the results by industry and status. They considered whether being a Government-Linked Company or a family-owned business should have significant differences. Distinguishing companies with these characteristics is another potential approach. Examining the distinction between different industries is worth considering, given that the TCFD’s recommendations have only singled out several industries for disclosures.</w:t>
       </w:r>
     </w:p>
     <w:p>
@@ -14040,15 +13127,7 @@
         </w:numPr>
       </w:pPr>
       <w:r>
-        <w:t xml:space="preserve">Are there material differences in the relationship between CSR disclosures and CFP at this point, vis-à-vis prior studies conducted by Tsang, 1998; Loh et al., 2017 and </w:t>
-      </w:r>
-      <w:proofErr w:type="spellStart"/>
-      <w:r>
-        <w:t>Wahyuningrum</w:t>
-      </w:r>
-      <w:proofErr w:type="spellEnd"/>
-      <w:r>
-        <w:t xml:space="preserve"> et al., 2021?</w:t>
+        <w:t>Are there material differences in the relationship between CSR disclosures and CFP at this point, vis-à-vis prior studies conducted by Tsang, 1998; Loh et al., 2017 and Wahyuningrum et al., 2021?</w:t>
       </w:r>
     </w:p>
     <w:p>
@@ -14090,15 +13169,7 @@
     <w:p/>
     <w:p>
       <w:r>
-        <w:t xml:space="preserve">Companies listed on the Singapore Stock Exchange are of interest, given that they have excelled in tracking and disclosing metrics across historical periods (Loh and Tang, 2021). This aids trend analysis and makes Singapore-listed </w:t>
-      </w:r>
-      <w:proofErr w:type="gramStart"/>
-      <w:r>
-        <w:t>companies</w:t>
-      </w:r>
-      <w:proofErr w:type="gramEnd"/>
-      <w:r>
-        <w:t xml:space="preserve"> suitable candidates for the analysis. Given also that Singapore is implementing climate reporting on a "comply or explain" basis in their sustainability reports from the financial year starting 2022 and is making it mandatory in phases for specific industries in 2023 and 2024 (Reuters, 2021), this is a timely period to take stock of the current state of sustainability reports before new rules come into force.</w:t>
+        <w:t>Companies listed on the Singapore Stock Exchange are of interest, given that they have excelled in tracking and disclosing metrics across historical periods (Loh and Tang, 2021). This aids trend analysis and makes Singapore-listed companies suitable candidates for the analysis. Given also that Singapore is implementing climate reporting on a "comply or explain" basis in their sustainability reports from the financial year starting 2022 and is making it mandatory in phases for specific industries in 2023 and 2024 (Reuters, 2021), this is a timely period to take stock of the current state of sustainability reports before new rules come into force.</w:t>
       </w:r>
     </w:p>
     <w:p/>
@@ -14140,15 +13211,7 @@
     <w:p/>
     <w:p>
       <w:r>
-        <w:t xml:space="preserve">This study seeks to use documents provided by the companies themselves when filing their </w:t>
-      </w:r>
-      <w:proofErr w:type="gramStart"/>
-      <w:r>
-        <w:t>disclosures, and</w:t>
-      </w:r>
-      <w:proofErr w:type="gramEnd"/>
-      <w:r>
-        <w:t xml:space="preserve"> use NLP techniques to directly derive insights from the raw text of the sustainability reports.</w:t>
+        <w:t>This study seeks to use documents provided by the companies themselves when filing their disclosures, and use NLP techniques to directly derive insights from the raw text of the sustainability reports.</w:t>
       </w:r>
     </w:p>
     <w:p>
@@ -14238,26 +13301,10 @@
     <w:p/>
     <w:p>
       <w:r>
-        <w:t xml:space="preserve">The originally Flesch Reading Ease Score will be used for its simplicity. Other factors were not included in the mix </w:t>
-      </w:r>
-      <w:proofErr w:type="gramStart"/>
-      <w:r>
-        <w:t>so as to</w:t>
-      </w:r>
-      <w:proofErr w:type="gramEnd"/>
-      <w:r>
-        <w:t xml:space="preserve"> avoid autocorrelation in the regression analysis.</w:t>
-      </w:r>
-      <w:r>
-        <w:t xml:space="preserve"> As part of these metrics, lexical density is assessed. This represents the number of content words (</w:t>
-      </w:r>
-      <w:proofErr w:type="gramStart"/>
-      <w:r>
-        <w:t>e.g.</w:t>
-      </w:r>
-      <w:proofErr w:type="gramEnd"/>
-      <w:r>
-        <w:t xml:space="preserve"> ‘sustainability’ or ‘company’) vis-à-vis the number of grammatical words (e.g. ‘if’, ‘but’, or ‘will). A higher lexical density is interpreted as a higher </w:t>
+        <w:t>The originally Flesch Reading Ease Score will be used for its simplicity. Other factors were not included in the mix so as to avoid autocorrelation in the regression analysis.</w:t>
+      </w:r>
+      <w:r>
+        <w:t xml:space="preserve"> As part of these metrics, lexical density is assessed. This represents the number of content words (e.g. ‘sustainability’ or ‘company’) vis-à-vis the number of grammatical words (e.g. ‘if’, ‘but’, or ‘will). A higher lexical density is interpreted as a higher </w:t>
       </w:r>
       <w:r>
         <w:lastRenderedPageBreak/>
@@ -14359,13 +13406,8 @@
       <w:r>
         <w:t xml:space="preserve">Perspective is key. </w:t>
       </w:r>
-      <w:proofErr w:type="gramStart"/>
-      <w:r>
-        <w:t>As long as</w:t>
-      </w:r>
-      <w:proofErr w:type="gramEnd"/>
-      <w:r>
-        <w:t xml:space="preserve"> GDP and profitability remain the prime metrics (and products are evaluated by price and feature comparison without proper life-cycle analysis and environmental “weighting”, then sustainability will always be a secondary consideration</w:t>
+      <w:r>
+        <w:t>As long as GDP and profitability remain the prime metrics (and products are evaluated by price and feature comparison without proper life-cycle analysis and environmental “weighting”, then sustainability will always be a secondary consideration</w:t>
       </w:r>
       <w:r>
         <w:t xml:space="preserve"> (Rodgers</w:t>
@@ -14393,13 +13435,8 @@
     </w:p>
     <w:p/>
     <w:p>
-      <w:proofErr w:type="gramStart"/>
-      <w:r>
-        <w:t>Similar to</w:t>
-      </w:r>
-      <w:proofErr w:type="gramEnd"/>
-      <w:r>
-        <w:t xml:space="preserve"> Rodgers et al. (20</w:t>
+      <w:r>
+        <w:t>Similar to Rodgers et al. (20</w:t>
       </w:r>
       <w:r>
         <w:t>1</w:t>
@@ -14482,14 +13519,12 @@
         </w:rPr>
         <w:t>ó</w:t>
       </w:r>
-      <w:proofErr w:type="spellStart"/>
       <w:r>
         <w:rPr>
           <w:rFonts w:hint="eastAsia"/>
         </w:rPr>
         <w:t>pez</w:t>
       </w:r>
-      <w:proofErr w:type="spellEnd"/>
       <w:r>
         <w:rPr>
           <w:rFonts w:hint="eastAsia"/>
@@ -14544,164 +13579,146 @@
         </w:rPr>
         <w:t>ó</w:t>
       </w:r>
-      <w:proofErr w:type="spellStart"/>
       <w:r>
         <w:rPr>
           <w:rFonts w:hint="eastAsia"/>
         </w:rPr>
-        <w:t>pez</w:t>
-      </w:r>
-      <w:proofErr w:type="spellEnd"/>
+        <w:t>pez, M. C., &amp; Rodr</w:t>
+      </w:r>
       <w:r>
         <w:rPr>
           <w:rFonts w:hint="eastAsia"/>
         </w:rPr>
-        <w:t>, M. C., &amp; Rodr</w:t>
+        <w:t>í</w:t>
       </w:r>
       <w:r>
         <w:rPr>
           <w:rFonts w:hint="eastAsia"/>
         </w:rPr>
-        <w:t>í</w:t>
-      </w:r>
-      <w:proofErr w:type="spellStart"/>
+        <w:t>guez</w:t>
+      </w:r>
       <w:r>
         <w:rPr>
           <w:rFonts w:hint="eastAsia"/>
         </w:rPr>
-        <w:t>guez</w:t>
-      </w:r>
-      <w:proofErr w:type="spellEnd"/>
+        <w:t>‐</w:t>
+      </w:r>
       <w:r>
         <w:rPr>
           <w:rFonts w:hint="eastAsia"/>
         </w:rPr>
+        <w:t>Ariza, L. (2020). How market value relates to corporate philanthropy and its assurance. The moderating effect of the</w:t>
+      </w:r>
+      <w:r>
+        <w:t xml:space="preserve"> business sector. Business Ethics: A European Review, 29(2), 266-281.</w:t>
+      </w:r>
+    </w:p>
+    <w:p>
+      <w:pPr>
+        <w:spacing w:line="312" w:lineRule="auto"/>
+      </w:pPr>
+    </w:p>
+    <w:p>
+      <w:pPr>
+        <w:spacing w:line="312" w:lineRule="auto"/>
+      </w:pPr>
+      <w:r>
+        <w:t>Aggarwal, P. (2013a). Impact of sustainability performance of company on its financial performance: A study of listed Indian companies. Global Journal of Management and Business Research (C: Finance) Volume, 13.</w:t>
+      </w:r>
+    </w:p>
+    <w:p>
+      <w:pPr>
+        <w:spacing w:line="312" w:lineRule="auto"/>
+      </w:pPr>
+    </w:p>
+    <w:p>
+      <w:pPr>
+        <w:spacing w:line="312" w:lineRule="auto"/>
+      </w:pPr>
+      <w:r>
+        <w:t>Aggarwal, P. (2013b). Sustainability reporting and its impact on corporate financial performance: A literature review. Indian Journal of Commerce and Management Studies, 4(3), 51</w:t>
+      </w:r>
+    </w:p>
+    <w:p>
+      <w:pPr>
+        <w:spacing w:line="312" w:lineRule="auto"/>
+      </w:pPr>
+    </w:p>
+    <w:p>
+      <w:pPr>
+        <w:spacing w:line="312" w:lineRule="auto"/>
+      </w:pPr>
+      <w:r>
+        <w:rPr>
+          <w:rFonts w:hint="eastAsia"/>
+        </w:rPr>
+        <w:t>Aguilera</w:t>
+      </w:r>
+      <w:r>
+        <w:rPr>
+          <w:rFonts w:hint="eastAsia"/>
+        </w:rPr>
         <w:t>‐</w:t>
       </w:r>
       <w:r>
         <w:rPr>
           <w:rFonts w:hint="eastAsia"/>
         </w:rPr>
-        <w:t>Ariza, L. (2020). How market value relates to corporate philanthropy and its assurance. The moderating effect of the</w:t>
-      </w:r>
-      <w:r>
-        <w:t xml:space="preserve"> business sector. Business Ethics: A European Review, 29(2), 266-281.</w:t>
-      </w:r>
-    </w:p>
-    <w:p>
-      <w:pPr>
-        <w:spacing w:line="312" w:lineRule="auto"/>
-      </w:pPr>
-    </w:p>
-    <w:p>
-      <w:pPr>
-        <w:spacing w:line="312" w:lineRule="auto"/>
-      </w:pPr>
-      <w:r>
-        <w:t>Aggarwal, P. (2013a). Impact of sustainability performance of company on its financial performance: A study of listed Indian companies. Global Journal of Management and Business Research (C: Finance) Volume, 13.</w:t>
-      </w:r>
-    </w:p>
-    <w:p>
-      <w:pPr>
-        <w:spacing w:line="312" w:lineRule="auto"/>
-      </w:pPr>
-    </w:p>
-    <w:p>
-      <w:pPr>
-        <w:spacing w:line="312" w:lineRule="auto"/>
-      </w:pPr>
-      <w:r>
-        <w:t>Aggarwal, P. (2013b). Sustainability reporting and its impact on corporate financial performance: A literature review. Indian Journal of Commerce and Management Studies, 4(3), 51</w:t>
-      </w:r>
-    </w:p>
-    <w:p>
-      <w:pPr>
-        <w:spacing w:line="312" w:lineRule="auto"/>
-      </w:pPr>
-    </w:p>
-    <w:p>
-      <w:pPr>
-        <w:spacing w:line="312" w:lineRule="auto"/>
-      </w:pPr>
+        <w:t>Caracuel, J., &amp; Guerrero</w:t>
+      </w:r>
       <w:r>
         <w:rPr>
           <w:rFonts w:hint="eastAsia"/>
         </w:rPr>
-        <w:t>Aguilera</w:t>
+        <w:t>‐</w:t>
       </w:r>
       <w:r>
         <w:rPr>
           <w:rFonts w:hint="eastAsia"/>
         </w:rPr>
+        <w:t>Villegas, J. (2018). How corporate social responsibility helps MNEs to improve their reputation. The moderating effects of geographical diversification and operating in developing regions. Corporate social responsibility a</w:t>
+      </w:r>
+      <w:r>
+        <w:t>nd environmental management, 25(4), 355-372.</w:t>
+      </w:r>
+    </w:p>
+    <w:p>
+      <w:pPr>
+        <w:spacing w:line="312" w:lineRule="auto"/>
+      </w:pPr>
+    </w:p>
+    <w:p>
+      <w:pPr>
+        <w:spacing w:line="312" w:lineRule="auto"/>
+      </w:pPr>
+      <w:r>
+        <w:rPr>
+          <w:rFonts w:hint="eastAsia"/>
+        </w:rPr>
+        <w:t>Aguilera, R. V., &amp; Jackson, G. (2003). The cross</w:t>
+      </w:r>
+      <w:r>
+        <w:rPr>
+          <w:rFonts w:hint="eastAsia"/>
+        </w:rPr>
         <w:t>‐</w:t>
       </w:r>
-      <w:proofErr w:type="spellStart"/>
       <w:r>
         <w:rPr>
           <w:rFonts w:hint="eastAsia"/>
         </w:rPr>
-        <w:t>Caracuel</w:t>
-      </w:r>
-      <w:proofErr w:type="spellEnd"/>
+        <w:t>national diversity of corporate governance: Dimensions and determinants. Academy of Management Review, 28, 447</w:t>
+      </w:r>
       <w:r>
         <w:rPr>
           <w:rFonts w:hint="eastAsia"/>
         </w:rPr>
-        <w:t>, J., &amp; Guerrero</w:t>
+        <w:t>–</w:t>
       </w:r>
       <w:r>
         <w:rPr>
           <w:rFonts w:hint="eastAsia"/>
         </w:rPr>
-        <w:t>‐</w:t>
-      </w:r>
-      <w:r>
-        <w:rPr>
-          <w:rFonts w:hint="eastAsia"/>
-        </w:rPr>
-        <w:t>Villegas, J. (2018). How corporate social responsibility helps MNEs to improve their reputation. The moderating effects of geographical diversification and operating in developing regions. Corporate social responsibility a</w:t>
-      </w:r>
-      <w:r>
-        <w:t>nd environmental management, 25(4), 355-372.</w:t>
-      </w:r>
-    </w:p>
-    <w:p>
-      <w:pPr>
-        <w:spacing w:line="312" w:lineRule="auto"/>
-      </w:pPr>
-    </w:p>
-    <w:p>
-      <w:pPr>
-        <w:spacing w:line="312" w:lineRule="auto"/>
-      </w:pPr>
-      <w:r>
-        <w:rPr>
-          <w:rFonts w:hint="eastAsia"/>
-        </w:rPr>
-        <w:t>Aguilera, R. V., &amp; Jackson, G. (2003). The cross</w:t>
-      </w:r>
-      <w:r>
-        <w:rPr>
-          <w:rFonts w:hint="eastAsia"/>
-        </w:rPr>
-        <w:t>‐</w:t>
-      </w:r>
-      <w:r>
-        <w:rPr>
-          <w:rFonts w:hint="eastAsia"/>
-        </w:rPr>
-        <w:t>national diversity of corporate governance: Dimensions and determinants. Academy of Management Review, 28, 447</w:t>
-      </w:r>
-      <w:r>
-        <w:rPr>
-          <w:rFonts w:hint="eastAsia"/>
-        </w:rPr>
-        <w:t>–</w:t>
-      </w:r>
-      <w:r>
-        <w:rPr>
-          <w:rFonts w:hint="eastAsia"/>
-        </w:rPr>
         <w:t>465.</w:t>
       </w:r>
     </w:p>
@@ -14727,13 +13744,8 @@
       <w:pPr>
         <w:spacing w:line="312" w:lineRule="auto"/>
       </w:pPr>
-      <w:proofErr w:type="spellStart"/>
-      <w:r>
-        <w:t>Artiach</w:t>
-      </w:r>
-      <w:proofErr w:type="spellEnd"/>
-      <w:r>
-        <w:t>, T., Lee, D., Nelson, D., &amp; Walker, J. (2010). The determinants of corporate sustainability performance. Accounting &amp; Finance, 50(1), 31-51.</w:t>
+      <w:r>
+        <w:t>Artiach, T., Lee, D., Nelson, D., &amp; Walker, J. (2010). The determinants of corporate sustainability performance. Accounting &amp; Finance, 50(1), 31-51.</w:t>
       </w:r>
     </w:p>
     <w:p>
@@ -14747,15 +13759,7 @@
       </w:pPr>
       <w:r>
         <w:lastRenderedPageBreak/>
-        <w:t xml:space="preserve">Back, B., Toivonen, J., </w:t>
-      </w:r>
-      <w:proofErr w:type="spellStart"/>
-      <w:r>
-        <w:t>Vanharanta</w:t>
-      </w:r>
-      <w:proofErr w:type="spellEnd"/>
-      <w:r>
-        <w:t>, H., &amp; Visa, A. (2001). Comparing numerical data and text information from annual reports using self-organizing maps. International journal of accounting information systems, 2(4), 249-269.</w:t>
+        <w:t>Back, B., Toivonen, J., Vanharanta, H., &amp; Visa, A. (2001). Comparing numerical data and text information from annual reports using self-organizing maps. International journal of accounting information systems, 2(4), 249-269.</w:t>
       </w:r>
     </w:p>
     <w:p>
@@ -14833,15 +13837,7 @@
         <w:spacing w:line="312" w:lineRule="auto"/>
       </w:pPr>
       <w:r>
-        <w:t xml:space="preserve">Bird, S., Klein, E., &amp; Loper, E. (2009). Natural language processing with Python: </w:t>
-      </w:r>
-      <w:proofErr w:type="spellStart"/>
-      <w:r>
-        <w:t>analyzing</w:t>
-      </w:r>
-      <w:proofErr w:type="spellEnd"/>
-      <w:r>
-        <w:t xml:space="preserve"> text with the natural language toolkit. " O&amp;#x27;Reilly Media, Inc."</w:t>
+        <w:t>Bird, S., Klein, E., &amp; Loper, E. (2009). Natural language processing with Python: analyzing text with the natural language toolkit. " O&amp;#x27;Reilly Media, Inc."</w:t>
       </w:r>
     </w:p>
     <w:p>
@@ -14867,15 +13863,7 @@
         <w:spacing w:line="312" w:lineRule="auto"/>
       </w:pPr>
       <w:r>
-        <w:t xml:space="preserve">Bogert, J. (1985). In </w:t>
-      </w:r>
-      <w:proofErr w:type="spellStart"/>
-      <w:r>
-        <w:t>defense</w:t>
-      </w:r>
-      <w:proofErr w:type="spellEnd"/>
-      <w:r>
-        <w:t xml:space="preserve"> of the Fog Index. Business Communication Quarterly, 48(2), 9-12.</w:t>
+        <w:t>Bogert, J. (1985). In defense of the Fog Index. Business Communication Quarterly, 48(2), 9-12.</w:t>
       </w:r>
     </w:p>
     <w:p>
@@ -14895,13 +13883,8 @@
       <w:pPr>
         <w:spacing w:line="312" w:lineRule="auto"/>
       </w:pPr>
-      <w:proofErr w:type="spellStart"/>
-      <w:r>
-        <w:t>Boiral</w:t>
-      </w:r>
-      <w:proofErr w:type="spellEnd"/>
-      <w:r>
-        <w:t>, O. (2013). Sustainability reports as simulacra? A counter-account of A and A+ GRI</w:t>
+      <w:r>
+        <w:t>Boiral, O. (2013). Sustainability reports as simulacra? A counter-account of A and A+ GRI</w:t>
       </w:r>
     </w:p>
     <w:p>
@@ -14944,13 +13927,8 @@
         <w:spacing w:line="312" w:lineRule="auto"/>
       </w:pPr>
       <w:r>
-        <w:t xml:space="preserve">Bowen, K. J., Cradock-Henry, N. A., Koch, F., Patterson, J., Häyhä, T., Vogt, J., &amp; Barbi, F. (2017). Implementing the “Sustainable Development Goals”: towards addressing three key </w:t>
-      </w:r>
-      <w:proofErr w:type="gramStart"/>
-      <w:r>
-        <w:t>governance</w:t>
-      </w:r>
-      <w:proofErr w:type="gramEnd"/>
+        <w:t>Bowen, K. J., Cradock-Henry, N. A., Koch, F., Patterson, J., Häyhä, T., Vogt, J., &amp; Barbi, F. (2017). Implementing the “Sustainable Development Goals”: towards addressing three key governance</w:t>
+      </w:r>
     </w:p>
     <w:p>
       <w:pPr>
@@ -14974,29 +13952,8 @@
       <w:pPr>
         <w:spacing w:line="312" w:lineRule="auto"/>
       </w:pPr>
-      <w:proofErr w:type="spellStart"/>
-      <w:r>
-        <w:t>Brogi</w:t>
-      </w:r>
-      <w:proofErr w:type="spellEnd"/>
-      <w:r>
-        <w:t xml:space="preserve">, M., &amp; </w:t>
-      </w:r>
-      <w:proofErr w:type="spellStart"/>
-      <w:r>
-        <w:t>Lagasio</w:t>
-      </w:r>
-      <w:proofErr w:type="spellEnd"/>
-      <w:r>
-        <w:t xml:space="preserve">, V. (2019). Environmental, social, and governance and company profitability: Are financial intermediaries </w:t>
-      </w:r>
-      <w:proofErr w:type="gramStart"/>
-      <w:r>
-        <w:t>different?.</w:t>
-      </w:r>
-      <w:proofErr w:type="gramEnd"/>
-      <w:r>
-        <w:t xml:space="preserve"> Corporate Social Responsibility and Environmental Management, 26(3), 576-587.</w:t>
+      <w:r>
+        <w:t>Brogi, M., &amp; Lagasio, V. (2019). Environmental, social, and governance and company profitability: Are financial intermediaries different?. Corporate Social Responsibility and Environmental Management, 26(3), 576-587.</w:t>
       </w:r>
     </w:p>
     <w:p>
@@ -15073,36 +14030,20 @@
         <w:spacing w:line="312" w:lineRule="auto"/>
       </w:pPr>
       <w:r>
-        <w:t xml:space="preserve">Butler, M., &amp; </w:t>
-      </w:r>
-      <w:proofErr w:type="spellStart"/>
-      <w:r>
-        <w:t>Kešelj</w:t>
-      </w:r>
-      <w:proofErr w:type="spellEnd"/>
-      <w:r>
-        <w:t>, V. (2009, May). Financial forecasting using character n-gram analysis and readability scores of annual reports. In Canadian Conference on Artificial Intelligence (pp. 39-51). Springer, Berlin, Heidelberg.</w:t>
-      </w:r>
-    </w:p>
-    <w:p>
-      <w:pPr>
-        <w:spacing w:line="312" w:lineRule="auto"/>
-      </w:pPr>
-    </w:p>
-    <w:p>
-      <w:pPr>
-        <w:spacing w:line="312" w:lineRule="auto"/>
-      </w:pPr>
-      <w:r>
-        <w:t xml:space="preserve">Carroll, A. B., &amp; Shabana, K. M. (2010). The business case for corporate social responsibility: A review of concepts, </w:t>
-      </w:r>
-      <w:proofErr w:type="gramStart"/>
-      <w:r>
-        <w:t>research</w:t>
-      </w:r>
-      <w:proofErr w:type="gramEnd"/>
-      <w:r>
-        <w:t xml:space="preserve"> and practice. International journal of management reviews, 12(1), 85-105.</w:t>
+        <w:t>Butler, M., &amp; Kešelj, V. (2009, May). Financial forecasting using character n-gram analysis and readability scores of annual reports. In Canadian Conference on Artificial Intelligence (pp. 39-51). Springer, Berlin, Heidelberg.</w:t>
+      </w:r>
+    </w:p>
+    <w:p>
+      <w:pPr>
+        <w:spacing w:line="312" w:lineRule="auto"/>
+      </w:pPr>
+    </w:p>
+    <w:p>
+      <w:pPr>
+        <w:spacing w:line="312" w:lineRule="auto"/>
+      </w:pPr>
+      <w:r>
+        <w:t>Carroll, A. B., &amp; Shabana, K. M. (2010). The business case for corporate social responsibility: A review of concepts, research and practice. International journal of management reviews, 12(1), 85-105.</w:t>
       </w:r>
     </w:p>
     <w:p>
@@ -15141,15 +14082,7 @@
         <w:spacing w:line="312" w:lineRule="auto"/>
       </w:pPr>
       <w:r>
-        <w:t xml:space="preserve">Chia K. H., Wee, E. (2021, December 28). Enhanced disclosures on climate-related information &amp; board diversity policy for SGX-listed companies. </w:t>
-      </w:r>
-      <w:proofErr w:type="spellStart"/>
-      <w:r>
-        <w:t>Lexology</w:t>
-      </w:r>
-      <w:proofErr w:type="spellEnd"/>
-      <w:r>
-        <w:t xml:space="preserve">. Retrieved </w:t>
+        <w:t xml:space="preserve">Chia K. H., Wee, E. (2021, December 28). Enhanced disclosures on climate-related information &amp; board diversity policy for SGX-listed companies. Lexology. Retrieved </w:t>
       </w:r>
       <w:r>
         <w:lastRenderedPageBreak/>
@@ -15177,136 +14110,72 @@
         <w:spacing w:line="312" w:lineRule="auto"/>
       </w:pPr>
       <w:r>
-        <w:t xml:space="preserve">Chin, W. W. 1998. Issues and opinion on structural equation </w:t>
-      </w:r>
-      <w:proofErr w:type="spellStart"/>
-      <w:r>
-        <w:t>modeling</w:t>
-      </w:r>
-      <w:proofErr w:type="spellEnd"/>
-      <w:r>
-        <w:t>. MIS Quart. 22 7-16.</w:t>
-      </w:r>
-    </w:p>
-    <w:p>
-      <w:pPr>
-        <w:spacing w:line="312" w:lineRule="auto"/>
-      </w:pPr>
-    </w:p>
-    <w:p>
-      <w:pPr>
-        <w:spacing w:line="312" w:lineRule="auto"/>
-      </w:pPr>
-      <w:r>
-        <w:t xml:space="preserve">Chin, W. W., B. L. </w:t>
-      </w:r>
-      <w:proofErr w:type="spellStart"/>
-      <w:r>
-        <w:t>Marcolin</w:t>
-      </w:r>
-      <w:proofErr w:type="spellEnd"/>
-      <w:r>
-        <w:t>, P. R. Newsted, 2003. A partial least squares latent variable modelling approach for measuring interaction effects: Results from a Monte Carlo simulation study and an electronic mail emotion/adoption study. Inform. Syst. Res. 14: 189-217.</w:t>
-      </w:r>
-    </w:p>
-    <w:p>
-      <w:pPr>
-        <w:spacing w:line="312" w:lineRule="auto"/>
-      </w:pPr>
-    </w:p>
-    <w:p>
-      <w:pPr>
-        <w:spacing w:line="312" w:lineRule="auto"/>
-      </w:pPr>
-      <w:r>
-        <w:t xml:space="preserve">Ching, H. Y., </w:t>
-      </w:r>
-      <w:proofErr w:type="spellStart"/>
-      <w:r>
-        <w:t>Gerab</w:t>
-      </w:r>
-      <w:proofErr w:type="spellEnd"/>
-      <w:r>
-        <w:t>, F., &amp; Toste, T. H. (2017). The quality of sustainability reports and corporate financial performance: Evidence from Brazilian listed companies. Sage Open, 7(2), 2158244017712027.</w:t>
-      </w:r>
-    </w:p>
-    <w:p>
-      <w:pPr>
-        <w:spacing w:line="312" w:lineRule="auto"/>
-      </w:pPr>
-    </w:p>
-    <w:p>
-      <w:pPr>
-        <w:spacing w:line="312" w:lineRule="auto"/>
-      </w:pPr>
-      <w:r>
-        <w:t xml:space="preserve">Cho, C. H., &amp; Patten, D. M. (2007). The role of environmental disclosures as tools of legitimacy: A research note. Accounting, </w:t>
-      </w:r>
-      <w:proofErr w:type="gramStart"/>
-      <w:r>
-        <w:t>organizations</w:t>
-      </w:r>
-      <w:proofErr w:type="gramEnd"/>
-      <w:r>
-        <w:t xml:space="preserve"> and society, 32(7-8), 639-647.</w:t>
-      </w:r>
-    </w:p>
-    <w:p>
-      <w:pPr>
-        <w:spacing w:line="312" w:lineRule="auto"/>
-      </w:pPr>
-    </w:p>
-    <w:p>
-      <w:pPr>
-        <w:spacing w:line="312" w:lineRule="auto"/>
-      </w:pPr>
-      <w:r>
-        <w:t xml:space="preserve">Chowdhury, R. H., Choi, S., Ennis, S., &amp; Chung, D. (2019). Which dimension of corporate social responsibility is a value driver in the oil and gas </w:t>
-      </w:r>
-      <w:proofErr w:type="gramStart"/>
-      <w:r>
-        <w:t>industry?.</w:t>
-      </w:r>
-      <w:proofErr w:type="gramEnd"/>
-      <w:r>
-        <w:t xml:space="preserve"> Canadian Journal of Administrative Sciences/Revue Canadienne des Sciences de </w:t>
-      </w:r>
-      <w:proofErr w:type="spellStart"/>
-      <w:r>
-        <w:t>l'Administration</w:t>
-      </w:r>
-      <w:proofErr w:type="spellEnd"/>
-      <w:r>
-        <w:t>, 36(2), 260-272.</w:t>
-      </w:r>
-    </w:p>
-    <w:p>
-      <w:pPr>
-        <w:spacing w:line="312" w:lineRule="auto"/>
-      </w:pPr>
-    </w:p>
-    <w:p>
-      <w:pPr>
-        <w:spacing w:line="312" w:lineRule="auto"/>
-      </w:pPr>
-      <w:r>
-        <w:t xml:space="preserve">Clarkson, P. M., Li, Y., Richardson, G. D., &amp; </w:t>
-      </w:r>
-      <w:proofErr w:type="spellStart"/>
-      <w:r>
-        <w:t>Vasvari</w:t>
-      </w:r>
-      <w:proofErr w:type="spellEnd"/>
-      <w:r>
-        <w:t xml:space="preserve">, F. P. (2008). Revisiting the relation between environmental performance and environmental disclosure: An empirical analysis. Accounting, </w:t>
-      </w:r>
-      <w:proofErr w:type="gramStart"/>
-      <w:r>
-        <w:t>organizations</w:t>
-      </w:r>
-      <w:proofErr w:type="gramEnd"/>
-      <w:r>
-        <w:t xml:space="preserve"> and society, 33(4-5), 303-327.</w:t>
+        <w:t>Chin, W. W. 1998. Issues and opinion on structural equation modeling. MIS Quart. 22 7-16.</w:t>
+      </w:r>
+    </w:p>
+    <w:p>
+      <w:pPr>
+        <w:spacing w:line="312" w:lineRule="auto"/>
+      </w:pPr>
+    </w:p>
+    <w:p>
+      <w:pPr>
+        <w:spacing w:line="312" w:lineRule="auto"/>
+      </w:pPr>
+      <w:r>
+        <w:t>Chin, W. W., B. L. Marcolin, P. R. Newsted, 2003. A partial least squares latent variable modelling approach for measuring interaction effects: Results from a Monte Carlo simulation study and an electronic mail emotion/adoption study. Inform. Syst. Res. 14: 189-217.</w:t>
+      </w:r>
+    </w:p>
+    <w:p>
+      <w:pPr>
+        <w:spacing w:line="312" w:lineRule="auto"/>
+      </w:pPr>
+    </w:p>
+    <w:p>
+      <w:pPr>
+        <w:spacing w:line="312" w:lineRule="auto"/>
+      </w:pPr>
+      <w:r>
+        <w:t>Ching, H. Y., Gerab, F., &amp; Toste, T. H. (2017). The quality of sustainability reports and corporate financial performance: Evidence from Brazilian listed companies. Sage Open, 7(2), 2158244017712027.</w:t>
+      </w:r>
+    </w:p>
+    <w:p>
+      <w:pPr>
+        <w:spacing w:line="312" w:lineRule="auto"/>
+      </w:pPr>
+    </w:p>
+    <w:p>
+      <w:pPr>
+        <w:spacing w:line="312" w:lineRule="auto"/>
+      </w:pPr>
+      <w:r>
+        <w:t>Cho, C. H., &amp; Patten, D. M. (2007). The role of environmental disclosures as tools of legitimacy: A research note. Accounting, organizations and society, 32(7-8), 639-647.</w:t>
+      </w:r>
+    </w:p>
+    <w:p>
+      <w:pPr>
+        <w:spacing w:line="312" w:lineRule="auto"/>
+      </w:pPr>
+    </w:p>
+    <w:p>
+      <w:pPr>
+        <w:spacing w:line="312" w:lineRule="auto"/>
+      </w:pPr>
+      <w:r>
+        <w:t>Chowdhury, R. H., Choi, S., Ennis, S., &amp; Chung, D. (2019). Which dimension of corporate social responsibility is a value driver in the oil and gas industry?. Canadian Journal of Administrative Sciences/Revue Canadienne des Sciences de l'Administration, 36(2), 260-272.</w:t>
+      </w:r>
+    </w:p>
+    <w:p>
+      <w:pPr>
+        <w:spacing w:line="312" w:lineRule="auto"/>
+      </w:pPr>
+    </w:p>
+    <w:p>
+      <w:pPr>
+        <w:spacing w:line="312" w:lineRule="auto"/>
+      </w:pPr>
+      <w:r>
+        <w:t>Clarkson, P. M., Li, Y., Richardson, G. D., &amp; Vasvari, F. P. (2008). Revisiting the relation between environmental performance and environmental disclosure: An empirical analysis. Accounting, organizations and society, 33(4-5), 303-327.</w:t>
       </w:r>
     </w:p>
     <w:p>
@@ -15358,118 +14227,60 @@
       <w:pPr>
         <w:spacing w:line="312" w:lineRule="auto"/>
       </w:pPr>
-      <w:proofErr w:type="spellStart"/>
-      <w:r>
-        <w:t>Conneau</w:t>
-      </w:r>
-      <w:proofErr w:type="spellEnd"/>
-      <w:r>
-        <w:t xml:space="preserve">, A., Kiela, D., Schwenk, H., Barrault, L., &amp; Bordes, A. (2017). Supervised learning of universal sentence representations from natural language inference data. </w:t>
-      </w:r>
-      <w:proofErr w:type="spellStart"/>
-      <w:r>
-        <w:t>arXiv</w:t>
-      </w:r>
-      <w:proofErr w:type="spellEnd"/>
-      <w:r>
-        <w:t xml:space="preserve"> preprint arXiv:1705.02364.</w:t>
-      </w:r>
-    </w:p>
-    <w:p>
-      <w:pPr>
-        <w:spacing w:line="312" w:lineRule="auto"/>
-      </w:pPr>
-    </w:p>
-    <w:p>
-      <w:pPr>
-        <w:spacing w:line="312" w:lineRule="auto"/>
-      </w:pPr>
-      <w:r>
-        <w:t xml:space="preserve">Connelly, B. L., Certo, S. T., Ireland, R. D., &amp; Reutzel, C. R. (2011). </w:t>
-      </w:r>
-      <w:proofErr w:type="spellStart"/>
-      <w:r>
-        <w:t>Signaling</w:t>
-      </w:r>
-      <w:proofErr w:type="spellEnd"/>
-      <w:r>
-        <w:t xml:space="preserve"> theory: A review and assessment. Journal of management, 37(1), 39-67.</w:t>
-      </w:r>
-    </w:p>
-    <w:p>
-      <w:pPr>
-        <w:spacing w:line="312" w:lineRule="auto"/>
-      </w:pPr>
-    </w:p>
-    <w:p>
-      <w:pPr>
-        <w:spacing w:line="312" w:lineRule="auto"/>
-      </w:pPr>
-      <w:r>
-        <w:t xml:space="preserve">Cormier, D., Magnan, M., &amp; Van </w:t>
-      </w:r>
-      <w:proofErr w:type="spellStart"/>
-      <w:r>
-        <w:t>Velthoven</w:t>
-      </w:r>
-      <w:proofErr w:type="spellEnd"/>
-      <w:r>
-        <w:t xml:space="preserve">, B. (2005). Environmental disclosure quality in large German companies: economic incentives, public pressures or institutional </w:t>
-      </w:r>
-      <w:proofErr w:type="gramStart"/>
-      <w:r>
-        <w:t>conditions?.</w:t>
-      </w:r>
-      <w:proofErr w:type="gramEnd"/>
-      <w:r>
-        <w:t xml:space="preserve"> European accounting review, 14(1), 3-39.</w:t>
-      </w:r>
-    </w:p>
-    <w:p>
-      <w:pPr>
-        <w:spacing w:line="312" w:lineRule="auto"/>
-      </w:pPr>
-    </w:p>
-    <w:p>
-      <w:pPr>
-        <w:spacing w:line="312" w:lineRule="auto"/>
-      </w:pPr>
-      <w:r>
-        <w:t xml:space="preserve">Cornelius, N., Wallace, J., &amp; </w:t>
-      </w:r>
-      <w:proofErr w:type="spellStart"/>
-      <w:r>
-        <w:t>Tassabehji</w:t>
-      </w:r>
-      <w:proofErr w:type="spellEnd"/>
-      <w:r>
-        <w:t xml:space="preserve">, R. (2007). An analysis of corporate social responsibility, corporate </w:t>
-      </w:r>
-      <w:proofErr w:type="gramStart"/>
-      <w:r>
-        <w:t>identity</w:t>
-      </w:r>
-      <w:proofErr w:type="gramEnd"/>
-      <w:r>
-        <w:t xml:space="preserve"> and ethics teaching in business schools. Journal of Business Ethics, 76(1), 117-135.</w:t>
-      </w:r>
-    </w:p>
-    <w:p>
-      <w:pPr>
-        <w:spacing w:line="312" w:lineRule="auto"/>
-      </w:pPr>
-    </w:p>
-    <w:p>
-      <w:pPr>
-        <w:spacing w:line="312" w:lineRule="auto"/>
-      </w:pPr>
-      <w:proofErr w:type="spellStart"/>
-      <w:r>
-        <w:t>Cöster</w:t>
-      </w:r>
-      <w:proofErr w:type="spellEnd"/>
-      <w:r>
-        <w:t>, M., Dahlin, G., &amp; Isaksson, R. (2020). Are they reporting the right thing and are they doing it right?—A measurement maturity grid for evaluation of sustainability reports. Sustainability, 12(24), 10393.</w:t>
+      <w:r>
+        <w:t>Conneau, A., Kiela, D., Schwenk, H., Barrault, L., &amp; Bordes, A. (2017). Supervised learning of universal sentence representations from natural language inference data. arXiv preprint arXiv:1705.02364.</w:t>
+      </w:r>
+    </w:p>
+    <w:p>
+      <w:pPr>
+        <w:spacing w:line="312" w:lineRule="auto"/>
+      </w:pPr>
+    </w:p>
+    <w:p>
+      <w:pPr>
+        <w:spacing w:line="312" w:lineRule="auto"/>
+      </w:pPr>
+      <w:r>
+        <w:t>Connelly, B. L., Certo, S. T., Ireland, R. D., &amp; Reutzel, C. R. (2011). Signaling theory: A review and assessment. Journal of management, 37(1), 39-67.</w:t>
+      </w:r>
+    </w:p>
+    <w:p>
+      <w:pPr>
+        <w:spacing w:line="312" w:lineRule="auto"/>
+      </w:pPr>
+    </w:p>
+    <w:p>
+      <w:pPr>
+        <w:spacing w:line="312" w:lineRule="auto"/>
+      </w:pPr>
+      <w:r>
+        <w:t>Cormier, D., Magnan, M., &amp; Van Velthoven, B. (2005). Environmental disclosure quality in large German companies: economic incentives, public pressures or institutional conditions?. European accounting review, 14(1), 3-39.</w:t>
+      </w:r>
+    </w:p>
+    <w:p>
+      <w:pPr>
+        <w:spacing w:line="312" w:lineRule="auto"/>
+      </w:pPr>
+    </w:p>
+    <w:p>
+      <w:pPr>
+        <w:spacing w:line="312" w:lineRule="auto"/>
+      </w:pPr>
+      <w:r>
+        <w:t>Cornelius, N., Wallace, J., &amp; Tassabehji, R. (2007). An analysis of corporate social responsibility, corporate identity and ethics teaching in business schools. Journal of Business Ethics, 76(1), 117-135.</w:t>
+      </w:r>
+    </w:p>
+    <w:p>
+      <w:pPr>
+        <w:spacing w:line="312" w:lineRule="auto"/>
+      </w:pPr>
+    </w:p>
+    <w:p>
+      <w:pPr>
+        <w:spacing w:line="312" w:lineRule="auto"/>
+      </w:pPr>
+      <w:r>
+        <w:t>Cöster, M., Dahlin, G., &amp; Isaksson, R. (2020). Are they reporting the right thing and are they doing it right?—A measurement maturity grid for evaluation of sustainability reports. Sustainability, 12(24), 10393.</w:t>
       </w:r>
     </w:p>
     <w:p>
@@ -15508,39 +14319,23 @@
         <w:spacing w:line="312" w:lineRule="auto"/>
       </w:pPr>
       <w:r>
-        <w:t xml:space="preserve">Cupertino, S., </w:t>
-      </w:r>
-      <w:proofErr w:type="spellStart"/>
-      <w:r>
-        <w:t>Consolandi</w:t>
-      </w:r>
-      <w:proofErr w:type="spellEnd"/>
-      <w:r>
-        <w:t>, C., &amp; Vercelli, A. (2019). Corporate social performance, financialization, and real investment in US manufacturing firms. Sustainability, 11(7), 1836.</w:t>
-      </w:r>
-    </w:p>
-    <w:p>
-      <w:pPr>
-        <w:spacing w:line="312" w:lineRule="auto"/>
-      </w:pPr>
-    </w:p>
-    <w:p>
-      <w:pPr>
-        <w:spacing w:line="312" w:lineRule="auto"/>
-      </w:pPr>
-      <w:proofErr w:type="spellStart"/>
+        <w:t>Cupertino, S., Consolandi, C., &amp; Vercelli, A. (2019). Corporate social performance, financialization, and real investment in US manufacturing firms. Sustainability, 11(7), 1836.</w:t>
+      </w:r>
+    </w:p>
+    <w:p>
+      <w:pPr>
+        <w:spacing w:line="312" w:lineRule="auto"/>
+      </w:pPr>
+    </w:p>
+    <w:p>
+      <w:pPr>
+        <w:spacing w:line="312" w:lineRule="auto"/>
+      </w:pPr>
       <w:r>
         <w:rPr>
           <w:highlight w:val="lightGray"/>
         </w:rPr>
-        <w:t>Dahlsrud</w:t>
-      </w:r>
-      <w:proofErr w:type="spellEnd"/>
-      <w:r>
-        <w:rPr>
-          <w:highlight w:val="lightGray"/>
-        </w:rPr>
-        <w:t>, A. (2008): “How Corporate Social Responsibility Is Defined: An Analysis of 37 Definitions.” Corporate Social Responsibility and Environmental Management., John Wiley &amp; Sons, 15 (1), 1–13.</w:t>
+        <w:t>Dahlsrud, A. (2008): “How Corporate Social Responsibility Is Defined: An Analysis of 37 Definitions.” Corporate Social Responsibility and Environmental Management., John Wiley &amp; Sons, 15 (1), 1–13.</w:t>
       </w:r>
     </w:p>
     <w:p>
@@ -15554,15 +14349,7 @@
       </w:pPr>
       <w:r>
         <w:lastRenderedPageBreak/>
-        <w:t xml:space="preserve">Dangelico, R. M., &amp; </w:t>
-      </w:r>
-      <w:proofErr w:type="spellStart"/>
-      <w:r>
-        <w:t>Pontrandolfo</w:t>
-      </w:r>
-      <w:proofErr w:type="spellEnd"/>
-      <w:r>
-        <w:t>, P. (2010). From green product definitions and classifications to green option matrix. Journal of Cleaner Production, 18(16/17), 1608–1628.</w:t>
+        <w:t>Dangelico, R. M., &amp; Pontrandolfo, P. (2010). From green product definitions and classifications to green option matrix. Journal of Cleaner Production, 18(16/17), 1608–1628.</w:t>
       </w:r>
     </w:p>
     <w:p>
@@ -15601,15 +14388,7 @@
         <w:spacing w:line="312" w:lineRule="auto"/>
       </w:pPr>
       <w:r>
-        <w:t xml:space="preserve">Devlin, J., Chang, M. W., Lee, K., &amp; Toutanova, K. (2018). Bert: Pre-training of deep bidirectional transformers for language understanding. </w:t>
-      </w:r>
-      <w:proofErr w:type="spellStart"/>
-      <w:r>
-        <w:t>arXiv</w:t>
-      </w:r>
-      <w:proofErr w:type="spellEnd"/>
-      <w:r>
-        <w:t xml:space="preserve"> preprint arXiv:1810.04805.</w:t>
+        <w:t>Devlin, J., Chang, M. W., Lee, K., &amp; Toutanova, K. (2018). Bert: Pre-training of deep bidirectional transformers for language understanding. arXiv preprint arXiv:1810.04805.</w:t>
       </w:r>
     </w:p>
     <w:p>
@@ -15728,34 +14507,21 @@
       <w:pPr>
         <w:spacing w:line="312" w:lineRule="auto"/>
       </w:pPr>
-      <w:proofErr w:type="spellStart"/>
-      <w:r>
-        <w:t>Fatoki</w:t>
-      </w:r>
-      <w:proofErr w:type="spellEnd"/>
-      <w:r>
-        <w:t>, O. (2019). Green entrepreneurial orientation and firm performance in South Africa. Entrepreneurship and Sustainability Issues, 7(1), 247.</w:t>
-      </w:r>
-    </w:p>
-    <w:p>
-      <w:pPr>
-        <w:spacing w:line="312" w:lineRule="auto"/>
-      </w:pPr>
-    </w:p>
-    <w:p>
-      <w:pPr>
-        <w:spacing w:line="312" w:lineRule="auto"/>
-      </w:pPr>
-      <w:r>
-        <w:t xml:space="preserve">Fisher, I. E., Garnsey, M. R., &amp; Hughes, M. E. (2016). Natural language processing in accounting, </w:t>
-      </w:r>
-      <w:proofErr w:type="gramStart"/>
-      <w:r>
-        <w:t>auditing</w:t>
-      </w:r>
-      <w:proofErr w:type="gramEnd"/>
-      <w:r>
-        <w:t xml:space="preserve"> and finance: A synthesis of the literature with a roadmap for future research. Intelligent Systems in Accounting, Finance and Management, 23(3), 157-214.</w:t>
+      <w:r>
+        <w:t>Fatoki, O. (2019). Green entrepreneurial orientation and firm performance in South Africa. Entrepreneurship and Sustainability Issues, 7(1), 247.</w:t>
+      </w:r>
+    </w:p>
+    <w:p>
+      <w:pPr>
+        <w:spacing w:line="312" w:lineRule="auto"/>
+      </w:pPr>
+    </w:p>
+    <w:p>
+      <w:pPr>
+        <w:spacing w:line="312" w:lineRule="auto"/>
+      </w:pPr>
+      <w:r>
+        <w:t>Fisher, I. E., Garnsey, M. R., &amp; Hughes, M. E. (2016). Natural language processing in accounting, auditing and finance: A synthesis of the literature with a roadmap for future research. Intelligent Systems in Accounting, Finance and Management, 23(3), 157-214.</w:t>
       </w:r>
     </w:p>
     <w:p>
@@ -15808,13 +14574,8 @@
       <w:pPr>
         <w:spacing w:line="312" w:lineRule="auto"/>
       </w:pPr>
-      <w:proofErr w:type="spellStart"/>
-      <w:r>
-        <w:t>Freundlieb</w:t>
-      </w:r>
-      <w:proofErr w:type="spellEnd"/>
-      <w:r>
-        <w:t>, M., &amp; Teuteberg, F. (2013). Corporate social responsibility reporting-a transnational analysis of online corporate social responsibility reports by market–listed companies: contents and their evolution. International Journal of Innovation and Sustainable Development, 7(1), 1-26.</w:t>
+      <w:r>
+        <w:t>Freundlieb, M., &amp; Teuteberg, F. (2013). Corporate social responsibility reporting-a transnational analysis of online corporate social responsibility reports by market–listed companies: contents and their evolution. International Journal of Innovation and Sustainable Development, 7(1), 1-26.</w:t>
       </w:r>
     </w:p>
     <w:p>
@@ -15840,36 +14601,20 @@
         <w:spacing w:line="312" w:lineRule="auto"/>
       </w:pPr>
       <w:r>
-        <w:t xml:space="preserve">FSB TFCD (2017). Final report: recommendations of the task force on climate-related financial disclosures. Financial Stability Board Task Force on Climate-Related Disclosures. Retrieved from https://www.fsb-tcfd.org/recommendations/ </w:t>
-      </w:r>
-      <w:proofErr w:type="gramStart"/>
-      <w:r>
-        <w:t>on</w:t>
-      </w:r>
-      <w:proofErr w:type="gramEnd"/>
-      <w:r>
-        <w:t xml:space="preserve"> 2022, Jul 24.</w:t>
-      </w:r>
-    </w:p>
-    <w:p>
-      <w:pPr>
-        <w:spacing w:line="312" w:lineRule="auto"/>
-      </w:pPr>
-    </w:p>
-    <w:p>
-      <w:pPr>
-        <w:spacing w:line="312" w:lineRule="auto"/>
-      </w:pPr>
-      <w:r>
-        <w:t xml:space="preserve">Galani, D., </w:t>
-      </w:r>
-      <w:proofErr w:type="spellStart"/>
-      <w:r>
-        <w:t>Gravas</w:t>
-      </w:r>
-      <w:proofErr w:type="spellEnd"/>
-      <w:r>
-        <w:t>, E., &amp; Stavropoulos, A. (2012). Company characteristics and environmental policy. Business Strategy and the Environment, 21(4), 236-247.</w:t>
+        <w:t>FSB TFCD (2017). Final report: recommendations of the task force on climate-related financial disclosures. Financial Stability Board Task Force on Climate-Related Disclosures. Retrieved from https://www.fsb-tcfd.org/recommendations/ on 2022, Jul 24.</w:t>
+      </w:r>
+    </w:p>
+    <w:p>
+      <w:pPr>
+        <w:spacing w:line="312" w:lineRule="auto"/>
+      </w:pPr>
+    </w:p>
+    <w:p>
+      <w:pPr>
+        <w:spacing w:line="312" w:lineRule="auto"/>
+      </w:pPr>
+      <w:r>
+        <w:t>Galani, D., Gravas, E., &amp; Stavropoulos, A. (2012). Company characteristics and environmental policy. Business Strategy and the Environment, 21(4), 236-247.</w:t>
       </w:r>
     </w:p>
     <w:p>
@@ -15918,34 +14663,48 @@
         </w:rPr>
         <w:t>á</w:t>
       </w:r>
-      <w:proofErr w:type="spellStart"/>
       <w:r>
         <w:rPr>
           <w:rFonts w:hint="eastAsia"/>
         </w:rPr>
-        <w:t>nchez</w:t>
-      </w:r>
-      <w:proofErr w:type="spellEnd"/>
+        <w:t>nchez, I. M., Mart</w:t>
+      </w:r>
       <w:r>
         <w:rPr>
           <w:rFonts w:hint="eastAsia"/>
         </w:rPr>
-        <w:t>, I. M., Mart</w:t>
+        <w:t>í</w:t>
       </w:r>
       <w:r>
         <w:rPr>
           <w:rFonts w:hint="eastAsia"/>
         </w:rPr>
+        <w:t>nez</w:t>
+      </w:r>
+      <w:r>
+        <w:rPr>
+          <w:rFonts w:hint="eastAsia"/>
+        </w:rPr>
+        <w:t>‐</w:t>
+      </w:r>
+      <w:r>
+        <w:rPr>
+          <w:rFonts w:hint="eastAsia"/>
+        </w:rPr>
+        <w:t>Ferrero, J., &amp; Garc</w:t>
+      </w:r>
+      <w:r>
+        <w:rPr>
+          <w:rFonts w:hint="eastAsia"/>
+        </w:rPr>
         <w:t>í</w:t>
       </w:r>
-      <w:proofErr w:type="spellStart"/>
       <w:r>
         <w:rPr>
           <w:rFonts w:hint="eastAsia"/>
         </w:rPr>
-        <w:t>nez</w:t>
-      </w:r>
-      <w:proofErr w:type="spellEnd"/>
+        <w:t>a</w:t>
+      </w:r>
       <w:r>
         <w:rPr>
           <w:rFonts w:hint="eastAsia"/>
@@ -15956,30 +14715,6 @@
         <w:rPr>
           <w:rFonts w:hint="eastAsia"/>
         </w:rPr>
-        <w:t>Ferrero, J., &amp; Garc</w:t>
-      </w:r>
-      <w:r>
-        <w:rPr>
-          <w:rFonts w:hint="eastAsia"/>
-        </w:rPr>
-        <w:t>í</w:t>
-      </w:r>
-      <w:r>
-        <w:rPr>
-          <w:rFonts w:hint="eastAsia"/>
-        </w:rPr>
-        <w:t>a</w:t>
-      </w:r>
-      <w:r>
-        <w:rPr>
-          <w:rFonts w:hint="eastAsia"/>
-        </w:rPr>
-        <w:t>‐</w:t>
-      </w:r>
-      <w:r>
-        <w:rPr>
-          <w:rFonts w:hint="eastAsia"/>
-        </w:rPr>
         <w:t>Meca, E. (2018). Board of directors and CSR in banking: the moderating role of bank regulation and investor protection strength. Australian</w:t>
       </w:r>
       <w:r>
@@ -15996,52 +14731,20 @@
         <w:spacing w:line="312" w:lineRule="auto"/>
       </w:pPr>
       <w:r>
-        <w:t xml:space="preserve">Goel, S., </w:t>
-      </w:r>
-      <w:proofErr w:type="spellStart"/>
-      <w:r>
-        <w:t>Gangolly</w:t>
-      </w:r>
-      <w:proofErr w:type="spellEnd"/>
-      <w:r>
-        <w:t xml:space="preserve">, J., Faerman, S. R., &amp; </w:t>
-      </w:r>
-      <w:proofErr w:type="spellStart"/>
-      <w:r>
-        <w:t>Uzuner</w:t>
-      </w:r>
-      <w:proofErr w:type="spellEnd"/>
-      <w:r>
-        <w:t xml:space="preserve">, O. (2010). Can linguistic predictors detect fraudulent financial </w:t>
-      </w:r>
-      <w:proofErr w:type="gramStart"/>
-      <w:r>
-        <w:t>filings?.</w:t>
-      </w:r>
-      <w:proofErr w:type="gramEnd"/>
-      <w:r>
-        <w:t xml:space="preserve"> Journal of Emerging Technologies in Accounting, 7(1), 25-46.</w:t>
-      </w:r>
-    </w:p>
-    <w:p>
-      <w:pPr>
-        <w:spacing w:line="312" w:lineRule="auto"/>
-      </w:pPr>
-    </w:p>
-    <w:p>
-      <w:pPr>
-        <w:spacing w:line="312" w:lineRule="auto"/>
-      </w:pPr>
-      <w:r>
-        <w:t xml:space="preserve">Gomez-Carrasco, P., </w:t>
-      </w:r>
-      <w:proofErr w:type="spellStart"/>
-      <w:r>
-        <w:t>Guillamon-Saorin</w:t>
-      </w:r>
-      <w:proofErr w:type="spellEnd"/>
-      <w:r>
-        <w:t>, E., &amp; Osma, B. G. (2016). The illusion of CSR: Drawing the line between core and supplementary CSR. Sustainability Accounting, Management and Policy Journal.</w:t>
+        <w:t>Goel, S., Gangolly, J., Faerman, S. R., &amp; Uzuner, O. (2010). Can linguistic predictors detect fraudulent financial filings?. Journal of Emerging Technologies in Accounting, 7(1), 25-46.</w:t>
+      </w:r>
+    </w:p>
+    <w:p>
+      <w:pPr>
+        <w:spacing w:line="312" w:lineRule="auto"/>
+      </w:pPr>
+    </w:p>
+    <w:p>
+      <w:pPr>
+        <w:spacing w:line="312" w:lineRule="auto"/>
+      </w:pPr>
+      <w:r>
+        <w:t>Gomez-Carrasco, P., Guillamon-Saorin, E., &amp; Osma, B. G. (2016). The illusion of CSR: Drawing the line between core and supplementary CSR. Sustainability Accounting, Management and Policy Journal.</w:t>
       </w:r>
     </w:p>
     <w:p>
@@ -16056,13 +14759,8 @@
       <w:r>
         <w:t xml:space="preserve">Global Reporting Initiative. (2013). An introduction to G4. The next generation of sustainability reporting. Retrieved </w:t>
       </w:r>
-      <w:proofErr w:type="gramStart"/>
-      <w:r>
-        <w:t>on</w:t>
-      </w:r>
-      <w:proofErr w:type="gramEnd"/>
-      <w:r>
-        <w:t xml:space="preserve"> 2022, Jul 27 </w:t>
+      <w:r>
+        <w:t xml:space="preserve">on 2022, Jul 27 </w:t>
       </w:r>
       <w:r>
         <w:t>from  https://www.globalreporting.org/resourcelibrary/GRIAn-introduction-to-G4.pdf</w:t>
@@ -16161,86 +14859,47 @@
       <w:pPr>
         <w:spacing w:line="312" w:lineRule="auto"/>
       </w:pPr>
-      <w:proofErr w:type="spellStart"/>
-      <w:r>
-        <w:t>Harymawan</w:t>
-      </w:r>
-      <w:proofErr w:type="spellEnd"/>
-      <w:r>
-        <w:t xml:space="preserve">, I., Nasih, M., Ratri, M. C., </w:t>
-      </w:r>
-      <w:proofErr w:type="spellStart"/>
-      <w:r>
-        <w:t>Soeprajitno</w:t>
-      </w:r>
-      <w:proofErr w:type="spellEnd"/>
-      <w:r>
-        <w:t>, R. R. W. N., &amp; Shafie, R. (2020). Sentiment analysis trend on sustainability reporting in Indonesia: Evidence from construction industry. Journal of Security and Sustainability Issues, 9(3).</w:t>
-      </w:r>
-    </w:p>
-    <w:p>
-      <w:pPr>
-        <w:spacing w:line="312" w:lineRule="auto"/>
-      </w:pPr>
-    </w:p>
-    <w:p>
-      <w:pPr>
-        <w:spacing w:line="312" w:lineRule="auto"/>
-      </w:pPr>
-      <w:r>
-        <w:t xml:space="preserve">Henry, E. (2008). Are investors influenced by how earnings press releases are </w:t>
-      </w:r>
-      <w:proofErr w:type="gramStart"/>
-      <w:r>
-        <w:t>written?.</w:t>
-      </w:r>
-      <w:proofErr w:type="gramEnd"/>
-      <w:r>
-        <w:t xml:space="preserve"> The Journal of Business Communication (1973), 45(4), 363-407.</w:t>
-      </w:r>
-    </w:p>
-    <w:p>
-      <w:pPr>
-        <w:spacing w:line="312" w:lineRule="auto"/>
-      </w:pPr>
-    </w:p>
-    <w:p>
-      <w:pPr>
-        <w:spacing w:line="312" w:lineRule="auto"/>
-      </w:pPr>
-      <w:proofErr w:type="spellStart"/>
-      <w:r>
-        <w:t>Hooghiemstra</w:t>
-      </w:r>
-      <w:proofErr w:type="spellEnd"/>
-      <w:r>
-        <w:t xml:space="preserve">, R. (2000). Corporate communication and impression management–new perspectives </w:t>
-      </w:r>
-      <w:proofErr w:type="gramStart"/>
-      <w:r>
-        <w:t>why</w:t>
-      </w:r>
-      <w:proofErr w:type="gramEnd"/>
-      <w:r>
-        <w:t xml:space="preserve"> companies engage in corporate social reporting. Journal of business ethics, 27(1), 55-68.</w:t>
-      </w:r>
-    </w:p>
-    <w:p>
-      <w:pPr>
-        <w:spacing w:line="312" w:lineRule="auto"/>
-      </w:pPr>
-    </w:p>
-    <w:p>
-      <w:pPr>
-        <w:spacing w:line="312" w:lineRule="auto"/>
-      </w:pPr>
-      <w:proofErr w:type="spellStart"/>
-      <w:r>
-        <w:t>Hrasky</w:t>
-      </w:r>
-      <w:proofErr w:type="spellEnd"/>
-      <w:r>
-        <w:t>, S. (2012). Visual disclosure strategies adopted by more and less sustainability-driven companies. Accounting Forum, 36, 154-165. doi:10.1016/j.accfor.2012.02.001</w:t>
+      <w:r>
+        <w:t>Harymawan, I., Nasih, M., Ratri, M. C., Soeprajitno, R. R. W. N., &amp; Shafie, R. (2020). Sentiment analysis trend on sustainability reporting in Indonesia: Evidence from construction industry. Journal of Security and Sustainability Issues, 9(3).</w:t>
+      </w:r>
+    </w:p>
+    <w:p>
+      <w:pPr>
+        <w:spacing w:line="312" w:lineRule="auto"/>
+      </w:pPr>
+    </w:p>
+    <w:p>
+      <w:pPr>
+        <w:spacing w:line="312" w:lineRule="auto"/>
+      </w:pPr>
+      <w:r>
+        <w:t>Henry, E. (2008). Are investors influenced by how earnings press releases are written?. The Journal of Business Communication (1973), 45(4), 363-407.</w:t>
+      </w:r>
+    </w:p>
+    <w:p>
+      <w:pPr>
+        <w:spacing w:line="312" w:lineRule="auto"/>
+      </w:pPr>
+    </w:p>
+    <w:p>
+      <w:pPr>
+        <w:spacing w:line="312" w:lineRule="auto"/>
+      </w:pPr>
+      <w:r>
+        <w:t>Hooghiemstra, R. (2000). Corporate communication and impression management–new perspectives why companies engage in corporate social reporting. Journal of business ethics, 27(1), 55-68.</w:t>
+      </w:r>
+    </w:p>
+    <w:p>
+      <w:pPr>
+        <w:spacing w:line="312" w:lineRule="auto"/>
+      </w:pPr>
+    </w:p>
+    <w:p>
+      <w:pPr>
+        <w:spacing w:line="312" w:lineRule="auto"/>
+      </w:pPr>
+      <w:r>
+        <w:t>Hrasky, S. (2012). Visual disclosure strategies adopted by more and less sustainability-driven companies. Accounting Forum, 36, 154-165. doi:10.1016/j.accfor.2012.02.001</w:t>
       </w:r>
     </w:p>
     <w:p>
@@ -16394,13 +15053,8 @@
       <w:pPr>
         <w:spacing w:line="312" w:lineRule="auto"/>
       </w:pPr>
-      <w:proofErr w:type="spellStart"/>
-      <w:r>
-        <w:t>Jin</w:t>
-      </w:r>
-      <w:proofErr w:type="spellEnd"/>
-      <w:r>
-        <w:t xml:space="preserve">, N. G. (2022). Differences between Corporate Social Responsibility (CSR) and ESG (Environmental, Social, Governance) Management in the Financial Industry (Doctoral dissertation, </w:t>
+      <w:r>
+        <w:t xml:space="preserve">Jin, N. G. (2022). Differences between Corporate Social Responsibility (CSR) and ESG (Environmental, Social, Governance) Management in the Financial Industry (Doctoral dissertation, </w:t>
       </w:r>
       <w:r>
         <w:rPr>
@@ -16457,41 +15111,20 @@
         <w:spacing w:line="312" w:lineRule="auto"/>
       </w:pPr>
       <w:r>
-        <w:t xml:space="preserve">Kang, H., &amp; Kim, J. (2022). </w:t>
-      </w:r>
-      <w:proofErr w:type="spellStart"/>
-      <w:r>
-        <w:t>Analyzing</w:t>
-      </w:r>
-      <w:proofErr w:type="spellEnd"/>
-      <w:r>
-        <w:t xml:space="preserve"> and Visualizing Text Information in Corporate Sustainability Reports Using Natural Language Processing Methods. Applied Sciences, 12(11), 5614.</w:t>
-      </w:r>
-    </w:p>
-    <w:p>
-      <w:pPr>
-        <w:spacing w:line="312" w:lineRule="auto"/>
-      </w:pPr>
-    </w:p>
-    <w:p>
-      <w:pPr>
-        <w:spacing w:line="312" w:lineRule="auto"/>
-      </w:pPr>
-      <w:proofErr w:type="spellStart"/>
-      <w:r>
-        <w:t>Kasbun</w:t>
-      </w:r>
-      <w:proofErr w:type="spellEnd"/>
-      <w:r>
-        <w:t xml:space="preserve">, N. F., </w:t>
-      </w:r>
-      <w:proofErr w:type="spellStart"/>
-      <w:r>
-        <w:t>Teh</w:t>
-      </w:r>
-      <w:proofErr w:type="spellEnd"/>
-      <w:r>
-        <w:t>, B. H., &amp; San Ong, T. (2016). Sustainability reporting and financial performance of Malaysian public listed companies. Institutions and Economies, 78-93.</w:t>
+        <w:t>Kang, H., &amp; Kim, J. (2022). Analyzing and Visualizing Text Information in Corporate Sustainability Reports Using Natural Language Processing Methods. Applied Sciences, 12(11), 5614.</w:t>
+      </w:r>
+    </w:p>
+    <w:p>
+      <w:pPr>
+        <w:spacing w:line="312" w:lineRule="auto"/>
+      </w:pPr>
+    </w:p>
+    <w:p>
+      <w:pPr>
+        <w:spacing w:line="312" w:lineRule="auto"/>
+      </w:pPr>
+      <w:r>
+        <w:t>Kasbun, N. F., Teh, B. H., &amp; San Ong, T. (2016). Sustainability reporting and financial performance of Malaysian public listed companies. Institutions and Economies, 78-93.</w:t>
       </w:r>
     </w:p>
     <w:p>
@@ -16516,42 +15149,21 @@
       <w:pPr>
         <w:spacing w:line="312" w:lineRule="auto"/>
       </w:pPr>
-      <w:proofErr w:type="spellStart"/>
-      <w:r>
-        <w:t>Khaveh</w:t>
-      </w:r>
-      <w:proofErr w:type="spellEnd"/>
-      <w:r>
-        <w:t xml:space="preserve">, A., </w:t>
-      </w:r>
-      <w:proofErr w:type="spellStart"/>
-      <w:r>
-        <w:t>Nikhasemi</w:t>
-      </w:r>
-      <w:proofErr w:type="spellEnd"/>
-      <w:r>
-        <w:t>, S. R., Haque, A., &amp; Yousefi, A. (2012). Voluntary sustainability disclosure, revenue, and shareholders wealth-a perspective from Singaporean companies. Business Management Dynamics, 1(9), 06-12.</w:t>
-      </w:r>
-    </w:p>
-    <w:p>
-      <w:pPr>
-        <w:spacing w:line="312" w:lineRule="auto"/>
-      </w:pPr>
-    </w:p>
-    <w:p>
-      <w:pPr>
-        <w:spacing w:line="312" w:lineRule="auto"/>
-      </w:pPr>
-      <w:r>
-        <w:t xml:space="preserve">Kim. (2021). Current Status and direction of development of research on ESG management performance: Korea and China. </w:t>
-      </w:r>
-      <w:proofErr w:type="gramStart"/>
-      <w:r>
-        <w:t>Korean-Chinese</w:t>
-      </w:r>
-      <w:proofErr w:type="gramEnd"/>
-      <w:r>
-        <w:t xml:space="preserve"> Social Science Studies, 60, 64-83.</w:t>
+      <w:r>
+        <w:t>Khaveh, A., Nikhasemi, S. R., Haque, A., &amp; Yousefi, A. (2012). Voluntary sustainability disclosure, revenue, and shareholders wealth-a perspective from Singaporean companies. Business Management Dynamics, 1(9), 06-12.</w:t>
+      </w:r>
+    </w:p>
+    <w:p>
+      <w:pPr>
+        <w:spacing w:line="312" w:lineRule="auto"/>
+      </w:pPr>
+    </w:p>
+    <w:p>
+      <w:pPr>
+        <w:spacing w:line="312" w:lineRule="auto"/>
+      </w:pPr>
+      <w:r>
+        <w:t>Kim. (2021). Current Status and direction of development of research on ESG management performance: Korea and China. Korean-Chinese Social Science Studies, 60, 64-83.</w:t>
       </w:r>
     </w:p>
     <w:p>
@@ -16578,15 +15190,7 @@
         <w:spacing w:line="312" w:lineRule="auto"/>
       </w:pPr>
       <w:r>
-        <w:t xml:space="preserve">Kincaid, J. P., Fishburne, R. P., Rogers, R. L., &amp; </w:t>
-      </w:r>
-      <w:proofErr w:type="spellStart"/>
-      <w:r>
-        <w:t>Chissom</w:t>
-      </w:r>
-      <w:proofErr w:type="spellEnd"/>
-      <w:r>
-        <w:t>, B. S. (1975, February). Derivation of new readability formulas (Automated Readability Index, Fog Count and Flesch Reading Ease Formula) for Navy enlisted personnel. Retrieved from http://www.dtic.mil/dtic/tr/fulltext/u2/a006655.pdf</w:t>
+        <w:t>Kincaid, J. P., Fishburne, R. P., Rogers, R. L., &amp; Chissom, B. S. (1975, February). Derivation of new readability formulas (Automated Readability Index, Fog Count and Flesch Reading Ease Formula) for Navy enlisted personnel. Retrieved from http://www.dtic.mil/dtic/tr/fulltext/u2/a006655.pdf</w:t>
       </w:r>
     </w:p>
     <w:p>
@@ -16651,68 +15255,20 @@
         <w:spacing w:line="312" w:lineRule="auto"/>
       </w:pPr>
       <w:r>
-        <w:t xml:space="preserve">Kyaw, K., </w:t>
-      </w:r>
-      <w:proofErr w:type="spellStart"/>
-      <w:r>
-        <w:t>Olugbode</w:t>
-      </w:r>
-      <w:proofErr w:type="spellEnd"/>
-      <w:r>
-        <w:t xml:space="preserve">, M., &amp; </w:t>
-      </w:r>
-      <w:proofErr w:type="spellStart"/>
-      <w:r>
-        <w:t>Petracci</w:t>
-      </w:r>
-      <w:proofErr w:type="spellEnd"/>
-      <w:r>
-        <w:t xml:space="preserve">, B. (2017). Can board gender diversity promote corporate social </w:t>
-      </w:r>
-      <w:proofErr w:type="gramStart"/>
-      <w:r>
-        <w:t>performance?.</w:t>
-      </w:r>
-      <w:proofErr w:type="gramEnd"/>
-      <w:r>
-        <w:t xml:space="preserve"> Corporate Governance: The International Journal of Business in Society.</w:t>
-      </w:r>
-    </w:p>
-    <w:p>
-      <w:pPr>
-        <w:spacing w:line="312" w:lineRule="auto"/>
-      </w:pPr>
-    </w:p>
-    <w:p>
-      <w:pPr>
-        <w:spacing w:line="312" w:lineRule="auto"/>
-      </w:pPr>
-      <w:r>
-        <w:t xml:space="preserve">Lan, Z., Chen, M., Goodman, S., Gimpel, K., Sharma, P., &amp; </w:t>
-      </w:r>
-      <w:proofErr w:type="spellStart"/>
-      <w:r>
-        <w:t>Soricut</w:t>
-      </w:r>
-      <w:proofErr w:type="spellEnd"/>
-      <w:r>
-        <w:t xml:space="preserve">, R. (2019). Albert: A lite </w:t>
-      </w:r>
-      <w:proofErr w:type="spellStart"/>
-      <w:r>
-        <w:t>bert</w:t>
-      </w:r>
-      <w:proofErr w:type="spellEnd"/>
-      <w:r>
-        <w:t xml:space="preserve"> for self-supervised learning of language representations. </w:t>
-      </w:r>
-      <w:proofErr w:type="spellStart"/>
-      <w:r>
-        <w:t>arXiv</w:t>
-      </w:r>
-      <w:proofErr w:type="spellEnd"/>
-      <w:r>
-        <w:t xml:space="preserve"> preprint arXiv:1909.11942.</w:t>
+        <w:t>Kyaw, K., Olugbode, M., &amp; Petracci, B. (2017). Can board gender diversity promote corporate social performance?. Corporate Governance: The International Journal of Business in Society.</w:t>
+      </w:r>
+    </w:p>
+    <w:p>
+      <w:pPr>
+        <w:spacing w:line="312" w:lineRule="auto"/>
+      </w:pPr>
+    </w:p>
+    <w:p>
+      <w:pPr>
+        <w:spacing w:line="312" w:lineRule="auto"/>
+      </w:pPr>
+      <w:r>
+        <w:t>Lan, Z., Chen, M., Goodman, S., Gimpel, K., Sharma, P., &amp; Soricut, R. (2019). Albert: A lite bert for self-supervised learning of language representations. arXiv preprint arXiv:1909.11942.</w:t>
       </w:r>
     </w:p>
     <w:p>
@@ -16798,15 +15354,7 @@
         <w:spacing w:line="312" w:lineRule="auto"/>
       </w:pPr>
       <w:r>
-        <w:t xml:space="preserve">Li, J., Pike, R., &amp; </w:t>
-      </w:r>
-      <w:proofErr w:type="spellStart"/>
-      <w:r>
-        <w:t>Haniffa</w:t>
-      </w:r>
-      <w:proofErr w:type="spellEnd"/>
-      <w:r>
-        <w:t>, R. (2008</w:t>
+        <w:t>Li, J., Pike, R., &amp; Haniffa, R. (2008</w:t>
       </w:r>
       <w:r>
         <w:t>b</w:t>
@@ -16901,21 +15449,8 @@
       <w:pPr>
         <w:spacing w:line="312" w:lineRule="auto"/>
       </w:pPr>
-      <w:proofErr w:type="spellStart"/>
-      <w:r>
-        <w:t>Lohmoller</w:t>
-      </w:r>
-      <w:proofErr w:type="spellEnd"/>
-      <w:r>
-        <w:t xml:space="preserve">, J. B. 1989. Latent Variable Path </w:t>
-      </w:r>
-      <w:proofErr w:type="spellStart"/>
-      <w:r>
-        <w:t>Modeling</w:t>
-      </w:r>
-      <w:proofErr w:type="spellEnd"/>
-      <w:r>
-        <w:t xml:space="preserve"> with Partial Least Squares. Springer-Verlag, New</w:t>
+      <w:r>
+        <w:t>Lohmoller, J. B. 1989. Latent Variable Path Modeling with Partial Least Squares. Springer-Verlag, New</w:t>
       </w:r>
       <w:r>
         <w:t xml:space="preserve"> </w:t>
@@ -16947,23 +15482,7 @@
         <w:spacing w:line="312" w:lineRule="auto"/>
       </w:pPr>
       <w:r>
-        <w:t xml:space="preserve">Luccioni, A., Baylor, E., &amp; Duchene, N. (2020). </w:t>
-      </w:r>
-      <w:proofErr w:type="spellStart"/>
-      <w:r>
-        <w:t>Analyzing</w:t>
-      </w:r>
-      <w:proofErr w:type="spellEnd"/>
-      <w:r>
-        <w:t xml:space="preserve"> sustainability reports using natural language processing. </w:t>
-      </w:r>
-      <w:proofErr w:type="spellStart"/>
-      <w:r>
-        <w:t>arXiv</w:t>
-      </w:r>
-      <w:proofErr w:type="spellEnd"/>
-      <w:r>
-        <w:t xml:space="preserve"> preprint arXiv:2011.08073.</w:t>
+        <w:t>Luccioni, A., Baylor, E., &amp; Duchene, N. (2020). Analyzing sustainability reports using natural language processing. arXiv preprint arXiv:2011.08073.</w:t>
       </w:r>
     </w:p>
     <w:p>
@@ -17003,15 +15522,7 @@
         <w:spacing w:line="312" w:lineRule="auto"/>
       </w:pPr>
       <w:r>
-        <w:t xml:space="preserve">Meng, X. H., Zeng, S. X., &amp; Tam, C. M. (2013). From voluntarism to regulation: A study on ownership, economic </w:t>
-      </w:r>
-      <w:proofErr w:type="gramStart"/>
-      <w:r>
-        <w:t>performance</w:t>
-      </w:r>
-      <w:proofErr w:type="gramEnd"/>
-      <w:r>
-        <w:t xml:space="preserve"> and corporate environmental information disclosure in China. Journal of Business Ethics, 116, 217–232.</w:t>
+        <w:t>Meng, X. H., Zeng, S. X., &amp; Tam, C. M. (2013). From voluntarism to regulation: A study on ownership, economic performance and corporate environmental information disclosure in China. Journal of Business Ethics, 116, 217–232.</w:t>
       </w:r>
     </w:p>
     <w:p>
@@ -17050,23 +15561,7 @@
         <w:spacing w:line="312" w:lineRule="auto"/>
       </w:pPr>
       <w:r>
-        <w:t xml:space="preserve">Michelon, G., </w:t>
-      </w:r>
-      <w:proofErr w:type="spellStart"/>
-      <w:r>
-        <w:t>Pilonato</w:t>
-      </w:r>
-      <w:proofErr w:type="spellEnd"/>
-      <w:r>
-        <w:t xml:space="preserve">, S., &amp; </w:t>
-      </w:r>
-      <w:proofErr w:type="spellStart"/>
-      <w:r>
-        <w:t>Ricceri</w:t>
-      </w:r>
-      <w:proofErr w:type="spellEnd"/>
-      <w:r>
-        <w:t>, F. (2015). CSR reporting practices and the quality of disclosure: An empirical analysis. Critical perspectives on accounting, 33, 59-78.</w:t>
+        <w:t>Michelon, G., Pilonato, S., &amp; Ricceri, F. (2015). CSR reporting practices and the quality of disclosure: An empirical analysis. Critical perspectives on accounting, 33, 59-78.</w:t>
       </w:r>
     </w:p>
     <w:p>
@@ -17091,47 +15586,21 @@
       <w:pPr>
         <w:spacing w:line="312" w:lineRule="auto"/>
       </w:pPr>
-      <w:proofErr w:type="spellStart"/>
-      <w:r>
-        <w:t>Modapothala</w:t>
-      </w:r>
-      <w:proofErr w:type="spellEnd"/>
-      <w:r>
-        <w:t xml:space="preserve">, J. R., &amp; </w:t>
-      </w:r>
-      <w:proofErr w:type="spellStart"/>
-      <w:r>
-        <w:t>Issac</w:t>
-      </w:r>
-      <w:proofErr w:type="spellEnd"/>
-      <w:r>
-        <w:t>, B. (2009, January). Evaluation of corporate environmental reports using data mining approach. In 2009 International Conference on Computer Engineering and Technology (Vol. 2, pp. 543-547). IEEE.</w:t>
-      </w:r>
-    </w:p>
-    <w:p>
-      <w:pPr>
-        <w:spacing w:line="312" w:lineRule="auto"/>
-      </w:pPr>
-    </w:p>
-    <w:p>
-      <w:pPr>
-        <w:spacing w:line="312" w:lineRule="auto"/>
-      </w:pPr>
-      <w:proofErr w:type="spellStart"/>
-      <w:r>
-        <w:t>Modapothala</w:t>
-      </w:r>
-      <w:proofErr w:type="spellEnd"/>
-      <w:r>
-        <w:t xml:space="preserve">, J. R., </w:t>
-      </w:r>
-      <w:proofErr w:type="spellStart"/>
-      <w:r>
-        <w:t>Issac</w:t>
-      </w:r>
-      <w:proofErr w:type="spellEnd"/>
-      <w:r>
-        <w:t>, B., &amp; Jayamani, E. (2010). Appraising the corporate sustainability reports–text mining and multi-discriminatory analysis. In Innovations in computing sciences and software engineering (pp. 489-494). Springer, Dordrecht.</w:t>
+      <w:r>
+        <w:t>Modapothala, J. R., &amp; Issac, B. (2009, January). Evaluation of corporate environmental reports using data mining approach. In 2009 International Conference on Computer Engineering and Technology (Vol. 2, pp. 543-547). IEEE.</w:t>
+      </w:r>
+    </w:p>
+    <w:p>
+      <w:pPr>
+        <w:spacing w:line="312" w:lineRule="auto"/>
+      </w:pPr>
+    </w:p>
+    <w:p>
+      <w:pPr>
+        <w:spacing w:line="312" w:lineRule="auto"/>
+      </w:pPr>
+      <w:r>
+        <w:t>Modapothala, J. R., Issac, B., &amp; Jayamani, E. (2010). Appraising the corporate sustainability reports–text mining and multi-discriminatory analysis. In Innovations in computing sciences and software engineering (pp. 489-494). Springer, Dordrecht.</w:t>
       </w:r>
     </w:p>
     <w:p>
@@ -17158,15 +15627,7 @@
         <w:spacing w:line="312" w:lineRule="auto"/>
       </w:pPr>
       <w:r>
-        <w:t xml:space="preserve">Morgan Stanley Capital International. (2021.November). What is </w:t>
-      </w:r>
-      <w:proofErr w:type="gramStart"/>
-      <w:r>
-        <w:t>ESG?.</w:t>
-      </w:r>
-      <w:proofErr w:type="gramEnd"/>
-      <w:r>
-        <w:t xml:space="preserve"> APA Style. Retrieved November 20, 2021, from https://www.msci.com/esg-101-what-is-esg</w:t>
+        <w:t>Morgan Stanley Capital International. (2021.November). What is ESG?. APA Style. Retrieved November 20, 2021, from https://www.msci.com/esg-101-what-is-esg</w:t>
       </w:r>
     </w:p>
     <w:p>
@@ -17237,113 +15698,47 @@
       <w:pPr>
         <w:spacing w:line="312" w:lineRule="auto"/>
       </w:pPr>
-      <w:proofErr w:type="spellStart"/>
-      <w:r>
-        <w:t>Oncioiu</w:t>
-      </w:r>
-      <w:proofErr w:type="spellEnd"/>
-      <w:r>
-        <w:t xml:space="preserve">, I., Petrescu, A. G., </w:t>
-      </w:r>
-      <w:proofErr w:type="spellStart"/>
-      <w:r>
-        <w:t>Bîlcan</w:t>
-      </w:r>
-      <w:proofErr w:type="spellEnd"/>
-      <w:r>
-        <w:t>, F. R., Petrescu, M., Popescu, D. M., &amp; Anghel, E. (2020). Corporate Sustainability Reporting and Financial Performance. Sustainability, 12(10), 4297.</w:t>
-      </w:r>
-    </w:p>
-    <w:p>
-      <w:pPr>
-        <w:spacing w:line="312" w:lineRule="auto"/>
-      </w:pPr>
-    </w:p>
-    <w:p>
-      <w:pPr>
-        <w:spacing w:line="312" w:lineRule="auto"/>
-      </w:pPr>
-      <w:proofErr w:type="spellStart"/>
-      <w:r>
-        <w:t>Orlitzky</w:t>
-      </w:r>
-      <w:proofErr w:type="spellEnd"/>
-      <w:r>
-        <w:t>, M., Schmidt, F. L., &amp; Rynes, S. L. (2003). Corporate social and financial performance: A meta-analysis. Organization studies, 24(3), 403-441.</w:t>
-      </w:r>
-    </w:p>
-    <w:p>
-      <w:pPr>
-        <w:spacing w:line="312" w:lineRule="auto"/>
-      </w:pPr>
-    </w:p>
-    <w:p>
-      <w:pPr>
-        <w:spacing w:line="312" w:lineRule="auto"/>
-      </w:pPr>
-      <w:r>
-        <w:t xml:space="preserve">Othman, I. W., Hasan, H., </w:t>
-      </w:r>
-      <w:proofErr w:type="spellStart"/>
-      <w:r>
-        <w:t>Tapsir</w:t>
-      </w:r>
-      <w:proofErr w:type="spellEnd"/>
-      <w:r>
-        <w:t xml:space="preserve">, R., Rahman, N. A., </w:t>
-      </w:r>
-      <w:proofErr w:type="spellStart"/>
-      <w:r>
-        <w:t>Tarmuji</w:t>
-      </w:r>
-      <w:proofErr w:type="spellEnd"/>
-      <w:r>
-        <w:t xml:space="preserve">, I., Majdi, S., ... &amp; Omar, N. (2012, September). Text readability and fraud detection. In 2012 IEEE Symposium on Business, </w:t>
-      </w:r>
-      <w:proofErr w:type="gramStart"/>
-      <w:r>
-        <w:t>Engineering</w:t>
-      </w:r>
-      <w:proofErr w:type="gramEnd"/>
-      <w:r>
-        <w:t xml:space="preserve"> and Industrial Applications (pp. 296-301). IEEE.</w:t>
-      </w:r>
-    </w:p>
-    <w:p>
-      <w:pPr>
-        <w:spacing w:line="312" w:lineRule="auto"/>
-      </w:pPr>
-    </w:p>
-    <w:p>
-      <w:pPr>
-        <w:spacing w:line="312" w:lineRule="auto"/>
-      </w:pPr>
-      <w:r>
-        <w:t xml:space="preserve">Ott, M., Auli, M., </w:t>
-      </w:r>
-      <w:proofErr w:type="spellStart"/>
-      <w:r>
-        <w:t>Grangier</w:t>
-      </w:r>
-      <w:proofErr w:type="spellEnd"/>
-      <w:r>
-        <w:t xml:space="preserve">, D., &amp; </w:t>
-      </w:r>
-      <w:proofErr w:type="spellStart"/>
-      <w:r>
-        <w:t>Ranzato</w:t>
-      </w:r>
-      <w:proofErr w:type="spellEnd"/>
-      <w:r>
-        <w:t xml:space="preserve">, M. A. (2018, July). </w:t>
-      </w:r>
-      <w:proofErr w:type="spellStart"/>
-      <w:r>
-        <w:t>Analyzing</w:t>
-      </w:r>
-      <w:proofErr w:type="spellEnd"/>
-      <w:r>
-        <w:t xml:space="preserve"> uncertainty in neural machine translation. In International Conference on Machine Learning (pp. 3956-3965). PMLR.</w:t>
+      <w:r>
+        <w:t>Oncioiu, I., Petrescu, A. G., Bîlcan, F. R., Petrescu, M., Popescu, D. M., &amp; Anghel, E. (2020). Corporate Sustainability Reporting and Financial Performance. Sustainability, 12(10), 4297.</w:t>
+      </w:r>
+    </w:p>
+    <w:p>
+      <w:pPr>
+        <w:spacing w:line="312" w:lineRule="auto"/>
+      </w:pPr>
+    </w:p>
+    <w:p>
+      <w:pPr>
+        <w:spacing w:line="312" w:lineRule="auto"/>
+      </w:pPr>
+      <w:r>
+        <w:t>Orlitzky, M., Schmidt, F. L., &amp; Rynes, S. L. (2003). Corporate social and financial performance: A meta-analysis. Organization studies, 24(3), 403-441.</w:t>
+      </w:r>
+    </w:p>
+    <w:p>
+      <w:pPr>
+        <w:spacing w:line="312" w:lineRule="auto"/>
+      </w:pPr>
+    </w:p>
+    <w:p>
+      <w:pPr>
+        <w:spacing w:line="312" w:lineRule="auto"/>
+      </w:pPr>
+      <w:r>
+        <w:t>Othman, I. W., Hasan, H., Tapsir, R., Rahman, N. A., Tarmuji, I., Majdi, S., ... &amp; Omar, N. (2012, September). Text readability and fraud detection. In 2012 IEEE Symposium on Business, Engineering and Industrial Applications (pp. 296-301). IEEE.</w:t>
+      </w:r>
+    </w:p>
+    <w:p>
+      <w:pPr>
+        <w:spacing w:line="312" w:lineRule="auto"/>
+      </w:pPr>
+    </w:p>
+    <w:p>
+      <w:pPr>
+        <w:spacing w:line="312" w:lineRule="auto"/>
+      </w:pPr>
+      <w:r>
+        <w:t>Ott, M., Auli, M., Grangier, D., &amp; Ranzato, M. A. (2018, July). Analyzing uncertainty in neural machine translation. In International Conference on Machine Learning (pp. 3956-3965). PMLR.</w:t>
       </w:r>
     </w:p>
     <w:p>
@@ -17371,21 +15766,12 @@
       <w:r>
         <w:t>Pang, B., Lee, L., &amp; Vaithyanathan, S. (2002). Thumbs up? Sentiment classification using machine learning techniques. </w:t>
       </w:r>
-      <w:proofErr w:type="spellStart"/>
       <w:r>
         <w:rPr>
           <w:i/>
           <w:iCs/>
         </w:rPr>
-        <w:t>arXiv</w:t>
-      </w:r>
-      <w:proofErr w:type="spellEnd"/>
-      <w:r>
-        <w:rPr>
-          <w:i/>
-          <w:iCs/>
-        </w:rPr>
-        <w:t xml:space="preserve"> preprint cs/0205070</w:t>
+        <w:t>arXiv preprint cs/0205070</w:t>
       </w:r>
       <w:r>
         <w:t>.</w:t>
@@ -17400,55 +15786,21 @@
       <w:pPr>
         <w:spacing w:line="312" w:lineRule="auto"/>
       </w:pPr>
-      <w:proofErr w:type="spellStart"/>
-      <w:r>
-        <w:t>Pechancová</w:t>
-      </w:r>
-      <w:proofErr w:type="spellEnd"/>
-      <w:r>
-        <w:t xml:space="preserve">, V., </w:t>
-      </w:r>
-      <w:proofErr w:type="spellStart"/>
-      <w:r>
-        <w:t>Hrbáčková</w:t>
-      </w:r>
-      <w:proofErr w:type="spellEnd"/>
-      <w:r>
-        <w:t xml:space="preserve">, L., Dvorský, J., </w:t>
-      </w:r>
-      <w:proofErr w:type="spellStart"/>
-      <w:r>
-        <w:t>Chromjaková</w:t>
-      </w:r>
-      <w:proofErr w:type="spellEnd"/>
-      <w:r>
-        <w:t>, F., &amp; Stojanović, A. (2019). Environmental management systems: an effective tool of corporate sustainability. Entrepreneurship and Sustainability Issues.</w:t>
-      </w:r>
-    </w:p>
-    <w:p>
-      <w:pPr>
-        <w:spacing w:line="312" w:lineRule="auto"/>
-      </w:pPr>
-    </w:p>
-    <w:p>
-      <w:pPr>
-        <w:spacing w:line="312" w:lineRule="auto"/>
-      </w:pPr>
-      <w:proofErr w:type="spellStart"/>
-      <w:r>
-        <w:t>Pirnea</w:t>
-      </w:r>
-      <w:proofErr w:type="spellEnd"/>
-      <w:r>
-        <w:t xml:space="preserve">, I. C., Olaru, M., &amp; Moisa, C. (2011). Relationship between corporate social responsibility and social sustainability. Economy </w:t>
-      </w:r>
-      <w:proofErr w:type="spellStart"/>
-      <w:r>
-        <w:t>Transdisciplinarity</w:t>
-      </w:r>
-      <w:proofErr w:type="spellEnd"/>
-      <w:r>
-        <w:t xml:space="preserve"> Cognition, 14(1).</w:t>
+      <w:r>
+        <w:t>Pechancová, V., Hrbáčková, L., Dvorský, J., Chromjaková, F., &amp; Stojanović, A. (2019). Environmental management systems: an effective tool of corporate sustainability. Entrepreneurship and Sustainability Issues.</w:t>
+      </w:r>
+    </w:p>
+    <w:p>
+      <w:pPr>
+        <w:spacing w:line="312" w:lineRule="auto"/>
+      </w:pPr>
+    </w:p>
+    <w:p>
+      <w:pPr>
+        <w:spacing w:line="312" w:lineRule="auto"/>
+      </w:pPr>
+      <w:r>
+        <w:t>Pirnea, I. C., Olaru, M., &amp; Moisa, C. (2011). Relationship between corporate social responsibility and social sustainability. Economy Transdisciplinarity Cognition, 14(1).</w:t>
       </w:r>
     </w:p>
     <w:p>
@@ -17484,30 +15836,22 @@
         </w:rPr>
         <w:t>í</w:t>
       </w:r>
-      <w:proofErr w:type="spellStart"/>
       <w:r>
         <w:rPr>
           <w:rFonts w:hint="eastAsia"/>
         </w:rPr>
-        <w:t>nez</w:t>
-      </w:r>
-      <w:proofErr w:type="spellEnd"/>
+        <w:t>nez, M. C., &amp; Gallego</w:t>
+      </w:r>
       <w:r>
         <w:rPr>
           <w:rFonts w:hint="eastAsia"/>
         </w:rPr>
-        <w:t>, M. C., &amp; Gallego</w:t>
+        <w:t>‐</w:t>
       </w:r>
       <w:r>
         <w:rPr>
           <w:rFonts w:hint="eastAsia"/>
         </w:rPr>
-        <w:t>‐</w:t>
-      </w:r>
-      <w:r>
-        <w:rPr>
-          <w:rFonts w:hint="eastAsia"/>
-        </w:rPr>
         <w:t>Álvarez, I. (2018). Environmental reporting policy and corporate structures: An international analysis. Corporate social responsibility and environmental management, 25(5), 788-798.</w:t>
       </w:r>
     </w:p>
@@ -17520,37 +15864,8 @@
       <w:pPr>
         <w:spacing w:line="312" w:lineRule="auto"/>
       </w:pPr>
-      <w:proofErr w:type="spellStart"/>
-      <w:r>
-        <w:t>Pukelis</w:t>
-      </w:r>
-      <w:proofErr w:type="spellEnd"/>
-      <w:r>
-        <w:t xml:space="preserve">, L., Puig, N. B., </w:t>
-      </w:r>
-      <w:proofErr w:type="spellStart"/>
-      <w:r>
-        <w:t>Skrynik</w:t>
-      </w:r>
-      <w:proofErr w:type="spellEnd"/>
-      <w:r>
-        <w:t xml:space="preserve">, M., &amp; </w:t>
-      </w:r>
-      <w:proofErr w:type="spellStart"/>
-      <w:r>
-        <w:t>Stanciauskas</w:t>
-      </w:r>
-      <w:proofErr w:type="spellEnd"/>
-      <w:r>
-        <w:t xml:space="preserve">, V. (2020). OSDG--Open-Source Approach to Classify Text Data by UN Sustainable Development Goals (SDGs). </w:t>
-      </w:r>
-      <w:proofErr w:type="spellStart"/>
-      <w:r>
-        <w:t>arXiv</w:t>
-      </w:r>
-      <w:proofErr w:type="spellEnd"/>
-      <w:r>
-        <w:t xml:space="preserve"> preprint arXiv:2005.14569.</w:t>
+      <w:r>
+        <w:t>Pukelis, L., Puig, N. B., Skrynik, M., &amp; Stanciauskas, V. (2020). OSDG--Open-Source Approach to Classify Text Data by UN Sustainable Development Goals (SDGs). arXiv preprint arXiv:2005.14569.</w:t>
       </w:r>
     </w:p>
     <w:p>
@@ -17588,21 +15903,8 @@
       <w:pPr>
         <w:spacing w:line="312" w:lineRule="auto"/>
       </w:pPr>
-      <w:proofErr w:type="spellStart"/>
-      <w:r>
-        <w:t>Rehurek</w:t>
-      </w:r>
-      <w:proofErr w:type="spellEnd"/>
-      <w:r>
-        <w:t xml:space="preserve">, R., &amp; Sojka, P. (2011). </w:t>
-      </w:r>
-      <w:proofErr w:type="spellStart"/>
-      <w:r>
-        <w:t>Gensim</w:t>
-      </w:r>
-      <w:proofErr w:type="spellEnd"/>
-      <w:r>
-        <w:t>–python framework for vector space modelling. NLP Centre, Faculty of Informatics, Masaryk University, Brno, Czech Republic, 3(2).</w:t>
+      <w:r>
+        <w:t>Rehurek, R., &amp; Sojka, P. (2011). Gensim–python framework for vector space modelling. NLP Centre, Faculty of Informatics, Masaryk University, Brno, Czech Republic, 3(2).</w:t>
       </w:r>
     </w:p>
     <w:p>
@@ -17646,44 +15948,20 @@
       </w:pPr>
       <w:r>
         <w:lastRenderedPageBreak/>
-        <w:t xml:space="preserve">Richardson, A. J., Welker, M., &amp; Hutchinson, I. R. (1999). Managing capital market reactions to corporate social </w:t>
-      </w:r>
-      <w:proofErr w:type="spellStart"/>
-      <w:r>
-        <w:t>resposibility</w:t>
-      </w:r>
-      <w:proofErr w:type="spellEnd"/>
-      <w:r>
-        <w:t>. International Journal of Management Reviews, 1(1), 17-43.</w:t>
-      </w:r>
-    </w:p>
-    <w:p>
-      <w:pPr>
-        <w:spacing w:line="312" w:lineRule="auto"/>
-      </w:pPr>
-    </w:p>
-    <w:p>
-      <w:pPr>
-        <w:spacing w:line="312" w:lineRule="auto"/>
-      </w:pPr>
-      <w:r>
-        <w:t xml:space="preserve">Rodgers, W., Choy, H., &amp; Contreras, A. G. (2007). The Effects of Corporate Social Responsibility Perceptions on The Valuation of Common Stock. </w:t>
-      </w:r>
-      <w:proofErr w:type="spellStart"/>
-      <w:r>
-        <w:t>Documentos</w:t>
-      </w:r>
-      <w:proofErr w:type="spellEnd"/>
-      <w:r>
-        <w:t xml:space="preserve"> de </w:t>
-      </w:r>
-      <w:proofErr w:type="spellStart"/>
-      <w:r>
-        <w:t>Trabajo</w:t>
-      </w:r>
-      <w:proofErr w:type="spellEnd"/>
-      <w:r>
-        <w:t xml:space="preserve"> FUNCAS, (313), 1.</w:t>
+        <w:t>Richardson, A. J., Welker, M., &amp; Hutchinson, I. R. (1999). Managing capital market reactions to corporate social resposibility. International Journal of Management Reviews, 1(1), 17-43.</w:t>
+      </w:r>
+    </w:p>
+    <w:p>
+      <w:pPr>
+        <w:spacing w:line="312" w:lineRule="auto"/>
+      </w:pPr>
+    </w:p>
+    <w:p>
+      <w:pPr>
+        <w:spacing w:line="312" w:lineRule="auto"/>
+      </w:pPr>
+      <w:r>
+        <w:t>Rodgers, W., Choy, H., &amp; Contreras, A. G. (2007). The Effects of Corporate Social Responsibility Perceptions on The Valuation of Common Stock. Documentos de Trabajo FUNCAS, (313), 1.</w:t>
       </w:r>
     </w:p>
     <w:p>
@@ -17709,132 +15987,26 @@
         <w:spacing w:line="312" w:lineRule="auto"/>
       </w:pPr>
       <w:r>
-        <w:t xml:space="preserve">Rutherford, B. A. (2003). Obfuscation, textual </w:t>
-      </w:r>
-      <w:proofErr w:type="gramStart"/>
-      <w:r>
-        <w:t>complexity</w:t>
-      </w:r>
-      <w:proofErr w:type="gramEnd"/>
-      <w:r>
-        <w:t xml:space="preserve"> and the role of regulated narrative accounting disclosure in corporate governance. Journal of management and governance, 7(2), 187-210.</w:t>
-      </w:r>
-    </w:p>
-    <w:p>
-      <w:pPr>
-        <w:spacing w:line="312" w:lineRule="auto"/>
-      </w:pPr>
-    </w:p>
-    <w:p>
-      <w:pPr>
-        <w:spacing w:line="312" w:lineRule="auto"/>
-      </w:pPr>
-      <w:proofErr w:type="spellStart"/>
+        <w:t>Rutherford, B. A. (2003). Obfuscation, textual complexity and the role of regulated narrative accounting disclosure in corporate governance. Journal of management and governance, 7(2), 187-210.</w:t>
+      </w:r>
+    </w:p>
+    <w:p>
+      <w:pPr>
+        <w:spacing w:line="312" w:lineRule="auto"/>
+      </w:pPr>
+    </w:p>
+    <w:p>
+      <w:pPr>
+        <w:spacing w:line="312" w:lineRule="auto"/>
+      </w:pPr>
       <w:r>
         <w:t>S</w:t>
       </w:r>
       <w:r>
         <w:t>alvioli</w:t>
       </w:r>
-      <w:proofErr w:type="spellEnd"/>
-      <w:r>
-        <w:t xml:space="preserve">, F. O. (2000). Los </w:t>
-      </w:r>
-      <w:proofErr w:type="spellStart"/>
-      <w:r>
-        <w:t>derechos</w:t>
-      </w:r>
-      <w:proofErr w:type="spellEnd"/>
-      <w:r>
-        <w:t xml:space="preserve"> Humanos </w:t>
-      </w:r>
-      <w:proofErr w:type="spellStart"/>
-      <w:r>
-        <w:t>en</w:t>
-      </w:r>
-      <w:proofErr w:type="spellEnd"/>
-      <w:r>
-        <w:t xml:space="preserve"> las </w:t>
-      </w:r>
-      <w:proofErr w:type="spellStart"/>
-      <w:r>
-        <w:t>convenciones</w:t>
-      </w:r>
-      <w:proofErr w:type="spellEnd"/>
-      <w:r>
-        <w:t xml:space="preserve"> </w:t>
-      </w:r>
-      <w:proofErr w:type="spellStart"/>
-      <w:r>
-        <w:t>internacionales</w:t>
-      </w:r>
-      <w:proofErr w:type="spellEnd"/>
-      <w:r>
-        <w:t xml:space="preserve"> de la </w:t>
-      </w:r>
-      <w:proofErr w:type="spellStart"/>
-      <w:r>
-        <w:t>última</w:t>
-      </w:r>
-      <w:proofErr w:type="spellEnd"/>
-      <w:r>
-        <w:t xml:space="preserve"> </w:t>
-      </w:r>
-      <w:proofErr w:type="spellStart"/>
-      <w:r>
-        <w:t>década</w:t>
-      </w:r>
-      <w:proofErr w:type="spellEnd"/>
-      <w:r>
-        <w:t xml:space="preserve"> del </w:t>
-      </w:r>
-      <w:proofErr w:type="spellStart"/>
-      <w:r>
-        <w:t>Siglo</w:t>
-      </w:r>
-      <w:proofErr w:type="spellEnd"/>
-      <w:r>
-        <w:t xml:space="preserve"> XX. Las </w:t>
-      </w:r>
-      <w:proofErr w:type="spellStart"/>
-      <w:r>
-        <w:t>grandes</w:t>
-      </w:r>
-      <w:proofErr w:type="spellEnd"/>
-      <w:r>
-        <w:t xml:space="preserve"> </w:t>
-      </w:r>
-      <w:proofErr w:type="spellStart"/>
-      <w:r>
-        <w:t>conferencias</w:t>
-      </w:r>
-      <w:proofErr w:type="spellEnd"/>
-      <w:r>
-        <w:t xml:space="preserve"> </w:t>
-      </w:r>
-      <w:proofErr w:type="spellStart"/>
-      <w:r>
-        <w:t>Mundiales</w:t>
-      </w:r>
-      <w:proofErr w:type="spellEnd"/>
-      <w:r>
-        <w:t xml:space="preserve"> de la </w:t>
-      </w:r>
-      <w:proofErr w:type="spellStart"/>
-      <w:r>
-        <w:t>década</w:t>
-      </w:r>
-      <w:proofErr w:type="spellEnd"/>
-      <w:r>
-        <w:t xml:space="preserve"> de </w:t>
-      </w:r>
-      <w:proofErr w:type="spellStart"/>
-      <w:r>
-        <w:t>los</w:t>
-      </w:r>
-      <w:proofErr w:type="spellEnd"/>
-      <w:r>
-        <w:t>, 90, 11.</w:t>
+      <w:r>
+        <w:t>, F. O. (2000). Los derechos Humanos en las convenciones internacionales de la última década del Siglo XX. Las grandes conferencias Mundiales de la década de los, 90, 11.</w:t>
       </w:r>
     </w:p>
     <w:p>
@@ -17860,15 +16032,7 @@
         <w:spacing w:line="312" w:lineRule="auto"/>
       </w:pPr>
       <w:r>
-        <w:t xml:space="preserve">Shnayder, L., Van </w:t>
-      </w:r>
-      <w:proofErr w:type="spellStart"/>
-      <w:r>
-        <w:t>Rijnsoever</w:t>
-      </w:r>
-      <w:proofErr w:type="spellEnd"/>
-      <w:r>
-        <w:t>, F. J., &amp; Hekkert, M. P. (2016). Motivations for Corporate Social Responsibility in the packaged food industry: an institutional and stakeholder management perspective. Journal of Cleaner Production, 122, 212-227.</w:t>
+        <w:t>Shnayder, L., Van Rijnsoever, F. J., &amp; Hekkert, M. P. (2016). Motivations for Corporate Social Responsibility in the packaged food industry: an institutional and stakeholder management perspective. Journal of Cleaner Production, 122, 212-227.</w:t>
       </w:r>
     </w:p>
     <w:p>
@@ -17951,14 +16115,9 @@
       <w:pPr>
         <w:spacing w:line="312" w:lineRule="auto"/>
       </w:pPr>
-      <w:proofErr w:type="spellStart"/>
       <w:r>
         <w:lastRenderedPageBreak/>
-        <w:t>Smeuninx</w:t>
-      </w:r>
-      <w:proofErr w:type="spellEnd"/>
-      <w:r>
-        <w:t>, N., De Clerck, B., &amp; Aerts, W. (2020). Measuring the readability of sustainability reports: A corpus-based analysis through standard formulae and NLP. International Journal of Business Communication, 57(1), 52-85.</w:t>
+        <w:t>Smeuninx, N., De Clerck, B., &amp; Aerts, W. (2020). Measuring the readability of sustainability reports: A corpus-based analysis through standard formulae and NLP. International Journal of Business Communication, 57(1), 52-85.</w:t>
       </w:r>
     </w:p>
     <w:p>
@@ -18035,23 +16194,7 @@
         <w:spacing w:line="312" w:lineRule="auto"/>
       </w:pPr>
       <w:r>
-        <w:t xml:space="preserve">Székely, N., &amp; </w:t>
-      </w:r>
-      <w:proofErr w:type="spellStart"/>
-      <w:r>
-        <w:t>Vom</w:t>
-      </w:r>
-      <w:proofErr w:type="spellEnd"/>
-      <w:r>
-        <w:t xml:space="preserve"> Brocke, J. (2017). What can we learn from corporate sustainability reporting? Deriving propositions for research and practice from over 9,500 corporate sustainability reports published between 1999 and 2015 using topic modelling technique. </w:t>
-      </w:r>
-      <w:proofErr w:type="spellStart"/>
-      <w:r>
-        <w:t>PloS</w:t>
-      </w:r>
-      <w:proofErr w:type="spellEnd"/>
-      <w:r>
-        <w:t xml:space="preserve"> one, 12(4), e0174807.</w:t>
+        <w:t>Székely, N., &amp; Vom Brocke, J. (2017). What can we learn from corporate sustainability reporting? Deriving propositions for research and practice from over 9,500 corporate sustainability reports published between 1999 and 2015 using topic modelling technique. PloS one, 12(4), e0174807.</w:t>
       </w:r>
     </w:p>
     <w:p>
@@ -18077,36 +16220,20 @@
         <w:spacing w:line="312" w:lineRule="auto"/>
       </w:pPr>
       <w:r>
-        <w:t xml:space="preserve">Taliento, M., </w:t>
-      </w:r>
-      <w:proofErr w:type="spellStart"/>
-      <w:r>
-        <w:t>Favino</w:t>
-      </w:r>
-      <w:proofErr w:type="spellEnd"/>
-      <w:r>
-        <w:t>, C., &amp; Netti, A. (2019). Impact of environmental, social, and governance information on economic performance: Evidence of a corporate sustainability advantage from Europe. Sustainability, 11(6), 1738.</w:t>
-      </w:r>
-    </w:p>
-    <w:p>
-      <w:pPr>
-        <w:spacing w:line="312" w:lineRule="auto"/>
-      </w:pPr>
-    </w:p>
-    <w:p>
-      <w:pPr>
-        <w:spacing w:line="312" w:lineRule="auto"/>
-      </w:pPr>
-      <w:r>
-        <w:t xml:space="preserve">TCFD (2019, June 5). Task Force on Climate-related Financial Disclosures: 2019 Status Report. disclosures. Financial Stability Board Task Force on Climate-Related Disclosures. Retrieved from https://www.fsb.org/2019/06/task-force-on-climate-related-financial-disclosures-2019-status-report/ </w:t>
-      </w:r>
-      <w:proofErr w:type="gramStart"/>
-      <w:r>
-        <w:t>on</w:t>
-      </w:r>
-      <w:proofErr w:type="gramEnd"/>
-      <w:r>
-        <w:t xml:space="preserve"> 2022, Jul 23</w:t>
+        <w:t>Taliento, M., Favino, C., &amp; Netti, A. (2019). Impact of environmental, social, and governance information on economic performance: Evidence of a corporate sustainability advantage from Europe. Sustainability, 11(6), 1738.</w:t>
+      </w:r>
+    </w:p>
+    <w:p>
+      <w:pPr>
+        <w:spacing w:line="312" w:lineRule="auto"/>
+      </w:pPr>
+    </w:p>
+    <w:p>
+      <w:pPr>
+        <w:spacing w:line="312" w:lineRule="auto"/>
+      </w:pPr>
+      <w:r>
+        <w:t>TCFD (2019, June 5). Task Force on Climate-related Financial Disclosures: 2019 Status Report. disclosures. Financial Stability Board Task Force on Climate-Related Disclosures. Retrieved from https://www.fsb.org/2019/06/task-force-on-climate-related-financial-disclosures-2019-status-report/ on 2022, Jul 23</w:t>
       </w:r>
     </w:p>
     <w:p>
@@ -18145,15 +16272,7 @@
         <w:spacing w:line="312" w:lineRule="auto"/>
       </w:pPr>
       <w:r>
-        <w:t xml:space="preserve">Vogel, D. J. (2005). Is there a market for </w:t>
-      </w:r>
-      <w:proofErr w:type="gramStart"/>
-      <w:r>
-        <w:t>virtue?:</w:t>
-      </w:r>
-      <w:proofErr w:type="gramEnd"/>
-      <w:r>
-        <w:t xml:space="preserve"> The business case for corporate social responsibility. California management review. 47(4), 19-45</w:t>
+        <w:t>Vogel, D. J. (2005). Is there a market for virtue?: The business case for corporate social responsibility. California management review. 47(4), 19-45</w:t>
       </w:r>
     </w:p>
     <w:p>
@@ -18178,45 +16297,8 @@
       <w:pPr>
         <w:spacing w:line="312" w:lineRule="auto"/>
       </w:pPr>
-      <w:proofErr w:type="spellStart"/>
-      <w:r>
-        <w:t>Wahyuningrum</w:t>
-      </w:r>
-      <w:proofErr w:type="spellEnd"/>
-      <w:r>
-        <w:t xml:space="preserve">, I. F. S., </w:t>
-      </w:r>
-      <w:proofErr w:type="spellStart"/>
-      <w:r>
-        <w:t>Oktavilia</w:t>
-      </w:r>
-      <w:proofErr w:type="spellEnd"/>
-      <w:r>
-        <w:t xml:space="preserve">, S., Putri, N., </w:t>
-      </w:r>
-      <w:proofErr w:type="spellStart"/>
-      <w:r>
-        <w:t>Solikhah</w:t>
-      </w:r>
-      <w:proofErr w:type="spellEnd"/>
-      <w:r>
-        <w:t xml:space="preserve">, B., </w:t>
-      </w:r>
-      <w:proofErr w:type="spellStart"/>
-      <w:r>
-        <w:t>Djajadikerta</w:t>
-      </w:r>
-      <w:proofErr w:type="spellEnd"/>
-      <w:r>
-        <w:t xml:space="preserve">, H., &amp; </w:t>
-      </w:r>
-      <w:proofErr w:type="spellStart"/>
-      <w:r>
-        <w:t>Tjahjaningsih</w:t>
-      </w:r>
-      <w:proofErr w:type="spellEnd"/>
-      <w:r>
-        <w:t>, E. (2021). Company financial performance, company characteristics, and environmental disclosure: evidence from Singapore. In IOP Conference Series: Earth and Environmental Science (Vol. 623, No. 1, p. 012065). IOP Publishing.</w:t>
+      <w:r>
+        <w:t>Wahyuningrum, I. F. S., Oktavilia, S., Putri, N., Solikhah, B., Djajadikerta, H., &amp; Tjahjaningsih, E. (2021). Company financial performance, company characteristics, and environmental disclosure: evidence from Singapore. In IOP Conference Series: Earth and Environmental Science (Vol. 623, No. 1, p. 012065). IOP Publishing.</w:t>
       </w:r>
     </w:p>
     <w:p>
@@ -18486,15 +16568,35 @@
         <w:footnoteRef/>
       </w:r>
       <w:r>
-        <w:t xml:space="preserve"> PLS is a latent structural equation modelling technique that allows the researcher to test the relationship within measures and the hypothesised relationship between measures simultaneously (</w:t>
-      </w:r>
-      <w:proofErr w:type="spellStart"/>
-      <w:r>
-        <w:t>Lohmoller</w:t>
-      </w:r>
-      <w:proofErr w:type="spellEnd"/>
-      <w:r>
-        <w:t>, 1989).</w:t>
+        <w:t xml:space="preserve"> The </w:t>
+      </w:r>
+      <w:r>
+        <w:t>Task Force on Climate Related Financial Disclosures (TCFD)</w:t>
+      </w:r>
+      <w:r>
+        <w:t xml:space="preserve"> </w:t>
+      </w:r>
+      <w:r>
+        <w:t>was established in December 2015 by the G20 Financial Stability Board</w:t>
+      </w:r>
+      <w:r>
+        <w:t>, and holds considerable influence in companies’ disclosures.</w:t>
+      </w:r>
+    </w:p>
+  </w:footnote>
+  <w:footnote w:id="3">
+    <w:p>
+      <w:pPr>
+        <w:pStyle w:val="FootnoteText"/>
+      </w:pPr>
+      <w:r>
+        <w:rPr>
+          <w:rStyle w:val="FootnoteReference"/>
+        </w:rPr>
+        <w:footnoteRef/>
+      </w:r>
+      <w:r>
+        <w:t xml:space="preserve"> PLS is a latent structural equation modelling technique that allows the researcher to test the relationship within measures and the hypothesised relationship between measures simultaneously (Lohmoller, 1989).</w:t>
       </w:r>
     </w:p>
   </w:footnote>
@@ -22858,7 +20960,6 @@
   </w:num>
   <w:num w:numId="31" w16cid:durableId="1091582940">
     <w:abstractNumId w:val="3"/>
-    <w:lvlOverride w:ilvl="0"/>
   </w:num>
   <w:num w:numId="32" w16cid:durableId="1910723080">
     <w:abstractNumId w:val="5"/>

</xml_diff>

<commit_message>
update to sentiment analysis section
</commit_message>
<xml_diff>
--- a/Working Documents/Thesis - Relationship Sustainability Reporting and Financial Performance.docx
+++ b/Working Documents/Thesis - Relationship Sustainability Reporting and Financial Performance.docx
@@ -5632,14 +5632,27 @@
       <w:r>
         <w:t xml:space="preserve">Figure </w:t>
       </w:r>
-      <w:fldSimple w:instr=" SEQ Figure \* ARABIC ">
-        <w:r>
-          <w:rPr>
-            <w:noProof/>
-          </w:rPr>
-          <w:t>1</w:t>
-        </w:r>
-      </w:fldSimple>
+      <w:r>
+        <w:fldChar w:fldCharType="begin"/>
+      </w:r>
+      <w:r>
+        <w:instrText xml:space="preserve"> SEQ Figure \* ARABIC </w:instrText>
+      </w:r>
+      <w:r>
+        <w:fldChar w:fldCharType="separate"/>
+      </w:r>
+      <w:r>
+        <w:rPr>
+          <w:noProof/>
+        </w:rPr>
+        <w:t>1</w:t>
+      </w:r>
+      <w:r>
+        <w:rPr>
+          <w:noProof/>
+        </w:rPr>
+        <w:fldChar w:fldCharType="end"/>
+      </w:r>
       <w:r>
         <w:t>: Interaction between CSR, ESG, and SDGs (ewenpx3orguk, n.d.)</w:t>
       </w:r>
@@ -6150,14 +6163,27 @@
       <w:r>
         <w:t xml:space="preserve">Figure </w:t>
       </w:r>
-      <w:fldSimple w:instr=" SEQ Figure \* ARABIC ">
-        <w:r>
-          <w:rPr>
-            <w:noProof/>
-          </w:rPr>
-          <w:t>2</w:t>
-        </w:r>
-      </w:fldSimple>
+      <w:r>
+        <w:fldChar w:fldCharType="begin"/>
+      </w:r>
+      <w:r>
+        <w:instrText xml:space="preserve"> SEQ Figure \* ARABIC </w:instrText>
+      </w:r>
+      <w:r>
+        <w:fldChar w:fldCharType="separate"/>
+      </w:r>
+      <w:r>
+        <w:rPr>
+          <w:noProof/>
+        </w:rPr>
+        <w:t>2</w:t>
+      </w:r>
+      <w:r>
+        <w:rPr>
+          <w:noProof/>
+        </w:rPr>
+        <w:fldChar w:fldCharType="end"/>
+      </w:r>
       <w:r>
         <w:t xml:space="preserve">: An ESG Journey of a Company </w:t>
       </w:r>
@@ -6220,14 +6246,27 @@
       <w:r>
         <w:t xml:space="preserve">Figure </w:t>
       </w:r>
-      <w:fldSimple w:instr=" SEQ Figure \* ARABIC ">
-        <w:r>
-          <w:rPr>
-            <w:noProof/>
-          </w:rPr>
-          <w:t>3</w:t>
-        </w:r>
-      </w:fldSimple>
+      <w:r>
+        <w:fldChar w:fldCharType="begin"/>
+      </w:r>
+      <w:r>
+        <w:instrText xml:space="preserve"> SEQ Figure \* ARABIC </w:instrText>
+      </w:r>
+      <w:r>
+        <w:fldChar w:fldCharType="separate"/>
+      </w:r>
+      <w:r>
+        <w:rPr>
+          <w:noProof/>
+        </w:rPr>
+        <w:t>3</w:t>
+      </w:r>
+      <w:r>
+        <w:rPr>
+          <w:noProof/>
+        </w:rPr>
+        <w:fldChar w:fldCharType="end"/>
+      </w:r>
       <w:r>
         <w:t>: Three levels of ambition in ESG for companies</w:t>
       </w:r>
@@ -7698,14 +7737,27 @@
       <w:r>
         <w:t xml:space="preserve">Table </w:t>
       </w:r>
-      <w:fldSimple w:instr=" SEQ Table \* ARABIC ">
-        <w:r>
-          <w:rPr>
-            <w:noProof/>
-          </w:rPr>
-          <w:t>1</w:t>
-        </w:r>
-      </w:fldSimple>
+      <w:r>
+        <w:fldChar w:fldCharType="begin"/>
+      </w:r>
+      <w:r>
+        <w:instrText xml:space="preserve"> SEQ Table \* ARABIC </w:instrText>
+      </w:r>
+      <w:r>
+        <w:fldChar w:fldCharType="separate"/>
+      </w:r>
+      <w:r>
+        <w:rPr>
+          <w:noProof/>
+        </w:rPr>
+        <w:t>1</w:t>
+      </w:r>
+      <w:r>
+        <w:rPr>
+          <w:noProof/>
+        </w:rPr>
+        <w:fldChar w:fldCharType="end"/>
+      </w:r>
       <w:r>
         <w:t xml:space="preserve">: Dimensions of the SDGs proposed </w:t>
       </w:r>
@@ -7795,14 +7847,27 @@
       <w:r>
         <w:t xml:space="preserve">Figure </w:t>
       </w:r>
-      <w:fldSimple w:instr=" SEQ Figure \* ARABIC ">
-        <w:r>
-          <w:rPr>
-            <w:noProof/>
-          </w:rPr>
-          <w:t>4</w:t>
-        </w:r>
-      </w:fldSimple>
+      <w:r>
+        <w:fldChar w:fldCharType="begin"/>
+      </w:r>
+      <w:r>
+        <w:instrText xml:space="preserve"> SEQ Figure \* ARABIC </w:instrText>
+      </w:r>
+      <w:r>
+        <w:fldChar w:fldCharType="separate"/>
+      </w:r>
+      <w:r>
+        <w:rPr>
+          <w:noProof/>
+        </w:rPr>
+        <w:t>4</w:t>
+      </w:r>
+      <w:r>
+        <w:rPr>
+          <w:noProof/>
+        </w:rPr>
+        <w:fldChar w:fldCharType="end"/>
+      </w:r>
       <w:r>
         <w:t xml:space="preserve">: </w:t>
       </w:r>
@@ -8019,14 +8084,27 @@
       <w:r>
         <w:t xml:space="preserve">Figure </w:t>
       </w:r>
-      <w:fldSimple w:instr=" SEQ Figure \* ARABIC ">
-        <w:r>
-          <w:rPr>
-            <w:noProof/>
-          </w:rPr>
-          <w:t>5</w:t>
-        </w:r>
-      </w:fldSimple>
+      <w:r>
+        <w:fldChar w:fldCharType="begin"/>
+      </w:r>
+      <w:r>
+        <w:instrText xml:space="preserve"> SEQ Figure \* ARABIC </w:instrText>
+      </w:r>
+      <w:r>
+        <w:fldChar w:fldCharType="separate"/>
+      </w:r>
+      <w:r>
+        <w:rPr>
+          <w:noProof/>
+        </w:rPr>
+        <w:t>5</w:t>
+      </w:r>
+      <w:r>
+        <w:rPr>
+          <w:noProof/>
+        </w:rPr>
+        <w:fldChar w:fldCharType="end"/>
+      </w:r>
       <w:r>
         <w:t>: Climate-related Reporting Assessment Framework (GRI and NUS, 2022)</w:t>
       </w:r>
@@ -8753,14 +8831,27 @@
       <w:r>
         <w:t xml:space="preserve">Table </w:t>
       </w:r>
-      <w:fldSimple w:instr=" SEQ Table \* ARABIC ">
-        <w:r>
-          <w:rPr>
-            <w:noProof/>
-          </w:rPr>
-          <w:t>2</w:t>
-        </w:r>
-      </w:fldSimple>
+      <w:r>
+        <w:fldChar w:fldCharType="begin"/>
+      </w:r>
+      <w:r>
+        <w:instrText xml:space="preserve"> SEQ Table \* ARABIC </w:instrText>
+      </w:r>
+      <w:r>
+        <w:fldChar w:fldCharType="separate"/>
+      </w:r>
+      <w:r>
+        <w:rPr>
+          <w:noProof/>
+        </w:rPr>
+        <w:t>2</w:t>
+      </w:r>
+      <w:r>
+        <w:rPr>
+          <w:noProof/>
+        </w:rPr>
+        <w:fldChar w:fldCharType="end"/>
+      </w:r>
       <w:r>
         <w:t>: Sustainability Disclosure Score for Singapore-listed Companies</w:t>
       </w:r>
@@ -10123,14 +10214,27 @@
       <w:r>
         <w:t xml:space="preserve">Figure </w:t>
       </w:r>
-      <w:fldSimple w:instr=" SEQ Figure \* ARABIC ">
-        <w:r>
-          <w:rPr>
-            <w:noProof/>
-          </w:rPr>
-          <w:t>6</w:t>
-        </w:r>
-      </w:fldSimple>
+      <w:r>
+        <w:fldChar w:fldCharType="begin"/>
+      </w:r>
+      <w:r>
+        <w:instrText xml:space="preserve"> SEQ Figure \* ARABIC </w:instrText>
+      </w:r>
+      <w:r>
+        <w:fldChar w:fldCharType="separate"/>
+      </w:r>
+      <w:r>
+        <w:rPr>
+          <w:noProof/>
+        </w:rPr>
+        <w:t>6</w:t>
+      </w:r>
+      <w:r>
+        <w:rPr>
+          <w:noProof/>
+        </w:rPr>
+        <w:fldChar w:fldCharType="end"/>
+      </w:r>
       <w:r>
         <w:t>: Adoption of Various Sustainability Reporting Frameworks for Listed Companies in Reports issued for Financial Periods ending in 2021 (GRI and NUS, 2022)</w:t>
       </w:r>
@@ -12095,14 +12199,27 @@
       <w:r>
         <w:t xml:space="preserve">Table </w:t>
       </w:r>
-      <w:fldSimple w:instr=" SEQ Table \* ARABIC ">
-        <w:r>
-          <w:rPr>
-            <w:noProof/>
-          </w:rPr>
-          <w:t>3</w:t>
-        </w:r>
-      </w:fldSimple>
+      <w:r>
+        <w:fldChar w:fldCharType="begin"/>
+      </w:r>
+      <w:r>
+        <w:instrText xml:space="preserve"> SEQ Table \* ARABIC </w:instrText>
+      </w:r>
+      <w:r>
+        <w:fldChar w:fldCharType="separate"/>
+      </w:r>
+      <w:r>
+        <w:rPr>
+          <w:noProof/>
+        </w:rPr>
+        <w:t>3</w:t>
+      </w:r>
+      <w:r>
+        <w:rPr>
+          <w:noProof/>
+        </w:rPr>
+        <w:fldChar w:fldCharType="end"/>
+      </w:r>
       <w:r>
         <w:t>: Sustainability Disclosure Requirements by Country</w:t>
       </w:r>
@@ -12731,14 +12848,27 @@
       <w:r>
         <w:t xml:space="preserve">Figure </w:t>
       </w:r>
-      <w:fldSimple w:instr=" SEQ Figure \* ARABIC ">
-        <w:r>
-          <w:rPr>
-            <w:noProof/>
-          </w:rPr>
-          <w:t>7</w:t>
-        </w:r>
-      </w:fldSimple>
+      <w:r>
+        <w:fldChar w:fldCharType="begin"/>
+      </w:r>
+      <w:r>
+        <w:instrText xml:space="preserve"> SEQ Figure \* ARABIC </w:instrText>
+      </w:r>
+      <w:r>
+        <w:fldChar w:fldCharType="separate"/>
+      </w:r>
+      <w:r>
+        <w:rPr>
+          <w:noProof/>
+        </w:rPr>
+        <w:t>7</w:t>
+      </w:r>
+      <w:r>
+        <w:rPr>
+          <w:noProof/>
+        </w:rPr>
+        <w:fldChar w:fldCharType="end"/>
+      </w:r>
       <w:r>
         <w:t>: Conceptual Model Linking Corporate Environmental Management and Performance with Firm Value (Reddy and Gordon,</w:t>
       </w:r>
@@ -12815,14 +12945,27 @@
       <w:r>
         <w:t xml:space="preserve">Figure </w:t>
       </w:r>
-      <w:fldSimple w:instr=" SEQ Figure \* ARABIC ">
-        <w:r>
-          <w:rPr>
-            <w:noProof/>
-          </w:rPr>
-          <w:t>8</w:t>
-        </w:r>
-      </w:fldSimple>
+      <w:r>
+        <w:fldChar w:fldCharType="begin"/>
+      </w:r>
+      <w:r>
+        <w:instrText xml:space="preserve"> SEQ Figure \* ARABIC </w:instrText>
+      </w:r>
+      <w:r>
+        <w:fldChar w:fldCharType="separate"/>
+      </w:r>
+      <w:r>
+        <w:rPr>
+          <w:noProof/>
+        </w:rPr>
+        <w:t>8</w:t>
+      </w:r>
+      <w:r>
+        <w:rPr>
+          <w:noProof/>
+        </w:rPr>
+        <w:fldChar w:fldCharType="end"/>
+      </w:r>
       <w:r>
         <w:t>: A model of the capital market impacts o</w:t>
       </w:r>
@@ -13529,14 +13672,27 @@
       <w:r>
         <w:t xml:space="preserve">Figure </w:t>
       </w:r>
-      <w:fldSimple w:instr=" SEQ Figure \* ARABIC ">
-        <w:r>
-          <w:rPr>
-            <w:noProof/>
-          </w:rPr>
-          <w:t>9</w:t>
-        </w:r>
-      </w:fldSimple>
+      <w:r>
+        <w:fldChar w:fldCharType="begin"/>
+      </w:r>
+      <w:r>
+        <w:instrText xml:space="preserve"> SEQ Figure \* ARABIC </w:instrText>
+      </w:r>
+      <w:r>
+        <w:fldChar w:fldCharType="separate"/>
+      </w:r>
+      <w:r>
+        <w:rPr>
+          <w:noProof/>
+        </w:rPr>
+        <w:t>9</w:t>
+      </w:r>
+      <w:r>
+        <w:rPr>
+          <w:noProof/>
+        </w:rPr>
+        <w:fldChar w:fldCharType="end"/>
+      </w:r>
       <w:r>
         <w:t>: Rates of positive-negative comments (Kang and Kim, 2022)</w:t>
       </w:r>
@@ -13649,14 +13805,27 @@
       <w:r>
         <w:t xml:space="preserve">Figure </w:t>
       </w:r>
-      <w:fldSimple w:instr=" SEQ Figure \* ARABIC ">
-        <w:r>
-          <w:rPr>
-            <w:noProof/>
-          </w:rPr>
-          <w:t>10</w:t>
-        </w:r>
-      </w:fldSimple>
+      <w:r>
+        <w:fldChar w:fldCharType="begin"/>
+      </w:r>
+      <w:r>
+        <w:instrText xml:space="preserve"> SEQ Figure \* ARABIC </w:instrText>
+      </w:r>
+      <w:r>
+        <w:fldChar w:fldCharType="separate"/>
+      </w:r>
+      <w:r>
+        <w:rPr>
+          <w:noProof/>
+        </w:rPr>
+        <w:t>10</w:t>
+      </w:r>
+      <w:r>
+        <w:rPr>
+          <w:noProof/>
+        </w:rPr>
+        <w:fldChar w:fldCharType="end"/>
+      </w:r>
       <w:r>
         <w:t>: Thematic distribution of topics within sustainability reports - comparison of six firms from 2011 to 2020 (Kang and Kim, 2022).</w:t>
       </w:r>
@@ -13725,14 +13894,27 @@
       <w:r>
         <w:t xml:space="preserve">Figure </w:t>
       </w:r>
-      <w:fldSimple w:instr=" SEQ Figure \* ARABIC ">
-        <w:r>
-          <w:rPr>
-            <w:noProof/>
-          </w:rPr>
-          <w:t>11</w:t>
-        </w:r>
-      </w:fldSimple>
+      <w:r>
+        <w:fldChar w:fldCharType="begin"/>
+      </w:r>
+      <w:r>
+        <w:instrText xml:space="preserve"> SEQ Figure \* ARABIC </w:instrText>
+      </w:r>
+      <w:r>
+        <w:fldChar w:fldCharType="separate"/>
+      </w:r>
+      <w:r>
+        <w:rPr>
+          <w:noProof/>
+        </w:rPr>
+        <w:t>11</w:t>
+      </w:r>
+      <w:r>
+        <w:rPr>
+          <w:noProof/>
+        </w:rPr>
+        <w:fldChar w:fldCharType="end"/>
+      </w:r>
       <w:r>
         <w:t xml:space="preserve">: Mean probability of occurrence of environmental, social, and economic topics in </w:t>
       </w:r>
@@ -22069,14 +22251,27 @@
       <w:r>
         <w:t xml:space="preserve">Table </w:t>
       </w:r>
-      <w:fldSimple w:instr=" SEQ Table \* ARABIC ">
-        <w:r>
-          <w:rPr>
-            <w:noProof/>
-          </w:rPr>
-          <w:t>4</w:t>
-        </w:r>
-      </w:fldSimple>
+      <w:r>
+        <w:fldChar w:fldCharType="begin"/>
+      </w:r>
+      <w:r>
+        <w:instrText xml:space="preserve"> SEQ Table \* ARABIC </w:instrText>
+      </w:r>
+      <w:r>
+        <w:fldChar w:fldCharType="separate"/>
+      </w:r>
+      <w:r>
+        <w:rPr>
+          <w:noProof/>
+        </w:rPr>
+        <w:t>4</w:t>
+      </w:r>
+      <w:r>
+        <w:rPr>
+          <w:noProof/>
+        </w:rPr>
+        <w:fldChar w:fldCharType="end"/>
+      </w:r>
       <w:r>
         <w:t xml:space="preserve">: Sustainability disclosures source by company on SGX’s STI </w:t>
       </w:r>
@@ -22362,14 +22557,27 @@
       <w:r>
         <w:t xml:space="preserve">Figure </w:t>
       </w:r>
-      <w:fldSimple w:instr=" SEQ Figure \* ARABIC ">
-        <w:r>
-          <w:rPr>
-            <w:noProof/>
-          </w:rPr>
-          <w:t>12</w:t>
-        </w:r>
-      </w:fldSimple>
+      <w:r>
+        <w:fldChar w:fldCharType="begin"/>
+      </w:r>
+      <w:r>
+        <w:instrText xml:space="preserve"> SEQ Figure \* ARABIC </w:instrText>
+      </w:r>
+      <w:r>
+        <w:fldChar w:fldCharType="separate"/>
+      </w:r>
+      <w:r>
+        <w:rPr>
+          <w:noProof/>
+        </w:rPr>
+        <w:t>12</w:t>
+      </w:r>
+      <w:r>
+        <w:rPr>
+          <w:noProof/>
+        </w:rPr>
+        <w:fldChar w:fldCharType="end"/>
+      </w:r>
       <w:r>
         <w:t>: Illustration on Tokenisation</w:t>
       </w:r>
@@ -23269,14 +23477,27 @@
       <w:r>
         <w:t xml:space="preserve">Figure </w:t>
       </w:r>
-      <w:fldSimple w:instr=" SEQ Figure \* ARABIC ">
-        <w:r>
-          <w:rPr>
-            <w:noProof/>
-          </w:rPr>
-          <w:t>13</w:t>
-        </w:r>
-      </w:fldSimple>
+      <w:r>
+        <w:fldChar w:fldCharType="begin"/>
+      </w:r>
+      <w:r>
+        <w:instrText xml:space="preserve"> SEQ Figure \* ARABIC </w:instrText>
+      </w:r>
+      <w:r>
+        <w:fldChar w:fldCharType="separate"/>
+      </w:r>
+      <w:r>
+        <w:rPr>
+          <w:noProof/>
+        </w:rPr>
+        <w:t>13</w:t>
+      </w:r>
+      <w:r>
+        <w:rPr>
+          <w:noProof/>
+        </w:rPr>
+        <w:fldChar w:fldCharType="end"/>
+      </w:r>
       <w:r>
         <w:t>: Illustration on Creation of Document Term M</w:t>
       </w:r>
@@ -24500,14 +24721,27 @@
       <w:r>
         <w:t xml:space="preserve">Figure </w:t>
       </w:r>
-      <w:fldSimple w:instr=" SEQ Figure \* ARABIC ">
-        <w:r>
-          <w:rPr>
-            <w:noProof/>
-          </w:rPr>
-          <w:t>14</w:t>
-        </w:r>
-      </w:fldSimple>
+      <w:r>
+        <w:fldChar w:fldCharType="begin"/>
+      </w:r>
+      <w:r>
+        <w:instrText xml:space="preserve"> SEQ Figure \* ARABIC </w:instrText>
+      </w:r>
+      <w:r>
+        <w:fldChar w:fldCharType="separate"/>
+      </w:r>
+      <w:r>
+        <w:rPr>
+          <w:noProof/>
+        </w:rPr>
+        <w:t>14</w:t>
+      </w:r>
+      <w:r>
+        <w:rPr>
+          <w:noProof/>
+        </w:rPr>
+        <w:fldChar w:fldCharType="end"/>
+      </w:r>
       <w:r>
         <w:t>: Top ten (10) words per topic, prior to removing stop words</w:t>
       </w:r>
@@ -24678,14 +24912,27 @@
       <w:r>
         <w:t xml:space="preserve">Figure </w:t>
       </w:r>
-      <w:fldSimple w:instr=" SEQ Figure \* ARABIC ">
-        <w:r>
-          <w:rPr>
-            <w:noProof/>
-          </w:rPr>
-          <w:t>15</w:t>
-        </w:r>
-      </w:fldSimple>
+      <w:r>
+        <w:fldChar w:fldCharType="begin"/>
+      </w:r>
+      <w:r>
+        <w:instrText xml:space="preserve"> SEQ Figure \* ARABIC </w:instrText>
+      </w:r>
+      <w:r>
+        <w:fldChar w:fldCharType="separate"/>
+      </w:r>
+      <w:r>
+        <w:rPr>
+          <w:noProof/>
+        </w:rPr>
+        <w:t>15</w:t>
+      </w:r>
+      <w:r>
+        <w:rPr>
+          <w:noProof/>
+        </w:rPr>
+        <w:fldChar w:fldCharType="end"/>
+      </w:r>
       <w:r>
         <w:t>: Differences between Bag-of-Words and Latent Dirichlet Allocation in text feature extraction</w:t>
       </w:r>
@@ -25468,6 +25715,52 @@
       <w:r>
         <w:t>that the themes are not interpretable.</w:t>
       </w:r>
+      <w:r>
+        <w:t xml:space="preserve"> The method </w:t>
+      </w:r>
+      <w:proofErr w:type="spellStart"/>
+      <w:r>
+        <w:rPr>
+          <w:rFonts w:ascii="Courier New" w:hAnsi="Courier New" w:cs="Courier New"/>
+          <w:b/>
+          <w:bCs/>
+          <w:sz w:val="20"/>
+          <w:szCs w:val="20"/>
+          <w:shd w:val="clear" w:color="auto" w:fill="D9D9D9" w:themeFill="background1" w:themeFillShade="D9"/>
+        </w:rPr>
+        <w:t>FindTopicsNumber</w:t>
+      </w:r>
+      <w:proofErr w:type="spellEnd"/>
+      <w:r>
+        <w:rPr>
+          <w:rFonts w:ascii="Courier New" w:hAnsi="Courier New" w:cs="Courier New"/>
+          <w:b/>
+          <w:bCs/>
+          <w:sz w:val="20"/>
+          <w:szCs w:val="20"/>
+          <w:shd w:val="clear" w:color="auto" w:fill="D9D9D9" w:themeFill="background1" w:themeFillShade="D9"/>
+        </w:rPr>
+        <w:t>()</w:t>
+      </w:r>
+      <w:r>
+        <w:t xml:space="preserve"> from the R package </w:t>
+      </w:r>
+      <w:proofErr w:type="spellStart"/>
+      <w:r>
+        <w:rPr>
+          <w:rFonts w:ascii="Courier New" w:hAnsi="Courier New" w:cs="Courier New"/>
+          <w:b/>
+          <w:bCs/>
+          <w:sz w:val="20"/>
+          <w:szCs w:val="20"/>
+          <w:shd w:val="clear" w:color="auto" w:fill="D9D9D9" w:themeFill="background1" w:themeFillShade="D9"/>
+        </w:rPr>
+        <w:t>ldatuning</w:t>
+      </w:r>
+      <w:proofErr w:type="spellEnd"/>
+      <w:r>
+        <w:t xml:space="preserve"> is used to tune the parameter – number of topics.</w:t>
+      </w:r>
     </w:p>
     <w:p/>
     <w:p>
@@ -25548,14 +25841,27 @@
       <w:r>
         <w:t xml:space="preserve">Figure </w:t>
       </w:r>
-      <w:fldSimple w:instr=" SEQ Figure \* ARABIC ">
-        <w:r>
-          <w:rPr>
-            <w:noProof/>
-          </w:rPr>
-          <w:t>16</w:t>
-        </w:r>
-      </w:fldSimple>
+      <w:r>
+        <w:fldChar w:fldCharType="begin"/>
+      </w:r>
+      <w:r>
+        <w:instrText xml:space="preserve"> SEQ Figure \* ARABIC </w:instrText>
+      </w:r>
+      <w:r>
+        <w:fldChar w:fldCharType="separate"/>
+      </w:r>
+      <w:r>
+        <w:rPr>
+          <w:noProof/>
+        </w:rPr>
+        <w:t>16</w:t>
+      </w:r>
+      <w:r>
+        <w:rPr>
+          <w:noProof/>
+        </w:rPr>
+        <w:fldChar w:fldCharType="end"/>
+      </w:r>
       <w:r>
         <w:t>: CaoJuan2009 (Cao et al., 2009) and Deveaud2014 (</w:t>
       </w:r>
@@ -25586,7 +25892,11 @@
         <w:t>The “Deveaud2014” metric begins to hover between 3 – 3.06 when the number of topics increases beyond 23. Although the “CaoJuan2009” metric still decreases, the decreases after 24 topics are marginal, compared to the initial values.</w:t>
       </w:r>
       <w:r>
-        <w:t xml:space="preserve"> In the interest of having more interpretable topics, the next lower parameter where an increase in number of topics brings a significant improvement of the metric is 10 topics. This shall be picked for the subsequent analysis.</w:t>
+        <w:t xml:space="preserve"> In the interest of having more interpretable topics, the next lower parameter where an increase in </w:t>
+      </w:r>
+      <w:r>
+        <w:lastRenderedPageBreak/>
+        <w:t>number of topics brings a significant improvement of the metric is 10 topics. This shall be picked for the subsequent analysis.</w:t>
       </w:r>
     </w:p>
     <w:p/>
@@ -26078,16 +26388,30 @@
         </w:rPr>
       </w:pPr>
       <w:r>
+        <w:lastRenderedPageBreak/>
         <w:t xml:space="preserve">Table </w:t>
       </w:r>
-      <w:fldSimple w:instr=" SEQ Table \* ARABIC ">
-        <w:r>
-          <w:rPr>
-            <w:noProof/>
-          </w:rPr>
-          <w:t>5</w:t>
-        </w:r>
-      </w:fldSimple>
+      <w:r>
+        <w:fldChar w:fldCharType="begin"/>
+      </w:r>
+      <w:r>
+        <w:instrText xml:space="preserve"> SEQ Table \* ARABIC </w:instrText>
+      </w:r>
+      <w:r>
+        <w:fldChar w:fldCharType="separate"/>
+      </w:r>
+      <w:r>
+        <w:rPr>
+          <w:noProof/>
+        </w:rPr>
+        <w:t>5</w:t>
+      </w:r>
+      <w:r>
+        <w:rPr>
+          <w:noProof/>
+        </w:rPr>
+        <w:fldChar w:fldCharType="end"/>
+      </w:r>
       <w:r>
         <w:t xml:space="preserve">: </w:t>
       </w:r>
@@ -26103,22 +26427,1060 @@
     </w:p>
     <w:p>
       <w:r>
+        <w:t xml:space="preserve">For this analysis, each sustainability report will be given a Readability Ease score. </w:t>
+      </w:r>
+      <w:r>
+        <w:t xml:space="preserve">This uses the </w:t>
+      </w:r>
+      <w:r>
+        <w:rPr>
+          <w:rFonts w:ascii="Courier New" w:hAnsi="Courier New" w:cs="Courier New"/>
+          <w:b/>
+          <w:bCs/>
+          <w:sz w:val="20"/>
+          <w:szCs w:val="20"/>
+          <w:shd w:val="clear" w:color="auto" w:fill="D9D9D9" w:themeFill="background1" w:themeFillShade="D9"/>
+        </w:rPr>
+        <w:t>readability()</w:t>
+      </w:r>
+      <w:r>
+        <w:rPr>
+          <w:rStyle w:val="FootnoteReference"/>
+          <w:rFonts w:ascii="Courier New" w:hAnsi="Courier New" w:cs="Courier New"/>
+          <w:b/>
+          <w:bCs/>
+          <w:sz w:val="20"/>
+          <w:szCs w:val="20"/>
+        </w:rPr>
+        <w:footnoteReference w:id="5"/>
+      </w:r>
+      <w:r>
+        <w:t xml:space="preserve"> method, with the Flesch Reading Ease Score of the R package </w:t>
+      </w:r>
+      <w:proofErr w:type="spellStart"/>
+      <w:r>
+        <w:rPr>
+          <w:rFonts w:ascii="Courier New" w:hAnsi="Courier New" w:cs="Courier New"/>
+          <w:b/>
+          <w:bCs/>
+          <w:sz w:val="20"/>
+          <w:szCs w:val="20"/>
+          <w:shd w:val="clear" w:color="auto" w:fill="D9D9D9" w:themeFill="background1" w:themeFillShade="D9"/>
+        </w:rPr>
+        <w:t>sylcount</w:t>
+      </w:r>
+      <w:proofErr w:type="spellEnd"/>
+      <w:r>
+        <w:rPr>
+          <w:rStyle w:val="FootnoteReference"/>
+          <w:rFonts w:ascii="Courier New" w:hAnsi="Courier New" w:cs="Courier New"/>
+          <w:b/>
+          <w:bCs/>
+          <w:sz w:val="20"/>
+          <w:szCs w:val="20"/>
+        </w:rPr>
+        <w:footnoteReference w:id="6"/>
+      </w:r>
+      <w:r>
+        <w:t xml:space="preserve">. </w:t>
+      </w:r>
+      <w:r>
+        <w:t xml:space="preserve">This shall be used as </w:t>
+      </w:r>
+      <w:r>
+        <w:t>a</w:t>
+      </w:r>
+      <w:r>
+        <w:t xml:space="preserve"> dependent variable in the subsequent analysis to answer RQ 3.</w:t>
+      </w:r>
+    </w:p>
+    <w:p/>
+    <w:p>
+      <w:pPr>
+        <w:pStyle w:val="Heading3"/>
+      </w:pPr>
+      <w:bookmarkStart w:id="55" w:name="_Toc114001056"/>
+      <w:r>
+        <w:t>Text Sentiment</w:t>
+      </w:r>
+      <w:bookmarkEnd w:id="55"/>
+    </w:p>
+    <w:p>
+      <w:r>
+        <w:t>Sentiment analysis uses the sentiment content of individual words to represent the sentiment content of the whole text.</w:t>
+      </w:r>
+      <w:r>
+        <w:t xml:space="preserve"> This is done based on pre-defined lists of words and scores, known as lexicons</w:t>
+      </w:r>
+      <w:r>
+        <w:t>. These lexicons are based on single words, and contain many English words, whereas the words are assigned scores for positive or negative sentiment</w:t>
+      </w:r>
+      <w:r>
+        <w:t>.</w:t>
+      </w:r>
+      <w:r>
+        <w:t xml:space="preserve"> After tokenisation, each ‘token’ in the sustainability report is one word. This word is joined with the lexicons to derive a score.</w:t>
+      </w:r>
+    </w:p>
+    <w:p/>
+    <w:p>
+      <w:r>
+        <w:t xml:space="preserve">The lexicons used is important. Words in different contexts mean different things. Taking the below extract from </w:t>
+      </w:r>
+      <w:proofErr w:type="spellStart"/>
+      <w:r>
+        <w:t>Ascendas</w:t>
+      </w:r>
+      <w:proofErr w:type="spellEnd"/>
+      <w:r>
+        <w:t xml:space="preserve"> REIT’s 2019 Sustainability Report:</w:t>
+      </w:r>
+    </w:p>
+    <w:p/>
+    <w:tbl>
+      <w:tblPr>
+        <w:tblStyle w:val="TableGrid"/>
+        <w:tblW w:w="0" w:type="auto"/>
+        <w:tblLook w:val="04A0" w:firstRow="1" w:lastRow="0" w:firstColumn="1" w:lastColumn="0" w:noHBand="0" w:noVBand="1"/>
+      </w:tblPr>
+      <w:tblGrid>
+        <w:gridCol w:w="8210"/>
+      </w:tblGrid>
+      <w:tr>
+        <w:tc>
+          <w:tcPr>
+            <w:tcW w:w="8210" w:type="dxa"/>
+          </w:tcPr>
+          <w:p>
+            <w:pPr>
+              <w:rPr>
+                <w:b/>
+                <w:bCs/>
+              </w:rPr>
+            </w:pPr>
+            <w:r>
+              <w:rPr>
+                <w:b/>
+                <w:bCs/>
+              </w:rPr>
+              <w:t>Original Text:</w:t>
+            </w:r>
+          </w:p>
+          <w:p>
+            <w:r>
+              <w:t>“</w:t>
+            </w:r>
+            <w:r>
+              <w:t>The reduction of total water consumption and overall water intensity are also key sustainability goals of the Manager.</w:t>
+            </w:r>
+            <w:r>
+              <w:t>”</w:t>
+            </w:r>
+          </w:p>
+          <w:p>
+            <w:pPr>
+              <w:jc w:val="center"/>
+              <w:rPr>
+                <w:i/>
+                <w:iCs/>
+              </w:rPr>
+            </w:pPr>
+            <w:r>
+              <w:rPr>
+                <w:i/>
+                <w:iCs/>
+                <w:sz w:val="20"/>
+                <w:szCs w:val="20"/>
+              </w:rPr>
+              <w:t xml:space="preserve">(Extracted from Page 41 of </w:t>
+            </w:r>
+            <w:proofErr w:type="spellStart"/>
+            <w:r>
+              <w:rPr>
+                <w:i/>
+                <w:iCs/>
+                <w:sz w:val="20"/>
+                <w:szCs w:val="20"/>
+              </w:rPr>
+              <w:t>Ascendas</w:t>
+            </w:r>
+            <w:proofErr w:type="spellEnd"/>
+            <w:r>
+              <w:rPr>
+                <w:i/>
+                <w:iCs/>
+                <w:sz w:val="20"/>
+                <w:szCs w:val="20"/>
+              </w:rPr>
+              <w:t xml:space="preserve"> R</w:t>
+            </w:r>
+            <w:r>
+              <w:rPr>
+                <w:i/>
+                <w:iCs/>
+                <w:sz w:val="20"/>
+                <w:szCs w:val="20"/>
+              </w:rPr>
+              <w:t>EIT</w:t>
+            </w:r>
+            <w:r>
+              <w:rPr>
+                <w:i/>
+                <w:iCs/>
+                <w:sz w:val="20"/>
+                <w:szCs w:val="20"/>
+              </w:rPr>
+              <w:t>’s 2019 Sustainability Report)</w:t>
+            </w:r>
+          </w:p>
+        </w:tc>
+      </w:tr>
+    </w:tbl>
+    <w:p/>
+    <w:p>
+      <w:r>
+        <w:t>The word ‘reduction’ may carry a negative sentiment in general terms, although in the context of sustainability text, it may either be a neutral or positive sentiment. Another example is the word ‘risk’. In a general context, it may be negative. However, in a finance or sustainability context, ‘risk’ is an object rather than a descriptor.</w:t>
+      </w:r>
+    </w:p>
+    <w:p/>
+    <w:p>
+      <w:r>
         <w:lastRenderedPageBreak/>
-        <w:t>For this analysis, each sustainability report will be given a Readability Ease score. This shall be used as the dependent variable in the subsequent analysis to answer RQ 3.</w:t>
+        <w:t>Rutherford (2003) observed</w:t>
+      </w:r>
+      <w:r>
+        <w:t xml:space="preserve"> the “obfuscation hypothesis”, which posits that companies will make unfavourable news more difficult to decode </w:t>
+      </w:r>
+      <w:r>
+        <w:t>by using positive language, especially in times of crisis. Therefore, this is an element of assessment in RQ 3. To assess the sentiment of tone used in the sustainability report, several general and one finance-specific lexicon will be use</w:t>
+      </w:r>
+      <w:r>
+        <w:t xml:space="preserve">d. The lexicons used are summarised in </w:t>
+      </w:r>
+      <w:r>
+        <w:rPr>
+          <w:b/>
+          <w:bCs/>
+        </w:rPr>
+        <w:t>Table (x)</w:t>
+      </w:r>
+      <w:r>
+        <w:t>.</w:t>
+      </w:r>
+    </w:p>
+    <w:p>
+      <w:r>
+        <w:t xml:space="preserve"> </w:t>
+      </w:r>
+    </w:p>
+    <w:tbl>
+      <w:tblPr>
+        <w:tblStyle w:val="TableGrid"/>
+        <w:tblW w:w="0" w:type="auto"/>
+        <w:tblCellMar>
+          <w:top w:w="57" w:type="dxa"/>
+          <w:left w:w="57" w:type="dxa"/>
+          <w:bottom w:w="57" w:type="dxa"/>
+          <w:right w:w="57" w:type="dxa"/>
+        </w:tblCellMar>
+        <w:tblLook w:val="04A0" w:firstRow="1" w:lastRow="0" w:firstColumn="1" w:lastColumn="0" w:noHBand="0" w:noVBand="1"/>
+      </w:tblPr>
+      <w:tblGrid>
+        <w:gridCol w:w="1642"/>
+        <w:gridCol w:w="1642"/>
+        <w:gridCol w:w="1642"/>
+        <w:gridCol w:w="1642"/>
+        <w:gridCol w:w="1642"/>
+      </w:tblGrid>
+      <w:tr>
+        <w:tc>
+          <w:tcPr>
+            <w:tcW w:w="1642" w:type="dxa"/>
+            <w:shd w:val="clear" w:color="auto" w:fill="D9D9D9" w:themeFill="background1" w:themeFillShade="D9"/>
+          </w:tcPr>
+          <w:p>
+            <w:pPr>
+              <w:spacing w:line="240" w:lineRule="auto"/>
+              <w:rPr>
+                <w:b/>
+                <w:bCs/>
+              </w:rPr>
+            </w:pPr>
+            <w:r>
+              <w:rPr>
+                <w:b/>
+                <w:bCs/>
+              </w:rPr>
+              <w:t>Purpose</w:t>
+            </w:r>
+          </w:p>
+        </w:tc>
+        <w:tc>
+          <w:tcPr>
+            <w:tcW w:w="1642" w:type="dxa"/>
+            <w:shd w:val="clear" w:color="auto" w:fill="D9D9D9" w:themeFill="background1" w:themeFillShade="D9"/>
+          </w:tcPr>
+          <w:p>
+            <w:pPr>
+              <w:spacing w:line="240" w:lineRule="auto"/>
+              <w:rPr>
+                <w:b/>
+                <w:bCs/>
+              </w:rPr>
+            </w:pPr>
+            <w:r>
+              <w:rPr>
+                <w:b/>
+                <w:bCs/>
+              </w:rPr>
+              <w:t>Lexicon</w:t>
+            </w:r>
+          </w:p>
+        </w:tc>
+        <w:tc>
+          <w:tcPr>
+            <w:tcW w:w="1642" w:type="dxa"/>
+            <w:shd w:val="clear" w:color="auto" w:fill="D9D9D9" w:themeFill="background1" w:themeFillShade="D9"/>
+          </w:tcPr>
+          <w:p>
+            <w:pPr>
+              <w:spacing w:line="240" w:lineRule="auto"/>
+              <w:rPr>
+                <w:b/>
+                <w:bCs/>
+              </w:rPr>
+            </w:pPr>
+            <w:r>
+              <w:rPr>
+                <w:b/>
+                <w:bCs/>
+              </w:rPr>
+              <w:t>Reference</w:t>
+            </w:r>
+          </w:p>
+        </w:tc>
+        <w:tc>
+          <w:tcPr>
+            <w:tcW w:w="1642" w:type="dxa"/>
+            <w:shd w:val="clear" w:color="auto" w:fill="D9D9D9" w:themeFill="background1" w:themeFillShade="D9"/>
+          </w:tcPr>
+          <w:p>
+            <w:pPr>
+              <w:spacing w:line="240" w:lineRule="auto"/>
+              <w:rPr>
+                <w:b/>
+                <w:bCs/>
+              </w:rPr>
+            </w:pPr>
+            <w:r>
+              <w:rPr>
+                <w:b/>
+                <w:bCs/>
+              </w:rPr>
+              <w:t>Description</w:t>
+            </w:r>
+          </w:p>
+        </w:tc>
+        <w:tc>
+          <w:tcPr>
+            <w:tcW w:w="1642" w:type="dxa"/>
+            <w:shd w:val="clear" w:color="auto" w:fill="D9D9D9" w:themeFill="background1" w:themeFillShade="D9"/>
+          </w:tcPr>
+          <w:p>
+            <w:pPr>
+              <w:spacing w:line="240" w:lineRule="auto"/>
+              <w:rPr>
+                <w:b/>
+                <w:bCs/>
+              </w:rPr>
+            </w:pPr>
+            <w:r>
+              <w:rPr>
+                <w:b/>
+                <w:bCs/>
+              </w:rPr>
+              <w:t xml:space="preserve">Score, </w:t>
+            </w:r>
+            <m:oMath>
+              <m:r>
+                <m:rPr>
+                  <m:sty m:val="bi"/>
+                </m:rPr>
+                <w:rPr>
+                  <w:rFonts w:ascii="Cambria Math" w:hAnsi="Cambria Math"/>
+                </w:rPr>
+                <m:t>x</m:t>
+              </m:r>
+            </m:oMath>
+          </w:p>
+        </w:tc>
+      </w:tr>
+      <w:tr>
+        <w:tc>
+          <w:tcPr>
+            <w:tcW w:w="1642" w:type="dxa"/>
+          </w:tcPr>
+          <w:p>
+            <w:pPr>
+              <w:spacing w:line="240" w:lineRule="auto"/>
+            </w:pPr>
+            <w:r>
+              <w:t>General</w:t>
+            </w:r>
+          </w:p>
+        </w:tc>
+        <w:tc>
+          <w:tcPr>
+            <w:tcW w:w="1642" w:type="dxa"/>
+          </w:tcPr>
+          <w:p>
+            <w:pPr>
+              <w:spacing w:line="240" w:lineRule="auto"/>
+              <w:rPr>
+                <w:rFonts w:ascii="Courier New" w:hAnsi="Courier New" w:cs="Courier New"/>
+                <w:b/>
+                <w:bCs/>
+                <w:sz w:val="20"/>
+                <w:szCs w:val="20"/>
+              </w:rPr>
+            </w:pPr>
+            <w:proofErr w:type="spellStart"/>
+            <w:r>
+              <w:rPr>
+                <w:rFonts w:ascii="Courier New" w:hAnsi="Courier New" w:cs="Courier New"/>
+                <w:b/>
+                <w:bCs/>
+                <w:sz w:val="20"/>
+                <w:szCs w:val="20"/>
+                <w:highlight w:val="lightGray"/>
+              </w:rPr>
+              <w:t>afinn</w:t>
+            </w:r>
+            <w:proofErr w:type="spellEnd"/>
+          </w:p>
+        </w:tc>
+        <w:tc>
+          <w:tcPr>
+            <w:tcW w:w="1642" w:type="dxa"/>
+          </w:tcPr>
+          <w:p>
+            <w:pPr>
+              <w:spacing w:line="240" w:lineRule="auto"/>
+              <w:jc w:val="left"/>
+              <w:rPr>
+                <w:sz w:val="22"/>
+                <w:szCs w:val="22"/>
+              </w:rPr>
+            </w:pPr>
+            <w:r>
+              <w:rPr>
+                <w:sz w:val="22"/>
+                <w:szCs w:val="22"/>
+              </w:rPr>
+              <w:t>(Nielsen, 2011)</w:t>
+            </w:r>
+          </w:p>
+        </w:tc>
+        <w:tc>
+          <w:tcPr>
+            <w:tcW w:w="1642" w:type="dxa"/>
+          </w:tcPr>
+          <w:p>
+            <w:pPr>
+              <w:spacing w:line="240" w:lineRule="auto"/>
+              <w:jc w:val="left"/>
+            </w:pPr>
+            <w:r>
+              <w:t>Polarity and intensity of words (2,476 words)</w:t>
+            </w:r>
+          </w:p>
+        </w:tc>
+        <w:tc>
+          <w:tcPr>
+            <w:tcW w:w="1642" w:type="dxa"/>
+          </w:tcPr>
+          <w:p>
+            <w:pPr>
+              <w:spacing w:line="240" w:lineRule="auto"/>
+            </w:pPr>
+            <m:oMathPara>
+              <m:oMath>
+                <m:r>
+                  <w:rPr>
+                    <w:rFonts w:ascii="Cambria Math" w:hAnsi="Cambria Math"/>
+                  </w:rPr>
+                  <m:t>-5≤x≤5</m:t>
+                </m:r>
+              </m:oMath>
+            </m:oMathPara>
+          </w:p>
+          <w:p>
+            <w:pPr>
+              <w:spacing w:line="240" w:lineRule="auto"/>
+              <w:jc w:val="center"/>
+              <w:rPr>
+                <w:i/>
+                <w:iCs/>
+              </w:rPr>
+            </w:pPr>
+            <w:r>
+              <w:rPr>
+                <w:i/>
+                <w:iCs/>
+              </w:rPr>
+              <w:t>(discrete)</w:t>
+            </w:r>
+          </w:p>
+        </w:tc>
+      </w:tr>
+      <w:tr>
+        <w:tc>
+          <w:tcPr>
+            <w:tcW w:w="1642" w:type="dxa"/>
+          </w:tcPr>
+          <w:p>
+            <w:pPr>
+              <w:spacing w:line="240" w:lineRule="auto"/>
+            </w:pPr>
+            <w:r>
+              <w:t>General</w:t>
+            </w:r>
+          </w:p>
+        </w:tc>
+        <w:tc>
+          <w:tcPr>
+            <w:tcW w:w="1642" w:type="dxa"/>
+          </w:tcPr>
+          <w:p>
+            <w:pPr>
+              <w:spacing w:line="240" w:lineRule="auto"/>
+              <w:rPr>
+                <w:rFonts w:ascii="Courier New" w:hAnsi="Courier New" w:cs="Courier New"/>
+                <w:sz w:val="20"/>
+                <w:szCs w:val="20"/>
+              </w:rPr>
+            </w:pPr>
+            <w:proofErr w:type="spellStart"/>
+            <w:r>
+              <w:rPr>
+                <w:rFonts w:ascii="Courier New" w:hAnsi="Courier New" w:cs="Courier New"/>
+                <w:b/>
+                <w:bCs/>
+                <w:sz w:val="20"/>
+                <w:szCs w:val="20"/>
+                <w:highlight w:val="lightGray"/>
+              </w:rPr>
+              <w:t>nrc</w:t>
+            </w:r>
+            <w:proofErr w:type="spellEnd"/>
+          </w:p>
+        </w:tc>
+        <w:tc>
+          <w:tcPr>
+            <w:tcW w:w="1642" w:type="dxa"/>
+          </w:tcPr>
+          <w:p>
+            <w:pPr>
+              <w:spacing w:line="240" w:lineRule="auto"/>
+              <w:jc w:val="left"/>
+              <w:rPr>
+                <w:sz w:val="22"/>
+                <w:szCs w:val="22"/>
+              </w:rPr>
+            </w:pPr>
+            <w:r>
+              <w:rPr>
+                <w:sz w:val="22"/>
+                <w:szCs w:val="22"/>
+              </w:rPr>
+              <w:t>(Mohammad and Turney, 2013)</w:t>
+            </w:r>
+          </w:p>
+        </w:tc>
+        <w:tc>
+          <w:tcPr>
+            <w:tcW w:w="1642" w:type="dxa"/>
+          </w:tcPr>
+          <w:p>
+            <w:pPr>
+              <w:spacing w:line="240" w:lineRule="auto"/>
+              <w:jc w:val="left"/>
+            </w:pPr>
+            <w:r>
+              <w:t>Polarity of words (5,468 words)</w:t>
+            </w:r>
+          </w:p>
+        </w:tc>
+        <w:tc>
+          <w:tcPr>
+            <w:tcW w:w="1642" w:type="dxa"/>
+          </w:tcPr>
+          <w:p>
+            <w:pPr>
+              <w:spacing w:line="240" w:lineRule="auto"/>
+            </w:pPr>
+            <m:oMathPara>
+              <m:oMath>
+                <m:r>
+                  <w:rPr>
+                    <w:rFonts w:ascii="Cambria Math" w:hAnsi="Cambria Math"/>
+                  </w:rPr>
+                  <m:t>x:{-1, 1}</m:t>
+                </m:r>
+              </m:oMath>
+            </m:oMathPara>
+          </w:p>
+        </w:tc>
+      </w:tr>
+      <w:tr>
+        <w:tc>
+          <w:tcPr>
+            <w:tcW w:w="1642" w:type="dxa"/>
+          </w:tcPr>
+          <w:p>
+            <w:pPr>
+              <w:spacing w:line="240" w:lineRule="auto"/>
+            </w:pPr>
+            <w:r>
+              <w:t>General</w:t>
+            </w:r>
+          </w:p>
+        </w:tc>
+        <w:tc>
+          <w:tcPr>
+            <w:tcW w:w="1642" w:type="dxa"/>
+          </w:tcPr>
+          <w:p>
+            <w:pPr>
+              <w:spacing w:line="240" w:lineRule="auto"/>
+              <w:rPr>
+                <w:rFonts w:ascii="Courier New" w:hAnsi="Courier New" w:cs="Courier New"/>
+                <w:sz w:val="20"/>
+                <w:szCs w:val="20"/>
+              </w:rPr>
+            </w:pPr>
+            <w:proofErr w:type="spellStart"/>
+            <w:r>
+              <w:rPr>
+                <w:rFonts w:ascii="Courier New" w:hAnsi="Courier New" w:cs="Courier New"/>
+                <w:b/>
+                <w:bCs/>
+                <w:sz w:val="20"/>
+                <w:szCs w:val="20"/>
+                <w:highlight w:val="lightGray"/>
+              </w:rPr>
+              <w:t>bing</w:t>
+            </w:r>
+            <w:proofErr w:type="spellEnd"/>
+          </w:p>
+        </w:tc>
+        <w:tc>
+          <w:tcPr>
+            <w:tcW w:w="1642" w:type="dxa"/>
+          </w:tcPr>
+          <w:p>
+            <w:pPr>
+              <w:spacing w:line="240" w:lineRule="auto"/>
+              <w:jc w:val="left"/>
+              <w:rPr>
+                <w:sz w:val="22"/>
+                <w:szCs w:val="22"/>
+              </w:rPr>
+            </w:pPr>
+            <w:r>
+              <w:rPr>
+                <w:sz w:val="22"/>
+                <w:szCs w:val="22"/>
+              </w:rPr>
+              <w:t>(Hu and Liu, 2004)</w:t>
+            </w:r>
+          </w:p>
+        </w:tc>
+        <w:tc>
+          <w:tcPr>
+            <w:tcW w:w="1642" w:type="dxa"/>
+          </w:tcPr>
+          <w:p>
+            <w:pPr>
+              <w:spacing w:line="240" w:lineRule="auto"/>
+              <w:jc w:val="left"/>
+            </w:pPr>
+            <w:r>
+              <w:t>Polarity of words (6,874 words)</w:t>
+            </w:r>
+          </w:p>
+        </w:tc>
+        <w:tc>
+          <w:tcPr>
+            <w:tcW w:w="1642" w:type="dxa"/>
+          </w:tcPr>
+          <w:p>
+            <w:pPr>
+              <w:spacing w:line="240" w:lineRule="auto"/>
+            </w:pPr>
+            <m:oMathPara>
+              <m:oMath>
+                <m:r>
+                  <w:rPr>
+                    <w:rFonts w:ascii="Cambria Math" w:hAnsi="Cambria Math"/>
+                  </w:rPr>
+                  <m:t>x:{-1, 1}</m:t>
+                </m:r>
+              </m:oMath>
+            </m:oMathPara>
+          </w:p>
+        </w:tc>
+      </w:tr>
+      <w:tr>
+        <w:tc>
+          <w:tcPr>
+            <w:tcW w:w="1642" w:type="dxa"/>
+          </w:tcPr>
+          <w:p>
+            <w:pPr>
+              <w:spacing w:line="240" w:lineRule="auto"/>
+            </w:pPr>
+            <w:r>
+              <w:t>General</w:t>
+            </w:r>
+          </w:p>
+        </w:tc>
+        <w:tc>
+          <w:tcPr>
+            <w:tcW w:w="1642" w:type="dxa"/>
+          </w:tcPr>
+          <w:p>
+            <w:pPr>
+              <w:spacing w:line="240" w:lineRule="auto"/>
+              <w:rPr>
+                <w:rFonts w:ascii="Courier New" w:hAnsi="Courier New" w:cs="Courier New"/>
+                <w:sz w:val="20"/>
+                <w:szCs w:val="20"/>
+              </w:rPr>
+            </w:pPr>
+            <w:r>
+              <w:rPr>
+                <w:rFonts w:ascii="Courier New" w:hAnsi="Courier New" w:cs="Courier New"/>
+                <w:b/>
+                <w:bCs/>
+                <w:sz w:val="20"/>
+                <w:szCs w:val="20"/>
+                <w:highlight w:val="lightGray"/>
+              </w:rPr>
+              <w:t>jockers</w:t>
+            </w:r>
+          </w:p>
+        </w:tc>
+        <w:tc>
+          <w:tcPr>
+            <w:tcW w:w="1642" w:type="dxa"/>
+          </w:tcPr>
+          <w:p>
+            <w:pPr>
+              <w:spacing w:line="240" w:lineRule="auto"/>
+              <w:jc w:val="left"/>
+              <w:rPr>
+                <w:sz w:val="22"/>
+                <w:szCs w:val="22"/>
+              </w:rPr>
+            </w:pPr>
+            <w:r>
+              <w:rPr>
+                <w:sz w:val="22"/>
+                <w:szCs w:val="22"/>
+              </w:rPr>
+              <w:t>(Jockers, 2017)</w:t>
+            </w:r>
+          </w:p>
+        </w:tc>
+        <w:tc>
+          <w:tcPr>
+            <w:tcW w:w="1642" w:type="dxa"/>
+          </w:tcPr>
+          <w:p>
+            <w:pPr>
+              <w:spacing w:line="240" w:lineRule="auto"/>
+              <w:jc w:val="left"/>
+            </w:pPr>
+            <w:r>
+              <w:t>Incorporates emotional shifts in text – polarity and intensity (10,738 words)</w:t>
+            </w:r>
+          </w:p>
+        </w:tc>
+        <w:tc>
+          <w:tcPr>
+            <w:tcW w:w="1642" w:type="dxa"/>
+          </w:tcPr>
+          <w:p>
+            <w:pPr>
+              <w:spacing w:line="240" w:lineRule="auto"/>
+            </w:pPr>
+            <m:oMathPara>
+              <m:oMath>
+                <m:r>
+                  <w:rPr>
+                    <w:rFonts w:ascii="Cambria Math" w:hAnsi="Cambria Math"/>
+                  </w:rPr>
+                  <m:t>-1≤x≤1</m:t>
+                </m:r>
+              </m:oMath>
+            </m:oMathPara>
+          </w:p>
+          <w:p>
+            <w:pPr>
+              <w:spacing w:line="240" w:lineRule="auto"/>
+              <w:jc w:val="center"/>
+              <w:rPr>
+                <w:i/>
+                <w:iCs/>
+              </w:rPr>
+            </w:pPr>
+            <w:r>
+              <w:rPr>
+                <w:i/>
+                <w:iCs/>
+              </w:rPr>
+              <w:t>(continuous)</w:t>
+            </w:r>
+          </w:p>
+        </w:tc>
+      </w:tr>
+      <w:tr>
+        <w:tc>
+          <w:tcPr>
+            <w:tcW w:w="1642" w:type="dxa"/>
+          </w:tcPr>
+          <w:p>
+            <w:pPr>
+              <w:spacing w:line="240" w:lineRule="auto"/>
+            </w:pPr>
+            <w:r>
+              <w:t>Finance</w:t>
+            </w:r>
+          </w:p>
+        </w:tc>
+        <w:tc>
+          <w:tcPr>
+            <w:tcW w:w="1642" w:type="dxa"/>
+          </w:tcPr>
+          <w:p>
+            <w:pPr>
+              <w:spacing w:line="240" w:lineRule="auto"/>
+              <w:rPr>
+                <w:rFonts w:ascii="Courier New" w:hAnsi="Courier New" w:cs="Courier New"/>
+                <w:sz w:val="20"/>
+                <w:szCs w:val="20"/>
+              </w:rPr>
+            </w:pPr>
+            <w:proofErr w:type="spellStart"/>
+            <w:r>
+              <w:rPr>
+                <w:rFonts w:ascii="Courier New" w:hAnsi="Courier New" w:cs="Courier New"/>
+                <w:b/>
+                <w:bCs/>
+                <w:sz w:val="20"/>
+                <w:szCs w:val="20"/>
+                <w:highlight w:val="lightGray"/>
+              </w:rPr>
+              <w:t>l</w:t>
+            </w:r>
+            <w:r>
+              <w:rPr>
+                <w:rFonts w:ascii="Courier New" w:hAnsi="Courier New" w:cs="Courier New"/>
+                <w:b/>
+                <w:bCs/>
+                <w:sz w:val="20"/>
+                <w:szCs w:val="20"/>
+                <w:highlight w:val="lightGray"/>
+              </w:rPr>
+              <w:t>oughran</w:t>
+            </w:r>
+            <w:proofErr w:type="spellEnd"/>
+          </w:p>
+        </w:tc>
+        <w:tc>
+          <w:tcPr>
+            <w:tcW w:w="1642" w:type="dxa"/>
+          </w:tcPr>
+          <w:p>
+            <w:pPr>
+              <w:jc w:val="left"/>
+              <w:rPr>
+                <w:sz w:val="22"/>
+                <w:szCs w:val="22"/>
+              </w:rPr>
+            </w:pPr>
+            <w:r>
+              <w:rPr>
+                <w:sz w:val="22"/>
+                <w:szCs w:val="22"/>
+              </w:rPr>
+              <w:t>(Loughran and McDonald, 2011)</w:t>
+            </w:r>
+          </w:p>
+          <w:p>
+            <w:pPr>
+              <w:spacing w:line="240" w:lineRule="auto"/>
+              <w:jc w:val="left"/>
+              <w:rPr>
+                <w:sz w:val="22"/>
+                <w:szCs w:val="22"/>
+              </w:rPr>
+            </w:pPr>
+          </w:p>
+        </w:tc>
+        <w:tc>
+          <w:tcPr>
+            <w:tcW w:w="1642" w:type="dxa"/>
+          </w:tcPr>
+          <w:p>
+            <w:pPr>
+              <w:spacing w:line="240" w:lineRule="auto"/>
+              <w:jc w:val="left"/>
+            </w:pPr>
+            <w:r>
+              <w:t>Assigns several categories – ‘positive’ and ‘negative’ will be converted respectively.</w:t>
+            </w:r>
+          </w:p>
+        </w:tc>
+        <w:tc>
+          <w:tcPr>
+            <w:tcW w:w="1642" w:type="dxa"/>
+          </w:tcPr>
+          <w:p>
+            <w:pPr>
+              <w:spacing w:line="240" w:lineRule="auto"/>
+              <w:jc w:val="center"/>
+            </w:pPr>
+            <w:r>
+              <w:t>N/A</w:t>
+            </w:r>
+          </w:p>
+        </w:tc>
+      </w:tr>
+    </w:tbl>
+    <w:p>
+      <w:pPr>
+        <w:pStyle w:val="Caption"/>
+        <w:spacing w:before="240"/>
+      </w:pPr>
+      <w:r>
+        <w:t xml:space="preserve">Table </w:t>
+      </w:r>
+      <w:r>
+        <w:fldChar w:fldCharType="begin"/>
+      </w:r>
+      <w:r>
+        <w:instrText xml:space="preserve"> SEQ Table \* ARABIC </w:instrText>
+      </w:r>
+      <w:r>
+        <w:fldChar w:fldCharType="separate"/>
+      </w:r>
+      <w:r>
+        <w:rPr>
+          <w:noProof/>
+        </w:rPr>
+        <w:t>6</w:t>
+      </w:r>
+      <w:r>
+        <w:fldChar w:fldCharType="end"/>
+      </w:r>
+      <w:r>
+        <w:t>: Lexicons used in this Analysis</w:t>
       </w:r>
     </w:p>
     <w:p/>
     <w:p>
-      <w:pPr>
-        <w:pStyle w:val="Heading3"/>
-      </w:pPr>
-      <w:bookmarkStart w:id="55" w:name="_Toc114001056"/>
-      <w:r>
-        <w:t>Text Sentiment</w:t>
-      </w:r>
-      <w:bookmarkEnd w:id="55"/>
+      <w:r>
+        <w:t xml:space="preserve">For this analysis, each sustainability report will be given a sentiment score which is an average of the sentiment scores from using several lexicons. This is done to account for different words which are present in lexicon which may contribute to different scores. </w:t>
+      </w:r>
+      <w:r>
+        <w:t xml:space="preserve">The </w:t>
+      </w:r>
+      <w:proofErr w:type="spellStart"/>
+      <w:r>
+        <w:rPr>
+          <w:rFonts w:ascii="Courier New" w:hAnsi="Courier New" w:cs="Courier New"/>
+          <w:b/>
+          <w:bCs/>
+          <w:sz w:val="20"/>
+          <w:szCs w:val="20"/>
+          <w:shd w:val="clear" w:color="auto" w:fill="D9D9D9" w:themeFill="background1" w:themeFillShade="D9"/>
+        </w:rPr>
+        <w:t>get_sentiments</w:t>
+      </w:r>
+      <w:proofErr w:type="spellEnd"/>
+      <w:r>
+        <w:rPr>
+          <w:rFonts w:ascii="Courier New" w:hAnsi="Courier New" w:cs="Courier New"/>
+          <w:b/>
+          <w:bCs/>
+          <w:sz w:val="20"/>
+          <w:szCs w:val="20"/>
+          <w:shd w:val="clear" w:color="auto" w:fill="D9D9D9" w:themeFill="background1" w:themeFillShade="D9"/>
+        </w:rPr>
+        <w:t>()</w:t>
+      </w:r>
+      <w:r>
+        <w:t xml:space="preserve"> method from the R package </w:t>
+      </w:r>
+      <w:proofErr w:type="spellStart"/>
+      <w:r>
+        <w:rPr>
+          <w:rFonts w:ascii="Courier New" w:hAnsi="Courier New" w:cs="Courier New"/>
+          <w:b/>
+          <w:bCs/>
+          <w:sz w:val="20"/>
+          <w:szCs w:val="20"/>
+          <w:shd w:val="clear" w:color="auto" w:fill="D9D9D9" w:themeFill="background1" w:themeFillShade="D9"/>
+        </w:rPr>
+        <w:t>tidytext</w:t>
+      </w:r>
+      <w:proofErr w:type="spellEnd"/>
+      <w:r>
+        <w:t xml:space="preserve"> is used. Additional lexicons are taken from the R packages </w:t>
+      </w:r>
+      <w:proofErr w:type="spellStart"/>
+      <w:r>
+        <w:rPr>
+          <w:rFonts w:ascii="Courier New" w:hAnsi="Courier New" w:cs="Courier New"/>
+          <w:b/>
+          <w:bCs/>
+          <w:sz w:val="20"/>
+          <w:szCs w:val="20"/>
+          <w:shd w:val="clear" w:color="auto" w:fill="D9D9D9" w:themeFill="background1" w:themeFillShade="D9"/>
+        </w:rPr>
+        <w:t>syuzhet</w:t>
+      </w:r>
+      <w:proofErr w:type="spellEnd"/>
+      <w:r>
+        <w:t xml:space="preserve"> and </w:t>
+      </w:r>
+      <w:r>
+        <w:rPr>
+          <w:rFonts w:ascii="Courier New" w:hAnsi="Courier New" w:cs="Courier New"/>
+          <w:b/>
+          <w:bCs/>
+          <w:sz w:val="20"/>
+          <w:szCs w:val="20"/>
+          <w:shd w:val="clear" w:color="auto" w:fill="D9D9D9" w:themeFill="background1" w:themeFillShade="D9"/>
+        </w:rPr>
+        <w:t>lexicon</w:t>
+      </w:r>
+      <w:r>
+        <w:t xml:space="preserve">. The </w:t>
+      </w:r>
+      <w:r>
+        <w:lastRenderedPageBreak/>
+        <w:t>sentiment score shall also be used as a dependent variable in the subsequent analysis to answer RQ 3.</w:t>
+      </w:r>
     </w:p>
     <w:p/>
+    <w:p>
+      <w:r>
+        <w:t>Notably, qualifiers before words are not accounted for using these mechanics. For example, the phrase ‘not satisfied’ will be analysed as two separate words – ‘not’ and ‘satisfied’. Whereas ‘satisfied’ is typically interpreted as a positive sentiment. Nonetheless, given the volume of text in the sustainability report, it is expected that this effect is minimal, and together using single words (“unigrams”) will give an indicative score of the report’s sentiment for the purposes of this analysis.</w:t>
+      </w:r>
+    </w:p>
     <w:p/>
     <w:p>
       <w:pPr>
@@ -26363,14 +27725,27 @@
       <w:r>
         <w:t xml:space="preserve">Figure </w:t>
       </w:r>
-      <w:fldSimple w:instr=" SEQ Figure \* ARABIC ">
-        <w:r>
-          <w:rPr>
-            <w:noProof/>
-          </w:rPr>
-          <w:t>17</w:t>
-        </w:r>
-      </w:fldSimple>
+      <w:r>
+        <w:fldChar w:fldCharType="begin"/>
+      </w:r>
+      <w:r>
+        <w:instrText xml:space="preserve"> SEQ Figure \* ARABIC </w:instrText>
+      </w:r>
+      <w:r>
+        <w:fldChar w:fldCharType="separate"/>
+      </w:r>
+      <w:r>
+        <w:rPr>
+          <w:noProof/>
+        </w:rPr>
+        <w:t>17</w:t>
+      </w:r>
+      <w:r>
+        <w:rPr>
+          <w:noProof/>
+        </w:rPr>
+        <w:fldChar w:fldCharType="end"/>
+      </w:r>
       <w:r>
         <w:t>: Number of Pages of Sustainability Reports by Financial Year</w:t>
       </w:r>
@@ -27326,14 +28701,27 @@
       <w:r>
         <w:t xml:space="preserve">Table </w:t>
       </w:r>
-      <w:fldSimple w:instr=" SEQ Table \* ARABIC ">
-        <w:r>
-          <w:rPr>
-            <w:noProof/>
-          </w:rPr>
-          <w:t>6</w:t>
-        </w:r>
-      </w:fldSimple>
+      <w:r>
+        <w:fldChar w:fldCharType="begin"/>
+      </w:r>
+      <w:r>
+        <w:instrText xml:space="preserve"> SEQ Table \* ARABIC </w:instrText>
+      </w:r>
+      <w:r>
+        <w:fldChar w:fldCharType="separate"/>
+      </w:r>
+      <w:r>
+        <w:rPr>
+          <w:noProof/>
+        </w:rPr>
+        <w:t>7</w:t>
+      </w:r>
+      <w:r>
+        <w:rPr>
+          <w:noProof/>
+        </w:rPr>
+        <w:fldChar w:fldCharType="end"/>
+      </w:r>
       <w:r>
         <w:t>: Summary Statistics of Number of Pages in Sustainability Report by Financial Year</w:t>
       </w:r>
@@ -27629,22 +29017,29 @@
       <w:r>
         <w:t xml:space="preserve">Table </w:t>
       </w:r>
-      <w:fldSimple w:instr=" SEQ Table \* ARABIC ">
-        <w:r>
-          <w:rPr>
-            <w:noProof/>
-          </w:rPr>
-          <w:t>7</w:t>
-        </w:r>
-      </w:fldSimple>
-      <w:r>
-        <w:t xml:space="preserve">: </w:t>
-      </w:r>
-      <w:r>
-        <w:t xml:space="preserve">Summary Statistics of Number of Pages in Sustainability Report </w:t>
-      </w:r>
-      <w:r>
-        <w:t xml:space="preserve">– Overall </w:t>
+      <w:r>
+        <w:fldChar w:fldCharType="begin"/>
+      </w:r>
+      <w:r>
+        <w:instrText xml:space="preserve"> SEQ Table \* ARABIC </w:instrText>
+      </w:r>
+      <w:r>
+        <w:fldChar w:fldCharType="separate"/>
+      </w:r>
+      <w:r>
+        <w:rPr>
+          <w:noProof/>
+        </w:rPr>
+        <w:t>8</w:t>
+      </w:r>
+      <w:r>
+        <w:rPr>
+          <w:noProof/>
+        </w:rPr>
+        <w:fldChar w:fldCharType="end"/>
+      </w:r>
+      <w:r>
+        <w:t xml:space="preserve">: Summary Statistics of Number of Pages in Sustainability Report – Overall </w:t>
       </w:r>
     </w:p>
     <w:p/>
@@ -28203,14 +29598,27 @@
       <w:r>
         <w:t xml:space="preserve">Table </w:t>
       </w:r>
-      <w:fldSimple w:instr=" SEQ Table \* ARABIC ">
-        <w:r>
-          <w:rPr>
-            <w:noProof/>
-          </w:rPr>
-          <w:t>8</w:t>
-        </w:r>
-      </w:fldSimple>
+      <w:r>
+        <w:fldChar w:fldCharType="begin"/>
+      </w:r>
+      <w:r>
+        <w:instrText xml:space="preserve"> SEQ Table \* ARABIC </w:instrText>
+      </w:r>
+      <w:r>
+        <w:fldChar w:fldCharType="separate"/>
+      </w:r>
+      <w:r>
+        <w:rPr>
+          <w:noProof/>
+        </w:rPr>
+        <w:t>9</w:t>
+      </w:r>
+      <w:r>
+        <w:rPr>
+          <w:noProof/>
+        </w:rPr>
+        <w:fldChar w:fldCharType="end"/>
+      </w:r>
       <w:r>
         <w:t>: Companies with the Minimum and Maximum Number of Pages in their Sustainability Reports by Financial Year</w:t>
       </w:r>
@@ -30288,6 +31696,19 @@
         <w:spacing w:line="312" w:lineRule="auto"/>
       </w:pPr>
       <w:r>
+        <w:t>Hu, M., &amp; Liu, B. (2004, July). Mining opinion features in customer reviews. In AAAI (Vol. 4, No. 4, pp. 755-760).</w:t>
+      </w:r>
+    </w:p>
+    <w:p>
+      <w:pPr>
+        <w:spacing w:line="312" w:lineRule="auto"/>
+      </w:pPr>
+    </w:p>
+    <w:p>
+      <w:pPr>
+        <w:spacing w:line="312" w:lineRule="auto"/>
+      </w:pPr>
+      <w:r>
         <w:rPr>
           <w:rFonts w:hint="eastAsia"/>
         </w:rPr>
@@ -30465,6 +31886,27 @@
         <w:spacing w:line="312" w:lineRule="auto"/>
       </w:pPr>
       <w:r>
+        <w:t xml:space="preserve">Jockers, M. L. (2017). </w:t>
+      </w:r>
+      <w:proofErr w:type="spellStart"/>
+      <w:r>
+        <w:t>Syuzhet</w:t>
+      </w:r>
+      <w:proofErr w:type="spellEnd"/>
+      <w:r>
+        <w:t>: Extract sentiment and plot arcs from Text. Retrieved from https://github.com/mjockers/syuzhet</w:t>
+      </w:r>
+    </w:p>
+    <w:p>
+      <w:pPr>
+        <w:spacing w:line="312" w:lineRule="auto"/>
+      </w:pPr>
+    </w:p>
+    <w:p>
+      <w:pPr>
+        <w:spacing w:line="312" w:lineRule="auto"/>
+      </w:pPr>
+      <w:r>
         <w:t>Jones, T. M. (1995, July). Instrumental stakeholder theory and paradigm consensus in business and society: Advances on the methodological front. In Proceedings of the International Association for Business and Society (Vol. 6, pp. 1263-1272).</w:t>
       </w:r>
     </w:p>
@@ -30513,7 +31955,6 @@
       </w:pPr>
       <w:proofErr w:type="spellStart"/>
       <w:r>
-        <w:lastRenderedPageBreak/>
         <w:t>Kasbun</w:t>
       </w:r>
       <w:proofErr w:type="spellEnd"/>
@@ -30685,7 +32126,6 @@
         <w:spacing w:line="312" w:lineRule="auto"/>
       </w:pPr>
       <w:r>
-        <w:lastRenderedPageBreak/>
         <w:t xml:space="preserve">Kyaw, K., </w:t>
       </w:r>
       <w:proofErr w:type="spellStart"/>
@@ -30923,11 +32363,167 @@
         <w:spacing w:line="312" w:lineRule="auto"/>
       </w:pPr>
       <w:r>
-        <w:t>Loh, L., Thomas, T., Lee, S. P., Lim, L., Pan, H., Malek, M., Tan, S., &amp; Nguyen, T. P. T. (2018, November). Sustainability reporting in ASEAN countries. ASEAN CSR Network and Centre for Governance and Sustainability, NUS Business School. https://www.asean-csr-</w:t>
-      </w:r>
+        <w:t>Loh, L., Thomas, T., Lee, S. P., Lim, L., Pan, H., Malek, M., Tan, S., &amp; Nguyen, T. P. T. (2018, November). Sustainability reporting in ASEAN countries. ASEAN CSR Network and Centre for Governance and Sustainability, NUS Business School. https://www.asean-csr-network.org/c/images/Resources/Reports/2018_Sustainability_Reporting_in_ASEAN_Countries.pdf</w:t>
+      </w:r>
+    </w:p>
+    <w:p>
+      <w:pPr>
+        <w:spacing w:line="312" w:lineRule="auto"/>
+      </w:pPr>
+    </w:p>
+    <w:p>
+      <w:pPr>
+        <w:spacing w:line="312" w:lineRule="auto"/>
+      </w:pPr>
+      <w:r>
+        <w:t>Loh, L., &amp; Tang, M. (2021, May). Sustainability reporting review. Singapore Exchange and Centre for Governance and Sustainability, NUS Business School. https://bschool.nus.edu.sg/cgs/wpcontent/uploads/sites/7/2021/05/SGX-CGS-Sustainability-Reporting-Review-Report-2021.pdf</w:t>
+      </w:r>
+    </w:p>
+    <w:p>
+      <w:pPr>
+        <w:spacing w:line="312" w:lineRule="auto"/>
+      </w:pPr>
+    </w:p>
+    <w:p>
+      <w:pPr>
+        <w:spacing w:line="312" w:lineRule="auto"/>
+      </w:pPr>
+      <w:proofErr w:type="spellStart"/>
+      <w:r>
+        <w:t>Lohmoller</w:t>
+      </w:r>
+      <w:proofErr w:type="spellEnd"/>
+      <w:r>
+        <w:t xml:space="preserve">, J. B. 1989. Latent Variable Path </w:t>
+      </w:r>
+      <w:proofErr w:type="spellStart"/>
+      <w:r>
+        <w:t>Modeling</w:t>
+      </w:r>
+      <w:proofErr w:type="spellEnd"/>
+      <w:r>
+        <w:t xml:space="preserve"> with Partial Least Squares. Springer-Verlag, New</w:t>
+      </w:r>
+      <w:r>
+        <w:t xml:space="preserve"> </w:t>
+      </w:r>
+      <w:r>
+        <w:t>York.</w:t>
+      </w:r>
+    </w:p>
+    <w:p>
+      <w:pPr>
+        <w:spacing w:line="312" w:lineRule="auto"/>
+      </w:pPr>
+    </w:p>
+    <w:p>
+      <w:pPr>
+        <w:spacing w:line="312" w:lineRule="auto"/>
+      </w:pPr>
+      <w:r>
+        <w:t xml:space="preserve">Loughran, Tim, and Bill McDonald. </w:t>
+      </w:r>
+      <w:r>
+        <w:t>(</w:t>
+      </w:r>
+      <w:r>
+        <w:t>2011</w:t>
+      </w:r>
+      <w:r>
+        <w:t>)</w:t>
+      </w:r>
+      <w:r>
+        <w:t>. “When Is a Liability Not a Liability? Textual Analysis, Dictionaries, and 10-Ks.” The Journal of Finance 66 (1): 35–65. https://doi.org/10.1111/j.1540-6261.2010.01625.x.</w:t>
+      </w:r>
+    </w:p>
+    <w:p>
+      <w:pPr>
+        <w:spacing w:line="312" w:lineRule="auto"/>
+      </w:pPr>
+    </w:p>
+    <w:p>
+      <w:pPr>
+        <w:spacing w:line="312" w:lineRule="auto"/>
+      </w:pPr>
+      <w:r>
+        <w:t>Loughran, T., &amp; McDonald, B. (2014). Measuring readability in financial disclosures. the Journal of Finance, 69(4), 1643-1671.</w:t>
+      </w:r>
+    </w:p>
+    <w:p>
+      <w:pPr>
+        <w:spacing w:line="312" w:lineRule="auto"/>
+      </w:pPr>
+    </w:p>
+    <w:p>
+      <w:pPr>
+        <w:spacing w:line="312" w:lineRule="auto"/>
+      </w:pPr>
+      <w:r>
+        <w:t xml:space="preserve">Luccioni, A., Baylor, E., &amp; Duchene, N. (2020). </w:t>
+      </w:r>
+      <w:proofErr w:type="spellStart"/>
+      <w:r>
+        <w:t>Analyzing</w:t>
+      </w:r>
+      <w:proofErr w:type="spellEnd"/>
+      <w:r>
+        <w:t xml:space="preserve"> sustainability reports using natural language processing. </w:t>
+      </w:r>
+      <w:proofErr w:type="spellStart"/>
+      <w:r>
+        <w:t>arXiv</w:t>
+      </w:r>
+      <w:proofErr w:type="spellEnd"/>
+      <w:r>
+        <w:t xml:space="preserve"> preprint arXiv:2011.08073.</w:t>
+      </w:r>
+    </w:p>
+    <w:p>
+      <w:pPr>
+        <w:spacing w:line="312" w:lineRule="auto"/>
+      </w:pPr>
+    </w:p>
+    <w:p>
+      <w:pPr>
+        <w:spacing w:line="312" w:lineRule="auto"/>
+      </w:pPr>
+      <w:r>
+        <w:t>Matsui, T., Suzuki, K., Ando, K., Kitai, Y., Haga, C., Masuhara, N., &amp; Kawakubo, S. (2022). A natural language processing model for supporting sustainable development goals: translating semantics, visualizing nexus, and connecting stakeholders. Sustainability Science, 17(3), 969-985.</w:t>
+      </w:r>
+    </w:p>
+    <w:p>
+      <w:pPr>
+        <w:spacing w:line="312" w:lineRule="auto"/>
+      </w:pPr>
+    </w:p>
+    <w:p>
+      <w:pPr>
+        <w:spacing w:line="312" w:lineRule="auto"/>
+      </w:pPr>
+      <w:r>
+        <w:t>McWilliams, A., &amp; Siegel, D. S. (2011). Creating and capturing value: Strategic corporate social responsibility, resource-based theory, and sustainable competitive advantage. Journal of management, 37(5), 1480-1495.</w:t>
+      </w:r>
+    </w:p>
+    <w:p>
+      <w:pPr>
+        <w:spacing w:line="312" w:lineRule="auto"/>
+      </w:pPr>
+    </w:p>
+    <w:p>
+      <w:pPr>
+        <w:spacing w:line="312" w:lineRule="auto"/>
+      </w:pPr>
       <w:r>
         <w:lastRenderedPageBreak/>
-        <w:t>network.org/c/images/Resources/Reports/2018_Sustainability_Reporting_in_ASEAN_Countries.pdf</w:t>
+        <w:t xml:space="preserve">Meng, X. H., Zeng, S. X., &amp; Tam, C. M. (2013). From voluntarism to regulation: A study on ownership, economic </w:t>
+      </w:r>
+      <w:proofErr w:type="gramStart"/>
+      <w:r>
+        <w:t>performance</w:t>
+      </w:r>
+      <w:proofErr w:type="gramEnd"/>
+      <w:r>
+        <w:t xml:space="preserve"> and corporate environmental information disclosure in China. Journal of Business Ethics, 116, 217–232.</w:t>
       </w:r>
     </w:p>
     <w:p>
@@ -30940,7 +32536,7 @@
         <w:spacing w:line="312" w:lineRule="auto"/>
       </w:pPr>
       <w:r>
-        <w:t>Loh, L., &amp; Tang, M. (2021, May). Sustainability reporting review. Singapore Exchange and Centre for Governance and Sustainability, NUS Business School. https://bschool.nus.edu.sg/cgs/wpcontent/uploads/sites/7/2021/05/SGX-CGS-Sustainability-Reporting-Review-Report-2021.pdf</w:t>
+        <w:t>Merkley, K. J. (2011). More than numbers: R&amp;D-related disclosure and firm performance (Doctoral dissertation, University of Michigan).</w:t>
       </w:r>
     </w:p>
     <w:p>
@@ -30952,27 +32548,37 @@
       <w:pPr>
         <w:spacing w:line="312" w:lineRule="auto"/>
       </w:pPr>
+      <w:r>
+        <w:t>Merkley, K. J. (2014). Narrative disclosure and earnings performance: Evidence from R&amp;D disclosures. The Accounting Review, 89(2), 725-757.</w:t>
+      </w:r>
+    </w:p>
+    <w:p>
+      <w:pPr>
+        <w:spacing w:line="312" w:lineRule="auto"/>
+      </w:pPr>
+    </w:p>
+    <w:p>
+      <w:pPr>
+        <w:spacing w:line="312" w:lineRule="auto"/>
+      </w:pPr>
+      <w:r>
+        <w:t xml:space="preserve">Michelon, G., </w:t>
+      </w:r>
       <w:proofErr w:type="spellStart"/>
       <w:r>
-        <w:t>Lohmoller</w:t>
+        <w:t>Pilonato</w:t>
       </w:r>
       <w:proofErr w:type="spellEnd"/>
       <w:r>
-        <w:t xml:space="preserve">, J. B. 1989. Latent Variable Path </w:t>
+        <w:t xml:space="preserve">, S., &amp; </w:t>
       </w:r>
       <w:proofErr w:type="spellStart"/>
       <w:r>
-        <w:t>Modeling</w:t>
+        <w:t>Ricceri</w:t>
       </w:r>
       <w:proofErr w:type="spellEnd"/>
       <w:r>
-        <w:t xml:space="preserve"> with Partial Least Squares. Springer-Verlag, New</w:t>
-      </w:r>
-      <w:r>
-        <w:t xml:space="preserve"> </w:t>
-      </w:r>
-      <w:r>
-        <w:t>York.</w:t>
+        <w:t>, F. (2015). CSR reporting practices and the quality of disclosure: An empirical analysis. Critical perspectives on accounting, 33, 59-78.</w:t>
       </w:r>
     </w:p>
     <w:p>
@@ -30985,7 +32591,7 @@
         <w:spacing w:line="312" w:lineRule="auto"/>
       </w:pPr>
       <w:r>
-        <w:t>Loughran, T., &amp; McDonald, B. (2014). Measuring readability in financial disclosures. the Journal of Finance, 69(4), 1643-1671.</w:t>
+        <w:t>Mitchell, R., Agle, B., &amp; Wood, D. (1997). Toward a theory of stakeholder identification and salience: Defining the principle of who and what really counts. Academy of Management Review, 22(4), 853–886.</w:t>
       </w:r>
     </w:p>
     <w:p>
@@ -30997,24 +32603,21 @@
       <w:pPr>
         <w:spacing w:line="312" w:lineRule="auto"/>
       </w:pPr>
-      <w:r>
-        <w:t xml:space="preserve">Luccioni, A., Baylor, E., &amp; Duchene, N. (2020). </w:t>
-      </w:r>
       <w:proofErr w:type="spellStart"/>
       <w:r>
-        <w:t>Analyzing</w:t>
+        <w:t>Modapothala</w:t>
       </w:r>
       <w:proofErr w:type="spellEnd"/>
       <w:r>
-        <w:t xml:space="preserve"> sustainability reports using natural language processing. </w:t>
+        <w:t xml:space="preserve">, J. R., &amp; </w:t>
       </w:r>
       <w:proofErr w:type="spellStart"/>
       <w:r>
-        <w:t>arXiv</w:t>
+        <w:t>Issac</w:t>
       </w:r>
       <w:proofErr w:type="spellEnd"/>
       <w:r>
-        <w:t xml:space="preserve"> preprint arXiv:2011.08073.</w:t>
+        <w:t>, B. (2009, January). Evaluation of corporate environmental reports using data mining approach. In 2009 International Conference on Computer Engineering and Technology (Vol. 2, pp. 543-547). IEEE.</w:t>
       </w:r>
     </w:p>
     <w:p>
@@ -31026,8 +32629,21 @@
       <w:pPr>
         <w:spacing w:line="312" w:lineRule="auto"/>
       </w:pPr>
-      <w:r>
-        <w:t>Matsui, T., Suzuki, K., Ando, K., Kitai, Y., Haga, C., Masuhara, N., &amp; Kawakubo, S. (2022). A natural language processing model for supporting sustainable development goals: translating semantics, visualizing nexus, and connecting stakeholders. Sustainability Science, 17(3), 969-985.</w:t>
+      <w:proofErr w:type="spellStart"/>
+      <w:r>
+        <w:t>Modapothala</w:t>
+      </w:r>
+      <w:proofErr w:type="spellEnd"/>
+      <w:r>
+        <w:t xml:space="preserve">, J. R., </w:t>
+      </w:r>
+      <w:proofErr w:type="spellStart"/>
+      <w:r>
+        <w:t>Issac</w:t>
+      </w:r>
+      <w:proofErr w:type="spellEnd"/>
+      <w:r>
+        <w:t>, B., &amp; Jayamani, E. (2010). Appraising the corporate sustainability reports–text mining and multi-discriminatory analysis. In Innovations in computing sciences and software engineering (pp. 489-494). Springer, Dordrecht.</w:t>
       </w:r>
     </w:p>
     <w:p>
@@ -31040,7 +32656,7 @@
         <w:spacing w:line="312" w:lineRule="auto"/>
       </w:pPr>
       <w:r>
-        <w:t>McWilliams, A., &amp; Siegel, D. S. (2011). Creating and capturing value: Strategic corporate social responsibility, resource-based theory, and sustainable competitive advantage. Journal of management, 37(5), 1480-1495.</w:t>
+        <w:t>Mohammad, S. M., &amp; Turney, P. D. (2013). Crowdsourcing a word–emotion association lexicon. Computational intelligence, 29(3), 436-465.</w:t>
       </w:r>
     </w:p>
     <w:p>
@@ -31053,15 +32669,28 @@
         <w:spacing w:line="312" w:lineRule="auto"/>
       </w:pPr>
       <w:r>
-        <w:t xml:space="preserve">Meng, X. H., Zeng, S. X., &amp; Tam, C. M. (2013). From voluntarism to regulation: A study on ownership, economic </w:t>
+        <w:t>Mohammad, S. M. (2016). Sentiment analysis: Detecting valence, emotions, and other affectual states from text. In Emotion measurement (pp. 201-237). Woodhead Publishing.</w:t>
+      </w:r>
+    </w:p>
+    <w:p>
+      <w:pPr>
+        <w:spacing w:line="312" w:lineRule="auto"/>
+      </w:pPr>
+    </w:p>
+    <w:p>
+      <w:pPr>
+        <w:spacing w:line="312" w:lineRule="auto"/>
+      </w:pPr>
+      <w:r>
+        <w:t xml:space="preserve">Morgan Stanley Capital International. (2021.November). What is </w:t>
       </w:r>
       <w:proofErr w:type="gramStart"/>
       <w:r>
-        <w:t>performance</w:t>
+        <w:t>ESG?.</w:t>
       </w:r>
       <w:proofErr w:type="gramEnd"/>
       <w:r>
-        <w:t xml:space="preserve"> and corporate environmental information disclosure in China. Journal of Business Ethics, 116, 217–232.</w:t>
+        <w:t xml:space="preserve"> APA Style. Retrieved November 20, 2021, from https://www.msci.com/esg-101-what-is-esg</w:t>
       </w:r>
     </w:p>
     <w:p>
@@ -31074,161 +32703,7 @@
         <w:spacing w:line="312" w:lineRule="auto"/>
       </w:pPr>
       <w:r>
-        <w:t>Merkley, K. J. (2011). More than numbers: R&amp;D-related disclosure and firm performance (Doctoral dissertation, University of Michigan).</w:t>
-      </w:r>
-    </w:p>
-    <w:p>
-      <w:pPr>
-        <w:spacing w:line="312" w:lineRule="auto"/>
-      </w:pPr>
-    </w:p>
-    <w:p>
-      <w:pPr>
-        <w:spacing w:line="312" w:lineRule="auto"/>
-      </w:pPr>
-      <w:r>
-        <w:t>Merkley, K. J. (2014). Narrative disclosure and earnings performance: Evidence from R&amp;D disclosures. The Accounting Review, 89(2), 725-757.</w:t>
-      </w:r>
-    </w:p>
-    <w:p>
-      <w:pPr>
-        <w:spacing w:line="312" w:lineRule="auto"/>
-      </w:pPr>
-    </w:p>
-    <w:p>
-      <w:pPr>
-        <w:spacing w:line="312" w:lineRule="auto"/>
-      </w:pPr>
-      <w:r>
         <w:lastRenderedPageBreak/>
-        <w:t xml:space="preserve">Michelon, G., </w:t>
-      </w:r>
-      <w:proofErr w:type="spellStart"/>
-      <w:r>
-        <w:t>Pilonato</w:t>
-      </w:r>
-      <w:proofErr w:type="spellEnd"/>
-      <w:r>
-        <w:t xml:space="preserve">, S., &amp; </w:t>
-      </w:r>
-      <w:proofErr w:type="spellStart"/>
-      <w:r>
-        <w:t>Ricceri</w:t>
-      </w:r>
-      <w:proofErr w:type="spellEnd"/>
-      <w:r>
-        <w:t>, F. (2015). CSR reporting practices and the quality of disclosure: An empirical analysis. Critical perspectives on accounting, 33, 59-78.</w:t>
-      </w:r>
-    </w:p>
-    <w:p>
-      <w:pPr>
-        <w:spacing w:line="312" w:lineRule="auto"/>
-      </w:pPr>
-    </w:p>
-    <w:p>
-      <w:pPr>
-        <w:spacing w:line="312" w:lineRule="auto"/>
-      </w:pPr>
-      <w:r>
-        <w:t>Mitchell, R., Agle, B., &amp; Wood, D. (1997). Toward a theory of stakeholder identification and salience: Defining the principle of who and what really counts. Academy of Management Review, 22(4), 853–886.</w:t>
-      </w:r>
-    </w:p>
-    <w:p>
-      <w:pPr>
-        <w:spacing w:line="312" w:lineRule="auto"/>
-      </w:pPr>
-    </w:p>
-    <w:p>
-      <w:pPr>
-        <w:spacing w:line="312" w:lineRule="auto"/>
-      </w:pPr>
-      <w:proofErr w:type="spellStart"/>
-      <w:r>
-        <w:t>Modapothala</w:t>
-      </w:r>
-      <w:proofErr w:type="spellEnd"/>
-      <w:r>
-        <w:t xml:space="preserve">, J. R., &amp; </w:t>
-      </w:r>
-      <w:proofErr w:type="spellStart"/>
-      <w:r>
-        <w:t>Issac</w:t>
-      </w:r>
-      <w:proofErr w:type="spellEnd"/>
-      <w:r>
-        <w:t>, B. (2009, January). Evaluation of corporate environmental reports using data mining approach. In 2009 International Conference on Computer Engineering and Technology (Vol. 2, pp. 543-547). IEEE.</w:t>
-      </w:r>
-    </w:p>
-    <w:p>
-      <w:pPr>
-        <w:spacing w:line="312" w:lineRule="auto"/>
-      </w:pPr>
-    </w:p>
-    <w:p>
-      <w:pPr>
-        <w:spacing w:line="312" w:lineRule="auto"/>
-      </w:pPr>
-      <w:proofErr w:type="spellStart"/>
-      <w:r>
-        <w:t>Modapothala</w:t>
-      </w:r>
-      <w:proofErr w:type="spellEnd"/>
-      <w:r>
-        <w:t xml:space="preserve">, J. R., </w:t>
-      </w:r>
-      <w:proofErr w:type="spellStart"/>
-      <w:r>
-        <w:t>Issac</w:t>
-      </w:r>
-      <w:proofErr w:type="spellEnd"/>
-      <w:r>
-        <w:t>, B., &amp; Jayamani, E. (2010). Appraising the corporate sustainability reports–text mining and multi-discriminatory analysis. In Innovations in computing sciences and software engineering (pp. 489-494). Springer, Dordrecht.</w:t>
-      </w:r>
-    </w:p>
-    <w:p>
-      <w:pPr>
-        <w:spacing w:line="312" w:lineRule="auto"/>
-      </w:pPr>
-    </w:p>
-    <w:p>
-      <w:pPr>
-        <w:spacing w:line="312" w:lineRule="auto"/>
-      </w:pPr>
-      <w:r>
-        <w:t>Mohammad, S. M. (2016). Sentiment analysis: Detecting valence, emotions, and other affectual states from text. In Emotion measurement (pp. 201-237). Woodhead Publishing.</w:t>
-      </w:r>
-    </w:p>
-    <w:p>
-      <w:pPr>
-        <w:spacing w:line="312" w:lineRule="auto"/>
-      </w:pPr>
-    </w:p>
-    <w:p>
-      <w:pPr>
-        <w:spacing w:line="312" w:lineRule="auto"/>
-      </w:pPr>
-      <w:r>
-        <w:t xml:space="preserve">Morgan Stanley Capital International. (2021.November). What is </w:t>
-      </w:r>
-      <w:proofErr w:type="gramStart"/>
-      <w:r>
-        <w:t>ESG?.</w:t>
-      </w:r>
-      <w:proofErr w:type="gramEnd"/>
-      <w:r>
-        <w:t xml:space="preserve"> APA Style. Retrieved November 20, 2021, from https://www.msci.com/esg-101-what-is-esg</w:t>
-      </w:r>
-    </w:p>
-    <w:p>
-      <w:pPr>
-        <w:spacing w:line="312" w:lineRule="auto"/>
-      </w:pPr>
-    </w:p>
-    <w:p>
-      <w:pPr>
-        <w:spacing w:line="312" w:lineRule="auto"/>
-      </w:pPr>
-      <w:r>
         <w:t>Motwani, S. S., &amp; Pandya, H. B. (2016). Evaluating the impact of sustainability reporting on financial performance of selected Indian companies. </w:t>
       </w:r>
       <w:r>
@@ -31262,6 +32737,27 @@
         <w:spacing w:line="312" w:lineRule="auto"/>
       </w:pPr>
       <w:r>
+        <w:t xml:space="preserve">Nielsen, F. Å. (2011). A new ANEW: Evaluation of a word list for sentiment analysis in microblogs. </w:t>
+      </w:r>
+      <w:proofErr w:type="spellStart"/>
+      <w:r>
+        <w:t>arXiv</w:t>
+      </w:r>
+      <w:proofErr w:type="spellEnd"/>
+      <w:r>
+        <w:t xml:space="preserve"> preprint arXiv:1103.2903.</w:t>
+      </w:r>
+    </w:p>
+    <w:p>
+      <w:pPr>
+        <w:spacing w:line="312" w:lineRule="auto"/>
+      </w:pPr>
+    </w:p>
+    <w:p>
+      <w:pPr>
+        <w:spacing w:line="312" w:lineRule="auto"/>
+      </w:pPr>
+      <w:r>
         <w:t>O’Donovan, G. (2002). Environmental disclosures in the annual report: Extending the applicability and predictive power of legitimacy theory. Accounting, Auditing &amp; Accountability Journal.</w:t>
       </w:r>
     </w:p>
@@ -31289,7 +32785,6 @@
       </w:pPr>
       <w:proofErr w:type="spellStart"/>
       <w:r>
-        <w:lastRenderedPageBreak/>
         <w:t>Oncioiu</w:t>
       </w:r>
       <w:proofErr w:type="spellEnd"/>
@@ -31453,6 +32948,7 @@
       </w:pPr>
       <w:proofErr w:type="spellStart"/>
       <w:r>
+        <w:lastRenderedPageBreak/>
         <w:t>Pechancová</w:t>
       </w:r>
       <w:proofErr w:type="spellEnd"/>
@@ -31614,7 +33110,6 @@
         <w:spacing w:line="312" w:lineRule="auto"/>
       </w:pPr>
       <w:r>
-        <w:lastRenderedPageBreak/>
         <w:t>Qiu, X. Y., Srinivasan, P., &amp; Hu, Y. (2014). Supervised learning models to predict firm performance with annual reports: An empirical study. Journal of the Association for Information Science and Technology, 65(2), 400-413.</w:t>
       </w:r>
     </w:p>
@@ -31718,6 +33213,7 @@
         <w:spacing w:line="312" w:lineRule="auto"/>
       </w:pPr>
       <w:r>
+        <w:lastRenderedPageBreak/>
         <w:t xml:space="preserve">Rodgers, W., Choy, H., &amp; Contreras, A. G. (2007). The Effects of Corporate Social Responsibility Perceptions on The Valuation of Common Stock. </w:t>
       </w:r>
       <w:proofErr w:type="spellStart"/>
@@ -31898,7 +33394,6 @@
         <w:spacing w:line="312" w:lineRule="auto"/>
       </w:pPr>
       <w:r>
-        <w:lastRenderedPageBreak/>
         <w:t>Schütze, H., Manning, C. D., &amp; Raghavan, P. (2008). Introduction to information retrieval (Vol. 39, pp. 234-65). Cambridge: Cambridge University Press.</w:t>
       </w:r>
     </w:p>
@@ -32018,6 +33513,7 @@
       </w:pPr>
       <w:proofErr w:type="spellStart"/>
       <w:r>
+        <w:lastRenderedPageBreak/>
         <w:t>Smeuninx</w:t>
       </w:r>
       <w:proofErr w:type="spellEnd"/>
@@ -32086,11 +33582,7 @@
         <w:spacing w:line="312" w:lineRule="auto"/>
       </w:pPr>
       <w:r>
-        <w:t>Strickland, B. (2022, July 27). AICPA &amp; CIMA comment on ISSB drafts of sustainability disclosures. Financial Management. Retrieved from https://www.fm-</w:t>
-      </w:r>
-      <w:r>
-        <w:lastRenderedPageBreak/>
-        <w:t>magazine.com/news/2022/jul/aicpa-cima-comment-issb-drafts-sustainability-disclosures.html</w:t>
+        <w:t>Strickland, B. (2022, July 27). AICPA &amp; CIMA comment on ISSB drafts of sustainability disclosures. Financial Management. Retrieved from https://www.fm-magazine.com/news/2022/jul/aicpa-cima-comment-issb-drafts-sustainability-disclosures.html</w:t>
       </w:r>
     </w:p>
     <w:p>
@@ -32284,11 +33776,7 @@
       </w:r>
       <w:proofErr w:type="spellEnd"/>
       <w:r>
-        <w:t xml:space="preserve">, E. (2021). Company financial performance, company characteristics, </w:t>
-      </w:r>
-      <w:r>
-        <w:lastRenderedPageBreak/>
-        <w:t>and environmental disclosure: evidence from Singapore. In IOP Conference Series: Earth and Environmental Science (Vol. 623, No. 1, p. 012065). IOP Publishing.</w:t>
+        <w:t>, E. (2021). Company financial performance, company characteristics, and environmental disclosure: evidence from Singapore. In IOP Conference Series: Earth and Environmental Science (Vol. 623, No. 1, p. 012065). IOP Publishing.</w:t>
       </w:r>
     </w:p>
     <w:p>
@@ -45458,6 +46946,88 @@
       </w:r>
       <w:r>
         <w:t>FLCT was listed on SGX Mainboard on 20 June 2016 as Frasers Logistics &amp; Industrial Trust and was subsequently renamed Frasers Logistics &amp; Commercial Trust on 29 April 2020, following the completion of the merger with Frasers Commercial Trust.</w:t>
+      </w:r>
+    </w:p>
+  </w:footnote>
+  <w:footnote w:id="5">
+    <w:p>
+      <w:pPr>
+        <w:pStyle w:val="FootnoteText"/>
+      </w:pPr>
+      <w:r>
+        <w:rPr>
+          <w:rStyle w:val="FootnoteReference"/>
+        </w:rPr>
+        <w:footnoteRef/>
+      </w:r>
+      <w:r>
+        <w:t xml:space="preserve"> Documentation is available through </w:t>
+      </w:r>
+      <w:hyperlink r:id="rId2" w:history="1">
+        <w:r>
+          <w:rPr>
+            <w:rStyle w:val="Hyperlink"/>
+          </w:rPr>
+          <w:t>readability {</w:t>
+        </w:r>
+        <w:proofErr w:type="spellStart"/>
+        <w:r>
+          <w:rPr>
+            <w:rStyle w:val="Hyperlink"/>
+          </w:rPr>
+          <w:t>koRpus</w:t>
+        </w:r>
+        <w:proofErr w:type="spellEnd"/>
+        <w:r>
+          <w:rPr>
+            <w:rStyle w:val="Hyperlink"/>
+          </w:rPr>
+          <w:t>}</w:t>
+        </w:r>
+      </w:hyperlink>
+      <w:r>
+        <w:t>.</w:t>
+      </w:r>
+    </w:p>
+  </w:footnote>
+  <w:footnote w:id="6">
+    <w:p>
+      <w:pPr>
+        <w:pStyle w:val="FootnoteText"/>
+      </w:pPr>
+      <w:r>
+        <w:rPr>
+          <w:rStyle w:val="FootnoteReference"/>
+        </w:rPr>
+        <w:footnoteRef/>
+      </w:r>
+      <w:r>
+        <w:t xml:space="preserve"> Documentation is available at </w:t>
+      </w:r>
+      <w:hyperlink r:id="rId3" w:history="1">
+        <w:r>
+          <w:rPr>
+            <w:rStyle w:val="Hyperlink"/>
+          </w:rPr>
+          <w:t>Package ‘</w:t>
+        </w:r>
+        <w:proofErr w:type="spellStart"/>
+        <w:r>
+          <w:rPr>
+            <w:rStyle w:val="Hyperlink"/>
+          </w:rPr>
+          <w:t>sylcount</w:t>
+        </w:r>
+        <w:proofErr w:type="spellEnd"/>
+        <w:r>
+          <w:rPr>
+            <w:rStyle w:val="Hyperlink"/>
+          </w:rPr>
+          <w:t>’</w:t>
+        </w:r>
+      </w:hyperlink>
+      <w:r>
+        <w:t>.</w:t>
       </w:r>
     </w:p>
   </w:footnote>

</xml_diff>